<commit_message>
Error handling for restful services endpoint added
</commit_message>
<xml_diff>
--- a/Documentation.docx
+++ b/Documentation.docx
@@ -4669,11 +4669,776 @@
       <w:pPr>
         <w:pStyle w:val="NormalWeb"/>
       </w:pPr>
-    </w:p>
-    <w:p>
-      <w:pPr>
-        <w:pStyle w:val="NormalWeb"/>
-      </w:pPr>
+      <w:r>
+        <w:lastRenderedPageBreak/>
+        <w:t xml:space="preserve">ERRO HANDLING MESSAGES </w:t>
+      </w:r>
+    </w:p>
+    <w:p>
+      <w:pPr>
+        <w:pStyle w:val="NormalWeb"/>
+      </w:pPr>
+      <w:r>
+        <w:t>ON RESTFUL ENDPOIN</w:t>
+      </w:r>
+      <w:r>
+        <w:t>TS</w:t>
+      </w:r>
+    </w:p>
+    <w:p>
+      <w:pPr>
+        <w:pStyle w:val="NormalWeb"/>
+      </w:pPr>
+      <w:proofErr w:type="gramStart"/>
+      <w:r>
+        <w:t>Using  IETF</w:t>
+      </w:r>
+      <w:proofErr w:type="gramEnd"/>
+      <w:r>
+        <w:t xml:space="preserve"> specification known as Problem Details for HTTP APIs, </w:t>
+      </w:r>
+    </w:p>
+    <w:p>
+      <w:pPr>
+        <w:pStyle w:val="NormalWeb"/>
+      </w:pPr>
+      <w:hyperlink r:id="rId14" w:history="1">
+        <w:r>
+          <w:rPr>
+            <w:rStyle w:val="Hyperlink"/>
+          </w:rPr>
+          <w:t>https://tools.ietf.org/html/draft-nottingham-http-problem-06</w:t>
+        </w:r>
+      </w:hyperlink>
+    </w:p>
+    <w:p>
+      <w:pPr>
+        <w:pStyle w:val="NormalWeb"/>
+      </w:pPr>
+      <w:r>
+        <w:t>the error response chosen for the application includes:</w:t>
+      </w:r>
+    </w:p>
+    <w:p>
+      <w:pPr>
+        <w:pStyle w:val="NormalWeb"/>
+        <w:rPr>
+          <w:rFonts w:ascii="TheSansMonoConNormal" w:hAnsi="TheSansMonoConNormal"/>
+          <w:sz w:val="18"/>
+          <w:szCs w:val="18"/>
+        </w:rPr>
+      </w:pPr>
+      <w:r>
+        <w:rPr>
+          <w:rFonts w:ascii="TheSansMonoConNormal" w:hAnsi="TheSansMonoConNormal"/>
+          <w:sz w:val="18"/>
+          <w:szCs w:val="18"/>
+        </w:rPr>
+        <w:t>{</w:t>
+      </w:r>
+      <w:r>
+        <w:rPr>
+          <w:rFonts w:ascii="TheSansMonoConNormal" w:hAnsi="TheSansMonoConNormal"/>
+          <w:sz w:val="18"/>
+          <w:szCs w:val="18"/>
+        </w:rPr>
+        <w:br/>
+        <w:t>"title</w:t>
+      </w:r>
+      <w:proofErr w:type="gramStart"/>
+      <w:r>
+        <w:rPr>
+          <w:rFonts w:ascii="TheSansMonoConNormal" w:hAnsi="TheSansMonoConNormal"/>
+          <w:sz w:val="18"/>
+          <w:szCs w:val="18"/>
+        </w:rPr>
+        <w:t>" :</w:t>
+      </w:r>
+      <w:proofErr w:type="gramEnd"/>
+      <w:r>
+        <w:rPr>
+          <w:rFonts w:ascii="TheSansMonoConNormal" w:hAnsi="TheSansMonoConNormal"/>
+          <w:sz w:val="18"/>
+          <w:szCs w:val="18"/>
+        </w:rPr>
+        <w:t xml:space="preserve"> "",</w:t>
+      </w:r>
+      <w:r>
+        <w:rPr>
+          <w:rFonts w:ascii="TheSansMonoConNormal" w:hAnsi="TheSansMonoConNormal"/>
+          <w:sz w:val="18"/>
+          <w:szCs w:val="18"/>
+        </w:rPr>
+        <w:br/>
+        <w:t>"status" : "",</w:t>
+      </w:r>
+      <w:r>
+        <w:rPr>
+          <w:rFonts w:ascii="TheSansMonoConNormal" w:hAnsi="TheSansMonoConNormal"/>
+          <w:sz w:val="18"/>
+          <w:szCs w:val="18"/>
+        </w:rPr>
+        <w:br/>
+        <w:t>"detail" : ",</w:t>
+      </w:r>
+      <w:r>
+        <w:rPr>
+          <w:rFonts w:ascii="TheSansMonoConNormal" w:hAnsi="TheSansMonoConNormal"/>
+          <w:sz w:val="18"/>
+          <w:szCs w:val="18"/>
+        </w:rPr>
+        <w:br/>
+        <w:t>"timestamp" : "",</w:t>
+      </w:r>
+      <w:r>
+        <w:rPr>
+          <w:rFonts w:ascii="TheSansMonoConNormal" w:hAnsi="TheSansMonoConNormal"/>
+          <w:sz w:val="18"/>
+          <w:szCs w:val="18"/>
+        </w:rPr>
+        <w:br/>
+        <w:t>"</w:t>
+      </w:r>
+      <w:proofErr w:type="spellStart"/>
+      <w:r>
+        <w:rPr>
+          <w:rFonts w:ascii="TheSansMonoConNormal" w:hAnsi="TheSansMonoConNormal"/>
+          <w:sz w:val="18"/>
+          <w:szCs w:val="18"/>
+        </w:rPr>
+        <w:t>developerMessage</w:t>
+      </w:r>
+      <w:proofErr w:type="spellEnd"/>
+      <w:r>
+        <w:rPr>
+          <w:rFonts w:ascii="TheSansMonoConNormal" w:hAnsi="TheSansMonoConNormal"/>
+          <w:sz w:val="18"/>
+          <w:szCs w:val="18"/>
+        </w:rPr>
+        <w:t>: "",</w:t>
+      </w:r>
+      <w:r>
+        <w:rPr>
+          <w:rFonts w:ascii="TheSansMonoConNormal" w:hAnsi="TheSansMonoConNormal"/>
+          <w:sz w:val="18"/>
+          <w:szCs w:val="18"/>
+        </w:rPr>
+        <w:br/>
+        <w:t>"errors": {}</w:t>
+      </w:r>
+      <w:r>
+        <w:rPr>
+          <w:rFonts w:ascii="TheSansMonoConNormal" w:hAnsi="TheSansMonoConNormal"/>
+          <w:sz w:val="18"/>
+          <w:szCs w:val="18"/>
+        </w:rPr>
+        <w:br/>
+        <w:t>}</w:t>
+      </w:r>
+    </w:p>
+    <w:p>
+      <w:pPr>
+        <w:pStyle w:val="NormalWeb"/>
+        <w:rPr>
+          <w:rFonts w:ascii="TheSansMonoConNormal" w:hAnsi="TheSansMonoConNormal"/>
+          <w:sz w:val="18"/>
+          <w:szCs w:val="18"/>
+        </w:rPr>
+      </w:pPr>
+    </w:p>
+    <w:p>
+      <w:pPr>
+        <w:pStyle w:val="NormalWeb"/>
+        <w:rPr>
+          <w:rFonts w:ascii="Symbol" w:hAnsi="Symbol"/>
+          <w:sz w:val="18"/>
+          <w:szCs w:val="18"/>
+        </w:rPr>
+      </w:pPr>
+      <w:r>
+        <w:rPr>
+          <w:rFonts w:ascii="TheSansMonoConNormal" w:hAnsi="TheSansMonoConNormal"/>
+          <w:sz w:val="18"/>
+          <w:szCs w:val="18"/>
+        </w:rPr>
+        <w:t>title</w:t>
+      </w:r>
+      <w:r>
+        <w:rPr>
+          <w:rFonts w:ascii="UtopiaStd-Regular" w:hAnsi="UtopiaStd-Regular"/>
+          <w:sz w:val="18"/>
+          <w:szCs w:val="18"/>
+        </w:rPr>
+        <w:t xml:space="preserve">—The </w:t>
+      </w:r>
+      <w:r>
+        <w:rPr>
+          <w:rFonts w:ascii="TheSansMonoConNormal" w:hAnsi="TheSansMonoConNormal"/>
+          <w:sz w:val="18"/>
+          <w:szCs w:val="18"/>
+        </w:rPr>
+        <w:t xml:space="preserve">title </w:t>
+      </w:r>
+      <w:r>
+        <w:rPr>
+          <w:rFonts w:ascii="UtopiaStd-Regular" w:hAnsi="UtopiaStd-Regular"/>
+          <w:sz w:val="18"/>
+          <w:szCs w:val="18"/>
+        </w:rPr>
+        <w:t>field provides a brief title for the error condition. For example,</w:t>
+      </w:r>
+      <w:r>
+        <w:rPr>
+          <w:rFonts w:ascii="UtopiaStd-Regular" w:hAnsi="UtopiaStd-Regular"/>
+          <w:sz w:val="18"/>
+          <w:szCs w:val="18"/>
+        </w:rPr>
+        <w:br/>
+        <w:t>errors resulting as a result of input validation will have the title “Validation Failure”.</w:t>
+      </w:r>
+      <w:r>
+        <w:rPr>
+          <w:rFonts w:ascii="UtopiaStd-Regular" w:hAnsi="UtopiaStd-Regular"/>
+          <w:sz w:val="18"/>
+          <w:szCs w:val="18"/>
+        </w:rPr>
+        <w:br/>
+        <w:t>Similarly, an “Internal Server Error” will be used for internal server errors.</w:t>
+      </w:r>
+      <w:r>
+        <w:rPr>
+          <w:rFonts w:ascii="UtopiaStd-Regular" w:hAnsi="UtopiaStd-Regular"/>
+          <w:sz w:val="18"/>
+          <w:szCs w:val="18"/>
+        </w:rPr>
+        <w:br/>
+      </w:r>
+    </w:p>
+    <w:p>
+      <w:pPr>
+        <w:pStyle w:val="NormalWeb"/>
+        <w:rPr>
+          <w:rFonts w:ascii="Symbol" w:hAnsi="Symbol"/>
+          <w:sz w:val="18"/>
+          <w:szCs w:val="18"/>
+        </w:rPr>
+      </w:pPr>
+      <w:r>
+        <w:rPr>
+          <w:rFonts w:ascii="Symbol" w:hAnsi="Symbol"/>
+          <w:sz w:val="18"/>
+          <w:szCs w:val="18"/>
+        </w:rPr>
+        <w:t xml:space="preserve">• </w:t>
+      </w:r>
+      <w:r>
+        <w:rPr>
+          <w:rFonts w:ascii="TheSansMonoConNormal" w:hAnsi="TheSansMonoConNormal"/>
+          <w:sz w:val="18"/>
+          <w:szCs w:val="18"/>
+        </w:rPr>
+        <w:t>status</w:t>
+      </w:r>
+      <w:r>
+        <w:rPr>
+          <w:rFonts w:ascii="UtopiaStd-Regular" w:hAnsi="UtopiaStd-Regular"/>
+          <w:sz w:val="18"/>
+          <w:szCs w:val="18"/>
+        </w:rPr>
+        <w:t xml:space="preserve">—The </w:t>
+      </w:r>
+      <w:r>
+        <w:rPr>
+          <w:rFonts w:ascii="TheSansMonoConNormal" w:hAnsi="TheSansMonoConNormal"/>
+          <w:sz w:val="18"/>
+          <w:szCs w:val="18"/>
+        </w:rPr>
+        <w:t xml:space="preserve">status </w:t>
+      </w:r>
+      <w:r>
+        <w:rPr>
+          <w:rFonts w:ascii="UtopiaStd-Regular" w:hAnsi="UtopiaStd-Regular"/>
+          <w:sz w:val="18"/>
+          <w:szCs w:val="18"/>
+        </w:rPr>
+        <w:t>field contains the HTTP status code for the current request.</w:t>
+      </w:r>
+      <w:r>
+        <w:rPr>
+          <w:rFonts w:ascii="UtopiaStd-Regular" w:hAnsi="UtopiaStd-Regular"/>
+          <w:sz w:val="18"/>
+          <w:szCs w:val="18"/>
+        </w:rPr>
+        <w:br/>
+        <w:t>Even though it is redundant to include status code in the response body, it allows API</w:t>
+      </w:r>
+      <w:r>
+        <w:rPr>
+          <w:rFonts w:ascii="UtopiaStd-Regular" w:hAnsi="UtopiaStd-Regular"/>
+          <w:sz w:val="18"/>
+          <w:szCs w:val="18"/>
+        </w:rPr>
+        <w:br/>
+        <w:t>clients to look for all the information that it needs to troubleshoot in one place.</w:t>
+      </w:r>
+      <w:r>
+        <w:rPr>
+          <w:rFonts w:ascii="UtopiaStd-Regular" w:hAnsi="UtopiaStd-Regular"/>
+          <w:sz w:val="18"/>
+          <w:szCs w:val="18"/>
+        </w:rPr>
+        <w:br/>
+      </w:r>
+    </w:p>
+    <w:p>
+      <w:pPr>
+        <w:pStyle w:val="NormalWeb"/>
+        <w:rPr>
+          <w:rFonts w:ascii="Symbol" w:hAnsi="Symbol"/>
+          <w:sz w:val="18"/>
+          <w:szCs w:val="18"/>
+        </w:rPr>
+      </w:pPr>
+      <w:r>
+        <w:rPr>
+          <w:rFonts w:ascii="Symbol" w:hAnsi="Symbol"/>
+          <w:sz w:val="18"/>
+          <w:szCs w:val="18"/>
+        </w:rPr>
+        <w:t xml:space="preserve">• </w:t>
+      </w:r>
+      <w:r>
+        <w:rPr>
+          <w:rFonts w:ascii="TheSansMonoConNormal" w:hAnsi="TheSansMonoConNormal"/>
+          <w:sz w:val="18"/>
+          <w:szCs w:val="18"/>
+        </w:rPr>
+        <w:t>detail</w:t>
+      </w:r>
+      <w:r>
+        <w:rPr>
+          <w:rFonts w:ascii="UtopiaStd-Regular" w:hAnsi="UtopiaStd-Regular"/>
+          <w:sz w:val="18"/>
+          <w:szCs w:val="18"/>
+        </w:rPr>
+        <w:t xml:space="preserve">—The </w:t>
+      </w:r>
+      <w:r>
+        <w:rPr>
+          <w:rFonts w:ascii="TheSansMonoConNormal" w:hAnsi="TheSansMonoConNormal"/>
+          <w:sz w:val="18"/>
+          <w:szCs w:val="18"/>
+        </w:rPr>
+        <w:t xml:space="preserve">detail </w:t>
+      </w:r>
+      <w:r>
+        <w:rPr>
+          <w:rFonts w:ascii="UtopiaStd-Regular" w:hAnsi="UtopiaStd-Regular"/>
+          <w:sz w:val="18"/>
+          <w:szCs w:val="18"/>
+        </w:rPr>
+        <w:t>field contains a short description of the error. The information</w:t>
+      </w:r>
+      <w:r>
+        <w:rPr>
+          <w:rFonts w:ascii="UtopiaStd-Regular" w:hAnsi="UtopiaStd-Regular"/>
+          <w:sz w:val="18"/>
+          <w:szCs w:val="18"/>
+        </w:rPr>
+        <w:br/>
+        <w:t>in this field is typically human-readable and can be presented to an end user.</w:t>
+      </w:r>
+      <w:r>
+        <w:rPr>
+          <w:rFonts w:ascii="UtopiaStd-Regular" w:hAnsi="UtopiaStd-Regular"/>
+          <w:sz w:val="18"/>
+          <w:szCs w:val="18"/>
+        </w:rPr>
+        <w:br/>
+      </w:r>
+    </w:p>
+    <w:p>
+      <w:pPr>
+        <w:pStyle w:val="NormalWeb"/>
+        <w:rPr>
+          <w:rFonts w:ascii="Symbol" w:hAnsi="Symbol"/>
+          <w:sz w:val="18"/>
+          <w:szCs w:val="18"/>
+        </w:rPr>
+      </w:pPr>
+      <w:r>
+        <w:rPr>
+          <w:rFonts w:ascii="Symbol" w:hAnsi="Symbol"/>
+          <w:sz w:val="18"/>
+          <w:szCs w:val="18"/>
+        </w:rPr>
+        <w:t xml:space="preserve">• </w:t>
+      </w:r>
+      <w:r>
+        <w:rPr>
+          <w:rFonts w:ascii="TheSansMonoConNormal" w:hAnsi="TheSansMonoConNormal"/>
+          <w:sz w:val="18"/>
+          <w:szCs w:val="18"/>
+        </w:rPr>
+        <w:t>timestamp</w:t>
+      </w:r>
+      <w:r>
+        <w:rPr>
+          <w:rFonts w:ascii="UtopiaStd-Regular" w:hAnsi="UtopiaStd-Regular"/>
+          <w:sz w:val="18"/>
+          <w:szCs w:val="18"/>
+        </w:rPr>
+        <w:t>—The time in milliseconds when the error occurred.</w:t>
+      </w:r>
+      <w:r>
+        <w:rPr>
+          <w:rFonts w:ascii="UtopiaStd-Regular" w:hAnsi="UtopiaStd-Regular"/>
+          <w:sz w:val="18"/>
+          <w:szCs w:val="18"/>
+        </w:rPr>
+        <w:br/>
+      </w:r>
+    </w:p>
+    <w:p>
+      <w:pPr>
+        <w:pStyle w:val="NormalWeb"/>
+        <w:rPr>
+          <w:rFonts w:ascii="Symbol" w:hAnsi="Symbol"/>
+          <w:sz w:val="18"/>
+          <w:szCs w:val="18"/>
+        </w:rPr>
+      </w:pPr>
+      <w:r>
+        <w:rPr>
+          <w:rFonts w:ascii="Symbol" w:hAnsi="Symbol"/>
+          <w:sz w:val="18"/>
+          <w:szCs w:val="18"/>
+        </w:rPr>
+        <w:t xml:space="preserve">• </w:t>
+      </w:r>
+      <w:proofErr w:type="spellStart"/>
+      <w:r>
+        <w:rPr>
+          <w:rFonts w:ascii="TheSansMonoConNormal" w:hAnsi="TheSansMonoConNormal"/>
+          <w:sz w:val="18"/>
+          <w:szCs w:val="18"/>
+        </w:rPr>
+        <w:t>developerMessage</w:t>
+      </w:r>
+      <w:proofErr w:type="spellEnd"/>
+      <w:r>
+        <w:rPr>
+          <w:rFonts w:ascii="UtopiaStd-Regular" w:hAnsi="UtopiaStd-Regular"/>
+          <w:sz w:val="18"/>
+          <w:szCs w:val="18"/>
+        </w:rPr>
+        <w:t xml:space="preserve">—The </w:t>
+      </w:r>
+      <w:proofErr w:type="spellStart"/>
+      <w:r>
+        <w:rPr>
+          <w:rFonts w:ascii="TheSansMonoConNormal" w:hAnsi="TheSansMonoConNormal"/>
+          <w:sz w:val="18"/>
+          <w:szCs w:val="18"/>
+        </w:rPr>
+        <w:t>developerMessage</w:t>
+      </w:r>
+      <w:proofErr w:type="spellEnd"/>
+      <w:r>
+        <w:rPr>
+          <w:rFonts w:ascii="TheSansMonoConNormal" w:hAnsi="TheSansMonoConNormal"/>
+          <w:sz w:val="18"/>
+          <w:szCs w:val="18"/>
+        </w:rPr>
+        <w:t xml:space="preserve"> </w:t>
+      </w:r>
+      <w:r>
+        <w:rPr>
+          <w:rFonts w:ascii="UtopiaStd-Regular" w:hAnsi="UtopiaStd-Regular"/>
+          <w:sz w:val="18"/>
+          <w:szCs w:val="18"/>
+        </w:rPr>
+        <w:t>contains information such as exception</w:t>
+      </w:r>
+      <w:r>
+        <w:rPr>
+          <w:rFonts w:ascii="UtopiaStd-Regular" w:hAnsi="UtopiaStd-Regular"/>
+          <w:sz w:val="18"/>
+          <w:szCs w:val="18"/>
+        </w:rPr>
+        <w:br/>
+        <w:t>class name or stack trace that is relevant to developers.</w:t>
+      </w:r>
+      <w:r>
+        <w:rPr>
+          <w:rFonts w:ascii="UtopiaStd-Regular" w:hAnsi="UtopiaStd-Regular"/>
+          <w:sz w:val="18"/>
+          <w:szCs w:val="18"/>
+        </w:rPr>
+        <w:br/>
+      </w:r>
+    </w:p>
+    <w:p>
+      <w:pPr>
+        <w:pStyle w:val="NormalWeb"/>
+      </w:pPr>
+      <w:r>
+        <w:rPr>
+          <w:rFonts w:ascii="Symbol" w:hAnsi="Symbol"/>
+          <w:sz w:val="18"/>
+          <w:szCs w:val="18"/>
+        </w:rPr>
+        <w:t xml:space="preserve">• </w:t>
+      </w:r>
+      <w:r>
+        <w:rPr>
+          <w:rFonts w:ascii="UtopiaStd-Regular" w:hAnsi="UtopiaStd-Regular"/>
+          <w:sz w:val="18"/>
+          <w:szCs w:val="18"/>
+        </w:rPr>
+        <w:t>errors—The errors field is used to report field validation errors.</w:t>
+      </w:r>
+    </w:p>
+    <w:p>
+      <w:pPr>
+        <w:pStyle w:val="NormalWeb"/>
+      </w:pPr>
+      <w:r>
+        <w:t>ON ENTITY CREATION</w:t>
+      </w:r>
+    </w:p>
+    <w:p>
+      <w:pPr>
+        <w:pStyle w:val="NormalWeb"/>
+        <w:rPr>
+          <w:rFonts w:asciiTheme="minorHAnsi" w:hAnsiTheme="minorHAnsi" w:cstheme="minorHAnsi"/>
+          <w:sz w:val="18"/>
+          <w:szCs w:val="18"/>
+        </w:rPr>
+      </w:pPr>
+      <w:proofErr w:type="gramStart"/>
+      <w:r>
+        <w:rPr>
+          <w:rFonts w:asciiTheme="minorHAnsi" w:hAnsiTheme="minorHAnsi" w:cstheme="minorHAnsi"/>
+          <w:sz w:val="18"/>
+          <w:szCs w:val="18"/>
+        </w:rPr>
+        <w:t xml:space="preserve">We </w:t>
+      </w:r>
+      <w:r>
+        <w:rPr>
+          <w:rFonts w:asciiTheme="minorHAnsi" w:hAnsiTheme="minorHAnsi" w:cstheme="minorHAnsi"/>
+          <w:sz w:val="18"/>
+          <w:szCs w:val="18"/>
+        </w:rPr>
+        <w:t xml:space="preserve"> use</w:t>
+      </w:r>
+      <w:proofErr w:type="gramEnd"/>
+      <w:r>
+        <w:rPr>
+          <w:rFonts w:asciiTheme="minorHAnsi" w:hAnsiTheme="minorHAnsi" w:cstheme="minorHAnsi"/>
+          <w:sz w:val="18"/>
+          <w:szCs w:val="18"/>
+        </w:rPr>
+        <w:t xml:space="preserve"> the JSR 303 validation, an API intended to simplify field validation in any layer of the application.</w:t>
+      </w:r>
+      <w:r>
+        <w:rPr>
+          <w:rFonts w:asciiTheme="minorHAnsi" w:hAnsiTheme="minorHAnsi" w:cstheme="minorHAnsi"/>
+          <w:sz w:val="18"/>
+          <w:szCs w:val="18"/>
+        </w:rPr>
+        <w:br/>
+        <w:t>The JSR 303 and JSR 349 define specifications for the Bean Validation API (version 1.0 and 1.1, respectively).</w:t>
+      </w:r>
+      <w:r>
+        <w:rPr>
+          <w:rFonts w:asciiTheme="minorHAnsi" w:hAnsiTheme="minorHAnsi" w:cstheme="minorHAnsi"/>
+          <w:sz w:val="18"/>
+          <w:szCs w:val="18"/>
+        </w:rPr>
+        <w:br/>
+        <w:t>They provide a metadata model for JavaBean validation via a set of standardized validation constraints. Using</w:t>
+      </w:r>
+      <w:r>
+        <w:rPr>
+          <w:rFonts w:asciiTheme="minorHAnsi" w:hAnsiTheme="minorHAnsi" w:cstheme="minorHAnsi"/>
+          <w:sz w:val="18"/>
+          <w:szCs w:val="18"/>
+        </w:rPr>
+        <w:br/>
+        <w:t>this API, you annotate domain object properties with validation constraints such as @NotNull and @Email.</w:t>
+      </w:r>
+      <w:r>
+        <w:rPr>
+          <w:rFonts w:asciiTheme="minorHAnsi" w:hAnsiTheme="minorHAnsi" w:cstheme="minorHAnsi"/>
+          <w:sz w:val="18"/>
+          <w:szCs w:val="18"/>
+        </w:rPr>
+        <w:br/>
+        <w:t xml:space="preserve">Implementing frameworks enforce these constraints at runtime. </w:t>
+      </w:r>
+      <w:r>
+        <w:rPr>
+          <w:rFonts w:asciiTheme="minorHAnsi" w:hAnsiTheme="minorHAnsi" w:cstheme="minorHAnsi"/>
+          <w:sz w:val="18"/>
+          <w:szCs w:val="18"/>
+        </w:rPr>
+        <w:t xml:space="preserve"> We use </w:t>
+      </w:r>
+      <w:r>
+        <w:rPr>
+          <w:rFonts w:asciiTheme="minorHAnsi" w:hAnsiTheme="minorHAnsi" w:cstheme="minorHAnsi"/>
+          <w:sz w:val="18"/>
+          <w:szCs w:val="18"/>
+        </w:rPr>
+        <w:t>Hibernate</w:t>
+      </w:r>
+      <w:r>
+        <w:rPr>
+          <w:rFonts w:asciiTheme="minorHAnsi" w:hAnsiTheme="minorHAnsi" w:cstheme="minorHAnsi"/>
+          <w:sz w:val="18"/>
+          <w:szCs w:val="18"/>
+        </w:rPr>
+        <w:br/>
+        <w:t xml:space="preserve">Validator, a popular JSR 303/349 implementation framework. </w:t>
+      </w:r>
+      <w:r>
+        <w:rPr>
+          <w:rFonts w:asciiTheme="minorHAnsi" w:hAnsiTheme="minorHAnsi" w:cstheme="minorHAnsi"/>
+          <w:sz w:val="18"/>
+          <w:szCs w:val="18"/>
+        </w:rPr>
+        <w:t>s</w:t>
+      </w:r>
+      <w:r>
+        <w:rPr>
+          <w:rFonts w:asciiTheme="minorHAnsi" w:hAnsiTheme="minorHAnsi" w:cstheme="minorHAnsi"/>
+          <w:sz w:val="18"/>
+          <w:szCs w:val="18"/>
+        </w:rPr>
+        <w:t>ome of the out-of-the-box</w:t>
+      </w:r>
+      <w:r>
+        <w:rPr>
+          <w:rFonts w:asciiTheme="minorHAnsi" w:hAnsiTheme="minorHAnsi" w:cstheme="minorHAnsi"/>
+          <w:sz w:val="18"/>
+          <w:szCs w:val="18"/>
+        </w:rPr>
+        <w:t xml:space="preserve"> </w:t>
+      </w:r>
+    </w:p>
+    <w:p>
+      <w:pPr>
+        <w:pStyle w:val="NormalWeb"/>
+        <w:rPr>
+          <w:rFonts w:asciiTheme="minorHAnsi" w:hAnsiTheme="minorHAnsi" w:cstheme="minorHAnsi"/>
+          <w:sz w:val="18"/>
+          <w:szCs w:val="18"/>
+        </w:rPr>
+      </w:pPr>
+      <w:r>
+        <w:rPr>
+          <w:rFonts w:asciiTheme="minorHAnsi" w:hAnsiTheme="minorHAnsi" w:cstheme="minorHAnsi"/>
+          <w:sz w:val="18"/>
+          <w:szCs w:val="18"/>
+        </w:rPr>
+        <w:lastRenderedPageBreak/>
+        <w:br/>
+        <w:t>validation constraints available with Bean Validation API</w:t>
+      </w:r>
+      <w:r>
+        <w:rPr>
+          <w:rFonts w:asciiTheme="minorHAnsi" w:hAnsiTheme="minorHAnsi" w:cstheme="minorHAnsi"/>
+          <w:sz w:val="18"/>
+          <w:szCs w:val="18"/>
+        </w:rPr>
+        <w:t xml:space="preserve"> are:</w:t>
+      </w:r>
+    </w:p>
+    <w:p>
+      <w:pPr>
+        <w:pStyle w:val="NormalWeb"/>
+        <w:rPr>
+          <w:rFonts w:asciiTheme="minorHAnsi" w:hAnsiTheme="minorHAnsi" w:cstheme="minorHAnsi"/>
+          <w:sz w:val="18"/>
+          <w:szCs w:val="18"/>
+        </w:rPr>
+      </w:pPr>
+      <w:r>
+        <w:rPr>
+          <w:rFonts w:asciiTheme="minorHAnsi" w:hAnsiTheme="minorHAnsi" w:cstheme="minorHAnsi"/>
+          <w:noProof/>
+          <w:sz w:val="18"/>
+          <w:szCs w:val="18"/>
+        </w:rPr>
+        <w:drawing>
+          <wp:inline distT="0" distB="0" distL="0" distR="0" wp14:anchorId="3290A19D" wp14:editId="5705F3D0">
+            <wp:extent cx="5731510" cy="2567305"/>
+            <wp:effectExtent l="0" t="0" r="2540" b="4445"/>
+            <wp:docPr id="8" name="Picture 8"/>
+            <wp:cNvGraphicFramePr>
+              <a:graphicFrameLocks xmlns:a="http://schemas.openxmlformats.org/drawingml/2006/main" noChangeAspect="1"/>
+            </wp:cNvGraphicFramePr>
+            <a:graphic xmlns:a="http://schemas.openxmlformats.org/drawingml/2006/main">
+              <a:graphicData uri="http://schemas.openxmlformats.org/drawingml/2006/picture">
+                <pic:pic xmlns:pic="http://schemas.openxmlformats.org/drawingml/2006/picture">
+                  <pic:nvPicPr>
+                    <pic:cNvPr id="8" name="Picture 8"/>
+                    <pic:cNvPicPr/>
+                  </pic:nvPicPr>
+                  <pic:blipFill>
+                    <a:blip r:embed="rId15">
+                      <a:extLst>
+                        <a:ext uri="{28A0092B-C50C-407E-A947-70E740481C1C}">
+                          <a14:useLocalDpi xmlns:a14="http://schemas.microsoft.com/office/drawing/2010/main" val="0"/>
+                        </a:ext>
+                      </a:extLst>
+                    </a:blip>
+                    <a:stretch>
+                      <a:fillRect/>
+                    </a:stretch>
+                  </pic:blipFill>
+                  <pic:spPr>
+                    <a:xfrm>
+                      <a:off x="0" y="0"/>
+                      <a:ext cx="5731510" cy="2567305"/>
+                    </a:xfrm>
+                    <a:prstGeom prst="rect">
+                      <a:avLst/>
+                    </a:prstGeom>
+                  </pic:spPr>
+                </pic:pic>
+              </a:graphicData>
+            </a:graphic>
+          </wp:inline>
+        </w:drawing>
+      </w:r>
+    </w:p>
+    <w:p>
+      <w:pPr>
+        <w:pStyle w:val="NormalWeb"/>
+        <w:rPr>
+          <w:rFonts w:asciiTheme="minorHAnsi" w:hAnsiTheme="minorHAnsi" w:cstheme="minorHAnsi"/>
+        </w:rPr>
+      </w:pPr>
+      <w:r>
+        <w:rPr>
+          <w:rFonts w:asciiTheme="minorHAnsi" w:hAnsiTheme="minorHAnsi" w:cstheme="minorHAnsi"/>
+          <w:sz w:val="18"/>
+          <w:szCs w:val="18"/>
+        </w:rPr>
+        <w:t xml:space="preserve"> Additionally, it is possible to define your own</w:t>
+      </w:r>
+      <w:r>
+        <w:rPr>
+          <w:rFonts w:asciiTheme="minorHAnsi" w:hAnsiTheme="minorHAnsi" w:cstheme="minorHAnsi"/>
+          <w:sz w:val="18"/>
+          <w:szCs w:val="18"/>
+        </w:rPr>
+        <w:br/>
+        <w:t>custom constraints.</w:t>
+      </w:r>
     </w:p>
     <w:p>
       <w:pPr>
@@ -6302,6 +7067,29 @@
       <w:lang w:eastAsia="en-GB"/>
     </w:rPr>
   </w:style>
+  <w:style w:type="character" w:styleId="Hyperlink">
+    <w:name w:val="Hyperlink"/>
+    <w:basedOn w:val="DefaultParagraphFont"/>
+    <w:uiPriority w:val="99"/>
+    <w:unhideWhenUsed/>
+    <w:rsid w:val="003A4508"/>
+    <w:rPr>
+      <w:color w:val="0563C1" w:themeColor="hyperlink"/>
+      <w:u w:val="single"/>
+    </w:rPr>
+  </w:style>
+  <w:style w:type="character" w:styleId="UnresolvedMention">
+    <w:name w:val="Unresolved Mention"/>
+    <w:basedOn w:val="DefaultParagraphFont"/>
+    <w:uiPriority w:val="99"/>
+    <w:semiHidden/>
+    <w:unhideWhenUsed/>
+    <w:rsid w:val="003A4508"/>
+    <w:rPr>
+      <w:color w:val="605E5C"/>
+      <w:shd w:val="clear" w:color="auto" w:fill="E1DFDD"/>
+    </w:rPr>
+  </w:style>
 </w:styles>
 </file>
 

</xml_diff>

<commit_message>
API documentation using Swagger UI added to project
</commit_message>
<xml_diff>
--- a/Documentation.docx
+++ b/Documentation.docx
@@ -4669,776 +4669,11 @@
       <w:pPr>
         <w:pStyle w:val="NormalWeb"/>
       </w:pPr>
-      <w:r>
-        <w:lastRenderedPageBreak/>
-        <w:t xml:space="preserve">ERRO HANDLING MESSAGES </w:t>
-      </w:r>
-    </w:p>
-    <w:p>
-      <w:pPr>
-        <w:pStyle w:val="NormalWeb"/>
-      </w:pPr>
-      <w:r>
-        <w:t>ON RESTFUL ENDPOIN</w:t>
-      </w:r>
-      <w:r>
-        <w:t>TS</w:t>
-      </w:r>
-    </w:p>
-    <w:p>
-      <w:pPr>
-        <w:pStyle w:val="NormalWeb"/>
-      </w:pPr>
-      <w:proofErr w:type="gramStart"/>
-      <w:r>
-        <w:t>Using  IETF</w:t>
-      </w:r>
-      <w:proofErr w:type="gramEnd"/>
-      <w:r>
-        <w:t xml:space="preserve"> specification known as Problem Details for HTTP APIs, </w:t>
-      </w:r>
-    </w:p>
-    <w:p>
-      <w:pPr>
-        <w:pStyle w:val="NormalWeb"/>
-      </w:pPr>
-      <w:hyperlink r:id="rId14" w:history="1">
-        <w:r>
-          <w:rPr>
-            <w:rStyle w:val="Hyperlink"/>
-          </w:rPr>
-          <w:t>https://tools.ietf.org/html/draft-nottingham-http-problem-06</w:t>
-        </w:r>
-      </w:hyperlink>
-    </w:p>
-    <w:p>
-      <w:pPr>
-        <w:pStyle w:val="NormalWeb"/>
-      </w:pPr>
-      <w:r>
-        <w:t>the error response chosen for the application includes:</w:t>
-      </w:r>
-    </w:p>
-    <w:p>
-      <w:pPr>
-        <w:pStyle w:val="NormalWeb"/>
-        <w:rPr>
-          <w:rFonts w:ascii="TheSansMonoConNormal" w:hAnsi="TheSansMonoConNormal"/>
-          <w:sz w:val="18"/>
-          <w:szCs w:val="18"/>
-        </w:rPr>
-      </w:pPr>
-      <w:r>
-        <w:rPr>
-          <w:rFonts w:ascii="TheSansMonoConNormal" w:hAnsi="TheSansMonoConNormal"/>
-          <w:sz w:val="18"/>
-          <w:szCs w:val="18"/>
-        </w:rPr>
-        <w:t>{</w:t>
-      </w:r>
-      <w:r>
-        <w:rPr>
-          <w:rFonts w:ascii="TheSansMonoConNormal" w:hAnsi="TheSansMonoConNormal"/>
-          <w:sz w:val="18"/>
-          <w:szCs w:val="18"/>
-        </w:rPr>
-        <w:br/>
-        <w:t>"title</w:t>
-      </w:r>
-      <w:proofErr w:type="gramStart"/>
-      <w:r>
-        <w:rPr>
-          <w:rFonts w:ascii="TheSansMonoConNormal" w:hAnsi="TheSansMonoConNormal"/>
-          <w:sz w:val="18"/>
-          <w:szCs w:val="18"/>
-        </w:rPr>
-        <w:t>" :</w:t>
-      </w:r>
-      <w:proofErr w:type="gramEnd"/>
-      <w:r>
-        <w:rPr>
-          <w:rFonts w:ascii="TheSansMonoConNormal" w:hAnsi="TheSansMonoConNormal"/>
-          <w:sz w:val="18"/>
-          <w:szCs w:val="18"/>
-        </w:rPr>
-        <w:t xml:space="preserve"> "",</w:t>
-      </w:r>
-      <w:r>
-        <w:rPr>
-          <w:rFonts w:ascii="TheSansMonoConNormal" w:hAnsi="TheSansMonoConNormal"/>
-          <w:sz w:val="18"/>
-          <w:szCs w:val="18"/>
-        </w:rPr>
-        <w:br/>
-        <w:t>"status" : "",</w:t>
-      </w:r>
-      <w:r>
-        <w:rPr>
-          <w:rFonts w:ascii="TheSansMonoConNormal" w:hAnsi="TheSansMonoConNormal"/>
-          <w:sz w:val="18"/>
-          <w:szCs w:val="18"/>
-        </w:rPr>
-        <w:br/>
-        <w:t>"detail" : ",</w:t>
-      </w:r>
-      <w:r>
-        <w:rPr>
-          <w:rFonts w:ascii="TheSansMonoConNormal" w:hAnsi="TheSansMonoConNormal"/>
-          <w:sz w:val="18"/>
-          <w:szCs w:val="18"/>
-        </w:rPr>
-        <w:br/>
-        <w:t>"timestamp" : "",</w:t>
-      </w:r>
-      <w:r>
-        <w:rPr>
-          <w:rFonts w:ascii="TheSansMonoConNormal" w:hAnsi="TheSansMonoConNormal"/>
-          <w:sz w:val="18"/>
-          <w:szCs w:val="18"/>
-        </w:rPr>
-        <w:br/>
-        <w:t>"</w:t>
-      </w:r>
-      <w:proofErr w:type="spellStart"/>
-      <w:r>
-        <w:rPr>
-          <w:rFonts w:ascii="TheSansMonoConNormal" w:hAnsi="TheSansMonoConNormal"/>
-          <w:sz w:val="18"/>
-          <w:szCs w:val="18"/>
-        </w:rPr>
-        <w:t>developerMessage</w:t>
-      </w:r>
-      <w:proofErr w:type="spellEnd"/>
-      <w:r>
-        <w:rPr>
-          <w:rFonts w:ascii="TheSansMonoConNormal" w:hAnsi="TheSansMonoConNormal"/>
-          <w:sz w:val="18"/>
-          <w:szCs w:val="18"/>
-        </w:rPr>
-        <w:t>: "",</w:t>
-      </w:r>
-      <w:r>
-        <w:rPr>
-          <w:rFonts w:ascii="TheSansMonoConNormal" w:hAnsi="TheSansMonoConNormal"/>
-          <w:sz w:val="18"/>
-          <w:szCs w:val="18"/>
-        </w:rPr>
-        <w:br/>
-        <w:t>"errors": {}</w:t>
-      </w:r>
-      <w:r>
-        <w:rPr>
-          <w:rFonts w:ascii="TheSansMonoConNormal" w:hAnsi="TheSansMonoConNormal"/>
-          <w:sz w:val="18"/>
-          <w:szCs w:val="18"/>
-        </w:rPr>
-        <w:br/>
-        <w:t>}</w:t>
-      </w:r>
-    </w:p>
-    <w:p>
-      <w:pPr>
-        <w:pStyle w:val="NormalWeb"/>
-        <w:rPr>
-          <w:rFonts w:ascii="TheSansMonoConNormal" w:hAnsi="TheSansMonoConNormal"/>
-          <w:sz w:val="18"/>
-          <w:szCs w:val="18"/>
-        </w:rPr>
-      </w:pPr>
-    </w:p>
-    <w:p>
-      <w:pPr>
-        <w:pStyle w:val="NormalWeb"/>
-        <w:rPr>
-          <w:rFonts w:ascii="Symbol" w:hAnsi="Symbol"/>
-          <w:sz w:val="18"/>
-          <w:szCs w:val="18"/>
-        </w:rPr>
-      </w:pPr>
-      <w:r>
-        <w:rPr>
-          <w:rFonts w:ascii="TheSansMonoConNormal" w:hAnsi="TheSansMonoConNormal"/>
-          <w:sz w:val="18"/>
-          <w:szCs w:val="18"/>
-        </w:rPr>
-        <w:t>title</w:t>
-      </w:r>
-      <w:r>
-        <w:rPr>
-          <w:rFonts w:ascii="UtopiaStd-Regular" w:hAnsi="UtopiaStd-Regular"/>
-          <w:sz w:val="18"/>
-          <w:szCs w:val="18"/>
-        </w:rPr>
-        <w:t xml:space="preserve">—The </w:t>
-      </w:r>
-      <w:r>
-        <w:rPr>
-          <w:rFonts w:ascii="TheSansMonoConNormal" w:hAnsi="TheSansMonoConNormal"/>
-          <w:sz w:val="18"/>
-          <w:szCs w:val="18"/>
-        </w:rPr>
-        <w:t xml:space="preserve">title </w:t>
-      </w:r>
-      <w:r>
-        <w:rPr>
-          <w:rFonts w:ascii="UtopiaStd-Regular" w:hAnsi="UtopiaStd-Regular"/>
-          <w:sz w:val="18"/>
-          <w:szCs w:val="18"/>
-        </w:rPr>
-        <w:t>field provides a brief title for the error condition. For example,</w:t>
-      </w:r>
-      <w:r>
-        <w:rPr>
-          <w:rFonts w:ascii="UtopiaStd-Regular" w:hAnsi="UtopiaStd-Regular"/>
-          <w:sz w:val="18"/>
-          <w:szCs w:val="18"/>
-        </w:rPr>
-        <w:br/>
-        <w:t>errors resulting as a result of input validation will have the title “Validation Failure”.</w:t>
-      </w:r>
-      <w:r>
-        <w:rPr>
-          <w:rFonts w:ascii="UtopiaStd-Regular" w:hAnsi="UtopiaStd-Regular"/>
-          <w:sz w:val="18"/>
-          <w:szCs w:val="18"/>
-        </w:rPr>
-        <w:br/>
-        <w:t>Similarly, an “Internal Server Error” will be used for internal server errors.</w:t>
-      </w:r>
-      <w:r>
-        <w:rPr>
-          <w:rFonts w:ascii="UtopiaStd-Regular" w:hAnsi="UtopiaStd-Regular"/>
-          <w:sz w:val="18"/>
-          <w:szCs w:val="18"/>
-        </w:rPr>
-        <w:br/>
-      </w:r>
-    </w:p>
-    <w:p>
-      <w:pPr>
-        <w:pStyle w:val="NormalWeb"/>
-        <w:rPr>
-          <w:rFonts w:ascii="Symbol" w:hAnsi="Symbol"/>
-          <w:sz w:val="18"/>
-          <w:szCs w:val="18"/>
-        </w:rPr>
-      </w:pPr>
-      <w:r>
-        <w:rPr>
-          <w:rFonts w:ascii="Symbol" w:hAnsi="Symbol"/>
-          <w:sz w:val="18"/>
-          <w:szCs w:val="18"/>
-        </w:rPr>
-        <w:t xml:space="preserve">• </w:t>
-      </w:r>
-      <w:r>
-        <w:rPr>
-          <w:rFonts w:ascii="TheSansMonoConNormal" w:hAnsi="TheSansMonoConNormal"/>
-          <w:sz w:val="18"/>
-          <w:szCs w:val="18"/>
-        </w:rPr>
-        <w:t>status</w:t>
-      </w:r>
-      <w:r>
-        <w:rPr>
-          <w:rFonts w:ascii="UtopiaStd-Regular" w:hAnsi="UtopiaStd-Regular"/>
-          <w:sz w:val="18"/>
-          <w:szCs w:val="18"/>
-        </w:rPr>
-        <w:t xml:space="preserve">—The </w:t>
-      </w:r>
-      <w:r>
-        <w:rPr>
-          <w:rFonts w:ascii="TheSansMonoConNormal" w:hAnsi="TheSansMonoConNormal"/>
-          <w:sz w:val="18"/>
-          <w:szCs w:val="18"/>
-        </w:rPr>
-        <w:t xml:space="preserve">status </w:t>
-      </w:r>
-      <w:r>
-        <w:rPr>
-          <w:rFonts w:ascii="UtopiaStd-Regular" w:hAnsi="UtopiaStd-Regular"/>
-          <w:sz w:val="18"/>
-          <w:szCs w:val="18"/>
-        </w:rPr>
-        <w:t>field contains the HTTP status code for the current request.</w:t>
-      </w:r>
-      <w:r>
-        <w:rPr>
-          <w:rFonts w:ascii="UtopiaStd-Regular" w:hAnsi="UtopiaStd-Regular"/>
-          <w:sz w:val="18"/>
-          <w:szCs w:val="18"/>
-        </w:rPr>
-        <w:br/>
-        <w:t>Even though it is redundant to include status code in the response body, it allows API</w:t>
-      </w:r>
-      <w:r>
-        <w:rPr>
-          <w:rFonts w:ascii="UtopiaStd-Regular" w:hAnsi="UtopiaStd-Regular"/>
-          <w:sz w:val="18"/>
-          <w:szCs w:val="18"/>
-        </w:rPr>
-        <w:br/>
-        <w:t>clients to look for all the information that it needs to troubleshoot in one place.</w:t>
-      </w:r>
-      <w:r>
-        <w:rPr>
-          <w:rFonts w:ascii="UtopiaStd-Regular" w:hAnsi="UtopiaStd-Regular"/>
-          <w:sz w:val="18"/>
-          <w:szCs w:val="18"/>
-        </w:rPr>
-        <w:br/>
-      </w:r>
-    </w:p>
-    <w:p>
-      <w:pPr>
-        <w:pStyle w:val="NormalWeb"/>
-        <w:rPr>
-          <w:rFonts w:ascii="Symbol" w:hAnsi="Symbol"/>
-          <w:sz w:val="18"/>
-          <w:szCs w:val="18"/>
-        </w:rPr>
-      </w:pPr>
-      <w:r>
-        <w:rPr>
-          <w:rFonts w:ascii="Symbol" w:hAnsi="Symbol"/>
-          <w:sz w:val="18"/>
-          <w:szCs w:val="18"/>
-        </w:rPr>
-        <w:t xml:space="preserve">• </w:t>
-      </w:r>
-      <w:r>
-        <w:rPr>
-          <w:rFonts w:ascii="TheSansMonoConNormal" w:hAnsi="TheSansMonoConNormal"/>
-          <w:sz w:val="18"/>
-          <w:szCs w:val="18"/>
-        </w:rPr>
-        <w:t>detail</w:t>
-      </w:r>
-      <w:r>
-        <w:rPr>
-          <w:rFonts w:ascii="UtopiaStd-Regular" w:hAnsi="UtopiaStd-Regular"/>
-          <w:sz w:val="18"/>
-          <w:szCs w:val="18"/>
-        </w:rPr>
-        <w:t xml:space="preserve">—The </w:t>
-      </w:r>
-      <w:r>
-        <w:rPr>
-          <w:rFonts w:ascii="TheSansMonoConNormal" w:hAnsi="TheSansMonoConNormal"/>
-          <w:sz w:val="18"/>
-          <w:szCs w:val="18"/>
-        </w:rPr>
-        <w:t xml:space="preserve">detail </w:t>
-      </w:r>
-      <w:r>
-        <w:rPr>
-          <w:rFonts w:ascii="UtopiaStd-Regular" w:hAnsi="UtopiaStd-Regular"/>
-          <w:sz w:val="18"/>
-          <w:szCs w:val="18"/>
-        </w:rPr>
-        <w:t>field contains a short description of the error. The information</w:t>
-      </w:r>
-      <w:r>
-        <w:rPr>
-          <w:rFonts w:ascii="UtopiaStd-Regular" w:hAnsi="UtopiaStd-Regular"/>
-          <w:sz w:val="18"/>
-          <w:szCs w:val="18"/>
-        </w:rPr>
-        <w:br/>
-        <w:t>in this field is typically human-readable and can be presented to an end user.</w:t>
-      </w:r>
-      <w:r>
-        <w:rPr>
-          <w:rFonts w:ascii="UtopiaStd-Regular" w:hAnsi="UtopiaStd-Regular"/>
-          <w:sz w:val="18"/>
-          <w:szCs w:val="18"/>
-        </w:rPr>
-        <w:br/>
-      </w:r>
-    </w:p>
-    <w:p>
-      <w:pPr>
-        <w:pStyle w:val="NormalWeb"/>
-        <w:rPr>
-          <w:rFonts w:ascii="Symbol" w:hAnsi="Symbol"/>
-          <w:sz w:val="18"/>
-          <w:szCs w:val="18"/>
-        </w:rPr>
-      </w:pPr>
-      <w:r>
-        <w:rPr>
-          <w:rFonts w:ascii="Symbol" w:hAnsi="Symbol"/>
-          <w:sz w:val="18"/>
-          <w:szCs w:val="18"/>
-        </w:rPr>
-        <w:t xml:space="preserve">• </w:t>
-      </w:r>
-      <w:r>
-        <w:rPr>
-          <w:rFonts w:ascii="TheSansMonoConNormal" w:hAnsi="TheSansMonoConNormal"/>
-          <w:sz w:val="18"/>
-          <w:szCs w:val="18"/>
-        </w:rPr>
-        <w:t>timestamp</w:t>
-      </w:r>
-      <w:r>
-        <w:rPr>
-          <w:rFonts w:ascii="UtopiaStd-Regular" w:hAnsi="UtopiaStd-Regular"/>
-          <w:sz w:val="18"/>
-          <w:szCs w:val="18"/>
-        </w:rPr>
-        <w:t>—The time in milliseconds when the error occurred.</w:t>
-      </w:r>
-      <w:r>
-        <w:rPr>
-          <w:rFonts w:ascii="UtopiaStd-Regular" w:hAnsi="UtopiaStd-Regular"/>
-          <w:sz w:val="18"/>
-          <w:szCs w:val="18"/>
-        </w:rPr>
-        <w:br/>
-      </w:r>
-    </w:p>
-    <w:p>
-      <w:pPr>
-        <w:pStyle w:val="NormalWeb"/>
-        <w:rPr>
-          <w:rFonts w:ascii="Symbol" w:hAnsi="Symbol"/>
-          <w:sz w:val="18"/>
-          <w:szCs w:val="18"/>
-        </w:rPr>
-      </w:pPr>
-      <w:r>
-        <w:rPr>
-          <w:rFonts w:ascii="Symbol" w:hAnsi="Symbol"/>
-          <w:sz w:val="18"/>
-          <w:szCs w:val="18"/>
-        </w:rPr>
-        <w:t xml:space="preserve">• </w:t>
-      </w:r>
-      <w:proofErr w:type="spellStart"/>
-      <w:r>
-        <w:rPr>
-          <w:rFonts w:ascii="TheSansMonoConNormal" w:hAnsi="TheSansMonoConNormal"/>
-          <w:sz w:val="18"/>
-          <w:szCs w:val="18"/>
-        </w:rPr>
-        <w:t>developerMessage</w:t>
-      </w:r>
-      <w:proofErr w:type="spellEnd"/>
-      <w:r>
-        <w:rPr>
-          <w:rFonts w:ascii="UtopiaStd-Regular" w:hAnsi="UtopiaStd-Regular"/>
-          <w:sz w:val="18"/>
-          <w:szCs w:val="18"/>
-        </w:rPr>
-        <w:t xml:space="preserve">—The </w:t>
-      </w:r>
-      <w:proofErr w:type="spellStart"/>
-      <w:r>
-        <w:rPr>
-          <w:rFonts w:ascii="TheSansMonoConNormal" w:hAnsi="TheSansMonoConNormal"/>
-          <w:sz w:val="18"/>
-          <w:szCs w:val="18"/>
-        </w:rPr>
-        <w:t>developerMessage</w:t>
-      </w:r>
-      <w:proofErr w:type="spellEnd"/>
-      <w:r>
-        <w:rPr>
-          <w:rFonts w:ascii="TheSansMonoConNormal" w:hAnsi="TheSansMonoConNormal"/>
-          <w:sz w:val="18"/>
-          <w:szCs w:val="18"/>
-        </w:rPr>
-        <w:t xml:space="preserve"> </w:t>
-      </w:r>
-      <w:r>
-        <w:rPr>
-          <w:rFonts w:ascii="UtopiaStd-Regular" w:hAnsi="UtopiaStd-Regular"/>
-          <w:sz w:val="18"/>
-          <w:szCs w:val="18"/>
-        </w:rPr>
-        <w:t>contains information such as exception</w:t>
-      </w:r>
-      <w:r>
-        <w:rPr>
-          <w:rFonts w:ascii="UtopiaStd-Regular" w:hAnsi="UtopiaStd-Regular"/>
-          <w:sz w:val="18"/>
-          <w:szCs w:val="18"/>
-        </w:rPr>
-        <w:br/>
-        <w:t>class name or stack trace that is relevant to developers.</w:t>
-      </w:r>
-      <w:r>
-        <w:rPr>
-          <w:rFonts w:ascii="UtopiaStd-Regular" w:hAnsi="UtopiaStd-Regular"/>
-          <w:sz w:val="18"/>
-          <w:szCs w:val="18"/>
-        </w:rPr>
-        <w:br/>
-      </w:r>
-    </w:p>
-    <w:p>
-      <w:pPr>
-        <w:pStyle w:val="NormalWeb"/>
-      </w:pPr>
-      <w:r>
-        <w:rPr>
-          <w:rFonts w:ascii="Symbol" w:hAnsi="Symbol"/>
-          <w:sz w:val="18"/>
-          <w:szCs w:val="18"/>
-        </w:rPr>
-        <w:t xml:space="preserve">• </w:t>
-      </w:r>
-      <w:r>
-        <w:rPr>
-          <w:rFonts w:ascii="UtopiaStd-Regular" w:hAnsi="UtopiaStd-Regular"/>
-          <w:sz w:val="18"/>
-          <w:szCs w:val="18"/>
-        </w:rPr>
-        <w:t>errors—The errors field is used to report field validation errors.</w:t>
-      </w:r>
-    </w:p>
-    <w:p>
-      <w:pPr>
-        <w:pStyle w:val="NormalWeb"/>
-      </w:pPr>
-      <w:r>
-        <w:t>ON ENTITY CREATION</w:t>
-      </w:r>
-    </w:p>
-    <w:p>
-      <w:pPr>
-        <w:pStyle w:val="NormalWeb"/>
-        <w:rPr>
-          <w:rFonts w:asciiTheme="minorHAnsi" w:hAnsiTheme="minorHAnsi" w:cstheme="minorHAnsi"/>
-          <w:sz w:val="18"/>
-          <w:szCs w:val="18"/>
-        </w:rPr>
-      </w:pPr>
-      <w:proofErr w:type="gramStart"/>
-      <w:r>
-        <w:rPr>
-          <w:rFonts w:asciiTheme="minorHAnsi" w:hAnsiTheme="minorHAnsi" w:cstheme="minorHAnsi"/>
-          <w:sz w:val="18"/>
-          <w:szCs w:val="18"/>
-        </w:rPr>
-        <w:t xml:space="preserve">We </w:t>
-      </w:r>
-      <w:r>
-        <w:rPr>
-          <w:rFonts w:asciiTheme="minorHAnsi" w:hAnsiTheme="minorHAnsi" w:cstheme="minorHAnsi"/>
-          <w:sz w:val="18"/>
-          <w:szCs w:val="18"/>
-        </w:rPr>
-        <w:t xml:space="preserve"> use</w:t>
-      </w:r>
-      <w:proofErr w:type="gramEnd"/>
-      <w:r>
-        <w:rPr>
-          <w:rFonts w:asciiTheme="minorHAnsi" w:hAnsiTheme="minorHAnsi" w:cstheme="minorHAnsi"/>
-          <w:sz w:val="18"/>
-          <w:szCs w:val="18"/>
-        </w:rPr>
-        <w:t xml:space="preserve"> the JSR 303 validation, an API intended to simplify field validation in any layer of the application.</w:t>
-      </w:r>
-      <w:r>
-        <w:rPr>
-          <w:rFonts w:asciiTheme="minorHAnsi" w:hAnsiTheme="minorHAnsi" w:cstheme="minorHAnsi"/>
-          <w:sz w:val="18"/>
-          <w:szCs w:val="18"/>
-        </w:rPr>
-        <w:br/>
-        <w:t>The JSR 303 and JSR 349 define specifications for the Bean Validation API (version 1.0 and 1.1, respectively).</w:t>
-      </w:r>
-      <w:r>
-        <w:rPr>
-          <w:rFonts w:asciiTheme="minorHAnsi" w:hAnsiTheme="minorHAnsi" w:cstheme="minorHAnsi"/>
-          <w:sz w:val="18"/>
-          <w:szCs w:val="18"/>
-        </w:rPr>
-        <w:br/>
-        <w:t>They provide a metadata model for JavaBean validation via a set of standardized validation constraints. Using</w:t>
-      </w:r>
-      <w:r>
-        <w:rPr>
-          <w:rFonts w:asciiTheme="minorHAnsi" w:hAnsiTheme="minorHAnsi" w:cstheme="minorHAnsi"/>
-          <w:sz w:val="18"/>
-          <w:szCs w:val="18"/>
-        </w:rPr>
-        <w:br/>
-        <w:t>this API, you annotate domain object properties with validation constraints such as @NotNull and @Email.</w:t>
-      </w:r>
-      <w:r>
-        <w:rPr>
-          <w:rFonts w:asciiTheme="minorHAnsi" w:hAnsiTheme="minorHAnsi" w:cstheme="minorHAnsi"/>
-          <w:sz w:val="18"/>
-          <w:szCs w:val="18"/>
-        </w:rPr>
-        <w:br/>
-        <w:t xml:space="preserve">Implementing frameworks enforce these constraints at runtime. </w:t>
-      </w:r>
-      <w:r>
-        <w:rPr>
-          <w:rFonts w:asciiTheme="minorHAnsi" w:hAnsiTheme="minorHAnsi" w:cstheme="minorHAnsi"/>
-          <w:sz w:val="18"/>
-          <w:szCs w:val="18"/>
-        </w:rPr>
-        <w:t xml:space="preserve"> We use </w:t>
-      </w:r>
-      <w:r>
-        <w:rPr>
-          <w:rFonts w:asciiTheme="minorHAnsi" w:hAnsiTheme="minorHAnsi" w:cstheme="minorHAnsi"/>
-          <w:sz w:val="18"/>
-          <w:szCs w:val="18"/>
-        </w:rPr>
-        <w:t>Hibernate</w:t>
-      </w:r>
-      <w:r>
-        <w:rPr>
-          <w:rFonts w:asciiTheme="minorHAnsi" w:hAnsiTheme="minorHAnsi" w:cstheme="minorHAnsi"/>
-          <w:sz w:val="18"/>
-          <w:szCs w:val="18"/>
-        </w:rPr>
-        <w:br/>
-        <w:t xml:space="preserve">Validator, a popular JSR 303/349 implementation framework. </w:t>
-      </w:r>
-      <w:r>
-        <w:rPr>
-          <w:rFonts w:asciiTheme="minorHAnsi" w:hAnsiTheme="minorHAnsi" w:cstheme="minorHAnsi"/>
-          <w:sz w:val="18"/>
-          <w:szCs w:val="18"/>
-        </w:rPr>
-        <w:t>s</w:t>
-      </w:r>
-      <w:r>
-        <w:rPr>
-          <w:rFonts w:asciiTheme="minorHAnsi" w:hAnsiTheme="minorHAnsi" w:cstheme="minorHAnsi"/>
-          <w:sz w:val="18"/>
-          <w:szCs w:val="18"/>
-        </w:rPr>
-        <w:t>ome of the out-of-the-box</w:t>
-      </w:r>
-      <w:r>
-        <w:rPr>
-          <w:rFonts w:asciiTheme="minorHAnsi" w:hAnsiTheme="minorHAnsi" w:cstheme="minorHAnsi"/>
-          <w:sz w:val="18"/>
-          <w:szCs w:val="18"/>
-        </w:rPr>
-        <w:t xml:space="preserve"> </w:t>
-      </w:r>
-    </w:p>
-    <w:p>
-      <w:pPr>
-        <w:pStyle w:val="NormalWeb"/>
-        <w:rPr>
-          <w:rFonts w:asciiTheme="minorHAnsi" w:hAnsiTheme="minorHAnsi" w:cstheme="minorHAnsi"/>
-          <w:sz w:val="18"/>
-          <w:szCs w:val="18"/>
-        </w:rPr>
-      </w:pPr>
-      <w:r>
-        <w:rPr>
-          <w:rFonts w:asciiTheme="minorHAnsi" w:hAnsiTheme="minorHAnsi" w:cstheme="minorHAnsi"/>
-          <w:sz w:val="18"/>
-          <w:szCs w:val="18"/>
-        </w:rPr>
-        <w:lastRenderedPageBreak/>
-        <w:br/>
-        <w:t>validation constraints available with Bean Validation API</w:t>
-      </w:r>
-      <w:r>
-        <w:rPr>
-          <w:rFonts w:asciiTheme="minorHAnsi" w:hAnsiTheme="minorHAnsi" w:cstheme="minorHAnsi"/>
-          <w:sz w:val="18"/>
-          <w:szCs w:val="18"/>
-        </w:rPr>
-        <w:t xml:space="preserve"> are:</w:t>
-      </w:r>
-    </w:p>
-    <w:p>
-      <w:pPr>
-        <w:pStyle w:val="NormalWeb"/>
-        <w:rPr>
-          <w:rFonts w:asciiTheme="minorHAnsi" w:hAnsiTheme="minorHAnsi" w:cstheme="minorHAnsi"/>
-          <w:sz w:val="18"/>
-          <w:szCs w:val="18"/>
-        </w:rPr>
-      </w:pPr>
-      <w:r>
-        <w:rPr>
-          <w:rFonts w:asciiTheme="minorHAnsi" w:hAnsiTheme="minorHAnsi" w:cstheme="minorHAnsi"/>
-          <w:noProof/>
-          <w:sz w:val="18"/>
-          <w:szCs w:val="18"/>
-        </w:rPr>
-        <w:drawing>
-          <wp:inline distT="0" distB="0" distL="0" distR="0" wp14:anchorId="3290A19D" wp14:editId="5705F3D0">
-            <wp:extent cx="5731510" cy="2567305"/>
-            <wp:effectExtent l="0" t="0" r="2540" b="4445"/>
-            <wp:docPr id="8" name="Picture 8"/>
-            <wp:cNvGraphicFramePr>
-              <a:graphicFrameLocks xmlns:a="http://schemas.openxmlformats.org/drawingml/2006/main" noChangeAspect="1"/>
-            </wp:cNvGraphicFramePr>
-            <a:graphic xmlns:a="http://schemas.openxmlformats.org/drawingml/2006/main">
-              <a:graphicData uri="http://schemas.openxmlformats.org/drawingml/2006/picture">
-                <pic:pic xmlns:pic="http://schemas.openxmlformats.org/drawingml/2006/picture">
-                  <pic:nvPicPr>
-                    <pic:cNvPr id="8" name="Picture 8"/>
-                    <pic:cNvPicPr/>
-                  </pic:nvPicPr>
-                  <pic:blipFill>
-                    <a:blip r:embed="rId15">
-                      <a:extLst>
-                        <a:ext uri="{28A0092B-C50C-407E-A947-70E740481C1C}">
-                          <a14:useLocalDpi xmlns:a14="http://schemas.microsoft.com/office/drawing/2010/main" val="0"/>
-                        </a:ext>
-                      </a:extLst>
-                    </a:blip>
-                    <a:stretch>
-                      <a:fillRect/>
-                    </a:stretch>
-                  </pic:blipFill>
-                  <pic:spPr>
-                    <a:xfrm>
-                      <a:off x="0" y="0"/>
-                      <a:ext cx="5731510" cy="2567305"/>
-                    </a:xfrm>
-                    <a:prstGeom prst="rect">
-                      <a:avLst/>
-                    </a:prstGeom>
-                  </pic:spPr>
-                </pic:pic>
-              </a:graphicData>
-            </a:graphic>
-          </wp:inline>
-        </w:drawing>
-      </w:r>
-    </w:p>
-    <w:p>
-      <w:pPr>
-        <w:pStyle w:val="NormalWeb"/>
-        <w:rPr>
-          <w:rFonts w:asciiTheme="minorHAnsi" w:hAnsiTheme="minorHAnsi" w:cstheme="minorHAnsi"/>
-        </w:rPr>
-      </w:pPr>
-      <w:r>
-        <w:rPr>
-          <w:rFonts w:asciiTheme="minorHAnsi" w:hAnsiTheme="minorHAnsi" w:cstheme="minorHAnsi"/>
-          <w:sz w:val="18"/>
-          <w:szCs w:val="18"/>
-        </w:rPr>
-        <w:t xml:space="preserve"> Additionally, it is possible to define your own</w:t>
-      </w:r>
-      <w:r>
-        <w:rPr>
-          <w:rFonts w:asciiTheme="minorHAnsi" w:hAnsiTheme="minorHAnsi" w:cstheme="minorHAnsi"/>
-          <w:sz w:val="18"/>
-          <w:szCs w:val="18"/>
-        </w:rPr>
-        <w:br/>
-        <w:t>custom constraints.</w:t>
-      </w:r>
+    </w:p>
+    <w:p>
+      <w:pPr>
+        <w:pStyle w:val="NormalWeb"/>
+      </w:pPr>
     </w:p>
     <w:p>
       <w:pPr>
@@ -7067,29 +6302,6 @@
       <w:lang w:eastAsia="en-GB"/>
     </w:rPr>
   </w:style>
-  <w:style w:type="character" w:styleId="Hyperlink">
-    <w:name w:val="Hyperlink"/>
-    <w:basedOn w:val="DefaultParagraphFont"/>
-    <w:uiPriority w:val="99"/>
-    <w:unhideWhenUsed/>
-    <w:rsid w:val="003A4508"/>
-    <w:rPr>
-      <w:color w:val="0563C1" w:themeColor="hyperlink"/>
-      <w:u w:val="single"/>
-    </w:rPr>
-  </w:style>
-  <w:style w:type="character" w:styleId="UnresolvedMention">
-    <w:name w:val="Unresolved Mention"/>
-    <w:basedOn w:val="DefaultParagraphFont"/>
-    <w:uiPriority w:val="99"/>
-    <w:semiHidden/>
-    <w:unhideWhenUsed/>
-    <w:rsid w:val="003A4508"/>
-    <w:rPr>
-      <w:color w:val="605E5C"/>
-      <w:shd w:val="clear" w:color="auto" w:fill="E1DFDD"/>
-    </w:rPr>
-  </w:style>
 </w:styles>
 </file>
 

</xml_diff>

<commit_message>
Added spring security authentication successfully, but stuck at error encoded password does not look like bcrypt
</commit_message>
<xml_diff>
--- a/Documentation.docx
+++ b/Documentation.docx
@@ -466,11 +466,29 @@
           <w:b/>
           <w:bCs/>
         </w:rPr>
-        <w:t>Netflix Zuul server</w:t>
-      </w:r>
+        <w:t xml:space="preserve">Netflix </w:t>
+      </w:r>
+      <w:proofErr w:type="spellStart"/>
       <w:r>
         <w:rPr>
           <w:rStyle w:val="kobospan"/>
+          <w:b/>
+          <w:bCs/>
+        </w:rPr>
+        <w:t>Zuul</w:t>
+      </w:r>
+      <w:proofErr w:type="spellEnd"/>
+      <w:r>
+        <w:rPr>
+          <w:rStyle w:val="kobospan"/>
+          <w:b/>
+          <w:bCs/>
+        </w:rPr>
+        <w:t xml:space="preserve"> server</w:t>
+      </w:r>
+      <w:r>
+        <w:rPr>
+          <w:rStyle w:val="kobospan"/>
         </w:rPr>
         <w:t xml:space="preserve"> as an edge server in this application.</w:t>
       </w:r>
@@ -510,21 +528,35 @@
         <w:rPr>
           <w:rStyle w:val="kobospan"/>
         </w:rPr>
-        <w:t xml:space="preserve"> is used for load balancing. It is integrated with the Zuul and Eureka services to provide load balancing for both internal and external calls.</w:t>
-      </w:r>
-    </w:p>
-    <w:p>
-      <w:pPr>
-        <w:jc w:val="both"/>
+        <w:t xml:space="preserve"> is used for load balancing. It is integrated with the </w:t>
+      </w:r>
+      <w:proofErr w:type="spellStart"/>
+      <w:r>
         <w:rPr>
           <w:rStyle w:val="kobospan"/>
-          <w:b/>
-          <w:bCs/>
-        </w:rPr>
-      </w:pPr>
+        </w:rPr>
+        <w:t>Zuul</w:t>
+      </w:r>
+      <w:proofErr w:type="spellEnd"/>
       <w:r>
         <w:rPr>
           <w:rStyle w:val="kobospan"/>
+        </w:rPr>
+        <w:t xml:space="preserve"> and Eureka services to provide load balancing for both internal and external calls.</w:t>
+      </w:r>
+    </w:p>
+    <w:p>
+      <w:pPr>
+        <w:jc w:val="both"/>
+        <w:rPr>
+          <w:rStyle w:val="kobospan"/>
+          <w:b/>
+          <w:bCs/>
+        </w:rPr>
+      </w:pPr>
+      <w:r>
+        <w:rPr>
+          <w:rStyle w:val="kobospan"/>
           <w:b/>
           <w:bCs/>
         </w:rPr>
@@ -551,11 +583,21 @@
           <w:b/>
           <w:bCs/>
         </w:rPr>
-        <w:t>. Netflix Hystrix</w:t>
-      </w:r>
+        <w:t xml:space="preserve">. Netflix </w:t>
+      </w:r>
+      <w:proofErr w:type="spellStart"/>
       <w:r>
         <w:rPr>
           <w:rStyle w:val="kobospan"/>
+          <w:b/>
+          <w:bCs/>
+        </w:rPr>
+        <w:t>Hystrix</w:t>
+      </w:r>
+      <w:proofErr w:type="spellEnd"/>
+      <w:r>
+        <w:rPr>
+          <w:rStyle w:val="kobospan"/>
         </w:rPr>
         <w:t xml:space="preserve"> is used as a circuit breaker and helps to keep the system up.</w:t>
       </w:r>
@@ -590,17 +632,27 @@
         </w:rPr>
         <w:t xml:space="preserve">The </w:t>
       </w:r>
+      <w:proofErr w:type="spellStart"/>
       <w:r>
         <w:rPr>
           <w:rStyle w:val="kobospan"/>
           <w:b/>
           <w:bCs/>
         </w:rPr>
-        <w:t>Hystrix dashboard</w:t>
-      </w:r>
+        <w:t>Hystrix</w:t>
+      </w:r>
+      <w:proofErr w:type="spellEnd"/>
       <w:r>
         <w:rPr>
           <w:rStyle w:val="kobospan"/>
+          <w:b/>
+          <w:bCs/>
+        </w:rPr>
+        <w:t xml:space="preserve"> dashboard</w:t>
+      </w:r>
+      <w:r>
+        <w:rPr>
+          <w:rStyle w:val="kobospan"/>
         </w:rPr>
         <w:t xml:space="preserve"> is used with </w:t>
       </w:r>
@@ -770,7 +822,43 @@
           <w:color w:val="000000"/>
           <w:lang w:eastAsia="en-GB"/>
         </w:rPr>
-        <w:t>Spring took the opportunity to integrate many Netflix OSS projects, such as Zuul, Ribbon, Hystrix, the Eureka server, and Turbine, into Spring Cloud. This is one of the reasons Spring Cloud provides a ready-made platform for developing production-ready microservices.</w:t>
+        <w:t xml:space="preserve">Spring took the opportunity to integrate many Netflix OSS projects, such as </w:t>
+      </w:r>
+      <w:proofErr w:type="spellStart"/>
+      <w:r>
+        <w:rPr>
+          <w:rFonts w:eastAsia="Times New Roman" w:cstheme="minorHAnsi"/>
+          <w:color w:val="000000"/>
+          <w:lang w:eastAsia="en-GB"/>
+        </w:rPr>
+        <w:t>Zuul</w:t>
+      </w:r>
+      <w:proofErr w:type="spellEnd"/>
+      <w:r>
+        <w:rPr>
+          <w:rFonts w:eastAsia="Times New Roman" w:cstheme="minorHAnsi"/>
+          <w:color w:val="000000"/>
+          <w:lang w:eastAsia="en-GB"/>
+        </w:rPr>
+        <w:t xml:space="preserve">, Ribbon, </w:t>
+      </w:r>
+      <w:proofErr w:type="spellStart"/>
+      <w:r>
+        <w:rPr>
+          <w:rFonts w:eastAsia="Times New Roman" w:cstheme="minorHAnsi"/>
+          <w:color w:val="000000"/>
+          <w:lang w:eastAsia="en-GB"/>
+        </w:rPr>
+        <w:t>Hystrix</w:t>
+      </w:r>
+      <w:proofErr w:type="spellEnd"/>
+      <w:r>
+        <w:rPr>
+          <w:rFonts w:eastAsia="Times New Roman" w:cstheme="minorHAnsi"/>
+          <w:color w:val="000000"/>
+          <w:lang w:eastAsia="en-GB"/>
+        </w:rPr>
+        <w:t>, the Eureka server, and Turbine, into Spring Cloud. This is one of the reasons Spring Cloud provides a ready-made platform for developing production-ready microservices.</w:t>
       </w:r>
     </w:p>
     <w:p>
@@ -893,7 +981,23 @@
           <w:rFonts w:eastAsia="Times New Roman" w:cstheme="minorHAnsi"/>
           <w:lang w:eastAsia="en-GB"/>
         </w:rPr>
-        <w:t>: We use the Netflix Zuul server as an edge server.</w:t>
+        <w:t xml:space="preserve">: We use the Netflix </w:t>
+      </w:r>
+      <w:proofErr w:type="spellStart"/>
+      <w:r>
+        <w:rPr>
+          <w:rFonts w:eastAsia="Times New Roman" w:cstheme="minorHAnsi"/>
+          <w:lang w:eastAsia="en-GB"/>
+        </w:rPr>
+        <w:t>Zuul</w:t>
+      </w:r>
+      <w:proofErr w:type="spellEnd"/>
+      <w:r>
+        <w:rPr>
+          <w:rFonts w:eastAsia="Times New Roman" w:cstheme="minorHAnsi"/>
+          <w:lang w:eastAsia="en-GB"/>
+        </w:rPr>
+        <w:t xml:space="preserve"> server as an edge server.</w:t>
       </w:r>
     </w:p>
     <w:p>
@@ -953,7 +1057,23 @@
           <w:rFonts w:eastAsia="Times New Roman" w:cstheme="minorHAnsi"/>
           <w:lang w:eastAsia="en-GB"/>
         </w:rPr>
-        <w:t>: Netflix Hystrix is used as a circuit breaker and helps to keep the system up.</w:t>
+        <w:t xml:space="preserve">: Netflix </w:t>
+      </w:r>
+      <w:proofErr w:type="spellStart"/>
+      <w:r>
+        <w:rPr>
+          <w:rFonts w:eastAsia="Times New Roman" w:cstheme="minorHAnsi"/>
+          <w:lang w:eastAsia="en-GB"/>
+        </w:rPr>
+        <w:t>Hystrix</w:t>
+      </w:r>
+      <w:proofErr w:type="spellEnd"/>
+      <w:r>
+        <w:rPr>
+          <w:rFonts w:eastAsia="Times New Roman" w:cstheme="minorHAnsi"/>
+          <w:lang w:eastAsia="en-GB"/>
+        </w:rPr>
+        <w:t xml:space="preserve"> is used as a circuit breaker and helps to keep the system up.</w:t>
       </w:r>
     </w:p>
     <w:p>
@@ -1013,7 +1133,23 @@
           <w:rFonts w:eastAsia="Times New Roman" w:cstheme="minorHAnsi"/>
           <w:lang w:eastAsia="en-GB"/>
         </w:rPr>
-        <w:t>: The Hystrix dashboard is used with Netflix Turbine for microservice monitoring. It provides a dashboard to check the health of running microservices.</w:t>
+        <w:t xml:space="preserve">: The </w:t>
+      </w:r>
+      <w:proofErr w:type="spellStart"/>
+      <w:r>
+        <w:rPr>
+          <w:rFonts w:eastAsia="Times New Roman" w:cstheme="minorHAnsi"/>
+          <w:lang w:eastAsia="en-GB"/>
+        </w:rPr>
+        <w:t>Hystrix</w:t>
+      </w:r>
+      <w:proofErr w:type="spellEnd"/>
+      <w:r>
+        <w:rPr>
+          <w:rFonts w:eastAsia="Times New Roman" w:cstheme="minorHAnsi"/>
+          <w:lang w:eastAsia="en-GB"/>
+        </w:rPr>
+        <w:t xml:space="preserve"> dashboard is used with Netflix Turbine for microservice monitoring. It provides a dashboard to check the health of running microservices.</w:t>
       </w:r>
     </w:p>
     <w:p>
@@ -1103,23 +1239,13 @@
           <w:shd w:val="clear" w:color="auto" w:fill="FFFFFF"/>
         </w:rPr>
       </w:pPr>
-      <w:proofErr w:type="gramStart"/>
       <w:r>
         <w:rPr>
           <w:rFonts w:cstheme="minorHAnsi"/>
           <w:color w:val="000000"/>
           <w:shd w:val="clear" w:color="auto" w:fill="FFFFFF"/>
         </w:rPr>
-        <w:t>Server side</w:t>
-      </w:r>
-      <w:proofErr w:type="gramEnd"/>
-      <w:r>
-        <w:rPr>
-          <w:rFonts w:cstheme="minorHAnsi"/>
-          <w:color w:val="000000"/>
-          <w:shd w:val="clear" w:color="auto" w:fill="FFFFFF"/>
-        </w:rPr>
-        <w:t xml:space="preserve"> load balancers can handle a very high throughput than client side load balancers. Normally </w:t>
+        <w:t xml:space="preserve">Server side load balancers can handle a very high throughput than client side load balancers. Normally </w:t>
       </w:r>
       <w:proofErr w:type="spellStart"/>
       <w:r>
@@ -1199,43 +1325,7 @@
           <w:color w:val="000000"/>
           <w:shd w:val="clear" w:color="auto" w:fill="FFFFFF"/>
         </w:rPr>
-        <w:t xml:space="preserve">For lite weight client applications (Single Page Applications, Mobile Application, IoT device) </w:t>
-      </w:r>
-      <w:proofErr w:type="gramStart"/>
-      <w:r>
-        <w:rPr>
-          <w:rFonts w:cstheme="minorHAnsi"/>
-          <w:color w:val="000000"/>
-          <w:shd w:val="clear" w:color="auto" w:fill="FFFFFF"/>
-        </w:rPr>
-        <w:t>server side</w:t>
-      </w:r>
-      <w:proofErr w:type="gramEnd"/>
-      <w:r>
-        <w:rPr>
-          <w:rFonts w:cstheme="minorHAnsi"/>
-          <w:color w:val="000000"/>
-          <w:shd w:val="clear" w:color="auto" w:fill="FFFFFF"/>
-        </w:rPr>
-        <w:t xml:space="preserve"> load balancing is the best option. Since lite weight devices have limited memory and processing power, it is difficult for them to tolerate the additional overhead of a </w:t>
-      </w:r>
-      <w:proofErr w:type="gramStart"/>
-      <w:r>
-        <w:rPr>
-          <w:rFonts w:cstheme="minorHAnsi"/>
-          <w:color w:val="000000"/>
-          <w:shd w:val="clear" w:color="auto" w:fill="FFFFFF"/>
-        </w:rPr>
-        <w:t>client side</w:t>
-      </w:r>
-      <w:proofErr w:type="gramEnd"/>
-      <w:r>
-        <w:rPr>
-          <w:rFonts w:cstheme="minorHAnsi"/>
-          <w:color w:val="000000"/>
-          <w:shd w:val="clear" w:color="auto" w:fill="FFFFFF"/>
-        </w:rPr>
-        <w:t xml:space="preserve"> load balancer</w:t>
+        <w:t>For lite weight client applications (Single Page Applications, Mobile Application, IoT device) server side load balancing is the best option. Since lite weight devices have limited memory and processing power, it is difficult for them to tolerate the additional overhead of a client side load balancer</w:t>
       </w:r>
       <w:r>
         <w:rPr>
@@ -1304,41 +1394,13 @@
           <w:bCs/>
         </w:rPr>
       </w:pPr>
-      <w:proofErr w:type="gramStart"/>
       <w:r>
         <w:rPr>
           <w:rFonts w:cstheme="minorHAnsi"/>
           <w:color w:val="000000"/>
           <w:shd w:val="clear" w:color="auto" w:fill="FFFFFF"/>
         </w:rPr>
-        <w:t>Client side</w:t>
-      </w:r>
-      <w:proofErr w:type="gramEnd"/>
-      <w:r>
-        <w:rPr>
-          <w:rFonts w:cstheme="minorHAnsi"/>
-          <w:color w:val="000000"/>
-          <w:shd w:val="clear" w:color="auto" w:fill="FFFFFF"/>
-        </w:rPr>
-        <w:t xml:space="preserve"> load balancers send heart beats to available service instances periodically (or contact discovery server to refresh available service instances). These connections get delayed or timeout might </w:t>
-      </w:r>
-      <w:proofErr w:type="gramStart"/>
-      <w:r>
-        <w:rPr>
-          <w:rFonts w:cstheme="minorHAnsi"/>
-          <w:color w:val="000000"/>
-          <w:shd w:val="clear" w:color="auto" w:fill="FFFFFF"/>
-        </w:rPr>
-        <w:t>occurs</w:t>
-      </w:r>
-      <w:proofErr w:type="gramEnd"/>
-      <w:r>
-        <w:rPr>
-          <w:rFonts w:cstheme="minorHAnsi"/>
-          <w:color w:val="000000"/>
-          <w:shd w:val="clear" w:color="auto" w:fill="FFFFFF"/>
-        </w:rPr>
-        <w:t xml:space="preserve"> if the latency is high. If the load balancing happens at the server side, then client does not need to send additional requests.</w:t>
+        <w:t>Client side load balancers send heart beats to available service instances periodically (or contact discovery server to refresh available service instances). These connections get delayed or timeout might occurs if the latency is high. If the load balancing happens at the server side, then client does not need to send additional requests.</w:t>
       </w:r>
     </w:p>
     <w:p>
@@ -1504,7 +1566,25 @@
           <w:color w:val="000000"/>
           <w:lang w:eastAsia="en-GB"/>
         </w:rPr>
-        <w:t>We'll use Netflix Hystrix as a circuit breaker. It calls the internal fallback method in the service consumer when failures occur (for example, due to a communication error or timeout). It executes embedded within its consumer of service. In the next section, you will find the code that implements this feature.</w:t>
+        <w:t xml:space="preserve">We'll use Netflix </w:t>
+      </w:r>
+      <w:proofErr w:type="spellStart"/>
+      <w:r>
+        <w:rPr>
+          <w:rFonts w:eastAsia="Times New Roman" w:cstheme="minorHAnsi"/>
+          <w:color w:val="000000"/>
+          <w:lang w:eastAsia="en-GB"/>
+        </w:rPr>
+        <w:t>Hystrix</w:t>
+      </w:r>
+      <w:proofErr w:type="spellEnd"/>
+      <w:r>
+        <w:rPr>
+          <w:rFonts w:eastAsia="Times New Roman" w:cstheme="minorHAnsi"/>
+          <w:color w:val="000000"/>
+          <w:lang w:eastAsia="en-GB"/>
+        </w:rPr>
+        <w:t xml:space="preserve"> as a circuit breaker. It calls the internal fallback method in the service consumer when failures occur (for example, due to a communication error or timeout). It executes embedded within its consumer of service. In the next section, you will find the code that implements this feature.</w:t>
       </w:r>
     </w:p>
     <w:p>
@@ -1517,13 +1597,23 @@
           <w:lang w:eastAsia="en-GB"/>
         </w:rPr>
       </w:pPr>
-      <w:r>
-        <w:rPr>
-          <w:rFonts w:eastAsia="Times New Roman" w:cstheme="minorHAnsi"/>
-          <w:color w:val="000000"/>
-          <w:lang w:eastAsia="en-GB"/>
-        </w:rPr>
-        <w:t xml:space="preserve">Hystrix opens the circuit and </w:t>
+      <w:proofErr w:type="spellStart"/>
+      <w:r>
+        <w:rPr>
+          <w:rFonts w:eastAsia="Times New Roman" w:cstheme="minorHAnsi"/>
+          <w:color w:val="000000"/>
+          <w:lang w:eastAsia="en-GB"/>
+        </w:rPr>
+        <w:t>Hystrix</w:t>
+      </w:r>
+      <w:proofErr w:type="spellEnd"/>
+      <w:r>
+        <w:rPr>
+          <w:rFonts w:eastAsia="Times New Roman" w:cstheme="minorHAnsi"/>
+          <w:color w:val="000000"/>
+          <w:lang w:eastAsia="en-GB"/>
+        </w:rPr>
+        <w:t xml:space="preserve"> opens the circuit and </w:t>
       </w:r>
       <w:r>
         <w:rPr>
@@ -1539,7 +1629,25 @@
           <w:color w:val="000000"/>
           <w:lang w:eastAsia="en-GB"/>
         </w:rPr>
-        <w:t xml:space="preserve"> when the service fails to respond repeatedly, until the service is available again. When calls to a particular service reach a certain threshold (the default threshold is 20 failures in five seconds), the circuit opens and the call is not made. You must be wondering, if Hystrix opens the circuit, then how does it know that the service is available? It exceptionally allows some requests to call the service.</w:t>
+        <w:t xml:space="preserve"> when the service fails to respond repeatedly, until the service is available again. When calls to a particular service reach a certain threshold (the default threshold is 20 failures in five seconds), the circuit opens and the call is not made. You must be wondering, if </w:t>
+      </w:r>
+      <w:proofErr w:type="spellStart"/>
+      <w:r>
+        <w:rPr>
+          <w:rFonts w:eastAsia="Times New Roman" w:cstheme="minorHAnsi"/>
+          <w:color w:val="000000"/>
+          <w:lang w:eastAsia="en-GB"/>
+        </w:rPr>
+        <w:t>Hystrix</w:t>
+      </w:r>
+      <w:proofErr w:type="spellEnd"/>
+      <w:r>
+        <w:rPr>
+          <w:rFonts w:eastAsia="Times New Roman" w:cstheme="minorHAnsi"/>
+          <w:color w:val="000000"/>
+          <w:lang w:eastAsia="en-GB"/>
+        </w:rPr>
+        <w:t xml:space="preserve"> opens the circuit, then how does it know that the service is available? It exceptionally allows some requests to call the service.</w:t>
       </w:r>
     </w:p>
     <w:p>
@@ -1573,12 +1681,21 @@
           <w:rFonts w:cstheme="minorHAnsi"/>
         </w:rPr>
       </w:pPr>
+      <w:proofErr w:type="spellStart"/>
       <w:r>
         <w:rPr>
           <w:rStyle w:val="kobospan"/>
           <w:rFonts w:cstheme="minorHAnsi"/>
         </w:rPr>
-        <w:t>Hystrix provides a dashboard with a web UI that provides nice graphics of circuit breakers:</w:t>
+        <w:t>Hystrix</w:t>
+      </w:r>
+      <w:proofErr w:type="spellEnd"/>
+      <w:r>
+        <w:rPr>
+          <w:rStyle w:val="kobospan"/>
+          <w:rFonts w:cstheme="minorHAnsi"/>
+        </w:rPr>
+        <w:t xml:space="preserve"> provides a dashboard with a web UI that provides nice graphics of circuit breakers:</w:t>
       </w:r>
     </w:p>
     <w:p>
@@ -1597,7 +1714,25 @@
           <w:color w:val="000000"/>
           <w:lang w:eastAsia="en-GB"/>
         </w:rPr>
-        <w:t>Netflix Turbine is a web application that connects to the instances of your Hystrix applications in a cluster and aggregates information, which it does in real time (updated every 0.5 seconds). Turbine provides information using a stream that is known as a Turbine stream.</w:t>
+        <w:t xml:space="preserve">Netflix Turbine is a web application that connects to the instances of your </w:t>
+      </w:r>
+      <w:proofErr w:type="spellStart"/>
+      <w:r>
+        <w:rPr>
+          <w:rFonts w:eastAsia="Times New Roman" w:cstheme="minorHAnsi"/>
+          <w:color w:val="000000"/>
+          <w:lang w:eastAsia="en-GB"/>
+        </w:rPr>
+        <w:t>Hystrix</w:t>
+      </w:r>
+      <w:proofErr w:type="spellEnd"/>
+      <w:r>
+        <w:rPr>
+          <w:rFonts w:eastAsia="Times New Roman" w:cstheme="minorHAnsi"/>
+          <w:color w:val="000000"/>
+          <w:lang w:eastAsia="en-GB"/>
+        </w:rPr>
+        <w:t xml:space="preserve"> applications in a cluster and aggregates information, which it does in real time (updated every 0.5 seconds). Turbine provides information using a stream that is known as a Turbine stream.</w:t>
       </w:r>
     </w:p>
     <w:p>
@@ -1617,7 +1752,43 @@
           <w:lang w:eastAsia="en-GB"/>
         </w:rPr>
         <w:lastRenderedPageBreak/>
-        <w:t>If you combine Hystrix with Netflix Turbine, then you can get all of the information from the Eureka server on the Hystrix dashboard. This gives you a landscape view of all of the information about the circuit breakers.</w:t>
+        <w:t xml:space="preserve">If you combine </w:t>
+      </w:r>
+      <w:proofErr w:type="spellStart"/>
+      <w:r>
+        <w:rPr>
+          <w:rFonts w:eastAsia="Times New Roman" w:cstheme="minorHAnsi"/>
+          <w:color w:val="000000"/>
+          <w:lang w:eastAsia="en-GB"/>
+        </w:rPr>
+        <w:t>Hystrix</w:t>
+      </w:r>
+      <w:proofErr w:type="spellEnd"/>
+      <w:r>
+        <w:rPr>
+          <w:rFonts w:eastAsia="Times New Roman" w:cstheme="minorHAnsi"/>
+          <w:color w:val="000000"/>
+          <w:lang w:eastAsia="en-GB"/>
+        </w:rPr>
+        <w:t xml:space="preserve"> with Netflix Turbine, then you can get all of the information from the Eureka server on the </w:t>
+      </w:r>
+      <w:proofErr w:type="spellStart"/>
+      <w:r>
+        <w:rPr>
+          <w:rFonts w:eastAsia="Times New Roman" w:cstheme="minorHAnsi"/>
+          <w:color w:val="000000"/>
+          <w:lang w:eastAsia="en-GB"/>
+        </w:rPr>
+        <w:t>Hystrix</w:t>
+      </w:r>
+      <w:proofErr w:type="spellEnd"/>
+      <w:r>
+        <w:rPr>
+          <w:rFonts w:eastAsia="Times New Roman" w:cstheme="minorHAnsi"/>
+          <w:color w:val="000000"/>
+          <w:lang w:eastAsia="en-GB"/>
+        </w:rPr>
+        <w:t xml:space="preserve"> dashboard. This gives you a landscape view of all of the information about the circuit breakers.</w:t>
       </w:r>
     </w:p>
     <w:p>
@@ -1636,7 +1807,25 @@
           <w:color w:val="000000"/>
           <w:lang w:eastAsia="en-GB"/>
         </w:rPr>
-        <w:t xml:space="preserve">To use Turbine with Hystrix, just type in the Turbine URL </w:t>
+        <w:t xml:space="preserve">To use Turbine with </w:t>
+      </w:r>
+      <w:proofErr w:type="spellStart"/>
+      <w:r>
+        <w:rPr>
+          <w:rFonts w:eastAsia="Times New Roman" w:cstheme="minorHAnsi"/>
+          <w:color w:val="000000"/>
+          <w:lang w:eastAsia="en-GB"/>
+        </w:rPr>
+        <w:t>Hystrix</w:t>
+      </w:r>
+      <w:proofErr w:type="spellEnd"/>
+      <w:r>
+        <w:rPr>
+          <w:rFonts w:eastAsia="Times New Roman" w:cstheme="minorHAnsi"/>
+          <w:color w:val="000000"/>
+          <w:lang w:eastAsia="en-GB"/>
+        </w:rPr>
+        <w:t xml:space="preserve">, just type in the Turbine URL </w:t>
       </w:r>
       <w:r>
         <w:rPr>
@@ -1674,7 +1863,7 @@
         </w:rPr>
         <w:t xml:space="preserve"> is configured for the Turbine server in </w:t>
       </w:r>
-      <w:proofErr w:type="gramStart"/>
+      <w:proofErr w:type="spellStart"/>
       <w:r>
         <w:rPr>
           <w:rFonts w:eastAsia="Times New Roman" w:cstheme="minorHAnsi"/>
@@ -1695,7 +1884,7 @@
         </w:rPr>
         <w:t>properties</w:t>
       </w:r>
-      <w:proofErr w:type="gramEnd"/>
+      <w:proofErr w:type="spellEnd"/>
       <w:r>
         <w:rPr>
           <w:rFonts w:eastAsia="Times New Roman" w:cstheme="minorHAnsi"/>
@@ -1721,7 +1910,25 @@
           <w:color w:val="000000"/>
           <w:lang w:eastAsia="en-GB"/>
         </w:rPr>
-        <w:t xml:space="preserve">Netflix Hystrix and Turbine use RabbitMQ, an </w:t>
+        <w:t xml:space="preserve">Netflix </w:t>
+      </w:r>
+      <w:proofErr w:type="spellStart"/>
+      <w:r>
+        <w:rPr>
+          <w:rFonts w:eastAsia="Times New Roman" w:cstheme="minorHAnsi"/>
+          <w:color w:val="000000"/>
+          <w:lang w:eastAsia="en-GB"/>
+        </w:rPr>
+        <w:t>Hystrix</w:t>
+      </w:r>
+      <w:proofErr w:type="spellEnd"/>
+      <w:r>
+        <w:rPr>
+          <w:rFonts w:eastAsia="Times New Roman" w:cstheme="minorHAnsi"/>
+          <w:color w:val="000000"/>
+          <w:lang w:eastAsia="en-GB"/>
+        </w:rPr>
+        <w:t xml:space="preserve"> and Turbine use RabbitMQ, an </w:t>
       </w:r>
       <w:r>
         <w:rPr>
@@ -1786,13 +1993,23 @@
           <w:lang w:eastAsia="en-GB"/>
         </w:rPr>
       </w:pPr>
-      <w:r>
-        <w:rPr>
-          <w:rFonts w:eastAsia="Times New Roman" w:cstheme="minorHAnsi"/>
-          <w:color w:val="000000"/>
-          <w:lang w:eastAsia="en-GB"/>
-        </w:rPr>
-        <w:t>Hystrix uses RabbitMQ to send metrics data feed to Turbine.</w:t>
+      <w:proofErr w:type="spellStart"/>
+      <w:r>
+        <w:rPr>
+          <w:rFonts w:eastAsia="Times New Roman" w:cstheme="minorHAnsi"/>
+          <w:color w:val="000000"/>
+          <w:lang w:eastAsia="en-GB"/>
+        </w:rPr>
+        <w:t>Hystrix</w:t>
+      </w:r>
+      <w:proofErr w:type="spellEnd"/>
+      <w:r>
+        <w:rPr>
+          <w:rFonts w:eastAsia="Times New Roman" w:cstheme="minorHAnsi"/>
+          <w:color w:val="000000"/>
+          <w:lang w:eastAsia="en-GB"/>
+        </w:rPr>
+        <w:t xml:space="preserve"> uses RabbitMQ to send metrics data feed to Turbine.</w:t>
       </w:r>
     </w:p>
     <w:p>
@@ -1819,7 +2036,59 @@
           <w:color w:val="000000"/>
           <w:lang w:eastAsia="en-GB"/>
         </w:rPr>
-        <w:t>Before we configure Hystrix and Turbine, please install the RabbitMQ application on your platform. Hystrix and Turbine use RabbitMQ to communicate between themselves.</w:t>
+        <w:t xml:space="preserve">Before we configure </w:t>
+      </w:r>
+      <w:proofErr w:type="spellStart"/>
+      <w:r>
+        <w:rPr>
+          <w:rFonts w:eastAsia="Times New Roman" w:cstheme="minorHAnsi"/>
+          <w:b/>
+          <w:bCs/>
+          <w:i/>
+          <w:iCs/>
+          <w:color w:val="000000"/>
+          <w:lang w:eastAsia="en-GB"/>
+        </w:rPr>
+        <w:t>Hystrix</w:t>
+      </w:r>
+      <w:proofErr w:type="spellEnd"/>
+      <w:r>
+        <w:rPr>
+          <w:rFonts w:eastAsia="Times New Roman" w:cstheme="minorHAnsi"/>
+          <w:b/>
+          <w:bCs/>
+          <w:i/>
+          <w:iCs/>
+          <w:color w:val="000000"/>
+          <w:lang w:eastAsia="en-GB"/>
+        </w:rPr>
+        <w:t xml:space="preserve"> and Turbine, please install the RabbitMQ application on your platform. </w:t>
+      </w:r>
+      <w:proofErr w:type="spellStart"/>
+      <w:r>
+        <w:rPr>
+          <w:rFonts w:eastAsia="Times New Roman" w:cstheme="minorHAnsi"/>
+          <w:b/>
+          <w:bCs/>
+          <w:i/>
+          <w:iCs/>
+          <w:color w:val="000000"/>
+          <w:lang w:eastAsia="en-GB"/>
+        </w:rPr>
+        <w:t>Hystrix</w:t>
+      </w:r>
+      <w:proofErr w:type="spellEnd"/>
+      <w:r>
+        <w:rPr>
+          <w:rFonts w:eastAsia="Times New Roman" w:cstheme="minorHAnsi"/>
+          <w:b/>
+          <w:bCs/>
+          <w:i/>
+          <w:iCs/>
+          <w:color w:val="000000"/>
+          <w:lang w:eastAsia="en-GB"/>
+        </w:rPr>
+        <w:t xml:space="preserve"> and Turbine use RabbitMQ to communicate between themselves.</w:t>
       </w:r>
     </w:p>
     <w:p>
@@ -1873,7 +2142,6 @@
         <w:t>/</w:t>
       </w:r>
       <w:proofErr w:type="spellStart"/>
-      <w:proofErr w:type="gramStart"/>
       <w:r>
         <w:rPr>
           <w:rStyle w:val="kobospan"/>
@@ -1884,7 +2152,6 @@
         <w:t>hystrix.stream</w:t>
       </w:r>
       <w:proofErr w:type="spellEnd"/>
-      <w:proofErr w:type="gramEnd"/>
       <w:r>
         <w:rPr>
           <w:rStyle w:val="kobospan"/>
@@ -1917,49 +2184,65 @@
           <w:rStyle w:val="kobospan"/>
           <w:rFonts w:cstheme="minorHAnsi"/>
         </w:rPr>
-        <w:t xml:space="preserve"> for use in the Hystrix dashboard, which is more helpful as it allows to see the overall health of the system in a single dashboard rather than monitoring the individual services using </w:t>
-      </w:r>
+        <w:t xml:space="preserve"> for use in the </w:t>
+      </w:r>
+      <w:proofErr w:type="spellStart"/>
       <w:r>
         <w:rPr>
           <w:rStyle w:val="kobospan"/>
           <w:rFonts w:cstheme="minorHAnsi"/>
-          <w:b/>
-          <w:bCs/>
-        </w:rPr>
-        <w:t>/</w:t>
-      </w:r>
-      <w:proofErr w:type="spellStart"/>
+        </w:rPr>
+        <w:t>Hystrix</w:t>
+      </w:r>
+      <w:proofErr w:type="spellEnd"/>
       <w:r>
         <w:rPr>
           <w:rStyle w:val="kobospan"/>
           <w:rFonts w:cstheme="minorHAnsi"/>
-          <w:b/>
-          <w:bCs/>
-        </w:rPr>
-        <w:t>hystrix.stream</w:t>
-      </w:r>
-      <w:proofErr w:type="spellEnd"/>
+        </w:rPr>
+        <w:t xml:space="preserve"> dashboard, which is more helpful as it allows to see the overall health of the system in a single dashboard rather than monitoring the individual services using </w:t>
+      </w:r>
       <w:r>
         <w:rPr>
           <w:rStyle w:val="kobospan"/>
           <w:rFonts w:cstheme="minorHAnsi"/>
-        </w:rPr>
-        <w:t xml:space="preserve">. We'll create another service project in the IDE like the others. Then, we'll add Maven dependencies for Turbine in </w:t>
-      </w:r>
+          <w:b/>
+          <w:bCs/>
+        </w:rPr>
+        <w:t>/</w:t>
+      </w:r>
+      <w:proofErr w:type="spellStart"/>
       <w:r>
         <w:rPr>
           <w:rStyle w:val="kobospan"/>
           <w:rFonts w:cstheme="minorHAnsi"/>
-          <w:sz w:val="18"/>
-          <w:szCs w:val="18"/>
-        </w:rPr>
-        <w:t>pom.xml</w:t>
-      </w:r>
+          <w:b/>
+          <w:bCs/>
+        </w:rPr>
+        <w:t>hystrix.stream</w:t>
+      </w:r>
+      <w:proofErr w:type="spellEnd"/>
       <w:r>
         <w:rPr>
           <w:rStyle w:val="kobospan"/>
           <w:rFonts w:cstheme="minorHAnsi"/>
         </w:rPr>
+        <w:t xml:space="preserve">. We'll create another service project in the IDE like the others. Then, we'll add Maven dependencies for Turbine in </w:t>
+      </w:r>
+      <w:r>
+        <w:rPr>
+          <w:rStyle w:val="kobospan"/>
+          <w:rFonts w:cstheme="minorHAnsi"/>
+          <w:sz w:val="18"/>
+          <w:szCs w:val="18"/>
+        </w:rPr>
+        <w:t>pom.xml</w:t>
+      </w:r>
+      <w:r>
+        <w:rPr>
+          <w:rStyle w:val="kobospan"/>
+          <w:rFonts w:cstheme="minorHAnsi"/>
+        </w:rPr>
         <w:t>.</w:t>
       </w:r>
     </w:p>
@@ -1984,15 +2267,7 @@
         <w:jc w:val="both"/>
       </w:pPr>
       <w:r>
-        <w:t xml:space="preserve">Because storing passwords as plain texts </w:t>
-      </w:r>
-      <w:proofErr w:type="gramStart"/>
-      <w:r>
-        <w:t>is  a</w:t>
-      </w:r>
-      <w:proofErr w:type="gramEnd"/>
-      <w:r>
-        <w:t xml:space="preserve"> bad practice, as malicious users can log on to our system and pretend to be the users, we apply a </w:t>
+        <w:t xml:space="preserve">Because storing passwords as plain texts is  a bad practice, as malicious users can log on to our system and pretend to be the users, we apply a </w:t>
       </w:r>
       <w:r>
         <w:rPr>
@@ -2015,88 +2290,66 @@
           <w:b/>
           <w:bCs/>
         </w:rPr>
+        <w:t xml:space="preserve">input string </w:t>
+      </w:r>
+      <w:r>
+        <w:t xml:space="preserve"> and converts it to </w:t>
+      </w:r>
+      <w:r>
+        <w:rPr>
+          <w:b/>
+          <w:bCs/>
+        </w:rPr>
+        <w:t>some output</w:t>
+      </w:r>
+      <w:r>
+        <w:t xml:space="preserve">, called a </w:t>
+      </w:r>
+      <w:r>
+        <w:rPr>
+          <w:b/>
+          <w:bCs/>
+        </w:rPr>
+        <w:t>digest.</w:t>
+      </w:r>
+      <w:r>
+        <w:t xml:space="preserve"> Cryptographic hash functions are </w:t>
+      </w:r>
+      <w:r>
+        <w:rPr>
+          <w:b/>
+          <w:bCs/>
+        </w:rPr>
+        <w:t xml:space="preserve">deterministic </w:t>
+      </w:r>
+      <w:r>
+        <w:t>, so if we hash the same input again</w:t>
+      </w:r>
+      <w:r>
+        <w:t xml:space="preserve"> we get the same result.</w:t>
+      </w:r>
+      <w:r>
+        <w:t xml:space="preserve"> This is essential in order to be able to check the </w:t>
+      </w:r>
+      <w:r>
+        <w:rPr>
+          <w:b/>
+          <w:bCs/>
+        </w:rPr>
+        <w:t>hashed password later.</w:t>
+      </w:r>
+      <w:r>
+        <w:t xml:space="preserve"> Another key property is that while it should be quick to go from the </w:t>
+      </w:r>
+      <w:r>
+        <w:rPr>
+          <w:b/>
+          <w:bCs/>
+        </w:rPr>
         <w:t xml:space="preserve">input </w:t>
       </w:r>
-      <w:proofErr w:type="gramStart"/>
-      <w:r>
-        <w:rPr>
-          <w:b/>
-          <w:bCs/>
-        </w:rPr>
-        <w:t xml:space="preserve">string </w:t>
-      </w:r>
-      <w:r>
-        <w:t xml:space="preserve"> and</w:t>
-      </w:r>
-      <w:proofErr w:type="gramEnd"/>
-      <w:r>
-        <w:t xml:space="preserve"> converts it to </w:t>
-      </w:r>
-      <w:r>
-        <w:rPr>
-          <w:b/>
-          <w:bCs/>
-        </w:rPr>
-        <w:t>some output</w:t>
-      </w:r>
-      <w:r>
-        <w:t xml:space="preserve">, called a </w:t>
-      </w:r>
-      <w:r>
-        <w:rPr>
-          <w:b/>
-          <w:bCs/>
-        </w:rPr>
-        <w:t>digest.</w:t>
-      </w:r>
-      <w:r>
-        <w:t xml:space="preserve"> Cryptographic hash functions are </w:t>
-      </w:r>
-      <w:proofErr w:type="gramStart"/>
-      <w:r>
-        <w:rPr>
-          <w:b/>
-          <w:bCs/>
-        </w:rPr>
-        <w:t xml:space="preserve">deterministic </w:t>
-      </w:r>
-      <w:r>
-        <w:t>,</w:t>
-      </w:r>
-      <w:proofErr w:type="gramEnd"/>
-      <w:r>
-        <w:t xml:space="preserve"> so if we hash the same input again</w:t>
-      </w:r>
-      <w:r>
-        <w:t xml:space="preserve"> we get the same result.</w:t>
-      </w:r>
-      <w:r>
-        <w:t xml:space="preserve"> This is essential in order to be able to check the </w:t>
-      </w:r>
-      <w:r>
-        <w:rPr>
-          <w:b/>
-          <w:bCs/>
-        </w:rPr>
-        <w:t>hashed password later.</w:t>
-      </w:r>
-      <w:r>
-        <w:t xml:space="preserve"> Another key property is that while it should be quick to go from the </w:t>
-      </w:r>
-      <w:proofErr w:type="gramStart"/>
-      <w:r>
-        <w:rPr>
-          <w:b/>
-          <w:bCs/>
-        </w:rPr>
-        <w:t xml:space="preserve">input </w:t>
-      </w:r>
-      <w:r>
-        <w:t xml:space="preserve"> to</w:t>
-      </w:r>
-      <w:proofErr w:type="gramEnd"/>
-      <w:r>
-        <w:t xml:space="preserve"> the </w:t>
+      <w:r>
+        <w:t xml:space="preserve"> to the </w:t>
       </w:r>
       <w:r>
         <w:rPr>
@@ -2124,6 +2377,7 @@
       <w:r>
         <w:t xml:space="preserve">We use the </w:t>
       </w:r>
+      <w:proofErr w:type="spellStart"/>
       <w:r>
         <w:rPr>
           <w:b/>
@@ -2131,6 +2385,7 @@
         </w:rPr>
         <w:t>Scrypt</w:t>
       </w:r>
+      <w:proofErr w:type="spellEnd"/>
       <w:r>
         <w:t xml:space="preserve"> hashing function, which is a modern algorithm specifically designed for storing passwords.</w:t>
       </w:r>
@@ -2252,15 +2507,7 @@
         <w:jc w:val="both"/>
       </w:pPr>
       <w:r>
-        <w:t xml:space="preserve">To manage </w:t>
-      </w:r>
-      <w:proofErr w:type="gramStart"/>
-      <w:r>
-        <w:t>dependencies,  and</w:t>
-      </w:r>
-      <w:proofErr w:type="gramEnd"/>
-      <w:r>
-        <w:t xml:space="preserve"> packaging in a specific format such as WAR or JAR.</w:t>
+        <w:t>To manage dependencies,  and packaging in a specific format such as WAR or JAR.</w:t>
       </w:r>
     </w:p>
     <w:p>
@@ -2332,7 +2579,29 @@
           <w:color w:val="333333"/>
           <w:lang w:val="en" w:eastAsia="en-GB"/>
         </w:rPr>
-        <w:t>/src/main/java</w:t>
+        <w:t>/</w:t>
+      </w:r>
+      <w:proofErr w:type="spellStart"/>
+      <w:r>
+        <w:rPr>
+          <w:rFonts w:eastAsia="Times New Roman" w:cstheme="minorHAnsi"/>
+          <w:b/>
+          <w:bCs/>
+          <w:color w:val="333333"/>
+          <w:lang w:val="en" w:eastAsia="en-GB"/>
+        </w:rPr>
+        <w:t>src</w:t>
+      </w:r>
+      <w:proofErr w:type="spellEnd"/>
+      <w:r>
+        <w:rPr>
+          <w:rFonts w:eastAsia="Times New Roman" w:cstheme="minorHAnsi"/>
+          <w:b/>
+          <w:bCs/>
+          <w:color w:val="333333"/>
+          <w:lang w:val="en" w:eastAsia="en-GB"/>
+        </w:rPr>
+        <w:t>/main/java</w:t>
       </w:r>
     </w:p>
     <w:p>
@@ -2366,6 +2635,7 @@
           <w:lang w:val="en" w:eastAsia="en-GB"/>
         </w:rPr>
       </w:pPr>
+      <w:proofErr w:type="spellStart"/>
       <w:r>
         <w:rPr>
           <w:rFonts w:eastAsia="Times New Roman" w:cstheme="minorHAnsi"/>
@@ -2374,7 +2644,18 @@
           <w:color w:val="333333"/>
           <w:lang w:val="en" w:eastAsia="en-GB"/>
         </w:rPr>
-        <w:t>src/test/java</w:t>
+        <w:t>src</w:t>
+      </w:r>
+      <w:proofErr w:type="spellEnd"/>
+      <w:r>
+        <w:rPr>
+          <w:rFonts w:eastAsia="Times New Roman" w:cstheme="minorHAnsi"/>
+          <w:b/>
+          <w:bCs/>
+          <w:color w:val="333333"/>
+          <w:lang w:val="en" w:eastAsia="en-GB"/>
+        </w:rPr>
+        <w:t>/test/java</w:t>
       </w:r>
     </w:p>
     <w:p>
@@ -2426,6 +2707,7 @@
           <w:lang w:val="en" w:eastAsia="en-GB"/>
         </w:rPr>
       </w:pPr>
+      <w:proofErr w:type="spellStart"/>
       <w:r>
         <w:rPr>
           <w:rFonts w:eastAsia="Times New Roman" w:cstheme="minorHAnsi"/>
@@ -2434,7 +2716,18 @@
           <w:color w:val="333333"/>
           <w:lang w:val="en" w:eastAsia="en-GB"/>
         </w:rPr>
-        <w:t>src/main/resources</w:t>
+        <w:t>src</w:t>
+      </w:r>
+      <w:proofErr w:type="spellEnd"/>
+      <w:r>
+        <w:rPr>
+          <w:rFonts w:eastAsia="Times New Roman" w:cstheme="minorHAnsi"/>
+          <w:b/>
+          <w:bCs/>
+          <w:color w:val="333333"/>
+          <w:lang w:val="en" w:eastAsia="en-GB"/>
+        </w:rPr>
+        <w:t>/main/resources</w:t>
       </w:r>
     </w:p>
     <w:p>
@@ -2468,6 +2761,7 @@
           <w:lang w:val="en" w:eastAsia="en-GB"/>
         </w:rPr>
       </w:pPr>
+      <w:proofErr w:type="spellStart"/>
       <w:r>
         <w:rPr>
           <w:rFonts w:eastAsia="Times New Roman" w:cstheme="minorHAnsi"/>
@@ -2476,7 +2770,18 @@
           <w:color w:val="333333"/>
           <w:lang w:val="en" w:eastAsia="en-GB"/>
         </w:rPr>
-        <w:t>src/test/resources</w:t>
+        <w:t>src</w:t>
+      </w:r>
+      <w:proofErr w:type="spellEnd"/>
+      <w:r>
+        <w:rPr>
+          <w:rFonts w:eastAsia="Times New Roman" w:cstheme="minorHAnsi"/>
+          <w:b/>
+          <w:bCs/>
+          <w:color w:val="333333"/>
+          <w:lang w:val="en" w:eastAsia="en-GB"/>
+        </w:rPr>
+        <w:t>/test/resources</w:t>
       </w:r>
     </w:p>
     <w:p>
@@ -3442,7 +3747,7 @@
         </w:rPr>
         <w:t xml:space="preserve">Once you have configured the Eureka service as described in this section, it will be available for all incoming requests to list it on the Eureka service. The Eureka service registers/lists all microservices that have been configured by the Eureka client. Once you start your service, it pings the Eureka service configured in your </w:t>
       </w:r>
-      <w:proofErr w:type="gramStart"/>
+      <w:proofErr w:type="spellStart"/>
       <w:r>
         <w:rPr>
           <w:rStyle w:val="kobospan"/>
@@ -3452,7 +3757,7 @@
         </w:rPr>
         <w:t>application.properties</w:t>
       </w:r>
-      <w:proofErr w:type="gramEnd"/>
+      <w:proofErr w:type="spellEnd"/>
       <w:r>
         <w:rPr>
           <w:rStyle w:val="kobospan"/>
@@ -3477,7 +3782,7 @@
         </w:rPr>
         <w:t xml:space="preserve">It also enables the discovery of microservices through a uniform way to connect to other microservices. You don't need any IP, hostname, or port to find the service, you just need to provide the service ID to it. Service IDs are configured in the </w:t>
       </w:r>
-      <w:proofErr w:type="gramStart"/>
+      <w:proofErr w:type="spellStart"/>
       <w:r>
         <w:rPr>
           <w:rStyle w:val="kobospan"/>
@@ -3487,7 +3792,7 @@
         </w:rPr>
         <w:t>application.properties</w:t>
       </w:r>
-      <w:proofErr w:type="gramEnd"/>
+      <w:proofErr w:type="spellEnd"/>
       <w:r>
         <w:rPr>
           <w:rStyle w:val="kobospan"/>
@@ -3859,15 +4164,7 @@
         <w:pStyle w:val="NormalWeb"/>
       </w:pPr>
       <w:r>
-        <w:t xml:space="preserve">    city </w:t>
-      </w:r>
-      <w:proofErr w:type="gramStart"/>
-      <w:r>
-        <w:t>varchar(</w:t>
-      </w:r>
-      <w:proofErr w:type="gramEnd"/>
-      <w:r>
-        <w:t>100),</w:t>
+        <w:t xml:space="preserve">    city varchar(100),</w:t>
       </w:r>
     </w:p>
     <w:p>
@@ -3979,15 +4276,7 @@
         <w:pStyle w:val="NormalWeb"/>
       </w:pPr>
       <w:r>
-        <w:t xml:space="preserve">    rolename </w:t>
-      </w:r>
-      <w:proofErr w:type="gramStart"/>
-      <w:r>
-        <w:t>varchar(</w:t>
-      </w:r>
-      <w:proofErr w:type="gramEnd"/>
-      <w:r>
-        <w:t>50) unique</w:t>
+        <w:t xml:space="preserve">    rolename varchar(50) unique</w:t>
       </w:r>
     </w:p>
     <w:p>
@@ -4350,14 +4639,9 @@
       <w:pPr>
         <w:pStyle w:val="NormalWeb"/>
       </w:pPr>
-      <w:proofErr w:type="gramStart"/>
       <w:r>
         <w:lastRenderedPageBreak/>
-        <w:t>ENTITIES  CLASS</w:t>
-      </w:r>
-      <w:proofErr w:type="gramEnd"/>
-      <w:r>
-        <w:t xml:space="preserve"> DIAGRAM</w:t>
+        <w:t>ENTITIES  CLASS DIAGRAM</w:t>
       </w:r>
     </w:p>
     <w:p>
@@ -4669,30 +4953,1762 @@
       <w:pPr>
         <w:pStyle w:val="NormalWeb"/>
       </w:pPr>
-    </w:p>
-    <w:p>
-      <w:pPr>
-        <w:pStyle w:val="NormalWeb"/>
-      </w:pPr>
-    </w:p>
-    <w:p>
-      <w:pPr>
-        <w:pStyle w:val="NormalWeb"/>
-      </w:pPr>
-    </w:p>
-    <w:p>
-      <w:pPr>
-        <w:pStyle w:val="NormalWeb"/>
-      </w:pPr>
-    </w:p>
-    <w:p>
-      <w:pPr>
-        <w:pStyle w:val="NormalWeb"/>
-      </w:pPr>
-    </w:p>
-    <w:p>
-      <w:pPr>
-        <w:pStyle w:val="NormalWeb"/>
+      <w:r>
+        <w:lastRenderedPageBreak/>
+        <w:t>DOCUMENTING THE PROJECT WEB SERVICES WITH SWAGGER UI</w:t>
+      </w:r>
+    </w:p>
+    <w:p>
+      <w:pPr>
+        <w:pStyle w:val="NormalWeb"/>
+        <w:numPr>
+          <w:ilvl w:val="0"/>
+          <w:numId w:val="11"/>
+        </w:numPr>
+      </w:pPr>
+      <w:r>
+        <w:t xml:space="preserve">Download the </w:t>
+      </w:r>
+      <w:proofErr w:type="spellStart"/>
+      <w:r>
+        <w:t>the</w:t>
+      </w:r>
+      <w:proofErr w:type="spellEnd"/>
+      <w:r>
+        <w:t xml:space="preserve"> </w:t>
+      </w:r>
+      <w:proofErr w:type="spellStart"/>
+      <w:r>
+        <w:t>swaggerUI</w:t>
+      </w:r>
+      <w:proofErr w:type="spellEnd"/>
+      <w:r>
+        <w:t xml:space="preserve"> from </w:t>
+      </w:r>
+      <w:proofErr w:type="spellStart"/>
+      <w:r>
+        <w:t>github</w:t>
+      </w:r>
+      <w:proofErr w:type="spellEnd"/>
+    </w:p>
+    <w:p>
+      <w:pPr>
+        <w:pStyle w:val="NormalWeb"/>
+        <w:numPr>
+          <w:ilvl w:val="0"/>
+          <w:numId w:val="11"/>
+        </w:numPr>
+      </w:pPr>
+      <w:r>
+        <w:t>Extract the folder</w:t>
+      </w:r>
+    </w:p>
+    <w:p>
+      <w:pPr>
+        <w:pStyle w:val="NormalWeb"/>
+        <w:numPr>
+          <w:ilvl w:val="0"/>
+          <w:numId w:val="11"/>
+        </w:numPr>
+      </w:pPr>
+      <w:r>
+        <w:t>Create a folder (</w:t>
+      </w:r>
+      <w:proofErr w:type="spellStart"/>
+      <w:r>
+        <w:t>foldername</w:t>
+      </w:r>
+      <w:proofErr w:type="spellEnd"/>
+      <w:r>
+        <w:t xml:space="preserve">) under </w:t>
+      </w:r>
+      <w:proofErr w:type="spellStart"/>
+      <w:r>
+        <w:t>src</w:t>
+      </w:r>
+      <w:proofErr w:type="spellEnd"/>
+      <w:r>
+        <w:t>/main/resources</w:t>
+      </w:r>
+      <w:r>
+        <w:t xml:space="preserve"> in the </w:t>
+      </w:r>
+      <w:r>
+        <w:rPr>
+          <w:b/>
+          <w:bCs/>
+        </w:rPr>
+        <w:t xml:space="preserve"> static folder</w:t>
+      </w:r>
+    </w:p>
+    <w:p>
+      <w:pPr>
+        <w:pStyle w:val="NormalWeb"/>
+        <w:numPr>
+          <w:ilvl w:val="0"/>
+          <w:numId w:val="11"/>
+        </w:numPr>
+      </w:pPr>
+      <w:r>
+        <w:t xml:space="preserve">Copy the content the of the </w:t>
+      </w:r>
+      <w:proofErr w:type="spellStart"/>
+      <w:r>
+        <w:rPr>
+          <w:b/>
+          <w:bCs/>
+        </w:rPr>
+        <w:t>dist</w:t>
+      </w:r>
+      <w:proofErr w:type="spellEnd"/>
+      <w:r>
+        <w:rPr>
+          <w:b/>
+          <w:bCs/>
+        </w:rPr>
+        <w:t xml:space="preserve"> </w:t>
+      </w:r>
+      <w:r>
+        <w:t xml:space="preserve"> in the extracted folder and paste it in the (</w:t>
+      </w:r>
+      <w:proofErr w:type="spellStart"/>
+      <w:r>
+        <w:t>foldername</w:t>
+      </w:r>
+      <w:proofErr w:type="spellEnd"/>
+      <w:r>
+        <w:t xml:space="preserve">) you created under the </w:t>
+      </w:r>
+      <w:r>
+        <w:rPr>
+          <w:b/>
+          <w:bCs/>
+        </w:rPr>
+        <w:t xml:space="preserve"> static </w:t>
+      </w:r>
+      <w:r>
+        <w:t xml:space="preserve"> folder</w:t>
+      </w:r>
+    </w:p>
+    <w:p>
+      <w:pPr>
+        <w:pStyle w:val="NormalWeb"/>
+        <w:numPr>
+          <w:ilvl w:val="0"/>
+          <w:numId w:val="11"/>
+        </w:numPr>
+      </w:pPr>
+      <w:r>
+        <w:t xml:space="preserve">Add the (swagger) maven dependency in </w:t>
+      </w:r>
+      <w:r>
+        <w:rPr>
+          <w:b/>
+          <w:bCs/>
+        </w:rPr>
+        <w:t>pom.xml</w:t>
+      </w:r>
+      <w:r>
+        <w:rPr>
+          <w:b/>
+          <w:bCs/>
+        </w:rPr>
+        <w:t xml:space="preserve"> </w:t>
+      </w:r>
+      <w:r>
+        <w:t xml:space="preserve"> file</w:t>
+      </w:r>
+    </w:p>
+    <w:p>
+      <w:pPr>
+        <w:pStyle w:val="NormalWeb"/>
+        <w:numPr>
+          <w:ilvl w:val="0"/>
+          <w:numId w:val="11"/>
+        </w:numPr>
+      </w:pPr>
+      <w:r>
+        <w:t>Add the annotation @EnableSwagger in the main class</w:t>
+      </w:r>
+    </w:p>
+    <w:p>
+      <w:pPr>
+        <w:pStyle w:val="NormalWeb"/>
+        <w:numPr>
+          <w:ilvl w:val="0"/>
+          <w:numId w:val="11"/>
+        </w:numPr>
+      </w:pPr>
+      <w:r>
+        <w:t xml:space="preserve">Edit the </w:t>
+      </w:r>
+      <w:r>
+        <w:rPr>
+          <w:b/>
+          <w:bCs/>
+        </w:rPr>
+        <w:t>index.html</w:t>
+      </w:r>
+      <w:r>
+        <w:t xml:space="preserve"> file of swagger </w:t>
+      </w:r>
+      <w:proofErr w:type="spellStart"/>
+      <w:r>
+        <w:t>dist</w:t>
+      </w:r>
+      <w:proofErr w:type="spellEnd"/>
+      <w:r>
+        <w:t xml:space="preserve"> files and within the url:</w:t>
+      </w:r>
+    </w:p>
+    <w:p>
+      <w:pPr>
+        <w:pStyle w:val="NormalWeb"/>
+        <w:numPr>
+          <w:ilvl w:val="0"/>
+          <w:numId w:val="11"/>
+        </w:numPr>
+      </w:pPr>
+      <w:r>
+        <w:t xml:space="preserve">Change it to point to your localhost </w:t>
+      </w:r>
+      <w:proofErr w:type="spellStart"/>
+      <w:r>
+        <w:t>url</w:t>
+      </w:r>
+      <w:proofErr w:type="spellEnd"/>
+      <w:r>
+        <w:t>, just like this</w:t>
+      </w:r>
+    </w:p>
+    <w:p>
+      <w:pPr>
+        <w:pStyle w:val="NormalWeb"/>
+        <w:ind w:left="720"/>
+      </w:pPr>
+      <w:r>
+        <w:rPr>
+          <w:noProof/>
+        </w:rPr>
+        <w:drawing>
+          <wp:inline distT="0" distB="0" distL="0" distR="0" wp14:anchorId="4ADD71B1" wp14:editId="669CB0B6">
+            <wp:extent cx="4267200" cy="2514600"/>
+            <wp:effectExtent l="0" t="0" r="0" b="0"/>
+            <wp:docPr id="8" name="Picture 8"/>
+            <wp:cNvGraphicFramePr>
+              <a:graphicFrameLocks xmlns:a="http://schemas.openxmlformats.org/drawingml/2006/main" noChangeAspect="1"/>
+            </wp:cNvGraphicFramePr>
+            <a:graphic xmlns:a="http://schemas.openxmlformats.org/drawingml/2006/main">
+              <a:graphicData uri="http://schemas.openxmlformats.org/drawingml/2006/picture">
+                <pic:pic xmlns:pic="http://schemas.openxmlformats.org/drawingml/2006/picture">
+                  <pic:nvPicPr>
+                    <pic:cNvPr id="8" name="Picture 8"/>
+                    <pic:cNvPicPr/>
+                  </pic:nvPicPr>
+                  <pic:blipFill>
+                    <a:blip r:embed="rId14">
+                      <a:extLst>
+                        <a:ext uri="{28A0092B-C50C-407E-A947-70E740481C1C}">
+                          <a14:useLocalDpi xmlns:a14="http://schemas.microsoft.com/office/drawing/2010/main" val="0"/>
+                        </a:ext>
+                      </a:extLst>
+                    </a:blip>
+                    <a:stretch>
+                      <a:fillRect/>
+                    </a:stretch>
+                  </pic:blipFill>
+                  <pic:spPr>
+                    <a:xfrm>
+                      <a:off x="0" y="0"/>
+                      <a:ext cx="4267200" cy="2514600"/>
+                    </a:xfrm>
+                    <a:prstGeom prst="rect">
+                      <a:avLst/>
+                    </a:prstGeom>
+                  </pic:spPr>
+                </pic:pic>
+              </a:graphicData>
+            </a:graphic>
+          </wp:inline>
+        </w:drawing>
+      </w:r>
+    </w:p>
+    <w:p>
+      <w:pPr>
+        <w:pStyle w:val="NormalWeb"/>
+        <w:numPr>
+          <w:ilvl w:val="0"/>
+          <w:numId w:val="11"/>
+        </w:numPr>
+      </w:pPr>
+      <w:r>
+        <w:t xml:space="preserve">Launch your application and all </w:t>
+      </w:r>
+      <w:proofErr w:type="spellStart"/>
+      <w:r>
+        <w:rPr>
+          <w:b/>
+          <w:bCs/>
+        </w:rPr>
+        <w:t>restEndpoints</w:t>
+      </w:r>
+      <w:proofErr w:type="spellEnd"/>
+      <w:r>
+        <w:rPr>
+          <w:b/>
+          <w:bCs/>
+        </w:rPr>
+        <w:t xml:space="preserve"> </w:t>
+      </w:r>
+      <w:r>
+        <w:t xml:space="preserve"> will be populated in the </w:t>
+      </w:r>
+      <w:proofErr w:type="spellStart"/>
+      <w:r>
+        <w:rPr>
+          <w:b/>
+          <w:bCs/>
+        </w:rPr>
+        <w:t>swaggerUI</w:t>
+      </w:r>
+      <w:proofErr w:type="spellEnd"/>
+      <w:r>
+        <w:rPr>
+          <w:b/>
+          <w:bCs/>
+        </w:rPr>
+        <w:t xml:space="preserve"> </w:t>
+      </w:r>
+      <w:r>
+        <w:t xml:space="preserve"> browser, where you can perform all operations </w:t>
+      </w:r>
+      <w:r>
+        <w:t>to the restful endpoints.</w:t>
+      </w:r>
+    </w:p>
+    <w:p>
+      <w:pPr>
+        <w:pStyle w:val="NormalWeb"/>
+        <w:ind w:left="720"/>
+      </w:pPr>
+      <w:r>
+        <w:rPr>
+          <w:noProof/>
+        </w:rPr>
+        <w:lastRenderedPageBreak/>
+        <w:drawing>
+          <wp:inline distT="0" distB="0" distL="0" distR="0" wp14:anchorId="58F1DC4F" wp14:editId="633FCEFF">
+            <wp:extent cx="5731510" cy="3739515"/>
+            <wp:effectExtent l="0" t="0" r="2540" b="0"/>
+            <wp:docPr id="9" name="Picture 9"/>
+            <wp:cNvGraphicFramePr>
+              <a:graphicFrameLocks xmlns:a="http://schemas.openxmlformats.org/drawingml/2006/main" noChangeAspect="1"/>
+            </wp:cNvGraphicFramePr>
+            <a:graphic xmlns:a="http://schemas.openxmlformats.org/drawingml/2006/main">
+              <a:graphicData uri="http://schemas.openxmlformats.org/drawingml/2006/picture">
+                <pic:pic xmlns:pic="http://schemas.openxmlformats.org/drawingml/2006/picture">
+                  <pic:nvPicPr>
+                    <pic:cNvPr id="9" name="Picture 9"/>
+                    <pic:cNvPicPr/>
+                  </pic:nvPicPr>
+                  <pic:blipFill>
+                    <a:blip r:embed="rId15">
+                      <a:extLst>
+                        <a:ext uri="{28A0092B-C50C-407E-A947-70E740481C1C}">
+                          <a14:useLocalDpi xmlns:a14="http://schemas.microsoft.com/office/drawing/2010/main" val="0"/>
+                        </a:ext>
+                      </a:extLst>
+                    </a:blip>
+                    <a:stretch>
+                      <a:fillRect/>
+                    </a:stretch>
+                  </pic:blipFill>
+                  <pic:spPr>
+                    <a:xfrm>
+                      <a:off x="0" y="0"/>
+                      <a:ext cx="5731510" cy="3739515"/>
+                    </a:xfrm>
+                    <a:prstGeom prst="rect">
+                      <a:avLst/>
+                    </a:prstGeom>
+                  </pic:spPr>
+                </pic:pic>
+              </a:graphicData>
+            </a:graphic>
+          </wp:inline>
+        </w:drawing>
+      </w:r>
+    </w:p>
+    <w:p>
+      <w:pPr>
+        <w:pStyle w:val="NormalWeb"/>
+      </w:pPr>
+    </w:p>
+    <w:p>
+      <w:pPr>
+        <w:pStyle w:val="NormalWeb"/>
+        <w:rPr>
+          <w:b/>
+          <w:bCs/>
+        </w:rPr>
+      </w:pPr>
+      <w:r>
+        <w:t xml:space="preserve">API  </w:t>
+      </w:r>
+      <w:r>
+        <w:rPr>
+          <w:b/>
+          <w:bCs/>
+        </w:rPr>
+        <w:t>VERSONING, PAGING AND SORTING</w:t>
+      </w:r>
+    </w:p>
+    <w:p>
+      <w:pPr>
+        <w:pStyle w:val="NormalWeb"/>
+        <w:rPr>
+          <w:b/>
+          <w:bCs/>
+        </w:rPr>
+      </w:pPr>
+      <w:r>
+        <w:rPr>
+          <w:b/>
+          <w:bCs/>
+        </w:rPr>
+        <w:t>URI VERSONING</w:t>
+      </w:r>
+    </w:p>
+    <w:p>
+      <w:pPr>
+        <w:pStyle w:val="NormalWeb"/>
+      </w:pPr>
+      <w:r>
+        <w:t xml:space="preserve">We use URI </w:t>
+      </w:r>
+      <w:proofErr w:type="spellStart"/>
+      <w:r>
+        <w:t>versoning</w:t>
+      </w:r>
+      <w:proofErr w:type="spellEnd"/>
+      <w:r>
+        <w:t xml:space="preserve"> approach for this approach.</w:t>
+      </w:r>
+    </w:p>
+    <w:p>
+      <w:pPr>
+        <w:pStyle w:val="NormalWeb"/>
+        <w:rPr>
+          <w:rFonts w:ascii="UtopiaStd-Regular" w:hAnsi="UtopiaStd-Regular"/>
+          <w:sz w:val="18"/>
+          <w:szCs w:val="18"/>
+        </w:rPr>
+      </w:pPr>
+      <w:r>
+        <w:rPr>
+          <w:rFonts w:ascii="UtopiaStd-Regular" w:hAnsi="UtopiaStd-Regular"/>
+          <w:sz w:val="18"/>
+          <w:szCs w:val="18"/>
+        </w:rPr>
+        <w:t xml:space="preserve">In this approach, version information becomes part of the URI. For example, </w:t>
+      </w:r>
+    </w:p>
+    <w:p>
+      <w:pPr>
+        <w:pStyle w:val="NormalWeb"/>
+        <w:rPr>
+          <w:rFonts w:ascii="TheSansMonoConNormal" w:hAnsi="TheSansMonoConNormal"/>
+          <w:sz w:val="18"/>
+          <w:szCs w:val="18"/>
+        </w:rPr>
+      </w:pPr>
+      <w:r>
+        <w:rPr>
+          <w:rFonts w:ascii="TheSansMonoConNormal" w:hAnsi="TheSansMonoConNormal"/>
+          <w:b/>
+          <w:bCs/>
+          <w:sz w:val="18"/>
+          <w:szCs w:val="18"/>
+        </w:rPr>
+        <w:t>http://api.example.org/v1/users</w:t>
+      </w:r>
+      <w:r>
+        <w:rPr>
+          <w:rFonts w:ascii="TheSansMonoConNormal" w:hAnsi="TheSansMonoConNormal"/>
+          <w:sz w:val="18"/>
+          <w:szCs w:val="18"/>
+        </w:rPr>
+        <w:br/>
+      </w:r>
+      <w:r>
+        <w:rPr>
+          <w:rFonts w:ascii="UtopiaStd-Regular" w:hAnsi="UtopiaStd-Regular"/>
+          <w:sz w:val="18"/>
+          <w:szCs w:val="18"/>
+        </w:rPr>
+        <w:t xml:space="preserve">and </w:t>
+      </w:r>
+      <w:hyperlink r:id="rId16" w:history="1">
+        <w:r>
+          <w:rPr>
+            <w:rStyle w:val="Hyperlink"/>
+            <w:rFonts w:ascii="TheSansMonoConNormal" w:hAnsi="TheSansMonoConNormal"/>
+            <w:b/>
+            <w:bCs/>
+            <w:sz w:val="18"/>
+            <w:szCs w:val="18"/>
+          </w:rPr>
+          <w:t>http://api.example.org/v2/users</w:t>
+        </w:r>
+      </w:hyperlink>
+      <w:r>
+        <w:rPr>
+          <w:rFonts w:ascii="TheSansMonoConNormal" w:hAnsi="TheSansMonoConNormal"/>
+          <w:sz w:val="18"/>
+          <w:szCs w:val="18"/>
+        </w:rPr>
+        <w:t xml:space="preserve"> </w:t>
+      </w:r>
+    </w:p>
+    <w:p>
+      <w:pPr>
+        <w:pStyle w:val="NormalWeb"/>
+        <w:rPr>
+          <w:rFonts w:ascii="UtopiaStd-Regular" w:hAnsi="UtopiaStd-Regular"/>
+          <w:sz w:val="18"/>
+          <w:szCs w:val="18"/>
+        </w:rPr>
+      </w:pPr>
+      <w:r>
+        <w:rPr>
+          <w:rFonts w:ascii="UtopiaStd-Regular" w:hAnsi="UtopiaStd-Regular"/>
+          <w:sz w:val="18"/>
+          <w:szCs w:val="18"/>
+        </w:rPr>
+        <w:t>represent two different versions of an application API. Here we</w:t>
+      </w:r>
+      <w:r>
+        <w:rPr>
+          <w:rFonts w:ascii="UtopiaStd-Regular" w:hAnsi="UtopiaStd-Regular"/>
+          <w:sz w:val="18"/>
+          <w:szCs w:val="18"/>
+        </w:rPr>
+        <w:br/>
+        <w:t xml:space="preserve">use </w:t>
+      </w:r>
+      <w:r>
+        <w:rPr>
+          <w:rFonts w:ascii="TheSansMonoConNormal" w:hAnsi="TheSansMonoConNormal"/>
+          <w:sz w:val="18"/>
+          <w:szCs w:val="18"/>
+        </w:rPr>
+        <w:t xml:space="preserve">v </w:t>
+      </w:r>
+      <w:r>
+        <w:rPr>
+          <w:rFonts w:ascii="UtopiaStd-Regular" w:hAnsi="UtopiaStd-Regular"/>
+          <w:sz w:val="18"/>
+          <w:szCs w:val="18"/>
+        </w:rPr>
+        <w:t xml:space="preserve">notation to denote versioning and the numbers </w:t>
+      </w:r>
+      <w:r>
+        <w:rPr>
+          <w:rFonts w:ascii="TheSansMonoConNormal" w:hAnsi="TheSansMonoConNormal"/>
+          <w:sz w:val="18"/>
+          <w:szCs w:val="18"/>
+        </w:rPr>
+        <w:t xml:space="preserve">1 </w:t>
+      </w:r>
+      <w:r>
+        <w:rPr>
+          <w:rFonts w:ascii="UtopiaStd-Regular" w:hAnsi="UtopiaStd-Regular"/>
+          <w:sz w:val="18"/>
+          <w:szCs w:val="18"/>
+        </w:rPr>
+        <w:t xml:space="preserve">and </w:t>
+      </w:r>
+      <w:r>
+        <w:rPr>
+          <w:rFonts w:ascii="TheSansMonoConNormal" w:hAnsi="TheSansMonoConNormal"/>
+          <w:sz w:val="18"/>
+          <w:szCs w:val="18"/>
+        </w:rPr>
+        <w:t xml:space="preserve">2 </w:t>
+      </w:r>
+      <w:r>
+        <w:rPr>
+          <w:rFonts w:ascii="UtopiaStd-Regular" w:hAnsi="UtopiaStd-Regular"/>
+          <w:sz w:val="18"/>
+          <w:szCs w:val="18"/>
+        </w:rPr>
+        <w:t xml:space="preserve">following the </w:t>
+      </w:r>
+      <w:r>
+        <w:rPr>
+          <w:rFonts w:ascii="TheSansMonoConNormal" w:hAnsi="TheSansMonoConNormal"/>
+          <w:sz w:val="18"/>
+          <w:szCs w:val="18"/>
+        </w:rPr>
+        <w:t xml:space="preserve">v </w:t>
+      </w:r>
+      <w:r>
+        <w:rPr>
+          <w:rFonts w:ascii="UtopiaStd-Regular" w:hAnsi="UtopiaStd-Regular"/>
+          <w:sz w:val="18"/>
+          <w:szCs w:val="18"/>
+        </w:rPr>
+        <w:t>indicate the first and second</w:t>
+      </w:r>
+      <w:r>
+        <w:rPr>
+          <w:rFonts w:ascii="UtopiaStd-Regular" w:hAnsi="UtopiaStd-Regular"/>
+          <w:sz w:val="18"/>
+          <w:szCs w:val="18"/>
+        </w:rPr>
+        <w:br/>
+        <w:t>API versions.</w:t>
+      </w:r>
+    </w:p>
+    <w:p>
+      <w:pPr>
+        <w:pStyle w:val="NormalWeb"/>
+        <w:rPr>
+          <w:rFonts w:ascii="UtopiaStd-Regular" w:hAnsi="UtopiaStd-Regular"/>
+          <w:sz w:val="18"/>
+          <w:szCs w:val="18"/>
+        </w:rPr>
+      </w:pPr>
+      <w:r>
+        <w:rPr>
+          <w:rFonts w:ascii="UtopiaStd-Regular" w:hAnsi="UtopiaStd-Regular"/>
+          <w:sz w:val="18"/>
+          <w:szCs w:val="18"/>
+        </w:rPr>
+        <w:t xml:space="preserve">To achieve version, </w:t>
+      </w:r>
+      <w:r>
+        <w:rPr>
+          <w:rFonts w:ascii="UtopiaStd-Regular" w:hAnsi="UtopiaStd-Regular"/>
+          <w:b/>
+          <w:bCs/>
+          <w:sz w:val="18"/>
+          <w:szCs w:val="18"/>
+        </w:rPr>
+        <w:t>@RequestMapping(“/v1”)</w:t>
+      </w:r>
+      <w:r>
+        <w:rPr>
+          <w:rFonts w:ascii="UtopiaStd-Regular" w:hAnsi="UtopiaStd-Regular"/>
+          <w:sz w:val="18"/>
+          <w:szCs w:val="18"/>
+        </w:rPr>
+        <w:t xml:space="preserve"> is placed on the @</w:t>
+      </w:r>
+      <w:r>
+        <w:rPr>
+          <w:rFonts w:ascii="UtopiaStd-Regular" w:hAnsi="UtopiaStd-Regular"/>
+          <w:b/>
+          <w:bCs/>
+          <w:sz w:val="18"/>
+          <w:szCs w:val="18"/>
+        </w:rPr>
+        <w:t>R</w:t>
+      </w:r>
+      <w:r>
+        <w:rPr>
+          <w:rFonts w:ascii="UtopiaStd-Regular" w:hAnsi="UtopiaStd-Regular"/>
+          <w:b/>
+          <w:bCs/>
+          <w:sz w:val="18"/>
+          <w:szCs w:val="18"/>
+        </w:rPr>
+        <w:t>estController</w:t>
+      </w:r>
+      <w:r>
+        <w:rPr>
+          <w:rFonts w:ascii="UtopiaStd-Regular" w:hAnsi="UtopiaStd-Regular"/>
+          <w:b/>
+          <w:bCs/>
+          <w:sz w:val="18"/>
+          <w:szCs w:val="18"/>
+        </w:rPr>
+        <w:t xml:space="preserve"> </w:t>
+      </w:r>
+      <w:r>
+        <w:rPr>
+          <w:rFonts w:ascii="UtopiaStd-Regular" w:hAnsi="UtopiaStd-Regular"/>
+          <w:sz w:val="18"/>
+          <w:szCs w:val="18"/>
+        </w:rPr>
+        <w:t xml:space="preserve"> endpoints  </w:t>
+      </w:r>
+      <w:r>
+        <w:rPr>
+          <w:rFonts w:ascii="UtopiaStd-Regular" w:hAnsi="UtopiaStd-Regular"/>
+          <w:sz w:val="18"/>
+          <w:szCs w:val="18"/>
+        </w:rPr>
+        <w:t>and referenced in swagger</w:t>
+      </w:r>
+      <w:r>
+        <w:rPr>
+          <w:rFonts w:ascii="UtopiaStd-Regular" w:hAnsi="UtopiaStd-Regular"/>
+          <w:sz w:val="18"/>
+          <w:szCs w:val="18"/>
+        </w:rPr>
+        <w:t xml:space="preserve"> sample code is shown below:</w:t>
+      </w:r>
+    </w:p>
+    <w:p>
+      <w:pPr>
+        <w:pStyle w:val="NormalWeb"/>
+      </w:pPr>
+      <w:r>
+        <w:rPr>
+          <w:noProof/>
+        </w:rPr>
+        <w:lastRenderedPageBreak/>
+        <w:drawing>
+          <wp:inline distT="0" distB="0" distL="0" distR="0" wp14:anchorId="2CF0F1AA" wp14:editId="70D5047C">
+            <wp:extent cx="5731510" cy="2760980"/>
+            <wp:effectExtent l="0" t="0" r="2540" b="1270"/>
+            <wp:docPr id="11" name="Picture 11"/>
+            <wp:cNvGraphicFramePr>
+              <a:graphicFrameLocks xmlns:a="http://schemas.openxmlformats.org/drawingml/2006/main" noChangeAspect="1"/>
+            </wp:cNvGraphicFramePr>
+            <a:graphic xmlns:a="http://schemas.openxmlformats.org/drawingml/2006/main">
+              <a:graphicData uri="http://schemas.openxmlformats.org/drawingml/2006/picture">
+                <pic:pic xmlns:pic="http://schemas.openxmlformats.org/drawingml/2006/picture">
+                  <pic:nvPicPr>
+                    <pic:cNvPr id="11" name="Picture 11"/>
+                    <pic:cNvPicPr/>
+                  </pic:nvPicPr>
+                  <pic:blipFill>
+                    <a:blip r:embed="rId17">
+                      <a:extLst>
+                        <a:ext uri="{28A0092B-C50C-407E-A947-70E740481C1C}">
+                          <a14:useLocalDpi xmlns:a14="http://schemas.microsoft.com/office/drawing/2010/main" val="0"/>
+                        </a:ext>
+                      </a:extLst>
+                    </a:blip>
+                    <a:stretch>
+                      <a:fillRect/>
+                    </a:stretch>
+                  </pic:blipFill>
+                  <pic:spPr>
+                    <a:xfrm>
+                      <a:off x="0" y="0"/>
+                      <a:ext cx="5731510" cy="2760980"/>
+                    </a:xfrm>
+                    <a:prstGeom prst="rect">
+                      <a:avLst/>
+                    </a:prstGeom>
+                  </pic:spPr>
+                </pic:pic>
+              </a:graphicData>
+            </a:graphic>
+          </wp:inline>
+        </w:drawing>
+      </w:r>
+    </w:p>
+    <w:p>
+      <w:pPr>
+        <w:pStyle w:val="NormalWeb"/>
+      </w:pPr>
+      <w:r>
+        <w:t xml:space="preserve">Now all </w:t>
+      </w:r>
+      <w:proofErr w:type="spellStart"/>
+      <w:r>
+        <w:rPr>
+          <w:b/>
+          <w:bCs/>
+        </w:rPr>
+        <w:t>uri</w:t>
+      </w:r>
+      <w:proofErr w:type="spellEnd"/>
+      <w:r>
+        <w:rPr>
+          <w:b/>
+          <w:bCs/>
+        </w:rPr>
+        <w:t xml:space="preserve"> endpoints starts with /v1/</w:t>
+      </w:r>
+      <w:proofErr w:type="spellStart"/>
+      <w:r>
+        <w:rPr>
+          <w:b/>
+          <w:bCs/>
+        </w:rPr>
+        <w:t>resourcename</w:t>
+      </w:r>
+      <w:proofErr w:type="spellEnd"/>
+      <w:r>
+        <w:rPr>
+          <w:b/>
+          <w:bCs/>
+        </w:rPr>
+        <w:t>..</w:t>
+      </w:r>
+      <w:r>
+        <w:rPr>
+          <w:b/>
+          <w:bCs/>
+        </w:rPr>
+        <w:t xml:space="preserve"> </w:t>
+      </w:r>
+      <w:r>
+        <w:t xml:space="preserve"> as can be seen on the swagger window</w:t>
+      </w:r>
+    </w:p>
+    <w:p>
+      <w:pPr>
+        <w:pStyle w:val="NormalWeb"/>
+      </w:pPr>
+      <w:r>
+        <w:rPr>
+          <w:noProof/>
+        </w:rPr>
+        <w:drawing>
+          <wp:inline distT="0" distB="0" distL="0" distR="0" wp14:anchorId="1E3AF7C2" wp14:editId="098E91DD">
+            <wp:extent cx="5731510" cy="3213735"/>
+            <wp:effectExtent l="0" t="0" r="2540" b="5715"/>
+            <wp:docPr id="10" name="Picture 10"/>
+            <wp:cNvGraphicFramePr>
+              <a:graphicFrameLocks xmlns:a="http://schemas.openxmlformats.org/drawingml/2006/main" noChangeAspect="1"/>
+            </wp:cNvGraphicFramePr>
+            <a:graphic xmlns:a="http://schemas.openxmlformats.org/drawingml/2006/main">
+              <a:graphicData uri="http://schemas.openxmlformats.org/drawingml/2006/picture">
+                <pic:pic xmlns:pic="http://schemas.openxmlformats.org/drawingml/2006/picture">
+                  <pic:nvPicPr>
+                    <pic:cNvPr id="10" name="Picture 10"/>
+                    <pic:cNvPicPr/>
+                  </pic:nvPicPr>
+                  <pic:blipFill>
+                    <a:blip r:embed="rId18">
+                      <a:extLst>
+                        <a:ext uri="{28A0092B-C50C-407E-A947-70E740481C1C}">
+                          <a14:useLocalDpi xmlns:a14="http://schemas.microsoft.com/office/drawing/2010/main" val="0"/>
+                        </a:ext>
+                      </a:extLst>
+                    </a:blip>
+                    <a:stretch>
+                      <a:fillRect/>
+                    </a:stretch>
+                  </pic:blipFill>
+                  <pic:spPr>
+                    <a:xfrm>
+                      <a:off x="0" y="0"/>
+                      <a:ext cx="5731510" cy="3213735"/>
+                    </a:xfrm>
+                    <a:prstGeom prst="rect">
+                      <a:avLst/>
+                    </a:prstGeom>
+                  </pic:spPr>
+                </pic:pic>
+              </a:graphicData>
+            </a:graphic>
+          </wp:inline>
+        </w:drawing>
+      </w:r>
+    </w:p>
+    <w:p>
+      <w:pPr>
+        <w:pStyle w:val="NormalWeb"/>
+        <w:rPr>
+          <w:b/>
+          <w:bCs/>
+        </w:rPr>
+      </w:pPr>
+      <w:r>
+        <w:rPr>
+          <w:b/>
+          <w:bCs/>
+        </w:rPr>
+        <w:t>PAGINATION</w:t>
+      </w:r>
+    </w:p>
+    <w:p>
+      <w:pPr>
+        <w:pStyle w:val="NormalWeb"/>
+        <w:rPr>
+          <w:rFonts w:ascii="UtopiaStd-Regular" w:hAnsi="UtopiaStd-Regular"/>
+          <w:sz w:val="18"/>
+          <w:szCs w:val="18"/>
+        </w:rPr>
+      </w:pPr>
+      <w:r>
+        <w:rPr>
+          <w:rFonts w:ascii="UtopiaStd-Regular" w:hAnsi="UtopiaStd-Regular"/>
+          <w:sz w:val="18"/>
+          <w:szCs w:val="18"/>
+        </w:rPr>
+        <w:t>REST APIs are consumed by a variety of clients ranging from desktop applications to Web to mobile devices.</w:t>
+      </w:r>
+      <w:r>
+        <w:rPr>
+          <w:rFonts w:ascii="UtopiaStd-Regular" w:hAnsi="UtopiaStd-Regular"/>
+          <w:sz w:val="18"/>
+          <w:szCs w:val="18"/>
+        </w:rPr>
+        <w:br/>
+        <w:t>Hence, while designing a REST API capable of returning vast datasets, it is important to limit the amount of</w:t>
+      </w:r>
+      <w:r>
+        <w:rPr>
+          <w:rFonts w:ascii="UtopiaStd-Regular" w:hAnsi="UtopiaStd-Regular"/>
+          <w:sz w:val="18"/>
+          <w:szCs w:val="18"/>
+        </w:rPr>
+        <w:br/>
+        <w:t>data returned for bandwidth and performance reasons. The bandwidth concerns become more important</w:t>
+      </w:r>
+      <w:r>
+        <w:rPr>
+          <w:rFonts w:ascii="UtopiaStd-Regular" w:hAnsi="UtopiaStd-Regular"/>
+          <w:sz w:val="18"/>
+          <w:szCs w:val="18"/>
+        </w:rPr>
+        <w:br/>
+        <w:t>in the case of mobile clients consuming the API. Limiting the data can vastly improve the server’s ability to</w:t>
+      </w:r>
+      <w:r>
+        <w:rPr>
+          <w:rFonts w:ascii="UtopiaStd-Regular" w:hAnsi="UtopiaStd-Regular"/>
+          <w:sz w:val="18"/>
+          <w:szCs w:val="18"/>
+        </w:rPr>
+        <w:br/>
+        <w:t>retrieve data faster from a datastore and the client’s ability to process the data and render the UI. By splitting</w:t>
+      </w:r>
+      <w:r>
+        <w:rPr>
+          <w:rFonts w:ascii="UtopiaStd-Regular" w:hAnsi="UtopiaStd-Regular"/>
+          <w:sz w:val="18"/>
+          <w:szCs w:val="18"/>
+        </w:rPr>
+        <w:br/>
+        <w:t xml:space="preserve">the data into discrete pages or </w:t>
+      </w:r>
+      <w:r>
+        <w:rPr>
+          <w:rFonts w:ascii="UtopiaStd-Italic" w:hAnsi="UtopiaStd-Italic"/>
+          <w:i/>
+          <w:iCs/>
+          <w:sz w:val="18"/>
+          <w:szCs w:val="18"/>
+        </w:rPr>
+        <w:t>paging data</w:t>
+      </w:r>
+      <w:r>
+        <w:rPr>
+          <w:rFonts w:ascii="UtopiaStd-Regular" w:hAnsi="UtopiaStd-Regular"/>
+          <w:sz w:val="18"/>
+          <w:szCs w:val="18"/>
+        </w:rPr>
+        <w:t>, REST services allow clients to scroll through and access the</w:t>
+      </w:r>
+      <w:r>
+        <w:rPr>
+          <w:rFonts w:ascii="UtopiaStd-Regular" w:hAnsi="UtopiaStd-Regular"/>
+          <w:sz w:val="18"/>
+          <w:szCs w:val="18"/>
+        </w:rPr>
+        <w:br/>
+        <w:t>entire dataset in manageable chunks.</w:t>
+      </w:r>
+    </w:p>
+    <w:p>
+      <w:pPr>
+        <w:pStyle w:val="NormalWeb"/>
+        <w:rPr>
+          <w:rFonts w:ascii="UtopiaStd-Regular" w:hAnsi="UtopiaStd-Regular"/>
+          <w:sz w:val="18"/>
+          <w:szCs w:val="18"/>
+        </w:rPr>
+      </w:pPr>
+      <w:r>
+        <w:rPr>
+          <w:rFonts w:ascii="UtopiaStd-Regular" w:hAnsi="UtopiaStd-Regular"/>
+          <w:sz w:val="18"/>
+          <w:szCs w:val="18"/>
+        </w:rPr>
+        <w:t xml:space="preserve">To support large poll datasets in a </w:t>
+      </w:r>
+      <w:bookmarkStart w:id="0" w:name="_Hlk60842322"/>
+      <w:r>
+        <w:rPr>
+          <w:rFonts w:ascii="UtopiaStd-Regular" w:hAnsi="UtopiaStd-Regular"/>
+          <w:b/>
+          <w:bCs/>
+          <w:sz w:val="18"/>
+          <w:szCs w:val="18"/>
+        </w:rPr>
+        <w:t>AmaliTech Payroll</w:t>
+      </w:r>
+      <w:r>
+        <w:rPr>
+          <w:rFonts w:ascii="UtopiaStd-Regular" w:hAnsi="UtopiaStd-Regular"/>
+          <w:b/>
+          <w:bCs/>
+          <w:sz w:val="18"/>
+          <w:szCs w:val="18"/>
+        </w:rPr>
+        <w:t xml:space="preserve"> Management System</w:t>
+      </w:r>
+      <w:r>
+        <w:rPr>
+          <w:rFonts w:ascii="UtopiaStd-Regular" w:hAnsi="UtopiaStd-Regular"/>
+          <w:sz w:val="18"/>
+          <w:szCs w:val="18"/>
+        </w:rPr>
+        <w:t xml:space="preserve"> </w:t>
+      </w:r>
+      <w:bookmarkEnd w:id="0"/>
+      <w:r>
+        <w:rPr>
+          <w:rFonts w:ascii="UtopiaStd-Regular" w:hAnsi="UtopiaStd-Regular"/>
+          <w:sz w:val="18"/>
+          <w:szCs w:val="18"/>
+        </w:rPr>
+        <w:t>application, we will be implementing the page number</w:t>
+      </w:r>
+      <w:r>
+        <w:rPr>
+          <w:rFonts w:ascii="UtopiaStd-Regular" w:hAnsi="UtopiaStd-Regular"/>
+          <w:sz w:val="18"/>
+          <w:szCs w:val="18"/>
+        </w:rPr>
+        <w:br/>
+        <w:t>pagination style and will include the paging information in the response body.</w:t>
+      </w:r>
+    </w:p>
+    <w:p>
+      <w:pPr>
+        <w:pStyle w:val="NormalWeb"/>
+        <w:rPr>
+          <w:rFonts w:ascii="TheSansMonoConNormal" w:hAnsi="TheSansMonoConNormal"/>
+          <w:b/>
+          <w:bCs/>
+          <w:sz w:val="18"/>
+          <w:szCs w:val="18"/>
+        </w:rPr>
+      </w:pPr>
+      <w:r>
+        <w:rPr>
+          <w:rFonts w:ascii="UtopiaStd-Regular" w:hAnsi="UtopiaStd-Regular"/>
+          <w:sz w:val="18"/>
+          <w:szCs w:val="18"/>
+        </w:rPr>
+        <w:lastRenderedPageBreak/>
+        <w:t>Spring Data JPA and Spring MVC provides out of the box support for the page number pagination style,</w:t>
+      </w:r>
+      <w:r>
+        <w:rPr>
+          <w:rFonts w:ascii="UtopiaStd-Regular" w:hAnsi="UtopiaStd-Regular"/>
+          <w:sz w:val="18"/>
+          <w:szCs w:val="18"/>
+        </w:rPr>
+        <w:br/>
+        <w:t xml:space="preserve">making our </w:t>
+      </w:r>
+      <w:r>
+        <w:rPr>
+          <w:rFonts w:ascii="UtopiaStd-Regular" w:hAnsi="UtopiaStd-Regular"/>
+          <w:b/>
+          <w:bCs/>
+          <w:sz w:val="18"/>
+          <w:szCs w:val="18"/>
+        </w:rPr>
+        <w:t>AmaliTech Payroll Management System</w:t>
+      </w:r>
+      <w:r>
+        <w:rPr>
+          <w:rFonts w:ascii="UtopiaStd-Regular" w:hAnsi="UtopiaStd-Regular"/>
+          <w:sz w:val="18"/>
+          <w:szCs w:val="18"/>
+        </w:rPr>
+        <w:t xml:space="preserve"> paging implementation easy. Central to paging (and sorting) functionality in Spring Data JPA</w:t>
+      </w:r>
+      <w:r>
+        <w:rPr>
+          <w:rFonts w:ascii="UtopiaStd-Regular" w:hAnsi="UtopiaStd-Regular"/>
+          <w:sz w:val="18"/>
+          <w:szCs w:val="18"/>
+        </w:rPr>
+        <w:br/>
+        <w:t xml:space="preserve">is the </w:t>
+      </w:r>
+      <w:proofErr w:type="spellStart"/>
+      <w:r>
+        <w:rPr>
+          <w:rFonts w:ascii="TheSansMonoConNormal" w:hAnsi="TheSansMonoConNormal"/>
+          <w:sz w:val="18"/>
+          <w:szCs w:val="18"/>
+        </w:rPr>
+        <w:t>org.springframework.data.repository.PagingAndSortingRepository</w:t>
+      </w:r>
+      <w:proofErr w:type="spellEnd"/>
+      <w:r>
+        <w:rPr>
+          <w:rFonts w:ascii="TheSansMonoConNormal" w:hAnsi="TheSansMonoConNormal"/>
+          <w:sz w:val="18"/>
+          <w:szCs w:val="18"/>
+        </w:rPr>
+        <w:t xml:space="preserve"> </w:t>
+      </w:r>
+      <w:r>
+        <w:rPr>
+          <w:rFonts w:ascii="UtopiaStd-Regular" w:hAnsi="UtopiaStd-Regular"/>
+          <w:sz w:val="18"/>
+          <w:szCs w:val="18"/>
+        </w:rPr>
+        <w:t>interface shown  below:</w:t>
+      </w:r>
+      <w:r>
+        <w:rPr>
+          <w:rFonts w:ascii="UtopiaStd-Regular" w:hAnsi="UtopiaStd-Regular"/>
+          <w:b/>
+          <w:bCs/>
+          <w:sz w:val="18"/>
+          <w:szCs w:val="18"/>
+        </w:rPr>
+        <w:br/>
+        <w:t>Spring Data JPA’s paging and sorting repository</w:t>
+      </w:r>
+      <w:r>
+        <w:rPr>
+          <w:rFonts w:ascii="UtopiaStd-Regular" w:hAnsi="UtopiaStd-Regular"/>
+          <w:b/>
+          <w:bCs/>
+          <w:sz w:val="18"/>
+          <w:szCs w:val="18"/>
+        </w:rPr>
+        <w:br/>
+      </w:r>
+      <w:r>
+        <w:rPr>
+          <w:rFonts w:ascii="TheSansMonoConNormal" w:hAnsi="TheSansMonoConNormal"/>
+          <w:b/>
+          <w:bCs/>
+          <w:sz w:val="18"/>
+          <w:szCs w:val="18"/>
+        </w:rPr>
+        <w:t xml:space="preserve">public interface </w:t>
+      </w:r>
+      <w:proofErr w:type="spellStart"/>
+      <w:r>
+        <w:rPr>
+          <w:rFonts w:ascii="TheSansMonoConNormal" w:hAnsi="TheSansMonoConNormal"/>
+          <w:b/>
+          <w:bCs/>
+          <w:sz w:val="18"/>
+          <w:szCs w:val="18"/>
+        </w:rPr>
+        <w:t>PagingAndSortingRepository</w:t>
+      </w:r>
+      <w:proofErr w:type="spellEnd"/>
+      <w:r>
+        <w:rPr>
+          <w:rFonts w:ascii="TheSansMonoConNormal" w:hAnsi="TheSansMonoConNormal"/>
+          <w:b/>
+          <w:bCs/>
+          <w:sz w:val="18"/>
+          <w:szCs w:val="18"/>
+        </w:rPr>
+        <w:t>&lt;T, ID extends Serializable&gt; extends</w:t>
+      </w:r>
+      <w:r>
+        <w:rPr>
+          <w:rFonts w:ascii="TheSansMonoConNormal" w:hAnsi="TheSansMonoConNormal"/>
+          <w:b/>
+          <w:bCs/>
+          <w:sz w:val="18"/>
+          <w:szCs w:val="18"/>
+        </w:rPr>
+        <w:br/>
+      </w:r>
+      <w:proofErr w:type="spellStart"/>
+      <w:r>
+        <w:rPr>
+          <w:rFonts w:ascii="TheSansMonoConNormal" w:hAnsi="TheSansMonoConNormal"/>
+          <w:b/>
+          <w:bCs/>
+          <w:sz w:val="18"/>
+          <w:szCs w:val="18"/>
+        </w:rPr>
+        <w:t>CrudRepository</w:t>
+      </w:r>
+      <w:proofErr w:type="spellEnd"/>
+      <w:r>
+        <w:rPr>
+          <w:rFonts w:ascii="TheSansMonoConNormal" w:hAnsi="TheSansMonoConNormal"/>
+          <w:b/>
+          <w:bCs/>
+          <w:sz w:val="18"/>
+          <w:szCs w:val="18"/>
+        </w:rPr>
+        <w:t>&lt;T, ID&gt; {</w:t>
+      </w:r>
+      <w:r>
+        <w:rPr>
+          <w:rFonts w:ascii="TheSansMonoConNormal" w:hAnsi="TheSansMonoConNormal"/>
+          <w:b/>
+          <w:bCs/>
+          <w:sz w:val="18"/>
+          <w:szCs w:val="18"/>
+        </w:rPr>
+        <w:br/>
+        <w:t xml:space="preserve">Page&lt;T&gt; </w:t>
+      </w:r>
+      <w:proofErr w:type="spellStart"/>
+      <w:r>
+        <w:rPr>
+          <w:rFonts w:ascii="TheSansMonoConNormal" w:hAnsi="TheSansMonoConNormal"/>
+          <w:b/>
+          <w:bCs/>
+          <w:sz w:val="18"/>
+          <w:szCs w:val="18"/>
+        </w:rPr>
+        <w:t>findAll</w:t>
+      </w:r>
+      <w:proofErr w:type="spellEnd"/>
+      <w:r>
+        <w:rPr>
+          <w:rFonts w:ascii="TheSansMonoConNormal" w:hAnsi="TheSansMonoConNormal"/>
+          <w:b/>
+          <w:bCs/>
+          <w:sz w:val="18"/>
+          <w:szCs w:val="18"/>
+        </w:rPr>
+        <w:t>(Pageable pageable);</w:t>
+      </w:r>
+      <w:r>
+        <w:rPr>
+          <w:rFonts w:ascii="TheSansMonoConNormal" w:hAnsi="TheSansMonoConNormal"/>
+          <w:b/>
+          <w:bCs/>
+          <w:sz w:val="18"/>
+          <w:szCs w:val="18"/>
+        </w:rPr>
+        <w:br/>
+      </w:r>
+      <w:proofErr w:type="spellStart"/>
+      <w:r>
+        <w:rPr>
+          <w:rFonts w:ascii="TheSansMonoConNormal" w:hAnsi="TheSansMonoConNormal"/>
+          <w:b/>
+          <w:bCs/>
+          <w:sz w:val="18"/>
+          <w:szCs w:val="18"/>
+        </w:rPr>
+        <w:t>Iterable</w:t>
+      </w:r>
+      <w:proofErr w:type="spellEnd"/>
+      <w:r>
+        <w:rPr>
+          <w:rFonts w:ascii="TheSansMonoConNormal" w:hAnsi="TheSansMonoConNormal"/>
+          <w:b/>
+          <w:bCs/>
+          <w:sz w:val="18"/>
+          <w:szCs w:val="18"/>
+        </w:rPr>
+        <w:t xml:space="preserve">&lt;T&gt; </w:t>
+      </w:r>
+      <w:proofErr w:type="spellStart"/>
+      <w:r>
+        <w:rPr>
+          <w:rFonts w:ascii="TheSansMonoConNormal" w:hAnsi="TheSansMonoConNormal"/>
+          <w:b/>
+          <w:bCs/>
+          <w:sz w:val="18"/>
+          <w:szCs w:val="18"/>
+        </w:rPr>
+        <w:t>findAll</w:t>
+      </w:r>
+      <w:proofErr w:type="spellEnd"/>
+      <w:r>
+        <w:rPr>
+          <w:rFonts w:ascii="TheSansMonoConNormal" w:hAnsi="TheSansMonoConNormal"/>
+          <w:b/>
+          <w:bCs/>
+          <w:sz w:val="18"/>
+          <w:szCs w:val="18"/>
+        </w:rPr>
+        <w:t>(Sort sort);</w:t>
+      </w:r>
+      <w:r>
+        <w:rPr>
+          <w:rFonts w:ascii="TheSansMonoConNormal" w:hAnsi="TheSansMonoConNormal"/>
+          <w:b/>
+          <w:bCs/>
+          <w:sz w:val="18"/>
+          <w:szCs w:val="18"/>
+        </w:rPr>
+        <w:br/>
+        <w:t>}</w:t>
+      </w:r>
+    </w:p>
+    <w:p>
+      <w:pPr>
+        <w:pStyle w:val="NormalWeb"/>
+        <w:rPr>
+          <w:rFonts w:ascii="TheSansMonoConNormal" w:hAnsi="TheSansMonoConNormal"/>
+          <w:b/>
+          <w:bCs/>
+          <w:sz w:val="18"/>
+          <w:szCs w:val="18"/>
+        </w:rPr>
+      </w:pPr>
+      <w:r>
+        <w:rPr>
+          <w:rFonts w:ascii="TheSansMonoConNormal" w:hAnsi="TheSansMonoConNormal"/>
+          <w:b/>
+          <w:bCs/>
+          <w:sz w:val="18"/>
+          <w:szCs w:val="18"/>
+        </w:rPr>
+        <w:t>Implementing it in the project</w:t>
+      </w:r>
+    </w:p>
+    <w:p>
+      <w:pPr>
+        <w:pStyle w:val="NormalWeb"/>
+        <w:rPr>
+          <w:rFonts w:ascii="Consolas" w:hAnsi="Consolas" w:cs="Consolas"/>
+          <w:sz w:val="20"/>
+          <w:szCs w:val="20"/>
+          <w:shd w:val="clear" w:color="auto" w:fill="E8F2FE"/>
+        </w:rPr>
+      </w:pPr>
+      <w:proofErr w:type="spellStart"/>
+      <w:r>
+        <w:rPr>
+          <w:rFonts w:ascii="Consolas" w:hAnsi="Consolas" w:cs="Consolas"/>
+          <w:sz w:val="20"/>
+          <w:szCs w:val="20"/>
+          <w:shd w:val="clear" w:color="auto" w:fill="E8F2FE"/>
+        </w:rPr>
+        <w:t>Iterable</w:t>
+      </w:r>
+      <w:proofErr w:type="spellEnd"/>
+      <w:r>
+        <w:rPr>
+          <w:rFonts w:ascii="Consolas" w:hAnsi="Consolas" w:cs="Consolas"/>
+          <w:sz w:val="20"/>
+          <w:szCs w:val="20"/>
+          <w:shd w:val="clear" w:color="auto" w:fill="E8F2FE"/>
+        </w:rPr>
+        <w:t xml:space="preserve">&lt;User&gt; </w:t>
+      </w:r>
+      <w:proofErr w:type="spellStart"/>
+      <w:r>
+        <w:rPr>
+          <w:rFonts w:ascii="Consolas" w:hAnsi="Consolas" w:cs="Consolas"/>
+          <w:sz w:val="20"/>
+          <w:szCs w:val="20"/>
+          <w:shd w:val="clear" w:color="auto" w:fill="E8F2FE"/>
+        </w:rPr>
+        <w:t>getAllUsers</w:t>
+      </w:r>
+      <w:proofErr w:type="spellEnd"/>
+      <w:r>
+        <w:rPr>
+          <w:rFonts w:ascii="Consolas" w:hAnsi="Consolas" w:cs="Consolas"/>
+          <w:sz w:val="20"/>
+          <w:szCs w:val="20"/>
+          <w:shd w:val="clear" w:color="auto" w:fill="E8F2FE"/>
+        </w:rPr>
+        <w:t xml:space="preserve">(Pageable </w:t>
+      </w:r>
+      <w:r>
+        <w:rPr>
+          <w:rFonts w:ascii="Consolas" w:hAnsi="Consolas" w:cs="Consolas"/>
+          <w:color w:val="6A3E3E"/>
+          <w:sz w:val="20"/>
+          <w:szCs w:val="20"/>
+          <w:shd w:val="clear" w:color="auto" w:fill="E8F2FE"/>
+        </w:rPr>
+        <w:t>pageable</w:t>
+      </w:r>
+      <w:r>
+        <w:rPr>
+          <w:rFonts w:ascii="Consolas" w:hAnsi="Consolas" w:cs="Consolas"/>
+          <w:sz w:val="20"/>
+          <w:szCs w:val="20"/>
+          <w:shd w:val="clear" w:color="auto" w:fill="E8F2FE"/>
+        </w:rPr>
+        <w:t>);</w:t>
+      </w:r>
+    </w:p>
+    <w:p>
+      <w:pPr>
+        <w:pStyle w:val="NormalWeb"/>
+        <w:rPr>
+          <w:rFonts w:ascii="Helvetica" w:hAnsi="Helvetica"/>
+          <w:color w:val="505050"/>
+          <w:sz w:val="18"/>
+          <w:szCs w:val="18"/>
+          <w:shd w:val="clear" w:color="auto" w:fill="FFFFFF"/>
+        </w:rPr>
+      </w:pPr>
+      <w:hyperlink r:id="rId19" w:history="1">
+        <w:r>
+          <w:rPr>
+            <w:rStyle w:val="Hyperlink"/>
+            <w:rFonts w:ascii="Helvetica" w:hAnsi="Helvetica"/>
+            <w:sz w:val="18"/>
+            <w:szCs w:val="18"/>
+            <w:shd w:val="clear" w:color="auto" w:fill="FFFFFF"/>
+          </w:rPr>
+          <w:t>http://localhost:8762/payrollusers/v1/admin/user?page=0&amp;size=2</w:t>
+        </w:r>
+      </w:hyperlink>
+    </w:p>
+    <w:p>
+      <w:pPr>
+        <w:pStyle w:val="NormalWeb"/>
+        <w:rPr>
+          <w:rFonts w:ascii="Helvetica" w:hAnsi="Helvetica"/>
+          <w:color w:val="505050"/>
+          <w:sz w:val="18"/>
+          <w:szCs w:val="18"/>
+          <w:shd w:val="clear" w:color="auto" w:fill="FFFFFF"/>
+        </w:rPr>
+      </w:pPr>
+      <w:r>
+        <w:rPr>
+          <w:rFonts w:ascii="Helvetica" w:hAnsi="Helvetica"/>
+          <w:color w:val="505050"/>
+          <w:sz w:val="18"/>
+          <w:szCs w:val="18"/>
+          <w:shd w:val="clear" w:color="auto" w:fill="FFFFFF"/>
+        </w:rPr>
+        <w:t>SORTING</w:t>
+      </w:r>
+    </w:p>
+    <w:p>
+      <w:pPr>
+        <w:pStyle w:val="NormalWeb"/>
+        <w:rPr>
+          <w:rFonts w:ascii="UtopiaStd-Regular" w:hAnsi="UtopiaStd-Regular"/>
+          <w:sz w:val="18"/>
+          <w:szCs w:val="18"/>
+        </w:rPr>
+      </w:pPr>
+      <w:r>
+        <w:rPr>
+          <w:rFonts w:ascii="UtopiaStd-Regular" w:hAnsi="UtopiaStd-Regular"/>
+          <w:sz w:val="18"/>
+          <w:szCs w:val="18"/>
+        </w:rPr>
+        <w:t>Sorting allows REST clients to determine the order in which items in a dataset are arranged. REST services</w:t>
+      </w:r>
+      <w:r>
+        <w:rPr>
+          <w:rFonts w:ascii="UtopiaStd-Regular" w:hAnsi="UtopiaStd-Regular"/>
+          <w:sz w:val="18"/>
+          <w:szCs w:val="18"/>
+        </w:rPr>
+        <w:br/>
+        <w:t>supporting sorting allow clients to submit parameters with properties to be used for sorting</w:t>
+      </w:r>
+      <w:r>
+        <w:rPr>
+          <w:rFonts w:ascii="UtopiaStd-Regular" w:hAnsi="UtopiaStd-Regular"/>
+          <w:sz w:val="18"/>
+          <w:szCs w:val="18"/>
+        </w:rPr>
+        <w:br/>
+      </w:r>
+    </w:p>
+    <w:p>
+      <w:pPr>
+        <w:pStyle w:val="NormalWeb"/>
+        <w:rPr>
+          <w:rFonts w:ascii="Helvetica" w:hAnsi="Helvetica"/>
+          <w:color w:val="505050"/>
+          <w:sz w:val="18"/>
+          <w:szCs w:val="18"/>
+          <w:shd w:val="clear" w:color="auto" w:fill="FFFFFF"/>
+        </w:rPr>
+      </w:pPr>
+      <w:r>
+        <w:rPr>
+          <w:rFonts w:ascii="Helvetica" w:hAnsi="Helvetica"/>
+          <w:color w:val="505050"/>
+          <w:sz w:val="18"/>
+          <w:szCs w:val="18"/>
+          <w:shd w:val="clear" w:color="auto" w:fill="FFFFFF"/>
+        </w:rPr>
+        <w:t>Implementation in the project:</w:t>
+      </w:r>
+    </w:p>
+    <w:p>
+      <w:pPr>
+        <w:pStyle w:val="NormalWeb"/>
+        <w:rPr>
+          <w:rFonts w:ascii="Helvetica" w:hAnsi="Helvetica"/>
+          <w:color w:val="505050"/>
+          <w:sz w:val="18"/>
+          <w:szCs w:val="18"/>
+          <w:shd w:val="clear" w:color="auto" w:fill="FFFFFF"/>
+        </w:rPr>
+      </w:pPr>
+      <w:r>
+        <w:rPr>
+          <w:rFonts w:ascii="Helvetica" w:hAnsi="Helvetica"/>
+          <w:color w:val="505050"/>
+          <w:sz w:val="18"/>
+          <w:szCs w:val="18"/>
+          <w:shd w:val="clear" w:color="auto" w:fill="FFFFFF"/>
+        </w:rPr>
+        <w:t>Sort ASCENDING</w:t>
+      </w:r>
+    </w:p>
+    <w:p>
+      <w:pPr>
+        <w:pStyle w:val="NormalWeb"/>
+        <w:rPr>
+          <w:rFonts w:ascii="Helvetica" w:hAnsi="Helvetica"/>
+          <w:color w:val="505050"/>
+          <w:sz w:val="18"/>
+          <w:szCs w:val="18"/>
+          <w:shd w:val="clear" w:color="auto" w:fill="FFFFFF"/>
+        </w:rPr>
+      </w:pPr>
+      <w:hyperlink r:id="rId20" w:history="1">
+        <w:r>
+          <w:rPr>
+            <w:rStyle w:val="Hyperlink"/>
+            <w:rFonts w:ascii="Helvetica" w:hAnsi="Helvetica"/>
+            <w:sz w:val="18"/>
+            <w:szCs w:val="18"/>
+            <w:shd w:val="clear" w:color="auto" w:fill="FFFFFF"/>
+          </w:rPr>
+          <w:t>http://localhost:8762/payrollusers/v1/admin/user?sort=name</w:t>
+        </w:r>
+      </w:hyperlink>
+    </w:p>
+    <w:p>
+      <w:pPr>
+        <w:pStyle w:val="NormalWeb"/>
+        <w:rPr>
+          <w:rFonts w:ascii="UtopiaStd-Regular" w:hAnsi="UtopiaStd-Regular"/>
+          <w:sz w:val="18"/>
+          <w:szCs w:val="18"/>
+        </w:rPr>
+      </w:pPr>
+      <w:r>
+        <w:rPr>
+          <w:rFonts w:ascii="UtopiaStd-Regular" w:hAnsi="UtopiaStd-Regular"/>
+          <w:sz w:val="18"/>
+          <w:szCs w:val="18"/>
+        </w:rPr>
+        <w:t>Sort DESCENDING</w:t>
+      </w:r>
+    </w:p>
+    <w:p>
+      <w:pPr>
+        <w:pStyle w:val="NormalWeb"/>
+        <w:rPr>
+          <w:rFonts w:ascii="Helvetica" w:hAnsi="Helvetica"/>
+          <w:color w:val="505050"/>
+          <w:sz w:val="18"/>
+          <w:szCs w:val="18"/>
+          <w:shd w:val="clear" w:color="auto" w:fill="FFFFFF"/>
+        </w:rPr>
+      </w:pPr>
+      <w:hyperlink r:id="rId21" w:history="1">
+        <w:r>
+          <w:rPr>
+            <w:rStyle w:val="Hyperlink"/>
+            <w:rFonts w:ascii="Helvetica" w:hAnsi="Helvetica"/>
+            <w:sz w:val="18"/>
+            <w:szCs w:val="18"/>
+            <w:shd w:val="clear" w:color="auto" w:fill="FFFFFF"/>
+          </w:rPr>
+          <w:t>http://localhost:8762/payrollusers/v1/admin/user?sort=name,desc</w:t>
+        </w:r>
+      </w:hyperlink>
+    </w:p>
+    <w:p>
+      <w:pPr>
+        <w:pStyle w:val="NormalWeb"/>
+        <w:jc w:val="center"/>
+        <w:rPr>
+          <w:rFonts w:ascii="UtopiaStd-Regular" w:hAnsi="UtopiaStd-Regular"/>
+          <w:b/>
+          <w:bCs/>
+          <w:sz w:val="18"/>
+          <w:szCs w:val="18"/>
+        </w:rPr>
+      </w:pPr>
+      <w:r>
+        <w:rPr>
+          <w:rFonts w:ascii="UtopiaStd-Regular" w:hAnsi="UtopiaStd-Regular"/>
+          <w:b/>
+          <w:bCs/>
+          <w:sz w:val="18"/>
+          <w:szCs w:val="18"/>
+        </w:rPr>
+        <w:t>SECURITY</w:t>
+      </w:r>
+    </w:p>
+    <w:p>
+      <w:pPr>
+        <w:pStyle w:val="NormalWeb"/>
+        <w:rPr>
+          <w:rFonts w:ascii="UtopiaStd-Regular" w:hAnsi="UtopiaStd-Regular"/>
+          <w:b/>
+          <w:bCs/>
+          <w:sz w:val="18"/>
+          <w:szCs w:val="18"/>
+          <w:lang w:val="en-US"/>
+        </w:rPr>
+      </w:pPr>
+      <w:r>
+        <w:rPr>
+          <w:rFonts w:ascii="UtopiaStd-Regular" w:hAnsi="UtopiaStd-Regular"/>
+          <w:b/>
+          <w:bCs/>
+          <w:sz w:val="18"/>
+          <w:szCs w:val="18"/>
+          <w:lang w:val="en-US"/>
+        </w:rPr>
+        <w:t>Using Spring Security</w:t>
+      </w:r>
+    </w:p>
+    <w:p>
+      <w:pPr>
+        <w:pStyle w:val="NormalWeb"/>
+        <w:rPr>
+          <w:rFonts w:ascii="UtopiaStd-Regular" w:hAnsi="UtopiaStd-Regular"/>
+          <w:sz w:val="18"/>
+          <w:szCs w:val="18"/>
+          <w:lang w:val="en-US"/>
+        </w:rPr>
+      </w:pPr>
+      <w:proofErr w:type="spellStart"/>
+      <w:r>
+        <w:rPr>
+          <w:rStyle w:val="Emphasis"/>
+          <w:rFonts w:ascii="Raleway" w:hAnsi="Raleway"/>
+          <w:sz w:val="27"/>
+          <w:szCs w:val="27"/>
+          <w:shd w:val="clear" w:color="auto" w:fill="FFFFFF"/>
+        </w:rPr>
+        <w:t>BCrypt</w:t>
+      </w:r>
+      <w:proofErr w:type="spellEnd"/>
+      <w:r>
+        <w:rPr>
+          <w:rFonts w:ascii="Raleway" w:hAnsi="Raleway"/>
+          <w:sz w:val="27"/>
+          <w:szCs w:val="27"/>
+          <w:shd w:val="clear" w:color="auto" w:fill="FFFFFF"/>
+        </w:rPr>
+        <w:t> algorithm generates a String of length 60, so we need to make sure that the password will be stored in a column that can accommodate it. A common mistake is to create a column of a different length and then get an </w:t>
+      </w:r>
+      <w:r>
+        <w:rPr>
+          <w:rStyle w:val="Emphasis"/>
+          <w:rFonts w:ascii="Raleway" w:hAnsi="Raleway"/>
+          <w:sz w:val="27"/>
+          <w:szCs w:val="27"/>
+          <w:shd w:val="clear" w:color="auto" w:fill="FFFFFF"/>
+        </w:rPr>
+        <w:t>Invalid Username or Password</w:t>
+      </w:r>
+      <w:r>
+        <w:rPr>
+          <w:rFonts w:ascii="Raleway" w:hAnsi="Raleway"/>
+          <w:sz w:val="27"/>
+          <w:szCs w:val="27"/>
+          <w:shd w:val="clear" w:color="auto" w:fill="FFFFFF"/>
+        </w:rPr>
+        <w:t> error at authentication time.</w:t>
+      </w:r>
+    </w:p>
+    <w:p>
+      <w:pPr>
+        <w:pStyle w:val="NormalWeb"/>
+        <w:rPr>
+          <w:rFonts w:ascii="UtopiaStd-Regular" w:hAnsi="UtopiaStd-Regular"/>
+          <w:sz w:val="18"/>
+          <w:szCs w:val="18"/>
+        </w:rPr>
+      </w:pPr>
+    </w:p>
+    <w:p>
+      <w:pPr>
+        <w:pStyle w:val="NormalWeb"/>
+        <w:rPr>
+          <w:rFonts w:ascii="UtopiaStd-Regular" w:hAnsi="UtopiaStd-Regular"/>
+          <w:sz w:val="18"/>
+          <w:szCs w:val="18"/>
+        </w:rPr>
+      </w:pPr>
+    </w:p>
+    <w:p>
+      <w:pPr>
+        <w:pStyle w:val="NormalWeb"/>
+        <w:rPr>
+          <w:rFonts w:ascii="UtopiaStd-Regular" w:hAnsi="UtopiaStd-Regular"/>
+          <w:sz w:val="18"/>
+          <w:szCs w:val="18"/>
+        </w:rPr>
+      </w:pPr>
+    </w:p>
+    <w:p>
+      <w:pPr>
+        <w:pStyle w:val="NormalWeb"/>
+        <w:rPr>
+          <w:rFonts w:ascii="UtopiaStd-Regular" w:hAnsi="UtopiaStd-Regular"/>
+          <w:sz w:val="18"/>
+          <w:szCs w:val="18"/>
+        </w:rPr>
+      </w:pPr>
+    </w:p>
+    <w:p>
+      <w:pPr>
+        <w:pStyle w:val="NormalWeb"/>
+        <w:rPr>
+          <w:rFonts w:ascii="UtopiaStd-Regular" w:hAnsi="UtopiaStd-Regular"/>
+          <w:sz w:val="18"/>
+          <w:szCs w:val="18"/>
+        </w:rPr>
+      </w:pPr>
+    </w:p>
+    <w:p>
+      <w:pPr>
+        <w:pStyle w:val="NormalWeb"/>
+        <w:rPr>
+          <w:rFonts w:ascii="UtopiaStd-Regular" w:hAnsi="UtopiaStd-Regular"/>
+          <w:sz w:val="18"/>
+          <w:szCs w:val="18"/>
+        </w:rPr>
+      </w:pPr>
+    </w:p>
+    <w:p>
+      <w:pPr>
+        <w:pStyle w:val="NormalWeb"/>
+        <w:rPr>
+          <w:rFonts w:ascii="UtopiaStd-Regular" w:hAnsi="UtopiaStd-Regular"/>
+          <w:sz w:val="18"/>
+          <w:szCs w:val="18"/>
+        </w:rPr>
+      </w:pPr>
+    </w:p>
+    <w:p>
+      <w:pPr>
+        <w:pStyle w:val="NormalWeb"/>
+        <w:rPr>
+          <w:rFonts w:ascii="UtopiaStd-Regular" w:hAnsi="UtopiaStd-Regular"/>
+          <w:sz w:val="18"/>
+          <w:szCs w:val="18"/>
+        </w:rPr>
       </w:pPr>
     </w:p>
     <w:sectPr>
@@ -5327,6 +7343,95 @@
     </w:lvl>
   </w:abstractNum>
   <w:abstractNum w:abstractNumId="6" w15:restartNumberingAfterBreak="0">
+    <w:nsid w:val="49254304"/>
+    <w:multiLevelType w:val="hybridMultilevel"/>
+    <w:tmpl w:val="0CA2ED9E"/>
+    <w:lvl w:ilvl="0" w:tplc="0809000F">
+      <w:start w:val="1"/>
+      <w:numFmt w:val="decimal"/>
+      <w:lvlText w:val="%1."/>
+      <w:lvlJc w:val="left"/>
+      <w:pPr>
+        <w:ind w:left="720" w:hanging="360"/>
+      </w:pPr>
+      <w:rPr>
+        <w:rFonts w:hint="default"/>
+      </w:rPr>
+    </w:lvl>
+    <w:lvl w:ilvl="1" w:tplc="08090019" w:tentative="1">
+      <w:start w:val="1"/>
+      <w:numFmt w:val="lowerLetter"/>
+      <w:lvlText w:val="%2."/>
+      <w:lvlJc w:val="left"/>
+      <w:pPr>
+        <w:ind w:left="1440" w:hanging="360"/>
+      </w:pPr>
+    </w:lvl>
+    <w:lvl w:ilvl="2" w:tplc="0809001B" w:tentative="1">
+      <w:start w:val="1"/>
+      <w:numFmt w:val="lowerRoman"/>
+      <w:lvlText w:val="%3."/>
+      <w:lvlJc w:val="right"/>
+      <w:pPr>
+        <w:ind w:left="2160" w:hanging="180"/>
+      </w:pPr>
+    </w:lvl>
+    <w:lvl w:ilvl="3" w:tplc="0809000F" w:tentative="1">
+      <w:start w:val="1"/>
+      <w:numFmt w:val="decimal"/>
+      <w:lvlText w:val="%4."/>
+      <w:lvlJc w:val="left"/>
+      <w:pPr>
+        <w:ind w:left="2880" w:hanging="360"/>
+      </w:pPr>
+    </w:lvl>
+    <w:lvl w:ilvl="4" w:tplc="08090019" w:tentative="1">
+      <w:start w:val="1"/>
+      <w:numFmt w:val="lowerLetter"/>
+      <w:lvlText w:val="%5."/>
+      <w:lvlJc w:val="left"/>
+      <w:pPr>
+        <w:ind w:left="3600" w:hanging="360"/>
+      </w:pPr>
+    </w:lvl>
+    <w:lvl w:ilvl="5" w:tplc="0809001B" w:tentative="1">
+      <w:start w:val="1"/>
+      <w:numFmt w:val="lowerRoman"/>
+      <w:lvlText w:val="%6."/>
+      <w:lvlJc w:val="right"/>
+      <w:pPr>
+        <w:ind w:left="4320" w:hanging="180"/>
+      </w:pPr>
+    </w:lvl>
+    <w:lvl w:ilvl="6" w:tplc="0809000F" w:tentative="1">
+      <w:start w:val="1"/>
+      <w:numFmt w:val="decimal"/>
+      <w:lvlText w:val="%7."/>
+      <w:lvlJc w:val="left"/>
+      <w:pPr>
+        <w:ind w:left="5040" w:hanging="360"/>
+      </w:pPr>
+    </w:lvl>
+    <w:lvl w:ilvl="7" w:tplc="08090019" w:tentative="1">
+      <w:start w:val="1"/>
+      <w:numFmt w:val="lowerLetter"/>
+      <w:lvlText w:val="%8."/>
+      <w:lvlJc w:val="left"/>
+      <w:pPr>
+        <w:ind w:left="5760" w:hanging="360"/>
+      </w:pPr>
+    </w:lvl>
+    <w:lvl w:ilvl="8" w:tplc="0809001B" w:tentative="1">
+      <w:start w:val="1"/>
+      <w:numFmt w:val="lowerRoman"/>
+      <w:lvlText w:val="%9."/>
+      <w:lvlJc w:val="right"/>
+      <w:pPr>
+        <w:ind w:left="6480" w:hanging="180"/>
+      </w:pPr>
+    </w:lvl>
+  </w:abstractNum>
+  <w:abstractNum w:abstractNumId="7" w15:restartNumberingAfterBreak="0">
     <w:nsid w:val="49B02781"/>
     <w:multiLevelType w:val="hybridMultilevel"/>
     <w:tmpl w:val="ED904DA8"/>
@@ -5415,7 +7520,7 @@
       </w:pPr>
     </w:lvl>
   </w:abstractNum>
-  <w:abstractNum w:abstractNumId="7" w15:restartNumberingAfterBreak="0">
+  <w:abstractNum w:abstractNumId="8" w15:restartNumberingAfterBreak="0">
     <w:nsid w:val="50A50D50"/>
     <w:multiLevelType w:val="hybridMultilevel"/>
     <w:tmpl w:val="85688D7E"/>
@@ -5504,7 +7609,7 @@
       </w:pPr>
     </w:lvl>
   </w:abstractNum>
-  <w:abstractNum w:abstractNumId="8" w15:restartNumberingAfterBreak="0">
+  <w:abstractNum w:abstractNumId="9" w15:restartNumberingAfterBreak="0">
     <w:nsid w:val="6B060A86"/>
     <w:multiLevelType w:val="hybridMultilevel"/>
     <w:tmpl w:val="9F564B64"/>
@@ -5594,7 +7699,7 @@
       </w:pPr>
     </w:lvl>
   </w:abstractNum>
-  <w:abstractNum w:abstractNumId="9" w15:restartNumberingAfterBreak="0">
+  <w:abstractNum w:abstractNumId="10" w15:restartNumberingAfterBreak="0">
     <w:nsid w:val="73BF2EFB"/>
     <w:multiLevelType w:val="multilevel"/>
     <w:tmpl w:val="37AAF25E"/>
@@ -5747,10 +7852,10 @@
     <w:abstractNumId w:val="5"/>
   </w:num>
   <w:num w:numId="2">
-    <w:abstractNumId w:val="7"/>
+    <w:abstractNumId w:val="8"/>
   </w:num>
   <w:num w:numId="3">
-    <w:abstractNumId w:val="6"/>
+    <w:abstractNumId w:val="7"/>
   </w:num>
   <w:num w:numId="4">
     <w:abstractNumId w:val="1"/>
@@ -5762,7 +7867,7 @@
     <w:abstractNumId w:val="4"/>
   </w:num>
   <w:num w:numId="7">
-    <w:abstractNumId w:val="9"/>
+    <w:abstractNumId w:val="10"/>
   </w:num>
   <w:num w:numId="8">
     <w:abstractNumId w:val="3"/>
@@ -5771,7 +7876,10 @@
     <w:abstractNumId w:val="0"/>
   </w:num>
   <w:num w:numId="10">
-    <w:abstractNumId w:val="8"/>
+    <w:abstractNumId w:val="9"/>
+  </w:num>
+  <w:num w:numId="11">
+    <w:abstractNumId w:val="6"/>
   </w:num>
 </w:numbering>
 </file>
@@ -6302,6 +8410,40 @@
       <w:lang w:eastAsia="en-GB"/>
     </w:rPr>
   </w:style>
+  <w:style w:type="character" w:styleId="Hyperlink">
+    <w:name w:val="Hyperlink"/>
+    <w:basedOn w:val="DefaultParagraphFont"/>
+    <w:uiPriority w:val="99"/>
+    <w:unhideWhenUsed/>
+    <w:rsid w:val="004E1CD3"/>
+    <w:rPr>
+      <w:color w:val="0563C1" w:themeColor="hyperlink"/>
+      <w:u w:val="single"/>
+    </w:rPr>
+  </w:style>
+  <w:style w:type="character" w:styleId="UnresolvedMention">
+    <w:name w:val="Unresolved Mention"/>
+    <w:basedOn w:val="DefaultParagraphFont"/>
+    <w:uiPriority w:val="99"/>
+    <w:semiHidden/>
+    <w:unhideWhenUsed/>
+    <w:rsid w:val="004E1CD3"/>
+    <w:rPr>
+      <w:color w:val="605E5C"/>
+      <w:shd w:val="clear" w:color="auto" w:fill="E1DFDD"/>
+    </w:rPr>
+  </w:style>
+  <w:style w:type="character" w:styleId="Emphasis">
+    <w:name w:val="Emphasis"/>
+    <w:basedOn w:val="DefaultParagraphFont"/>
+    <w:uiPriority w:val="20"/>
+    <w:qFormat/>
+    <w:rsid w:val="006359E7"/>
+    <w:rPr>
+      <w:i/>
+      <w:iCs/>
+    </w:rPr>
+  </w:style>
 </w:styles>
 </file>
 

</xml_diff>

<commit_message>
BCrypt encryption algorithm successfully working now
</commit_message>
<xml_diff>
--- a/Documentation.docx
+++ b/Documentation.docx
@@ -466,90 +466,120 @@
           <w:b/>
           <w:bCs/>
         </w:rPr>
-        <w:t xml:space="preserve">Netflix </w:t>
-      </w:r>
-      <w:proofErr w:type="spellStart"/>
+        <w:t>Netflix Zuul server</w:t>
+      </w:r>
       <w:r>
         <w:rPr>
           <w:rStyle w:val="kobospan"/>
-          <w:b/>
-          <w:bCs/>
-        </w:rPr>
-        <w:t>Zuul</w:t>
-      </w:r>
-      <w:proofErr w:type="spellEnd"/>
-      <w:r>
+        </w:rPr>
+        <w:t xml:space="preserve"> as an edge server in this application.</w:t>
+      </w:r>
+    </w:p>
+    <w:p>
+      <w:pPr>
+        <w:jc w:val="both"/>
+        <w:rPr>
+          <w:b/>
+          <w:bCs/>
+        </w:rPr>
+      </w:pPr>
+      <w:r>
+        <w:rPr>
+          <w:b/>
+          <w:bCs/>
+        </w:rPr>
+        <w:t>LOAD BALANCING</w:t>
+      </w:r>
+    </w:p>
+    <w:p>
+      <w:pPr>
+        <w:jc w:val="both"/>
         <w:rPr>
           <w:rStyle w:val="kobospan"/>
-          <w:b/>
-          <w:bCs/>
-        </w:rPr>
-        <w:t xml:space="preserve"> server</w:t>
-      </w:r>
+        </w:rPr>
+      </w:pPr>
       <w:r>
         <w:rPr>
           <w:rStyle w:val="kobospan"/>
-        </w:rPr>
-        <w:t xml:space="preserve"> as an edge server in this application.</w:t>
-      </w:r>
-    </w:p>
-    <w:p>
-      <w:pPr>
-        <w:jc w:val="both"/>
-        <w:rPr>
-          <w:b/>
-          <w:bCs/>
-        </w:rPr>
-      </w:pPr>
-      <w:r>
-        <w:rPr>
-          <w:b/>
-          <w:bCs/>
-        </w:rPr>
-        <w:t>LOAD BALANCING</w:t>
-      </w:r>
-    </w:p>
-    <w:p>
-      <w:pPr>
-        <w:jc w:val="both"/>
+          <w:b/>
+          <w:bCs/>
+        </w:rPr>
+        <w:t>Netflix Ribbon</w:t>
+      </w:r>
+      <w:r>
         <w:rPr>
           <w:rStyle w:val="kobospan"/>
         </w:rPr>
-      </w:pPr>
-      <w:r>
+        <w:t xml:space="preserve"> is used for load balancing. It is integrated with the Zuul and Eureka services to provide load balancing for both internal and external calls.</w:t>
+      </w:r>
+    </w:p>
+    <w:p>
+      <w:pPr>
+        <w:jc w:val="both"/>
         <w:rPr>
           <w:rStyle w:val="kobospan"/>
           <w:b/>
           <w:bCs/>
         </w:rPr>
-        <w:t>Netflix Ribbon</w:t>
-      </w:r>
+      </w:pPr>
       <w:r>
         <w:rPr>
           <w:rStyle w:val="kobospan"/>
-        </w:rPr>
-        <w:t xml:space="preserve"> is used for load balancing. It is integrated with the </w:t>
-      </w:r>
-      <w:proofErr w:type="spellStart"/>
+          <w:b/>
+          <w:bCs/>
+        </w:rPr>
+        <w:t>CIRCUIT BREAKERS</w:t>
+      </w:r>
+    </w:p>
+    <w:p>
+      <w:pPr>
+        <w:jc w:val="both"/>
+        <w:rPr>
+          <w:b/>
+          <w:bCs/>
+        </w:rPr>
+      </w:pPr>
       <w:r>
         <w:rPr>
           <w:rStyle w:val="kobospan"/>
         </w:rPr>
-        <w:t>Zuul</w:t>
-      </w:r>
-      <w:proofErr w:type="spellEnd"/>
+        <w:t>A fault or break should not prevent your whole system from working. Also, the repeated failure of a service or an API should be handled properly. Circuit breakers provide these features</w:t>
+      </w:r>
       <w:r>
         <w:rPr>
           <w:rStyle w:val="kobospan"/>
-        </w:rPr>
-        <w:t xml:space="preserve"> and Eureka services to provide load balancing for both internal and external calls.</w:t>
-      </w:r>
-    </w:p>
-    <w:p>
-      <w:pPr>
-        <w:jc w:val="both"/>
+          <w:b/>
+          <w:bCs/>
+        </w:rPr>
+        <w:t>. Netflix Hystrix</w:t>
+      </w:r>
+      <w:r>
         <w:rPr>
           <w:rStyle w:val="kobospan"/>
+        </w:rPr>
+        <w:t xml:space="preserve"> is used as a circuit breaker and helps to keep the system up.</w:t>
+      </w:r>
+    </w:p>
+    <w:p>
+      <w:pPr>
+        <w:jc w:val="both"/>
+        <w:rPr>
+          <w:b/>
+          <w:bCs/>
+        </w:rPr>
+      </w:pPr>
+      <w:r>
+        <w:rPr>
+          <w:b/>
+          <w:bCs/>
+        </w:rPr>
+        <w:t>MONITORING</w:t>
+      </w:r>
+    </w:p>
+    <w:p>
+      <w:pPr>
+        <w:jc w:val="both"/>
+        <w:rPr>
           <w:b/>
           <w:bCs/>
         </w:rPr>
@@ -557,117 +587,35 @@
       <w:r>
         <w:rPr>
           <w:rStyle w:val="kobospan"/>
-          <w:b/>
-          <w:bCs/>
-        </w:rPr>
-        <w:t>CIRCUIT BREAKERS</w:t>
-      </w:r>
-    </w:p>
-    <w:p>
-      <w:pPr>
-        <w:jc w:val="both"/>
-        <w:rPr>
-          <w:b/>
-          <w:bCs/>
-        </w:rPr>
-      </w:pPr>
+        </w:rPr>
+        <w:t xml:space="preserve">The </w:t>
+      </w:r>
       <w:r>
         <w:rPr>
           <w:rStyle w:val="kobospan"/>
-        </w:rPr>
-        <w:t>A fault or break should not prevent your whole system from working. Also, the repeated failure of a service or an API should be handled properly. Circuit breakers provide these features</w:t>
+          <w:b/>
+          <w:bCs/>
+        </w:rPr>
+        <w:t>Hystrix dashboard</w:t>
       </w:r>
       <w:r>
         <w:rPr>
           <w:rStyle w:val="kobospan"/>
-          <w:b/>
-          <w:bCs/>
-        </w:rPr>
-        <w:t xml:space="preserve">. Netflix </w:t>
-      </w:r>
-      <w:proofErr w:type="spellStart"/>
+        </w:rPr>
+        <w:t xml:space="preserve"> is used with </w:t>
+      </w:r>
       <w:r>
         <w:rPr>
           <w:rStyle w:val="kobospan"/>
           <w:b/>
           <w:bCs/>
         </w:rPr>
-        <w:t>Hystrix</w:t>
-      </w:r>
-      <w:proofErr w:type="spellEnd"/>
+        <w:t>Netflix Turbine</w:t>
+      </w:r>
       <w:r>
         <w:rPr>
           <w:rStyle w:val="kobospan"/>
         </w:rPr>
-        <w:t xml:space="preserve"> is used as a circuit breaker and helps to keep the system up.</w:t>
-      </w:r>
-    </w:p>
-    <w:p>
-      <w:pPr>
-        <w:jc w:val="both"/>
-        <w:rPr>
-          <w:b/>
-          <w:bCs/>
-        </w:rPr>
-      </w:pPr>
-      <w:r>
-        <w:rPr>
-          <w:b/>
-          <w:bCs/>
-        </w:rPr>
-        <w:t>MONITORING</w:t>
-      </w:r>
-    </w:p>
-    <w:p>
-      <w:pPr>
-        <w:jc w:val="both"/>
-        <w:rPr>
-          <w:b/>
-          <w:bCs/>
-        </w:rPr>
-      </w:pPr>
-      <w:r>
-        <w:rPr>
-          <w:rStyle w:val="kobospan"/>
-        </w:rPr>
-        <w:t xml:space="preserve">The </w:t>
-      </w:r>
-      <w:proofErr w:type="spellStart"/>
-      <w:r>
-        <w:rPr>
-          <w:rStyle w:val="kobospan"/>
-          <w:b/>
-          <w:bCs/>
-        </w:rPr>
-        <w:t>Hystrix</w:t>
-      </w:r>
-      <w:proofErr w:type="spellEnd"/>
-      <w:r>
-        <w:rPr>
-          <w:rStyle w:val="kobospan"/>
-          <w:b/>
-          <w:bCs/>
-        </w:rPr>
-        <w:t xml:space="preserve"> dashboard</w:t>
-      </w:r>
-      <w:r>
-        <w:rPr>
-          <w:rStyle w:val="kobospan"/>
-        </w:rPr>
-        <w:t xml:space="preserve"> is used with </w:t>
-      </w:r>
-      <w:r>
-        <w:rPr>
-          <w:rStyle w:val="kobospan"/>
-          <w:b/>
-          <w:bCs/>
-        </w:rPr>
-        <w:t>Netflix Turbine</w:t>
-      </w:r>
-      <w:r>
-        <w:rPr>
-          <w:rStyle w:val="kobospan"/>
-        </w:rPr>
         <w:t xml:space="preserve"> for microservice monitoring. It provides a dashboard to check the health of running microservices.</w:t>
       </w:r>
     </w:p>
@@ -822,43 +770,7 @@
           <w:color w:val="000000"/>
           <w:lang w:eastAsia="en-GB"/>
         </w:rPr>
-        <w:t xml:space="preserve">Spring took the opportunity to integrate many Netflix OSS projects, such as </w:t>
-      </w:r>
-      <w:proofErr w:type="spellStart"/>
-      <w:r>
-        <w:rPr>
-          <w:rFonts w:eastAsia="Times New Roman" w:cstheme="minorHAnsi"/>
-          <w:color w:val="000000"/>
-          <w:lang w:eastAsia="en-GB"/>
-        </w:rPr>
-        <w:t>Zuul</w:t>
-      </w:r>
-      <w:proofErr w:type="spellEnd"/>
-      <w:r>
-        <w:rPr>
-          <w:rFonts w:eastAsia="Times New Roman" w:cstheme="minorHAnsi"/>
-          <w:color w:val="000000"/>
-          <w:lang w:eastAsia="en-GB"/>
-        </w:rPr>
-        <w:t xml:space="preserve">, Ribbon, </w:t>
-      </w:r>
-      <w:proofErr w:type="spellStart"/>
-      <w:r>
-        <w:rPr>
-          <w:rFonts w:eastAsia="Times New Roman" w:cstheme="minorHAnsi"/>
-          <w:color w:val="000000"/>
-          <w:lang w:eastAsia="en-GB"/>
-        </w:rPr>
-        <w:t>Hystrix</w:t>
-      </w:r>
-      <w:proofErr w:type="spellEnd"/>
-      <w:r>
-        <w:rPr>
-          <w:rFonts w:eastAsia="Times New Roman" w:cstheme="minorHAnsi"/>
-          <w:color w:val="000000"/>
-          <w:lang w:eastAsia="en-GB"/>
-        </w:rPr>
-        <w:t>, the Eureka server, and Turbine, into Spring Cloud. This is one of the reasons Spring Cloud provides a ready-made platform for developing production-ready microservices.</w:t>
+        <w:t>Spring took the opportunity to integrate many Netflix OSS projects, such as Zuul, Ribbon, Hystrix, the Eureka server, and Turbine, into Spring Cloud. This is one of the reasons Spring Cloud provides a ready-made platform for developing production-ready microservices.</w:t>
       </w:r>
     </w:p>
     <w:p>
@@ -981,23 +893,7 @@
           <w:rFonts w:eastAsia="Times New Roman" w:cstheme="minorHAnsi"/>
           <w:lang w:eastAsia="en-GB"/>
         </w:rPr>
-        <w:t xml:space="preserve">: We use the Netflix </w:t>
-      </w:r>
-      <w:proofErr w:type="spellStart"/>
-      <w:r>
-        <w:rPr>
-          <w:rFonts w:eastAsia="Times New Roman" w:cstheme="minorHAnsi"/>
-          <w:lang w:eastAsia="en-GB"/>
-        </w:rPr>
-        <w:t>Zuul</w:t>
-      </w:r>
-      <w:proofErr w:type="spellEnd"/>
-      <w:r>
-        <w:rPr>
-          <w:rFonts w:eastAsia="Times New Roman" w:cstheme="minorHAnsi"/>
-          <w:lang w:eastAsia="en-GB"/>
-        </w:rPr>
-        <w:t xml:space="preserve"> server as an edge server.</w:t>
+        <w:t>: We use the Netflix Zuul server as an edge server.</w:t>
       </w:r>
     </w:p>
     <w:p>
@@ -1057,23 +953,7 @@
           <w:rFonts w:eastAsia="Times New Roman" w:cstheme="minorHAnsi"/>
           <w:lang w:eastAsia="en-GB"/>
         </w:rPr>
-        <w:t xml:space="preserve">: Netflix </w:t>
-      </w:r>
-      <w:proofErr w:type="spellStart"/>
-      <w:r>
-        <w:rPr>
-          <w:rFonts w:eastAsia="Times New Roman" w:cstheme="minorHAnsi"/>
-          <w:lang w:eastAsia="en-GB"/>
-        </w:rPr>
-        <w:t>Hystrix</w:t>
-      </w:r>
-      <w:proofErr w:type="spellEnd"/>
-      <w:r>
-        <w:rPr>
-          <w:rFonts w:eastAsia="Times New Roman" w:cstheme="minorHAnsi"/>
-          <w:lang w:eastAsia="en-GB"/>
-        </w:rPr>
-        <w:t xml:space="preserve"> is used as a circuit breaker and helps to keep the system up.</w:t>
+        <w:t>: Netflix Hystrix is used as a circuit breaker and helps to keep the system up.</w:t>
       </w:r>
     </w:p>
     <w:p>
@@ -1133,23 +1013,7 @@
           <w:rFonts w:eastAsia="Times New Roman" w:cstheme="minorHAnsi"/>
           <w:lang w:eastAsia="en-GB"/>
         </w:rPr>
-        <w:t xml:space="preserve">: The </w:t>
-      </w:r>
-      <w:proofErr w:type="spellStart"/>
-      <w:r>
-        <w:rPr>
-          <w:rFonts w:eastAsia="Times New Roman" w:cstheme="minorHAnsi"/>
-          <w:lang w:eastAsia="en-GB"/>
-        </w:rPr>
-        <w:t>Hystrix</w:t>
-      </w:r>
-      <w:proofErr w:type="spellEnd"/>
-      <w:r>
-        <w:rPr>
-          <w:rFonts w:eastAsia="Times New Roman" w:cstheme="minorHAnsi"/>
-          <w:lang w:eastAsia="en-GB"/>
-        </w:rPr>
-        <w:t xml:space="preserve"> dashboard is used with Netflix Turbine for microservice monitoring. It provides a dashboard to check the health of running microservices.</w:t>
+        <w:t>: The Hystrix dashboard is used with Netflix Turbine for microservice monitoring. It provides a dashboard to check the health of running microservices.</w:t>
       </w:r>
     </w:p>
     <w:p>
@@ -1196,15 +1060,7 @@
         </w:rPr>
       </w:pPr>
       <w:r>
-        <w:t xml:space="preserve">We use server-side load balancing because of the following </w:t>
-      </w:r>
-      <w:proofErr w:type="spellStart"/>
-      <w:r>
-        <w:t>tradeoffs</w:t>
-      </w:r>
-      <w:proofErr w:type="spellEnd"/>
-      <w:r>
-        <w:t>:</w:t>
+        <w:t>We use server-side load balancing because of the following tradeoffs:</w:t>
       </w:r>
     </w:p>
     <w:p>
@@ -1245,25 +1101,7 @@
           <w:color w:val="000000"/>
           <w:shd w:val="clear" w:color="auto" w:fill="FFFFFF"/>
         </w:rPr>
-        <w:t xml:space="preserve">Server side load balancers can handle a very high throughput than client side load balancers. Normally </w:t>
-      </w:r>
-      <w:proofErr w:type="spellStart"/>
-      <w:r>
-        <w:rPr>
-          <w:rFonts w:cstheme="minorHAnsi"/>
-          <w:color w:val="000000"/>
-          <w:shd w:val="clear" w:color="auto" w:fill="FFFFFF"/>
-        </w:rPr>
-        <w:t>serverside</w:t>
-      </w:r>
-      <w:proofErr w:type="spellEnd"/>
-      <w:r>
-        <w:rPr>
-          <w:rFonts w:cstheme="minorHAnsi"/>
-          <w:color w:val="000000"/>
-          <w:shd w:val="clear" w:color="auto" w:fill="FFFFFF"/>
-        </w:rPr>
-        <w:t xml:space="preserve"> LB vendors manufacture hardware load balancers as well. They are even more optimized to handle hundreds of thousand requests per second. </w:t>
+        <w:t xml:space="preserve">Server side load balancers can handle a very high throughput than client side load balancers. Normally serverside LB vendors manufacture hardware load balancers as well. They are even more optimized to handle hundreds of thousand requests per second. </w:t>
       </w:r>
     </w:p>
     <w:p>
@@ -1566,25 +1404,7 @@
           <w:color w:val="000000"/>
           <w:lang w:eastAsia="en-GB"/>
         </w:rPr>
-        <w:t xml:space="preserve">We'll use Netflix </w:t>
-      </w:r>
-      <w:proofErr w:type="spellStart"/>
-      <w:r>
-        <w:rPr>
-          <w:rFonts w:eastAsia="Times New Roman" w:cstheme="minorHAnsi"/>
-          <w:color w:val="000000"/>
-          <w:lang w:eastAsia="en-GB"/>
-        </w:rPr>
-        <w:t>Hystrix</w:t>
-      </w:r>
-      <w:proofErr w:type="spellEnd"/>
-      <w:r>
-        <w:rPr>
-          <w:rFonts w:eastAsia="Times New Roman" w:cstheme="minorHAnsi"/>
-          <w:color w:val="000000"/>
-          <w:lang w:eastAsia="en-GB"/>
-        </w:rPr>
-        <w:t xml:space="preserve"> as a circuit breaker. It calls the internal fallback method in the service consumer when failures occur (for example, due to a communication error or timeout). It executes embedded within its consumer of service. In the next section, you will find the code that implements this feature.</w:t>
+        <w:t>We'll use Netflix Hystrix as a circuit breaker. It calls the internal fallback method in the service consumer when failures occur (for example, due to a communication error or timeout). It executes embedded within its consumer of service. In the next section, you will find the code that implements this feature.</w:t>
       </w:r>
     </w:p>
     <w:p>
@@ -1597,23 +1417,13 @@
           <w:lang w:eastAsia="en-GB"/>
         </w:rPr>
       </w:pPr>
-      <w:proofErr w:type="spellStart"/>
-      <w:r>
-        <w:rPr>
-          <w:rFonts w:eastAsia="Times New Roman" w:cstheme="minorHAnsi"/>
-          <w:color w:val="000000"/>
-          <w:lang w:eastAsia="en-GB"/>
-        </w:rPr>
-        <w:t>Hystrix</w:t>
-      </w:r>
-      <w:proofErr w:type="spellEnd"/>
-      <w:r>
-        <w:rPr>
-          <w:rFonts w:eastAsia="Times New Roman" w:cstheme="minorHAnsi"/>
-          <w:color w:val="000000"/>
-          <w:lang w:eastAsia="en-GB"/>
-        </w:rPr>
-        <w:t xml:space="preserve"> opens the circuit and </w:t>
+      <w:r>
+        <w:rPr>
+          <w:rFonts w:eastAsia="Times New Roman" w:cstheme="minorHAnsi"/>
+          <w:color w:val="000000"/>
+          <w:lang w:eastAsia="en-GB"/>
+        </w:rPr>
+        <w:t xml:space="preserve">Hystrix opens the circuit and </w:t>
       </w:r>
       <w:r>
         <w:rPr>
@@ -1629,25 +1439,7 @@
           <w:color w:val="000000"/>
           <w:lang w:eastAsia="en-GB"/>
         </w:rPr>
-        <w:t xml:space="preserve"> when the service fails to respond repeatedly, until the service is available again. When calls to a particular service reach a certain threshold (the default threshold is 20 failures in five seconds), the circuit opens and the call is not made. You must be wondering, if </w:t>
-      </w:r>
-      <w:proofErr w:type="spellStart"/>
-      <w:r>
-        <w:rPr>
-          <w:rFonts w:eastAsia="Times New Roman" w:cstheme="minorHAnsi"/>
-          <w:color w:val="000000"/>
-          <w:lang w:eastAsia="en-GB"/>
-        </w:rPr>
-        <w:t>Hystrix</w:t>
-      </w:r>
-      <w:proofErr w:type="spellEnd"/>
-      <w:r>
-        <w:rPr>
-          <w:rFonts w:eastAsia="Times New Roman" w:cstheme="minorHAnsi"/>
-          <w:color w:val="000000"/>
-          <w:lang w:eastAsia="en-GB"/>
-        </w:rPr>
-        <w:t xml:space="preserve"> opens the circuit, then how does it know that the service is available? It exceptionally allows some requests to call the service.</w:t>
+        <w:t xml:space="preserve"> when the service fails to respond repeatedly, until the service is available again. When calls to a particular service reach a certain threshold (the default threshold is 20 failures in five seconds), the circuit opens and the call is not made. You must be wondering, if Hystrix opens the circuit, then how does it know that the service is available? It exceptionally allows some requests to call the service.</w:t>
       </w:r>
     </w:p>
     <w:p>
@@ -1681,467 +1473,310 @@
           <w:rFonts w:cstheme="minorHAnsi"/>
         </w:rPr>
       </w:pPr>
-      <w:proofErr w:type="spellStart"/>
       <w:r>
         <w:rPr>
           <w:rStyle w:val="kobospan"/>
           <w:rFonts w:cstheme="minorHAnsi"/>
         </w:rPr>
-        <w:t>Hystrix</w:t>
-      </w:r>
-      <w:proofErr w:type="spellEnd"/>
+        <w:t>Hystrix provides a dashboard with a web UI that provides nice graphics of circuit breakers:</w:t>
+      </w:r>
+    </w:p>
+    <w:p>
+      <w:pPr>
+        <w:spacing w:before="100" w:beforeAutospacing="1" w:after="100" w:afterAutospacing="1" w:line="255" w:lineRule="atLeast"/>
+        <w:jc w:val="both"/>
+        <w:rPr>
+          <w:rFonts w:eastAsia="Times New Roman" w:cstheme="minorHAnsi"/>
+          <w:color w:val="000000"/>
+          <w:lang w:eastAsia="en-GB"/>
+        </w:rPr>
+      </w:pPr>
+      <w:r>
+        <w:rPr>
+          <w:rFonts w:eastAsia="Times New Roman" w:cstheme="minorHAnsi"/>
+          <w:color w:val="000000"/>
+          <w:lang w:eastAsia="en-GB"/>
+        </w:rPr>
+        <w:t>Netflix Turbine is a web application that connects to the instances of your Hystrix applications in a cluster and aggregates information, which it does in real time (updated every 0.5 seconds). Turbine provides information using a stream that is known as a Turbine stream.</w:t>
+      </w:r>
+    </w:p>
+    <w:p>
+      <w:pPr>
+        <w:spacing w:before="100" w:beforeAutospacing="1" w:after="100" w:afterAutospacing="1" w:line="255" w:lineRule="atLeast"/>
+        <w:jc w:val="both"/>
+        <w:rPr>
+          <w:rFonts w:eastAsia="Times New Roman" w:cstheme="minorHAnsi"/>
+          <w:color w:val="000000"/>
+          <w:lang w:eastAsia="en-GB"/>
+        </w:rPr>
+      </w:pPr>
+      <w:r>
+        <w:rPr>
+          <w:rFonts w:eastAsia="Times New Roman" w:cstheme="minorHAnsi"/>
+          <w:color w:val="000000"/>
+          <w:lang w:eastAsia="en-GB"/>
+        </w:rPr>
+        <w:lastRenderedPageBreak/>
+        <w:t>If you combine Hystrix with Netflix Turbine, then you can get all of the information from the Eureka server on the Hystrix dashboard. This gives you a landscape view of all of the information about the circuit breakers.</w:t>
+      </w:r>
+    </w:p>
+    <w:p>
+      <w:pPr>
+        <w:spacing w:before="100" w:beforeAutospacing="1" w:after="100" w:afterAutospacing="1" w:line="255" w:lineRule="atLeast"/>
+        <w:jc w:val="both"/>
+        <w:rPr>
+          <w:rFonts w:eastAsia="Times New Roman" w:cstheme="minorHAnsi"/>
+          <w:color w:val="000000"/>
+          <w:lang w:eastAsia="en-GB"/>
+        </w:rPr>
+      </w:pPr>
+      <w:r>
+        <w:rPr>
+          <w:rFonts w:eastAsia="Times New Roman" w:cstheme="minorHAnsi"/>
+          <w:color w:val="000000"/>
+          <w:lang w:eastAsia="en-GB"/>
+        </w:rPr>
+        <w:t xml:space="preserve">To use Turbine with Hystrix, just type in the Turbine URL </w:t>
+      </w:r>
+      <w:r>
+        <w:rPr>
+          <w:rFonts w:eastAsia="Times New Roman" w:cstheme="minorHAnsi"/>
+          <w:color w:val="000000"/>
+          <w:sz w:val="18"/>
+          <w:szCs w:val="18"/>
+          <w:lang w:eastAsia="en-GB"/>
+        </w:rPr>
+        <w:t>http://localhost:8989/turbine.stream</w:t>
+      </w:r>
+      <w:r>
+        <w:rPr>
+          <w:rFonts w:eastAsia="Times New Roman" w:cstheme="minorHAnsi"/>
+          <w:color w:val="000000"/>
+          <w:lang w:eastAsia="en-GB"/>
+        </w:rPr>
+        <w:t xml:space="preserve"> (port </w:t>
+      </w:r>
+      <w:r>
+        <w:rPr>
+          <w:rFonts w:eastAsia="Times New Roman" w:cstheme="minorHAnsi"/>
+          <w:color w:val="000000"/>
+          <w:sz w:val="18"/>
+          <w:szCs w:val="18"/>
+          <w:lang w:eastAsia="en-GB"/>
+        </w:rPr>
+        <w:t>8989</w:t>
+      </w:r>
+      <w:r>
+        <w:rPr>
+          <w:rFonts w:eastAsia="Times New Roman" w:cstheme="minorHAnsi"/>
+          <w:color w:val="000000"/>
+          <w:lang w:eastAsia="en-GB"/>
+        </w:rPr>
+        <w:t xml:space="preserve"> is configured for the Turbine server in </w:t>
+      </w:r>
+      <w:r>
+        <w:rPr>
+          <w:rFonts w:eastAsia="Times New Roman" w:cstheme="minorHAnsi"/>
+          <w:b/>
+          <w:bCs/>
+          <w:color w:val="000000"/>
+          <w:lang w:eastAsia="en-GB"/>
+        </w:rPr>
+        <w:t>application.</w:t>
+      </w:r>
+      <w:r>
+        <w:rPr>
+          <w:rFonts w:eastAsia="Times New Roman" w:cstheme="minorHAnsi"/>
+          <w:b/>
+          <w:bCs/>
+          <w:color w:val="000000"/>
+          <w:lang w:eastAsia="en-GB"/>
+        </w:rPr>
+        <w:t>properties</w:t>
+      </w:r>
+      <w:r>
+        <w:rPr>
+          <w:rFonts w:eastAsia="Times New Roman" w:cstheme="minorHAnsi"/>
+          <w:color w:val="000000"/>
+          <w:lang w:eastAsia="en-GB"/>
+        </w:rPr>
+        <w:t>) in the first textbox shown in the preceding screenshot, and click on Monitor Stream.</w:t>
+      </w:r>
+    </w:p>
+    <w:p>
+      <w:pPr>
+        <w:spacing w:before="100" w:beforeAutospacing="1" w:after="100" w:afterAutospacing="1" w:line="255" w:lineRule="atLeast"/>
+        <w:jc w:val="both"/>
+        <w:rPr>
+          <w:rFonts w:eastAsia="Times New Roman" w:cstheme="minorHAnsi"/>
+          <w:color w:val="000000"/>
+          <w:lang w:eastAsia="en-GB"/>
+        </w:rPr>
+      </w:pPr>
+      <w:r>
+        <w:rPr>
+          <w:rFonts w:eastAsia="Times New Roman" w:cstheme="minorHAnsi"/>
+          <w:color w:val="000000"/>
+          <w:lang w:eastAsia="en-GB"/>
+        </w:rPr>
+        <w:t xml:space="preserve">Netflix Hystrix and Turbine use RabbitMQ, an </w:t>
+      </w:r>
+      <w:r>
+        <w:rPr>
+          <w:rFonts w:eastAsia="Times New Roman" w:cstheme="minorHAnsi"/>
+          <w:color w:val="000000"/>
+          <w:lang w:eastAsia="en-GB"/>
+        </w:rPr>
+        <w:t>open-source</w:t>
+      </w:r>
+      <w:r>
+        <w:rPr>
+          <w:rFonts w:eastAsia="Times New Roman" w:cstheme="minorHAnsi"/>
+          <w:color w:val="000000"/>
+          <w:lang w:eastAsia="en-GB"/>
+        </w:rPr>
+        <w:t xml:space="preserve"> message queuing software. RabbitMQ works on </w:t>
+      </w:r>
+      <w:r>
+        <w:rPr>
+          <w:rFonts w:eastAsia="Times New Roman" w:cstheme="minorHAnsi"/>
+          <w:b/>
+          <w:bCs/>
+          <w:color w:val="000000"/>
+          <w:lang w:eastAsia="en-GB"/>
+        </w:rPr>
+        <w:t>Advance Messaging Queue Protocol</w:t>
+      </w:r>
+      <w:r>
+        <w:rPr>
+          <w:rFonts w:eastAsia="Times New Roman" w:cstheme="minorHAnsi"/>
+          <w:color w:val="000000"/>
+          <w:lang w:eastAsia="en-GB"/>
+        </w:rPr>
+        <w:t xml:space="preserve"> (</w:t>
+      </w:r>
+      <w:r>
+        <w:rPr>
+          <w:rFonts w:eastAsia="Times New Roman" w:cstheme="minorHAnsi"/>
+          <w:b/>
+          <w:bCs/>
+          <w:color w:val="000000"/>
+          <w:lang w:eastAsia="en-GB"/>
+        </w:rPr>
+        <w:t>AMQP</w:t>
+      </w:r>
+      <w:r>
+        <w:rPr>
+          <w:rFonts w:eastAsia="Times New Roman" w:cstheme="minorHAnsi"/>
+          <w:color w:val="000000"/>
+          <w:lang w:eastAsia="en-GB"/>
+        </w:rPr>
+        <w:t>). It is a software in which queues can be defined and used by connected applications to exchange messages. A message can include any kind of information. A message can be stored in the RabbitMQ queue until a receiver application connects and consumes the message (taking the message off the queue).</w:t>
+      </w:r>
+    </w:p>
+    <w:p>
+      <w:pPr>
+        <w:spacing w:before="100" w:beforeAutospacing="1" w:after="100" w:afterAutospacing="1" w:line="255" w:lineRule="atLeast"/>
+        <w:jc w:val="both"/>
+        <w:rPr>
+          <w:rFonts w:eastAsia="Times New Roman" w:cstheme="minorHAnsi"/>
+          <w:color w:val="000000"/>
+          <w:lang w:eastAsia="en-GB"/>
+        </w:rPr>
+      </w:pPr>
+      <w:r>
+        <w:rPr>
+          <w:rFonts w:eastAsia="Times New Roman" w:cstheme="minorHAnsi"/>
+          <w:color w:val="000000"/>
+          <w:lang w:eastAsia="en-GB"/>
+        </w:rPr>
+        <w:t>Hystrix uses RabbitMQ to send metrics data feed to Turbine.</w:t>
+      </w:r>
+    </w:p>
+    <w:p>
+      <w:pPr>
+        <w:spacing w:after="0" w:line="240" w:lineRule="auto"/>
+        <w:jc w:val="both"/>
+        <w:rPr>
+          <w:rFonts w:eastAsia="Times New Roman" w:cstheme="minorHAnsi"/>
+          <w:b/>
+          <w:bCs/>
+          <w:i/>
+          <w:iCs/>
+          <w:color w:val="000000"/>
+          <w:lang w:eastAsia="en-GB"/>
+        </w:rPr>
+      </w:pPr>
+      <w:r>
+        <w:rPr>
+          <w:rFonts w:eastAsia="Times New Roman" w:cstheme="minorHAnsi"/>
+          <w:b/>
+          <w:bCs/>
+          <w:i/>
+          <w:iCs/>
+          <w:color w:val="000000"/>
+          <w:lang w:eastAsia="en-GB"/>
+        </w:rPr>
+        <w:t>Before we configure Hystrix and Turbine, please install the RabbitMQ application on your platform. Hystrix and Turbine use RabbitMQ to communicate between themselves.</w:t>
+      </w:r>
+    </w:p>
+    <w:p>
+      <w:pPr>
+        <w:spacing w:before="100" w:beforeAutospacing="1" w:after="100" w:afterAutospacing="1" w:line="255" w:lineRule="atLeast"/>
+        <w:rPr>
+          <w:rFonts w:ascii="Times New Roman" w:eastAsia="Times New Roman" w:hAnsi="Times New Roman" w:cs="Times New Roman"/>
+          <w:b/>
+          <w:bCs/>
+          <w:color w:val="000000"/>
+          <w:lang w:eastAsia="en-GB"/>
+        </w:rPr>
+      </w:pPr>
+      <w:r>
+        <w:rPr>
+          <w:rFonts w:ascii="Times New Roman" w:eastAsia="Times New Roman" w:hAnsi="Times New Roman" w:cs="Times New Roman"/>
+          <w:b/>
+          <w:bCs/>
+          <w:color w:val="000000"/>
+          <w:lang w:eastAsia="en-GB"/>
+        </w:rPr>
+        <w:t>CREATING TURBINE SERVICES</w:t>
+      </w:r>
+    </w:p>
+    <w:p>
+      <w:pPr>
+        <w:spacing w:before="100" w:beforeAutospacing="1" w:after="100" w:afterAutospacing="1" w:line="255" w:lineRule="atLeast"/>
+        <w:jc w:val="both"/>
+        <w:rPr>
+          <w:rFonts w:eastAsia="Times New Roman" w:cstheme="minorHAnsi"/>
+          <w:b/>
+          <w:bCs/>
+          <w:color w:val="000000"/>
+          <w:lang w:eastAsia="en-GB"/>
+        </w:rPr>
+      </w:pPr>
       <w:r>
         <w:rPr>
           <w:rStyle w:val="kobospan"/>
           <w:rFonts w:cstheme="minorHAnsi"/>
         </w:rPr>
-        <w:t xml:space="preserve"> provides a dashboard with a web UI that provides nice graphics of circuit breakers:</w:t>
-      </w:r>
-    </w:p>
-    <w:p>
-      <w:pPr>
-        <w:spacing w:before="100" w:beforeAutospacing="1" w:after="100" w:afterAutospacing="1" w:line="255" w:lineRule="atLeast"/>
-        <w:jc w:val="both"/>
-        <w:rPr>
-          <w:rFonts w:eastAsia="Times New Roman" w:cstheme="minorHAnsi"/>
-          <w:color w:val="000000"/>
-          <w:lang w:eastAsia="en-GB"/>
-        </w:rPr>
-      </w:pPr>
-      <w:r>
-        <w:rPr>
-          <w:rFonts w:eastAsia="Times New Roman" w:cstheme="minorHAnsi"/>
-          <w:color w:val="000000"/>
-          <w:lang w:eastAsia="en-GB"/>
-        </w:rPr>
-        <w:t xml:space="preserve">Netflix Turbine is a web application that connects to the instances of your </w:t>
-      </w:r>
-      <w:proofErr w:type="spellStart"/>
-      <w:r>
-        <w:rPr>
-          <w:rFonts w:eastAsia="Times New Roman" w:cstheme="minorHAnsi"/>
-          <w:color w:val="000000"/>
-          <w:lang w:eastAsia="en-GB"/>
-        </w:rPr>
-        <w:t>Hystrix</w:t>
-      </w:r>
-      <w:proofErr w:type="spellEnd"/>
-      <w:r>
-        <w:rPr>
-          <w:rFonts w:eastAsia="Times New Roman" w:cstheme="minorHAnsi"/>
-          <w:color w:val="000000"/>
-          <w:lang w:eastAsia="en-GB"/>
-        </w:rPr>
-        <w:t xml:space="preserve"> applications in a cluster and aggregates information, which it does in real time (updated every 0.5 seconds). Turbine provides information using a stream that is known as a Turbine stream.</w:t>
-      </w:r>
-    </w:p>
-    <w:p>
-      <w:pPr>
-        <w:spacing w:before="100" w:beforeAutospacing="1" w:after="100" w:afterAutospacing="1" w:line="255" w:lineRule="atLeast"/>
-        <w:jc w:val="both"/>
-        <w:rPr>
-          <w:rFonts w:eastAsia="Times New Roman" w:cstheme="minorHAnsi"/>
-          <w:color w:val="000000"/>
-          <w:lang w:eastAsia="en-GB"/>
-        </w:rPr>
-      </w:pPr>
-      <w:r>
-        <w:rPr>
-          <w:rFonts w:eastAsia="Times New Roman" w:cstheme="minorHAnsi"/>
-          <w:color w:val="000000"/>
-          <w:lang w:eastAsia="en-GB"/>
-        </w:rPr>
-        <w:lastRenderedPageBreak/>
-        <w:t xml:space="preserve">If you combine </w:t>
-      </w:r>
-      <w:proofErr w:type="spellStart"/>
-      <w:r>
-        <w:rPr>
-          <w:rFonts w:eastAsia="Times New Roman" w:cstheme="minorHAnsi"/>
-          <w:color w:val="000000"/>
-          <w:lang w:eastAsia="en-GB"/>
-        </w:rPr>
-        <w:t>Hystrix</w:t>
-      </w:r>
-      <w:proofErr w:type="spellEnd"/>
-      <w:r>
-        <w:rPr>
-          <w:rFonts w:eastAsia="Times New Roman" w:cstheme="minorHAnsi"/>
-          <w:color w:val="000000"/>
-          <w:lang w:eastAsia="en-GB"/>
-        </w:rPr>
-        <w:t xml:space="preserve"> with Netflix Turbine, then you can get all of the information from the Eureka server on the </w:t>
-      </w:r>
-      <w:proofErr w:type="spellStart"/>
-      <w:r>
-        <w:rPr>
-          <w:rFonts w:eastAsia="Times New Roman" w:cstheme="minorHAnsi"/>
-          <w:color w:val="000000"/>
-          <w:lang w:eastAsia="en-GB"/>
-        </w:rPr>
-        <w:t>Hystrix</w:t>
-      </w:r>
-      <w:proofErr w:type="spellEnd"/>
-      <w:r>
-        <w:rPr>
-          <w:rFonts w:eastAsia="Times New Roman" w:cstheme="minorHAnsi"/>
-          <w:color w:val="000000"/>
-          <w:lang w:eastAsia="en-GB"/>
-        </w:rPr>
-        <w:t xml:space="preserve"> dashboard. This gives you a landscape view of all of the information about the circuit breakers.</w:t>
-      </w:r>
-    </w:p>
-    <w:p>
-      <w:pPr>
-        <w:spacing w:before="100" w:beforeAutospacing="1" w:after="100" w:afterAutospacing="1" w:line="255" w:lineRule="atLeast"/>
-        <w:jc w:val="both"/>
-        <w:rPr>
-          <w:rFonts w:eastAsia="Times New Roman" w:cstheme="minorHAnsi"/>
-          <w:color w:val="000000"/>
-          <w:lang w:eastAsia="en-GB"/>
-        </w:rPr>
-      </w:pPr>
-      <w:r>
-        <w:rPr>
-          <w:rFonts w:eastAsia="Times New Roman" w:cstheme="minorHAnsi"/>
-          <w:color w:val="000000"/>
-          <w:lang w:eastAsia="en-GB"/>
-        </w:rPr>
-        <w:t xml:space="preserve">To use Turbine with </w:t>
-      </w:r>
-      <w:proofErr w:type="spellStart"/>
-      <w:r>
-        <w:rPr>
-          <w:rFonts w:eastAsia="Times New Roman" w:cstheme="minorHAnsi"/>
-          <w:color w:val="000000"/>
-          <w:lang w:eastAsia="en-GB"/>
-        </w:rPr>
-        <w:t>Hystrix</w:t>
-      </w:r>
-      <w:proofErr w:type="spellEnd"/>
-      <w:r>
-        <w:rPr>
-          <w:rFonts w:eastAsia="Times New Roman" w:cstheme="minorHAnsi"/>
-          <w:color w:val="000000"/>
-          <w:lang w:eastAsia="en-GB"/>
-        </w:rPr>
-        <w:t xml:space="preserve">, just type in the Turbine URL </w:t>
-      </w:r>
-      <w:r>
-        <w:rPr>
-          <w:rFonts w:eastAsia="Times New Roman" w:cstheme="minorHAnsi"/>
-          <w:color w:val="000000"/>
-          <w:sz w:val="18"/>
-          <w:szCs w:val="18"/>
-          <w:lang w:eastAsia="en-GB"/>
-        </w:rPr>
-        <w:t>http://localhost:8989/turbine.stream</w:t>
-      </w:r>
-      <w:r>
-        <w:rPr>
-          <w:rFonts w:eastAsia="Times New Roman" w:cstheme="minorHAnsi"/>
-          <w:color w:val="000000"/>
-          <w:lang w:eastAsia="en-GB"/>
-        </w:rPr>
-        <w:t xml:space="preserve"> (port </w:t>
-      </w:r>
-      <w:r>
-        <w:rPr>
-          <w:rFonts w:eastAsia="Times New Roman" w:cstheme="minorHAnsi"/>
-          <w:color w:val="000000"/>
-          <w:sz w:val="18"/>
-          <w:szCs w:val="18"/>
-          <w:lang w:eastAsia="en-GB"/>
-        </w:rPr>
-        <w:t>8989</w:t>
-      </w:r>
-      <w:r>
-        <w:rPr>
-          <w:rFonts w:eastAsia="Times New Roman" w:cstheme="minorHAnsi"/>
-          <w:color w:val="000000"/>
-          <w:lang w:eastAsia="en-GB"/>
-        </w:rPr>
-        <w:t xml:space="preserve"> is configured for the Turbine server in </w:t>
-      </w:r>
-      <w:proofErr w:type="spellStart"/>
-      <w:r>
-        <w:rPr>
-          <w:rFonts w:eastAsia="Times New Roman" w:cstheme="minorHAnsi"/>
-          <w:b/>
-          <w:bCs/>
-          <w:color w:val="000000"/>
-          <w:lang w:eastAsia="en-GB"/>
-        </w:rPr>
-        <w:t>application.</w:t>
-      </w:r>
-      <w:r>
-        <w:rPr>
-          <w:rFonts w:eastAsia="Times New Roman" w:cstheme="minorHAnsi"/>
-          <w:b/>
-          <w:bCs/>
-          <w:color w:val="000000"/>
-          <w:lang w:eastAsia="en-GB"/>
-        </w:rPr>
-        <w:t>properties</w:t>
-      </w:r>
-      <w:proofErr w:type="spellEnd"/>
-      <w:r>
-        <w:rPr>
-          <w:rFonts w:eastAsia="Times New Roman" w:cstheme="minorHAnsi"/>
-          <w:color w:val="000000"/>
-          <w:lang w:eastAsia="en-GB"/>
-        </w:rPr>
-        <w:t>) in the first textbox shown in the preceding screenshot, and click on Monitor Stream.</w:t>
-      </w:r>
-    </w:p>
-    <w:p>
-      <w:pPr>
-        <w:spacing w:before="100" w:beforeAutospacing="1" w:after="100" w:afterAutospacing="1" w:line="255" w:lineRule="atLeast"/>
-        <w:jc w:val="both"/>
-        <w:rPr>
-          <w:rFonts w:eastAsia="Times New Roman" w:cstheme="minorHAnsi"/>
-          <w:color w:val="000000"/>
-          <w:lang w:eastAsia="en-GB"/>
-        </w:rPr>
-      </w:pPr>
-      <w:r>
-        <w:rPr>
-          <w:rFonts w:eastAsia="Times New Roman" w:cstheme="minorHAnsi"/>
-          <w:color w:val="000000"/>
-          <w:lang w:eastAsia="en-GB"/>
-        </w:rPr>
-        <w:t xml:space="preserve">Netflix </w:t>
-      </w:r>
-      <w:proofErr w:type="spellStart"/>
-      <w:r>
-        <w:rPr>
-          <w:rFonts w:eastAsia="Times New Roman" w:cstheme="minorHAnsi"/>
-          <w:color w:val="000000"/>
-          <w:lang w:eastAsia="en-GB"/>
-        </w:rPr>
-        <w:t>Hystrix</w:t>
-      </w:r>
-      <w:proofErr w:type="spellEnd"/>
-      <w:r>
-        <w:rPr>
-          <w:rFonts w:eastAsia="Times New Roman" w:cstheme="minorHAnsi"/>
-          <w:color w:val="000000"/>
-          <w:lang w:eastAsia="en-GB"/>
-        </w:rPr>
-        <w:t xml:space="preserve"> and Turbine use RabbitMQ, an </w:t>
-      </w:r>
-      <w:r>
-        <w:rPr>
-          <w:rFonts w:eastAsia="Times New Roman" w:cstheme="minorHAnsi"/>
-          <w:color w:val="000000"/>
-          <w:lang w:eastAsia="en-GB"/>
-        </w:rPr>
-        <w:t>open-source</w:t>
-      </w:r>
-      <w:r>
-        <w:rPr>
-          <w:rFonts w:eastAsia="Times New Roman" w:cstheme="minorHAnsi"/>
-          <w:color w:val="000000"/>
-          <w:lang w:eastAsia="en-GB"/>
-        </w:rPr>
-        <w:t xml:space="preserve"> message queuing software. RabbitMQ works on </w:t>
-      </w:r>
-      <w:r>
-        <w:rPr>
-          <w:rFonts w:eastAsia="Times New Roman" w:cstheme="minorHAnsi"/>
-          <w:b/>
-          <w:bCs/>
-          <w:color w:val="000000"/>
-          <w:lang w:eastAsia="en-GB"/>
-        </w:rPr>
-        <w:t>Advance Messaging Queue Protocol</w:t>
-      </w:r>
-      <w:r>
-        <w:rPr>
-          <w:rFonts w:eastAsia="Times New Roman" w:cstheme="minorHAnsi"/>
-          <w:color w:val="000000"/>
-          <w:lang w:eastAsia="en-GB"/>
-        </w:rPr>
-        <w:t xml:space="preserve"> (</w:t>
-      </w:r>
-      <w:r>
-        <w:rPr>
-          <w:rFonts w:eastAsia="Times New Roman" w:cstheme="minorHAnsi"/>
-          <w:b/>
-          <w:bCs/>
-          <w:color w:val="000000"/>
-          <w:lang w:eastAsia="en-GB"/>
-        </w:rPr>
-        <w:t>AMQP</w:t>
-      </w:r>
-      <w:r>
-        <w:rPr>
-          <w:rFonts w:eastAsia="Times New Roman" w:cstheme="minorHAnsi"/>
-          <w:color w:val="000000"/>
-          <w:lang w:eastAsia="en-GB"/>
-        </w:rPr>
-        <w:t>). It is a software in which queues can be defined and used by connected applications to exchange messages. A message can include any kind of information. A message can be stored in the RabbitMQ queue until a receiver application connects and consumes the message (taking the message off the queue).</w:t>
-      </w:r>
-    </w:p>
-    <w:p>
-      <w:pPr>
-        <w:spacing w:before="100" w:beforeAutospacing="1" w:after="100" w:afterAutospacing="1" w:line="255" w:lineRule="atLeast"/>
-        <w:jc w:val="both"/>
-        <w:rPr>
-          <w:rFonts w:eastAsia="Times New Roman" w:cstheme="minorHAnsi"/>
-          <w:color w:val="000000"/>
-          <w:lang w:eastAsia="en-GB"/>
-        </w:rPr>
-      </w:pPr>
-      <w:proofErr w:type="spellStart"/>
-      <w:r>
-        <w:rPr>
-          <w:rFonts w:eastAsia="Times New Roman" w:cstheme="minorHAnsi"/>
-          <w:color w:val="000000"/>
-          <w:lang w:eastAsia="en-GB"/>
-        </w:rPr>
-        <w:t>Hystrix</w:t>
-      </w:r>
-      <w:proofErr w:type="spellEnd"/>
-      <w:r>
-        <w:rPr>
-          <w:rFonts w:eastAsia="Times New Roman" w:cstheme="minorHAnsi"/>
-          <w:color w:val="000000"/>
-          <w:lang w:eastAsia="en-GB"/>
-        </w:rPr>
-        <w:t xml:space="preserve"> uses RabbitMQ to send metrics data feed to Turbine.</w:t>
-      </w:r>
-    </w:p>
-    <w:p>
-      <w:pPr>
-        <w:spacing w:after="0" w:line="240" w:lineRule="auto"/>
-        <w:jc w:val="both"/>
-        <w:rPr>
-          <w:rFonts w:eastAsia="Times New Roman" w:cstheme="minorHAnsi"/>
-          <w:b/>
-          <w:bCs/>
-          <w:i/>
-          <w:iCs/>
-          <w:color w:val="000000"/>
-          <w:lang w:eastAsia="en-GB"/>
-        </w:rPr>
-      </w:pPr>
-      <w:r>
-        <w:rPr>
-          <w:rFonts w:eastAsia="Times New Roman" w:cstheme="minorHAnsi"/>
-          <w:b/>
-          <w:bCs/>
-          <w:i/>
-          <w:iCs/>
-          <w:color w:val="000000"/>
-          <w:lang w:eastAsia="en-GB"/>
-        </w:rPr>
-        <w:t xml:space="preserve">Before we configure </w:t>
-      </w:r>
-      <w:proofErr w:type="spellStart"/>
-      <w:r>
-        <w:rPr>
-          <w:rFonts w:eastAsia="Times New Roman" w:cstheme="minorHAnsi"/>
-          <w:b/>
-          <w:bCs/>
-          <w:i/>
-          <w:iCs/>
-          <w:color w:val="000000"/>
-          <w:lang w:eastAsia="en-GB"/>
-        </w:rPr>
-        <w:t>Hystrix</w:t>
-      </w:r>
-      <w:proofErr w:type="spellEnd"/>
-      <w:r>
-        <w:rPr>
-          <w:rFonts w:eastAsia="Times New Roman" w:cstheme="minorHAnsi"/>
-          <w:b/>
-          <w:bCs/>
-          <w:i/>
-          <w:iCs/>
-          <w:color w:val="000000"/>
-          <w:lang w:eastAsia="en-GB"/>
-        </w:rPr>
-        <w:t xml:space="preserve"> and Turbine, please install the RabbitMQ application on your platform. </w:t>
-      </w:r>
-      <w:proofErr w:type="spellStart"/>
-      <w:r>
-        <w:rPr>
-          <w:rFonts w:eastAsia="Times New Roman" w:cstheme="minorHAnsi"/>
-          <w:b/>
-          <w:bCs/>
-          <w:i/>
-          <w:iCs/>
-          <w:color w:val="000000"/>
-          <w:lang w:eastAsia="en-GB"/>
-        </w:rPr>
-        <w:t>Hystrix</w:t>
-      </w:r>
-      <w:proofErr w:type="spellEnd"/>
-      <w:r>
-        <w:rPr>
-          <w:rFonts w:eastAsia="Times New Roman" w:cstheme="minorHAnsi"/>
-          <w:b/>
-          <w:bCs/>
-          <w:i/>
-          <w:iCs/>
-          <w:color w:val="000000"/>
-          <w:lang w:eastAsia="en-GB"/>
-        </w:rPr>
-        <w:t xml:space="preserve"> and Turbine use RabbitMQ to communicate between themselves.</w:t>
-      </w:r>
-    </w:p>
-    <w:p>
-      <w:pPr>
-        <w:spacing w:before="100" w:beforeAutospacing="1" w:after="100" w:afterAutospacing="1" w:line="255" w:lineRule="atLeast"/>
-        <w:rPr>
-          <w:rFonts w:ascii="Times New Roman" w:eastAsia="Times New Roman" w:hAnsi="Times New Roman" w:cs="Times New Roman"/>
-          <w:b/>
-          <w:bCs/>
-          <w:color w:val="000000"/>
-          <w:lang w:eastAsia="en-GB"/>
-        </w:rPr>
-      </w:pPr>
-      <w:r>
-        <w:rPr>
-          <w:rFonts w:ascii="Times New Roman" w:eastAsia="Times New Roman" w:hAnsi="Times New Roman" w:cs="Times New Roman"/>
-          <w:b/>
-          <w:bCs/>
-          <w:color w:val="000000"/>
-          <w:lang w:eastAsia="en-GB"/>
-        </w:rPr>
-        <w:t>CREATING TURBINE SERVICES</w:t>
-      </w:r>
-    </w:p>
-    <w:p>
-      <w:pPr>
-        <w:spacing w:before="100" w:beforeAutospacing="1" w:after="100" w:afterAutospacing="1" w:line="255" w:lineRule="atLeast"/>
-        <w:jc w:val="both"/>
-        <w:rPr>
-          <w:rFonts w:eastAsia="Times New Roman" w:cstheme="minorHAnsi"/>
-          <w:b/>
-          <w:bCs/>
-          <w:color w:val="000000"/>
-          <w:lang w:eastAsia="en-GB"/>
-        </w:rPr>
-      </w:pPr>
+        <w:t xml:space="preserve">Turbine aggregates all </w:t>
+      </w:r>
       <w:r>
         <w:rPr>
           <w:rStyle w:val="kobospan"/>
           <w:rFonts w:cstheme="minorHAnsi"/>
-        </w:rPr>
-        <w:t xml:space="preserve">Turbine aggregates all </w:t>
+          <w:b/>
+          <w:bCs/>
+        </w:rPr>
+        <w:t>/hystrix.stream</w:t>
       </w:r>
       <w:r>
         <w:rPr>
           <w:rStyle w:val="kobospan"/>
           <w:rFonts w:cstheme="minorHAnsi"/>
-          <w:b/>
-          <w:bCs/>
-        </w:rPr>
-        <w:t>/</w:t>
-      </w:r>
-      <w:proofErr w:type="spellStart"/>
+        </w:rPr>
+        <w:t xml:space="preserve"> endpoints into a combined </w:t>
+      </w:r>
       <w:r>
         <w:rPr>
           <w:rStyle w:val="kobospan"/>
@@ -2149,15 +1784,14 @@
           <w:b/>
           <w:bCs/>
         </w:rPr>
-        <w:t>hystrix.stream</w:t>
-      </w:r>
-      <w:proofErr w:type="spellEnd"/>
+        <w:t>/turbine.stream</w:t>
+      </w:r>
       <w:r>
         <w:rPr>
           <w:rStyle w:val="kobospan"/>
           <w:rFonts w:cstheme="minorHAnsi"/>
         </w:rPr>
-        <w:t xml:space="preserve"> endpoints into a combined </w:t>
+        <w:t xml:space="preserve"> for use in the Hystrix dashboard, which is more helpful as it allows to see the overall health of the system in a single dashboard rather than monitoring the individual services using </w:t>
       </w:r>
       <w:r>
         <w:rPr>
@@ -2166,83 +1800,29 @@
           <w:b/>
           <w:bCs/>
         </w:rPr>
-        <w:t>/</w:t>
-      </w:r>
-      <w:proofErr w:type="spellStart"/>
+        <w:t>/hystrix.stream</w:t>
+      </w:r>
       <w:r>
         <w:rPr>
           <w:rStyle w:val="kobospan"/>
           <w:rFonts w:cstheme="minorHAnsi"/>
-          <w:b/>
-          <w:bCs/>
-        </w:rPr>
-        <w:t>turbine.stream</w:t>
-      </w:r>
-      <w:proofErr w:type="spellEnd"/>
+        </w:rPr>
+        <w:t xml:space="preserve">. We'll create another service project in the IDE like the others. Then, we'll add Maven dependencies for Turbine in </w:t>
+      </w:r>
       <w:r>
         <w:rPr>
           <w:rStyle w:val="kobospan"/>
           <w:rFonts w:cstheme="minorHAnsi"/>
-        </w:rPr>
-        <w:t xml:space="preserve"> for use in the </w:t>
-      </w:r>
-      <w:proofErr w:type="spellStart"/>
+          <w:sz w:val="18"/>
+          <w:szCs w:val="18"/>
+        </w:rPr>
+        <w:t>pom.xml</w:t>
+      </w:r>
       <w:r>
         <w:rPr>
           <w:rStyle w:val="kobospan"/>
           <w:rFonts w:cstheme="minorHAnsi"/>
         </w:rPr>
-        <w:t>Hystrix</w:t>
-      </w:r>
-      <w:proofErr w:type="spellEnd"/>
-      <w:r>
-        <w:rPr>
-          <w:rStyle w:val="kobospan"/>
-          <w:rFonts w:cstheme="minorHAnsi"/>
-        </w:rPr>
-        <w:t xml:space="preserve"> dashboard, which is more helpful as it allows to see the overall health of the system in a single dashboard rather than monitoring the individual services using </w:t>
-      </w:r>
-      <w:r>
-        <w:rPr>
-          <w:rStyle w:val="kobospan"/>
-          <w:rFonts w:cstheme="minorHAnsi"/>
-          <w:b/>
-          <w:bCs/>
-        </w:rPr>
-        <w:t>/</w:t>
-      </w:r>
-      <w:proofErr w:type="spellStart"/>
-      <w:r>
-        <w:rPr>
-          <w:rStyle w:val="kobospan"/>
-          <w:rFonts w:cstheme="minorHAnsi"/>
-          <w:b/>
-          <w:bCs/>
-        </w:rPr>
-        <w:t>hystrix.stream</w:t>
-      </w:r>
-      <w:proofErr w:type="spellEnd"/>
-      <w:r>
-        <w:rPr>
-          <w:rStyle w:val="kobospan"/>
-          <w:rFonts w:cstheme="minorHAnsi"/>
-        </w:rPr>
-        <w:t xml:space="preserve">. We'll create another service project in the IDE like the others. Then, we'll add Maven dependencies for Turbine in </w:t>
-      </w:r>
-      <w:r>
-        <w:rPr>
-          <w:rStyle w:val="kobospan"/>
-          <w:rFonts w:cstheme="minorHAnsi"/>
-          <w:sz w:val="18"/>
-          <w:szCs w:val="18"/>
-        </w:rPr>
-        <w:t>pom.xml</w:t>
-      </w:r>
-      <w:r>
-        <w:rPr>
-          <w:rStyle w:val="kobospan"/>
-          <w:rFonts w:cstheme="minorHAnsi"/>
-        </w:rPr>
         <w:t>.</w:t>
       </w:r>
     </w:p>
@@ -2377,7 +1957,6 @@
       <w:r>
         <w:t xml:space="preserve">We use the </w:t>
       </w:r>
-      <w:proofErr w:type="spellStart"/>
       <w:r>
         <w:rPr>
           <w:b/>
@@ -2385,7 +1964,6 @@
         </w:rPr>
         <w:t>Scrypt</w:t>
       </w:r>
-      <w:proofErr w:type="spellEnd"/>
       <w:r>
         <w:t xml:space="preserve"> hashing function, which is a modern algorithm specifically designed for storing passwords.</w:t>
       </w:r>
@@ -2579,29 +2157,7 @@
           <w:color w:val="333333"/>
           <w:lang w:val="en" w:eastAsia="en-GB"/>
         </w:rPr>
-        <w:t>/</w:t>
-      </w:r>
-      <w:proofErr w:type="spellStart"/>
-      <w:r>
-        <w:rPr>
-          <w:rFonts w:eastAsia="Times New Roman" w:cstheme="minorHAnsi"/>
-          <w:b/>
-          <w:bCs/>
-          <w:color w:val="333333"/>
-          <w:lang w:val="en" w:eastAsia="en-GB"/>
-        </w:rPr>
-        <w:t>src</w:t>
-      </w:r>
-      <w:proofErr w:type="spellEnd"/>
-      <w:r>
-        <w:rPr>
-          <w:rFonts w:eastAsia="Times New Roman" w:cstheme="minorHAnsi"/>
-          <w:b/>
-          <w:bCs/>
-          <w:color w:val="333333"/>
-          <w:lang w:val="en" w:eastAsia="en-GB"/>
-        </w:rPr>
-        <w:t>/main/java</w:t>
+        <w:t>/src/main/java</w:t>
       </w:r>
     </w:p>
     <w:p>
@@ -2635,7 +2191,6 @@
           <w:lang w:val="en" w:eastAsia="en-GB"/>
         </w:rPr>
       </w:pPr>
-      <w:proofErr w:type="spellStart"/>
       <w:r>
         <w:rPr>
           <w:rFonts w:eastAsia="Times New Roman" w:cstheme="minorHAnsi"/>
@@ -2644,18 +2199,7 @@
           <w:color w:val="333333"/>
           <w:lang w:val="en" w:eastAsia="en-GB"/>
         </w:rPr>
-        <w:t>src</w:t>
-      </w:r>
-      <w:proofErr w:type="spellEnd"/>
-      <w:r>
-        <w:rPr>
-          <w:rFonts w:eastAsia="Times New Roman" w:cstheme="minorHAnsi"/>
-          <w:b/>
-          <w:bCs/>
-          <w:color w:val="333333"/>
-          <w:lang w:val="en" w:eastAsia="en-GB"/>
-        </w:rPr>
-        <w:t>/test/java</w:t>
+        <w:t>src/test/java</w:t>
       </w:r>
     </w:p>
     <w:p>
@@ -2707,7 +2251,6 @@
           <w:lang w:val="en" w:eastAsia="en-GB"/>
         </w:rPr>
       </w:pPr>
-      <w:proofErr w:type="spellStart"/>
       <w:r>
         <w:rPr>
           <w:rFonts w:eastAsia="Times New Roman" w:cstheme="minorHAnsi"/>
@@ -2716,18 +2259,7 @@
           <w:color w:val="333333"/>
           <w:lang w:val="en" w:eastAsia="en-GB"/>
         </w:rPr>
-        <w:t>src</w:t>
-      </w:r>
-      <w:proofErr w:type="spellEnd"/>
-      <w:r>
-        <w:rPr>
-          <w:rFonts w:eastAsia="Times New Roman" w:cstheme="minorHAnsi"/>
-          <w:b/>
-          <w:bCs/>
-          <w:color w:val="333333"/>
-          <w:lang w:val="en" w:eastAsia="en-GB"/>
-        </w:rPr>
-        <w:t>/main/resources</w:t>
+        <w:t>src/main/resources</w:t>
       </w:r>
     </w:p>
     <w:p>
@@ -2761,7 +2293,6 @@
           <w:lang w:val="en" w:eastAsia="en-GB"/>
         </w:rPr>
       </w:pPr>
-      <w:proofErr w:type="spellStart"/>
       <w:r>
         <w:rPr>
           <w:rFonts w:eastAsia="Times New Roman" w:cstheme="minorHAnsi"/>
@@ -2770,18 +2301,7 @@
           <w:color w:val="333333"/>
           <w:lang w:val="en" w:eastAsia="en-GB"/>
         </w:rPr>
-        <w:t>src</w:t>
-      </w:r>
-      <w:proofErr w:type="spellEnd"/>
-      <w:r>
-        <w:rPr>
-          <w:rFonts w:eastAsia="Times New Roman" w:cstheme="minorHAnsi"/>
-          <w:b/>
-          <w:bCs/>
-          <w:color w:val="333333"/>
-          <w:lang w:val="en" w:eastAsia="en-GB"/>
-        </w:rPr>
-        <w:t>/test/resources</w:t>
+        <w:t>src/test/resources</w:t>
       </w:r>
     </w:p>
     <w:p>
@@ -3112,7 +2632,6 @@
           <w:lang w:val="en" w:eastAsia="en-GB"/>
         </w:rPr>
       </w:pPr>
-      <w:proofErr w:type="spellStart"/>
       <w:r>
         <w:rPr>
           <w:rFonts w:eastAsia="Times New Roman" w:cstheme="minorHAnsi"/>
@@ -3125,7 +2644,6 @@
         </w:rPr>
         <w:t>groupId</w:t>
       </w:r>
-      <w:proofErr w:type="spellEnd"/>
     </w:p>
     <w:p>
       <w:pPr>
@@ -3166,7 +2684,6 @@
           <w:lang w:val="en" w:eastAsia="en-GB"/>
         </w:rPr>
       </w:pPr>
-      <w:proofErr w:type="spellStart"/>
       <w:r>
         <w:rPr>
           <w:rFonts w:eastAsia="Times New Roman" w:cstheme="minorHAnsi"/>
@@ -3180,7 +2697,6 @@
         <w:lastRenderedPageBreak/>
         <w:t>artifactId</w:t>
       </w:r>
-      <w:proofErr w:type="spellEnd"/>
     </w:p>
     <w:p>
       <w:pPr>
@@ -3584,49 +3100,7 @@
         <w:rPr>
           <w:rStyle w:val="kobospan"/>
         </w:rPr>
-        <w:t xml:space="preserve">These are common in technical frameworks. These are also used in the domain layer in domain-driven design. A service object does not have an internal state; the only purpose of it is to provide the </w:t>
-      </w:r>
-      <w:proofErr w:type="spellStart"/>
-      <w:r>
-        <w:rPr>
-          <w:rStyle w:val="kobospan"/>
-        </w:rPr>
-        <w:t>behavior</w:t>
-      </w:r>
-      <w:proofErr w:type="spellEnd"/>
-      <w:r>
-        <w:rPr>
-          <w:rStyle w:val="kobospan"/>
-        </w:rPr>
-        <w:t xml:space="preserve"> to the domain. Service objects provide </w:t>
-      </w:r>
-      <w:proofErr w:type="spellStart"/>
-      <w:r>
-        <w:rPr>
-          <w:rStyle w:val="kobospan"/>
-        </w:rPr>
-        <w:t>behaviors</w:t>
-      </w:r>
-      <w:proofErr w:type="spellEnd"/>
-      <w:r>
-        <w:rPr>
-          <w:rStyle w:val="kobospan"/>
-        </w:rPr>
-        <w:t xml:space="preserve"> that cannot be related with specific entities or VOs. Service objects may provide one or more related </w:t>
-      </w:r>
-      <w:proofErr w:type="spellStart"/>
-      <w:r>
-        <w:rPr>
-          <w:rStyle w:val="kobospan"/>
-        </w:rPr>
-        <w:t>behaviors</w:t>
-      </w:r>
-      <w:proofErr w:type="spellEnd"/>
-      <w:r>
-        <w:rPr>
-          <w:rStyle w:val="kobospan"/>
-        </w:rPr>
-        <w:t xml:space="preserve"> to one or more entities or VOs. It is best practice to define the services explicitly in the domain model.</w:t>
+        <w:t>These are common in technical frameworks. These are also used in the domain layer in domain-driven design. A service object does not have an internal state; the only purpose of it is to provide the behavior to the domain. Service objects provide behaviors that cannot be related with specific entities or VOs. Service objects may provide one or more related behaviors to one or more entities or VOs. It is best practice to define the services explicitly in the domain model.</w:t>
       </w:r>
     </w:p>
     <w:p>
@@ -3747,7 +3221,6 @@
         </w:rPr>
         <w:t xml:space="preserve">Once you have configured the Eureka service as described in this section, it will be available for all incoming requests to list it on the Eureka service. The Eureka service registers/lists all microservices that have been configured by the Eureka client. Once you start your service, it pings the Eureka service configured in your </w:t>
       </w:r>
-      <w:proofErr w:type="spellStart"/>
       <w:r>
         <w:rPr>
           <w:rStyle w:val="kobospan"/>
@@ -3757,7 +3230,6 @@
         </w:rPr>
         <w:t>application.properties</w:t>
       </w:r>
-      <w:proofErr w:type="spellEnd"/>
       <w:r>
         <w:rPr>
           <w:rStyle w:val="kobospan"/>
@@ -3782,7 +3254,6 @@
         </w:rPr>
         <w:t xml:space="preserve">It also enables the discovery of microservices through a uniform way to connect to other microservices. You don't need any IP, hostname, or port to find the service, you just need to provide the service ID to it. Service IDs are configured in the </w:t>
       </w:r>
-      <w:proofErr w:type="spellStart"/>
       <w:r>
         <w:rPr>
           <w:rStyle w:val="kobospan"/>
@@ -3792,7 +3263,6 @@
         </w:rPr>
         <w:t>application.properties</w:t>
       </w:r>
-      <w:proofErr w:type="spellEnd"/>
       <w:r>
         <w:rPr>
           <w:rStyle w:val="kobospan"/>
@@ -4967,29 +4437,8 @@
         </w:numPr>
       </w:pPr>
       <w:r>
-        <w:t xml:space="preserve">Download the </w:t>
-      </w:r>
-      <w:proofErr w:type="spellStart"/>
-      <w:r>
-        <w:t>the</w:t>
-      </w:r>
-      <w:proofErr w:type="spellEnd"/>
-      <w:r>
-        <w:t xml:space="preserve"> </w:t>
-      </w:r>
-      <w:proofErr w:type="spellStart"/>
-      <w:r>
-        <w:t>swaggerUI</w:t>
-      </w:r>
-      <w:proofErr w:type="spellEnd"/>
-      <w:r>
-        <w:t xml:space="preserve"> from </w:t>
-      </w:r>
-      <w:proofErr w:type="spellStart"/>
-      <w:r>
-        <w:t>github</w:t>
-      </w:r>
-      <w:proofErr w:type="spellEnd"/>
+        <w:t>Download the the swaggerUI from github</w:t>
+      </w:r>
     </w:p>
     <w:p>
       <w:pPr>
@@ -5012,23 +4461,7 @@
         </w:numPr>
       </w:pPr>
       <w:r>
-        <w:t>Create a folder (</w:t>
-      </w:r>
-      <w:proofErr w:type="spellStart"/>
-      <w:r>
-        <w:t>foldername</w:t>
-      </w:r>
-      <w:proofErr w:type="spellEnd"/>
-      <w:r>
-        <w:t xml:space="preserve">) under </w:t>
-      </w:r>
-      <w:proofErr w:type="spellStart"/>
-      <w:r>
-        <w:t>src</w:t>
-      </w:r>
-      <w:proofErr w:type="spellEnd"/>
-      <w:r>
-        <w:t>/main/resources</w:t>
+        <w:t>Create a folder (foldername) under src/main/resources</w:t>
       </w:r>
       <w:r>
         <w:t xml:space="preserve"> in the </w:t>
@@ -5052,32 +4485,15 @@
       <w:r>
         <w:t xml:space="preserve">Copy the content the of the </w:t>
       </w:r>
-      <w:proofErr w:type="spellStart"/>
-      <w:r>
-        <w:rPr>
-          <w:b/>
-          <w:bCs/>
-        </w:rPr>
-        <w:t>dist</w:t>
-      </w:r>
-      <w:proofErr w:type="spellEnd"/>
-      <w:r>
-        <w:rPr>
-          <w:b/>
-          <w:bCs/>
-        </w:rPr>
-        <w:t xml:space="preserve"> </w:t>
-      </w:r>
-      <w:r>
-        <w:t xml:space="preserve"> in the extracted folder and paste it in the (</w:t>
-      </w:r>
-      <w:proofErr w:type="spellStart"/>
-      <w:r>
-        <w:t>foldername</w:t>
-      </w:r>
-      <w:proofErr w:type="spellEnd"/>
-      <w:r>
-        <w:t xml:space="preserve">) you created under the </w:t>
+      <w:r>
+        <w:rPr>
+          <w:b/>
+          <w:bCs/>
+        </w:rPr>
+        <w:t xml:space="preserve">dist </w:t>
+      </w:r>
+      <w:r>
+        <w:t xml:space="preserve"> in the extracted folder and paste it in the (foldername) you created under the </w:t>
       </w:r>
       <w:r>
         <w:rPr>
@@ -5150,15 +4566,7 @@
         <w:t>index.html</w:t>
       </w:r>
       <w:r>
-        <w:t xml:space="preserve"> file of swagger </w:t>
-      </w:r>
-      <w:proofErr w:type="spellStart"/>
-      <w:r>
-        <w:t>dist</w:t>
-      </w:r>
-      <w:proofErr w:type="spellEnd"/>
-      <w:r>
-        <w:t xml:space="preserve"> files and within the url:</w:t>
+        <w:t xml:space="preserve"> file of swagger dist files and within the url:</w:t>
       </w:r>
     </w:p>
     <w:p>
@@ -5170,13 +4578,8 @@
         </w:numPr>
       </w:pPr>
       <w:r>
-        <w:t xml:space="preserve">Change it to point to your localhost </w:t>
-      </w:r>
-      <w:proofErr w:type="spellStart"/>
-      <w:r>
-        <w:t>url</w:t>
-      </w:r>
-      <w:proofErr w:type="spellEnd"/>
+        <w:t>Change it to point to your localhost url</w:t>
+      </w:r>
       <w:r>
         <w:t>, just like this</w:t>
       </w:r>
@@ -5244,40 +4647,22 @@
       <w:r>
         <w:t xml:space="preserve">Launch your application and all </w:t>
       </w:r>
-      <w:proofErr w:type="spellStart"/>
-      <w:r>
-        <w:rPr>
-          <w:b/>
-          <w:bCs/>
-        </w:rPr>
-        <w:t>restEndpoints</w:t>
-      </w:r>
-      <w:proofErr w:type="spellEnd"/>
-      <w:r>
-        <w:rPr>
-          <w:b/>
-          <w:bCs/>
-        </w:rPr>
-        <w:t xml:space="preserve"> </w:t>
+      <w:r>
+        <w:rPr>
+          <w:b/>
+          <w:bCs/>
+        </w:rPr>
+        <w:t xml:space="preserve">restEndpoints </w:t>
       </w:r>
       <w:r>
         <w:t xml:space="preserve"> will be populated in the </w:t>
       </w:r>
-      <w:proofErr w:type="spellStart"/>
-      <w:r>
-        <w:rPr>
-          <w:b/>
-          <w:bCs/>
-        </w:rPr>
-        <w:t>swaggerUI</w:t>
-      </w:r>
-      <w:proofErr w:type="spellEnd"/>
-      <w:r>
-        <w:rPr>
-          <w:b/>
-          <w:bCs/>
-        </w:rPr>
-        <w:t xml:space="preserve"> </w:t>
+      <w:r>
+        <w:rPr>
+          <w:b/>
+          <w:bCs/>
+        </w:rPr>
+        <w:t xml:space="preserve">swaggerUI </w:t>
       </w:r>
       <w:r>
         <w:t xml:space="preserve"> browser, where you can perform all operations </w:t>
@@ -5384,15 +4769,7 @@
         <w:pStyle w:val="NormalWeb"/>
       </w:pPr>
       <w:r>
-        <w:t xml:space="preserve">We use URI </w:t>
-      </w:r>
-      <w:proofErr w:type="spellStart"/>
-      <w:r>
-        <w:t>versoning</w:t>
-      </w:r>
-      <w:proofErr w:type="spellEnd"/>
-      <w:r>
-        <w:t xml:space="preserve"> approach for this approach.</w:t>
+        <w:t>We use URI versoning approach for this approach.</w:t>
       </w:r>
     </w:p>
     <w:p>
@@ -5719,37 +5096,12 @@
       <w:r>
         <w:t xml:space="preserve">Now all </w:t>
       </w:r>
-      <w:proofErr w:type="spellStart"/>
-      <w:r>
-        <w:rPr>
-          <w:b/>
-          <w:bCs/>
-        </w:rPr>
-        <w:t>uri</w:t>
-      </w:r>
-      <w:proofErr w:type="spellEnd"/>
-      <w:r>
-        <w:rPr>
-          <w:b/>
-          <w:bCs/>
-        </w:rPr>
-        <w:t xml:space="preserve"> endpoints starts with /v1/</w:t>
-      </w:r>
-      <w:proofErr w:type="spellStart"/>
-      <w:r>
-        <w:rPr>
-          <w:b/>
-          <w:bCs/>
-        </w:rPr>
-        <w:t>resourcename</w:t>
-      </w:r>
-      <w:proofErr w:type="spellEnd"/>
-      <w:r>
-        <w:rPr>
-          <w:b/>
-          <w:bCs/>
-        </w:rPr>
-        <w:t>..</w:t>
+      <w:r>
+        <w:rPr>
+          <w:b/>
+          <w:bCs/>
+        </w:rPr>
+        <w:t>uri endpoints starts with /v1/resourcename..</w:t>
       </w:r>
       <w:r>
         <w:rPr>
@@ -6040,23 +5392,13 @@
         <w:br/>
         <w:t xml:space="preserve">is the </w:t>
       </w:r>
-      <w:proofErr w:type="spellStart"/>
       <w:r>
         <w:rPr>
           <w:rFonts w:ascii="TheSansMonoConNormal" w:hAnsi="TheSansMonoConNormal"/>
           <w:sz w:val="18"/>
           <w:szCs w:val="18"/>
         </w:rPr>
-        <w:t>org.springframework.data.repository.PagingAndSortingRepository</w:t>
-      </w:r>
-      <w:proofErr w:type="spellEnd"/>
-      <w:r>
-        <w:rPr>
-          <w:rFonts w:ascii="TheSansMonoConNormal" w:hAnsi="TheSansMonoConNormal"/>
-          <w:sz w:val="18"/>
-          <w:szCs w:val="18"/>
-        </w:rPr>
-        <w:t xml:space="preserve"> </w:t>
+        <w:t xml:space="preserve">org.springframework.data.repository.PagingAndSortingRepository </w:t>
       </w:r>
       <w:r>
         <w:rPr>
@@ -6095,9 +5437,8 @@
           <w:sz w:val="18"/>
           <w:szCs w:val="18"/>
         </w:rPr>
-        <w:t xml:space="preserve">public interface </w:t>
-      </w:r>
-      <w:proofErr w:type="spellStart"/>
+        <w:t>public interface PagingAndSortingRepository&lt;T, ID extends Serializable&gt; extends</w:t>
+      </w:r>
       <w:r>
         <w:rPr>
           <w:rFonts w:ascii="TheSansMonoConNormal" w:hAnsi="TheSansMonoConNormal"/>
@@ -6106,9 +5447,9 @@
           <w:sz w:val="18"/>
           <w:szCs w:val="18"/>
         </w:rPr>
-        <w:t>PagingAndSortingRepository</w:t>
-      </w:r>
-      <w:proofErr w:type="spellEnd"/>
+        <w:br/>
+        <w:t>CrudRepository&lt;T, ID&gt; {</w:t>
+      </w:r>
       <w:r>
         <w:rPr>
           <w:rFonts w:ascii="TheSansMonoConNormal" w:hAnsi="TheSansMonoConNormal"/>
@@ -6117,7 +5458,8 @@
           <w:sz w:val="18"/>
           <w:szCs w:val="18"/>
         </w:rPr>
-        <w:t>&lt;T, ID extends Serializable&gt; extends</w:t>
+        <w:br/>
+        <w:t>Page&lt;T&gt; findAll(Pageable pageable);</w:t>
       </w:r>
       <w:r>
         <w:rPr>
@@ -6128,115 +5470,7 @@
           <w:szCs w:val="18"/>
         </w:rPr>
         <w:br/>
-      </w:r>
-      <w:proofErr w:type="spellStart"/>
-      <w:r>
-        <w:rPr>
-          <w:rFonts w:ascii="TheSansMonoConNormal" w:hAnsi="TheSansMonoConNormal"/>
-          <w:b/>
-          <w:bCs/>
-          <w:sz w:val="18"/>
-          <w:szCs w:val="18"/>
-        </w:rPr>
-        <w:t>CrudRepository</w:t>
-      </w:r>
-      <w:proofErr w:type="spellEnd"/>
-      <w:r>
-        <w:rPr>
-          <w:rFonts w:ascii="TheSansMonoConNormal" w:hAnsi="TheSansMonoConNormal"/>
-          <w:b/>
-          <w:bCs/>
-          <w:sz w:val="18"/>
-          <w:szCs w:val="18"/>
-        </w:rPr>
-        <w:t>&lt;T, ID&gt; {</w:t>
-      </w:r>
-      <w:r>
-        <w:rPr>
-          <w:rFonts w:ascii="TheSansMonoConNormal" w:hAnsi="TheSansMonoConNormal"/>
-          <w:b/>
-          <w:bCs/>
-          <w:sz w:val="18"/>
-          <w:szCs w:val="18"/>
-        </w:rPr>
-        <w:br/>
-        <w:t xml:space="preserve">Page&lt;T&gt; </w:t>
-      </w:r>
-      <w:proofErr w:type="spellStart"/>
-      <w:r>
-        <w:rPr>
-          <w:rFonts w:ascii="TheSansMonoConNormal" w:hAnsi="TheSansMonoConNormal"/>
-          <w:b/>
-          <w:bCs/>
-          <w:sz w:val="18"/>
-          <w:szCs w:val="18"/>
-        </w:rPr>
-        <w:t>findAll</w:t>
-      </w:r>
-      <w:proofErr w:type="spellEnd"/>
-      <w:r>
-        <w:rPr>
-          <w:rFonts w:ascii="TheSansMonoConNormal" w:hAnsi="TheSansMonoConNormal"/>
-          <w:b/>
-          <w:bCs/>
-          <w:sz w:val="18"/>
-          <w:szCs w:val="18"/>
-        </w:rPr>
-        <w:t>(Pageable pageable);</w:t>
-      </w:r>
-      <w:r>
-        <w:rPr>
-          <w:rFonts w:ascii="TheSansMonoConNormal" w:hAnsi="TheSansMonoConNormal"/>
-          <w:b/>
-          <w:bCs/>
-          <w:sz w:val="18"/>
-          <w:szCs w:val="18"/>
-        </w:rPr>
-        <w:br/>
-      </w:r>
-      <w:proofErr w:type="spellStart"/>
-      <w:r>
-        <w:rPr>
-          <w:rFonts w:ascii="TheSansMonoConNormal" w:hAnsi="TheSansMonoConNormal"/>
-          <w:b/>
-          <w:bCs/>
-          <w:sz w:val="18"/>
-          <w:szCs w:val="18"/>
-        </w:rPr>
-        <w:t>Iterable</w:t>
-      </w:r>
-      <w:proofErr w:type="spellEnd"/>
-      <w:r>
-        <w:rPr>
-          <w:rFonts w:ascii="TheSansMonoConNormal" w:hAnsi="TheSansMonoConNormal"/>
-          <w:b/>
-          <w:bCs/>
-          <w:sz w:val="18"/>
-          <w:szCs w:val="18"/>
-        </w:rPr>
-        <w:t xml:space="preserve">&lt;T&gt; </w:t>
-      </w:r>
-      <w:proofErr w:type="spellStart"/>
-      <w:r>
-        <w:rPr>
-          <w:rFonts w:ascii="TheSansMonoConNormal" w:hAnsi="TheSansMonoConNormal"/>
-          <w:b/>
-          <w:bCs/>
-          <w:sz w:val="18"/>
-          <w:szCs w:val="18"/>
-        </w:rPr>
-        <w:t>findAll</w:t>
-      </w:r>
-      <w:proofErr w:type="spellEnd"/>
-      <w:r>
-        <w:rPr>
-          <w:rFonts w:ascii="TheSansMonoConNormal" w:hAnsi="TheSansMonoConNormal"/>
-          <w:b/>
-          <w:bCs/>
-          <w:sz w:val="18"/>
-          <w:szCs w:val="18"/>
-        </w:rPr>
-        <w:t>(Sort sort);</w:t>
+        <w:t>Iterable&lt;T&gt; findAll(Sort sort);</w:t>
       </w:r>
       <w:r>
         <w:rPr>
@@ -6282,7 +5516,6 @@
           <w:shd w:val="clear" w:color="auto" w:fill="E8F2FE"/>
         </w:rPr>
       </w:pPr>
-      <w:proofErr w:type="spellStart"/>
       <w:r>
         <w:rPr>
           <w:rFonts w:ascii="Consolas" w:hAnsi="Consolas" w:cs="Consolas"/>
@@ -6290,37 +5523,7 @@
           <w:szCs w:val="20"/>
           <w:shd w:val="clear" w:color="auto" w:fill="E8F2FE"/>
         </w:rPr>
-        <w:t>Iterable</w:t>
-      </w:r>
-      <w:proofErr w:type="spellEnd"/>
-      <w:r>
-        <w:rPr>
-          <w:rFonts w:ascii="Consolas" w:hAnsi="Consolas" w:cs="Consolas"/>
-          <w:sz w:val="20"/>
-          <w:szCs w:val="20"/>
-          <w:shd w:val="clear" w:color="auto" w:fill="E8F2FE"/>
-        </w:rPr>
-        <w:t xml:space="preserve">&lt;User&gt; </w:t>
-      </w:r>
-      <w:proofErr w:type="spellStart"/>
-      <w:r>
-        <w:rPr>
-          <w:rFonts w:ascii="Consolas" w:hAnsi="Consolas" w:cs="Consolas"/>
-          <w:sz w:val="20"/>
-          <w:szCs w:val="20"/>
-          <w:shd w:val="clear" w:color="auto" w:fill="E8F2FE"/>
-        </w:rPr>
-        <w:t>getAllUsers</w:t>
-      </w:r>
-      <w:proofErr w:type="spellEnd"/>
-      <w:r>
-        <w:rPr>
-          <w:rFonts w:ascii="Consolas" w:hAnsi="Consolas" w:cs="Consolas"/>
-          <w:sz w:val="20"/>
-          <w:szCs w:val="20"/>
-          <w:shd w:val="clear" w:color="auto" w:fill="E8F2FE"/>
-        </w:rPr>
-        <w:t xml:space="preserve">(Pageable </w:t>
+        <w:t xml:space="preserve">Iterable&lt;User&gt; getAllUsers(Pageable </w:t>
       </w:r>
       <w:r>
         <w:rPr>
@@ -6584,13 +5787,12 @@
       <w:pPr>
         <w:pStyle w:val="NormalWeb"/>
         <w:rPr>
-          <w:rFonts w:ascii="UtopiaStd-Regular" w:hAnsi="UtopiaStd-Regular"/>
-          <w:sz w:val="18"/>
-          <w:szCs w:val="18"/>
-          <w:lang w:val="en-US"/>
-        </w:rPr>
-      </w:pPr>
-      <w:proofErr w:type="spellStart"/>
+          <w:rFonts w:ascii="Raleway" w:hAnsi="Raleway"/>
+          <w:sz w:val="27"/>
+          <w:szCs w:val="27"/>
+          <w:shd w:val="clear" w:color="auto" w:fill="FFFFFF"/>
+        </w:rPr>
+      </w:pPr>
       <w:r>
         <w:rPr>
           <w:rStyle w:val="Emphasis"/>
@@ -6601,7 +5803,6 @@
         </w:rPr>
         <w:t>BCrypt</w:t>
       </w:r>
-      <w:proofErr w:type="spellEnd"/>
       <w:r>
         <w:rPr>
           <w:rFonts w:ascii="Raleway" w:hAnsi="Raleway"/>
@@ -6629,6 +5830,50 @@
           <w:shd w:val="clear" w:color="auto" w:fill="FFFFFF"/>
         </w:rPr>
         <w:t> error at authentication time.</w:t>
+      </w:r>
+    </w:p>
+    <w:p>
+      <w:pPr>
+        <w:pStyle w:val="NormalWeb"/>
+        <w:rPr>
+          <w:sz w:val="18"/>
+          <w:szCs w:val="18"/>
+          <w:lang w:val="en-US"/>
+        </w:rPr>
+      </w:pPr>
+      <w:r>
+        <w:rPr>
+          <w:sz w:val="27"/>
+          <w:szCs w:val="27"/>
+          <w:shd w:val="clear" w:color="auto" w:fill="FFFFFF"/>
+        </w:rPr>
+        <w:t xml:space="preserve">Successfully implemented </w:t>
+      </w:r>
+      <w:r>
+        <w:rPr>
+          <w:b/>
+          <w:bCs/>
+          <w:sz w:val="27"/>
+          <w:szCs w:val="27"/>
+          <w:shd w:val="clear" w:color="auto" w:fill="FFFFFF"/>
+        </w:rPr>
+        <w:t xml:space="preserve">bCrypt </w:t>
+      </w:r>
+      <w:r>
+        <w:rPr>
+          <w:sz w:val="27"/>
+          <w:szCs w:val="27"/>
+          <w:shd w:val="clear" w:color="auto" w:fill="FFFFFF"/>
+        </w:rPr>
+        <w:t xml:space="preserve"> encryption algorithm in verifying users of the s</w:t>
+      </w:r>
+      <w:r>
+        <w:rPr>
+          <w:sz w:val="27"/>
+          <w:szCs w:val="27"/>
+          <w:shd w:val="clear" w:color="auto" w:fill="FFFFFF"/>
+        </w:rPr>
+        <w:t>ystem.</w:t>
       </w:r>
     </w:p>
     <w:p>

</xml_diff>

<commit_message>
HATEOAS constraint added to restful APIs services
</commit_message>
<xml_diff>
--- a/Documentation.docx
+++ b/Documentation.docx
@@ -1239,13 +1239,23 @@
           <w:shd w:val="clear" w:color="auto" w:fill="FFFFFF"/>
         </w:rPr>
       </w:pPr>
+      <w:proofErr w:type="gramStart"/>
       <w:r>
         <w:rPr>
           <w:rFonts w:cstheme="minorHAnsi"/>
           <w:color w:val="000000"/>
           <w:shd w:val="clear" w:color="auto" w:fill="FFFFFF"/>
         </w:rPr>
-        <w:t xml:space="preserve">Server side load balancers can handle a very high throughput than client side load balancers. Normally </w:t>
+        <w:t>Server side</w:t>
+      </w:r>
+      <w:proofErr w:type="gramEnd"/>
+      <w:r>
+        <w:rPr>
+          <w:rFonts w:cstheme="minorHAnsi"/>
+          <w:color w:val="000000"/>
+          <w:shd w:val="clear" w:color="auto" w:fill="FFFFFF"/>
+        </w:rPr>
+        <w:t xml:space="preserve"> load balancers can handle a very high throughput than client side load balancers. Normally </w:t>
       </w:r>
       <w:proofErr w:type="spellStart"/>
       <w:r>
@@ -1325,7 +1335,43 @@
           <w:color w:val="000000"/>
           <w:shd w:val="clear" w:color="auto" w:fill="FFFFFF"/>
         </w:rPr>
-        <w:t>For lite weight client applications (Single Page Applications, Mobile Application, IoT device) server side load balancing is the best option. Since lite weight devices have limited memory and processing power, it is difficult for them to tolerate the additional overhead of a client side load balancer</w:t>
+        <w:t xml:space="preserve">For lite weight client applications (Single Page Applications, Mobile Application, IoT device) </w:t>
+      </w:r>
+      <w:proofErr w:type="gramStart"/>
+      <w:r>
+        <w:rPr>
+          <w:rFonts w:cstheme="minorHAnsi"/>
+          <w:color w:val="000000"/>
+          <w:shd w:val="clear" w:color="auto" w:fill="FFFFFF"/>
+        </w:rPr>
+        <w:t>server side</w:t>
+      </w:r>
+      <w:proofErr w:type="gramEnd"/>
+      <w:r>
+        <w:rPr>
+          <w:rFonts w:cstheme="minorHAnsi"/>
+          <w:color w:val="000000"/>
+          <w:shd w:val="clear" w:color="auto" w:fill="FFFFFF"/>
+        </w:rPr>
+        <w:t xml:space="preserve"> load balancing is the best option. Since lite weight devices have limited memory and processing power, it is difficult for them to tolerate the additional overhead of a </w:t>
+      </w:r>
+      <w:proofErr w:type="gramStart"/>
+      <w:r>
+        <w:rPr>
+          <w:rFonts w:cstheme="minorHAnsi"/>
+          <w:color w:val="000000"/>
+          <w:shd w:val="clear" w:color="auto" w:fill="FFFFFF"/>
+        </w:rPr>
+        <w:t>client side</w:t>
+      </w:r>
+      <w:proofErr w:type="gramEnd"/>
+      <w:r>
+        <w:rPr>
+          <w:rFonts w:cstheme="minorHAnsi"/>
+          <w:color w:val="000000"/>
+          <w:shd w:val="clear" w:color="auto" w:fill="FFFFFF"/>
+        </w:rPr>
+        <w:t xml:space="preserve"> load balancer</w:t>
       </w:r>
       <w:r>
         <w:rPr>
@@ -1394,13 +1440,41 @@
           <w:bCs/>
         </w:rPr>
       </w:pPr>
+      <w:proofErr w:type="gramStart"/>
       <w:r>
         <w:rPr>
           <w:rFonts w:cstheme="minorHAnsi"/>
           <w:color w:val="000000"/>
           <w:shd w:val="clear" w:color="auto" w:fill="FFFFFF"/>
         </w:rPr>
-        <w:t>Client side load balancers send heart beats to available service instances periodically (or contact discovery server to refresh available service instances). These connections get delayed or timeout might occurs if the latency is high. If the load balancing happens at the server side, then client does not need to send additional requests.</w:t>
+        <w:t>Client side</w:t>
+      </w:r>
+      <w:proofErr w:type="gramEnd"/>
+      <w:r>
+        <w:rPr>
+          <w:rFonts w:cstheme="minorHAnsi"/>
+          <w:color w:val="000000"/>
+          <w:shd w:val="clear" w:color="auto" w:fill="FFFFFF"/>
+        </w:rPr>
+        <w:t xml:space="preserve"> load balancers send heart beats to available service instances periodically (or contact discovery server to refresh available service instances). These connections get delayed or timeout might </w:t>
+      </w:r>
+      <w:proofErr w:type="gramStart"/>
+      <w:r>
+        <w:rPr>
+          <w:rFonts w:cstheme="minorHAnsi"/>
+          <w:color w:val="000000"/>
+          <w:shd w:val="clear" w:color="auto" w:fill="FFFFFF"/>
+        </w:rPr>
+        <w:t>occurs</w:t>
+      </w:r>
+      <w:proofErr w:type="gramEnd"/>
+      <w:r>
+        <w:rPr>
+          <w:rFonts w:cstheme="minorHAnsi"/>
+          <w:color w:val="000000"/>
+          <w:shd w:val="clear" w:color="auto" w:fill="FFFFFF"/>
+        </w:rPr>
+        <w:t xml:space="preserve"> if the latency is high. If the load balancing happens at the server side, then client does not need to send additional requests.</w:t>
       </w:r>
     </w:p>
     <w:p>
@@ -1864,6 +1938,7 @@
         <w:t xml:space="preserve"> is configured for the Turbine server in </w:t>
       </w:r>
       <w:proofErr w:type="spellStart"/>
+      <w:proofErr w:type="gramStart"/>
       <w:r>
         <w:rPr>
           <w:rFonts w:eastAsia="Times New Roman" w:cstheme="minorHAnsi"/>
@@ -1885,6 +1960,7 @@
         <w:t>properties</w:t>
       </w:r>
       <w:proofErr w:type="spellEnd"/>
+      <w:proofErr w:type="gramEnd"/>
       <w:r>
         <w:rPr>
           <w:rFonts w:eastAsia="Times New Roman" w:cstheme="minorHAnsi"/>
@@ -2142,6 +2218,7 @@
         <w:t>/</w:t>
       </w:r>
       <w:proofErr w:type="spellStart"/>
+      <w:proofErr w:type="gramStart"/>
       <w:r>
         <w:rPr>
           <w:rStyle w:val="kobospan"/>
@@ -2152,6 +2229,7 @@
         <w:t>hystrix.stream</w:t>
       </w:r>
       <w:proofErr w:type="spellEnd"/>
+      <w:proofErr w:type="gramEnd"/>
       <w:r>
         <w:rPr>
           <w:rStyle w:val="kobospan"/>
@@ -2267,7 +2345,15 @@
         <w:jc w:val="both"/>
       </w:pPr>
       <w:r>
-        <w:t xml:space="preserve">Because storing passwords as plain texts is  a bad practice, as malicious users can log on to our system and pretend to be the users, we apply a </w:t>
+        <w:t xml:space="preserve">Because storing passwords as plain texts </w:t>
+      </w:r>
+      <w:proofErr w:type="gramStart"/>
+      <w:r>
+        <w:t>is  a</w:t>
+      </w:r>
+      <w:proofErr w:type="gramEnd"/>
+      <w:r>
+        <w:t xml:space="preserve"> bad practice, as malicious users can log on to our system and pretend to be the users, we apply a </w:t>
       </w:r>
       <w:r>
         <w:rPr>
@@ -2290,10 +2376,22 @@
           <w:b/>
           <w:bCs/>
         </w:rPr>
-        <w:t xml:space="preserve">input string </w:t>
-      </w:r>
-      <w:r>
-        <w:t xml:space="preserve"> and converts it to </w:t>
+        <w:t xml:space="preserve">input </w:t>
+      </w:r>
+      <w:proofErr w:type="gramStart"/>
+      <w:r>
+        <w:rPr>
+          <w:b/>
+          <w:bCs/>
+        </w:rPr>
+        <w:t xml:space="preserve">string </w:t>
+      </w:r>
+      <w:r>
+        <w:t xml:space="preserve"> and</w:t>
+      </w:r>
+      <w:proofErr w:type="gramEnd"/>
+      <w:r>
+        <w:t xml:space="preserve"> converts it to </w:t>
       </w:r>
       <w:r>
         <w:rPr>
@@ -2315,6 +2413,7 @@
       <w:r>
         <w:t xml:space="preserve"> Cryptographic hash functions are </w:t>
       </w:r>
+      <w:proofErr w:type="gramStart"/>
       <w:r>
         <w:rPr>
           <w:b/>
@@ -2323,7 +2422,11 @@
         <w:t xml:space="preserve">deterministic </w:t>
       </w:r>
       <w:r>
-        <w:t>, so if we hash the same input again</w:t>
+        <w:t>,</w:t>
+      </w:r>
+      <w:proofErr w:type="gramEnd"/>
+      <w:r>
+        <w:t xml:space="preserve"> so if we hash the same input again</w:t>
       </w:r>
       <w:r>
         <w:t xml:space="preserve"> we get the same result.</w:t>
@@ -2341,6 +2444,7 @@
       <w:r>
         <w:t xml:space="preserve"> Another key property is that while it should be quick to go from the </w:t>
       </w:r>
+      <w:proofErr w:type="gramStart"/>
       <w:r>
         <w:rPr>
           <w:b/>
@@ -2349,7 +2453,11 @@
         <w:t xml:space="preserve">input </w:t>
       </w:r>
       <w:r>
-        <w:t xml:space="preserve"> to the </w:t>
+        <w:t xml:space="preserve"> to</w:t>
+      </w:r>
+      <w:proofErr w:type="gramEnd"/>
+      <w:r>
+        <w:t xml:space="preserve"> the </w:t>
       </w:r>
       <w:r>
         <w:rPr>
@@ -2507,7 +2615,15 @@
         <w:jc w:val="both"/>
       </w:pPr>
       <w:r>
-        <w:t>To manage dependencies,  and packaging in a specific format such as WAR or JAR.</w:t>
+        <w:t xml:space="preserve">To manage </w:t>
+      </w:r>
+      <w:proofErr w:type="gramStart"/>
+      <w:r>
+        <w:t>dependencies,  and</w:t>
+      </w:r>
+      <w:proofErr w:type="gramEnd"/>
+      <w:r>
+        <w:t xml:space="preserve"> packaging in a specific format such as WAR or JAR.</w:t>
       </w:r>
     </w:p>
     <w:p>
@@ -3748,6 +3864,7 @@
         <w:t xml:space="preserve">Once you have configured the Eureka service as described in this section, it will be available for all incoming requests to list it on the Eureka service. The Eureka service registers/lists all microservices that have been configured by the Eureka client. Once you start your service, it pings the Eureka service configured in your </w:t>
       </w:r>
       <w:proofErr w:type="spellStart"/>
+      <w:proofErr w:type="gramStart"/>
       <w:r>
         <w:rPr>
           <w:rStyle w:val="kobospan"/>
@@ -3758,6 +3875,7 @@
         <w:t>application.properties</w:t>
       </w:r>
       <w:proofErr w:type="spellEnd"/>
+      <w:proofErr w:type="gramEnd"/>
       <w:r>
         <w:rPr>
           <w:rStyle w:val="kobospan"/>
@@ -3783,6 +3901,7 @@
         <w:t xml:space="preserve">It also enables the discovery of microservices through a uniform way to connect to other microservices. You don't need any IP, hostname, or port to find the service, you just need to provide the service ID to it. Service IDs are configured in the </w:t>
       </w:r>
       <w:proofErr w:type="spellStart"/>
+      <w:proofErr w:type="gramStart"/>
       <w:r>
         <w:rPr>
           <w:rStyle w:val="kobospan"/>
@@ -3793,6 +3912,7 @@
         <w:t>application.properties</w:t>
       </w:r>
       <w:proofErr w:type="spellEnd"/>
+      <w:proofErr w:type="gramEnd"/>
       <w:r>
         <w:rPr>
           <w:rStyle w:val="kobospan"/>
@@ -4164,7 +4284,15 @@
         <w:pStyle w:val="NormalWeb"/>
       </w:pPr>
       <w:r>
-        <w:t xml:space="preserve">    city varchar(100),</w:t>
+        <w:t xml:space="preserve">    city </w:t>
+      </w:r>
+      <w:proofErr w:type="gramStart"/>
+      <w:r>
+        <w:t>varchar(</w:t>
+      </w:r>
+      <w:proofErr w:type="gramEnd"/>
+      <w:r>
+        <w:t>100),</w:t>
       </w:r>
     </w:p>
     <w:p>
@@ -4276,7 +4404,15 @@
         <w:pStyle w:val="NormalWeb"/>
       </w:pPr>
       <w:r>
-        <w:t xml:space="preserve">    rolename varchar(50) unique</w:t>
+        <w:t xml:space="preserve">    rolename </w:t>
+      </w:r>
+      <w:proofErr w:type="gramStart"/>
+      <w:r>
+        <w:t>varchar(</w:t>
+      </w:r>
+      <w:proofErr w:type="gramEnd"/>
+      <w:r>
+        <w:t>50) unique</w:t>
       </w:r>
     </w:p>
     <w:p>
@@ -4639,9 +4775,14 @@
       <w:pPr>
         <w:pStyle w:val="NormalWeb"/>
       </w:pPr>
+      <w:proofErr w:type="gramStart"/>
       <w:r>
         <w:lastRenderedPageBreak/>
-        <w:t>ENTITIES  CLASS DIAGRAM</w:t>
+        <w:t>ENTITIES  CLASS</w:t>
+      </w:r>
+      <w:proofErr w:type="gramEnd"/>
+      <w:r>
+        <w:t xml:space="preserve"> DIAGRAM</w:t>
       </w:r>
     </w:p>
     <w:p>
@@ -5031,14 +5172,26 @@
         <w:t>/main/resources</w:t>
       </w:r>
       <w:r>
-        <w:t xml:space="preserve"> in the </w:t>
-      </w:r>
-      <w:r>
-        <w:rPr>
-          <w:b/>
-          <w:bCs/>
-        </w:rPr>
-        <w:t xml:space="preserve"> static folder</w:t>
+        <w:t xml:space="preserve"> in </w:t>
+      </w:r>
+      <w:proofErr w:type="gramStart"/>
+      <w:r>
+        <w:t xml:space="preserve">the </w:t>
+      </w:r>
+      <w:r>
+        <w:rPr>
+          <w:b/>
+          <w:bCs/>
+        </w:rPr>
+        <w:t xml:space="preserve"> static</w:t>
+      </w:r>
+      <w:proofErr w:type="gramEnd"/>
+      <w:r>
+        <w:rPr>
+          <w:b/>
+          <w:bCs/>
+        </w:rPr>
+        <w:t xml:space="preserve"> folder</w:t>
       </w:r>
     </w:p>
     <w:p>
@@ -5053,6 +5206,7 @@
         <w:t xml:space="preserve">Copy the content the of the </w:t>
       </w:r>
       <w:proofErr w:type="spellStart"/>
+      <w:proofErr w:type="gramStart"/>
       <w:r>
         <w:rPr>
           <w:b/>
@@ -5069,7 +5223,11 @@
         <w:t xml:space="preserve"> </w:t>
       </w:r>
       <w:r>
-        <w:t xml:space="preserve"> in the extracted folder and paste it in the (</w:t>
+        <w:t xml:space="preserve"> in</w:t>
+      </w:r>
+      <w:proofErr w:type="gramEnd"/>
+      <w:r>
+        <w:t xml:space="preserve"> the extracted folder and paste it in the (</w:t>
       </w:r>
       <w:proofErr w:type="spellStart"/>
       <w:r>
@@ -5101,6 +5259,7 @@
       <w:r>
         <w:t xml:space="preserve">Add the (swagger) maven dependency in </w:t>
       </w:r>
+      <w:proofErr w:type="gramStart"/>
       <w:r>
         <w:rPr>
           <w:b/>
@@ -5118,6 +5277,7 @@
       <w:r>
         <w:t xml:space="preserve"> file</w:t>
       </w:r>
+      <w:proofErr w:type="gramEnd"/>
     </w:p>
     <w:p>
       <w:pPr>
@@ -5244,6 +5404,7 @@
       <w:r>
         <w:t xml:space="preserve">Launch your application and all </w:t>
       </w:r>
+      <w:proofErr w:type="gramStart"/>
       <w:r>
         <w:rPr>
           <w:b/>
@@ -5252,7 +5413,11 @@
         <w:t xml:space="preserve">restEndpoints </w:t>
       </w:r>
       <w:r>
-        <w:t xml:space="preserve"> will be populated in the </w:t>
+        <w:t xml:space="preserve"> will</w:t>
+      </w:r>
+      <w:proofErr w:type="gramEnd"/>
+      <w:r>
+        <w:t xml:space="preserve"> be populated in the </w:t>
       </w:r>
       <w:proofErr w:type="spellStart"/>
       <w:r>
@@ -5343,6 +5508,7 @@
           <w:bCs/>
         </w:rPr>
       </w:pPr>
+      <w:proofErr w:type="gramStart"/>
       <w:r>
         <w:t xml:space="preserve">API  </w:t>
       </w:r>
@@ -5351,7 +5517,15 @@
           <w:b/>
           <w:bCs/>
         </w:rPr>
-        <w:t>VERSONING, PAGING AND SORTING</w:t>
+        <w:t>VERSONING</w:t>
+      </w:r>
+      <w:proofErr w:type="gramEnd"/>
+      <w:r>
+        <w:rPr>
+          <w:b/>
+          <w:bCs/>
+        </w:rPr>
+        <w:t>, PAGING AND SORTING</w:t>
       </w:r>
     </w:p>
     <w:p>
@@ -5596,6 +5770,7 @@
         </w:rPr>
         <w:t xml:space="preserve"> is placed on the @</w:t>
       </w:r>
+      <w:proofErr w:type="gramStart"/>
       <w:r>
         <w:rPr>
           <w:rFonts w:ascii="UtopiaStd-Regular" w:hAnsi="UtopiaStd-Regular"/>
@@ -5632,7 +5807,16 @@
           <w:sz w:val="18"/>
           <w:szCs w:val="18"/>
         </w:rPr>
-        <w:t xml:space="preserve"> endpoints  </w:t>
+        <w:t xml:space="preserve"> endpoints</w:t>
+      </w:r>
+      <w:proofErr w:type="gramEnd"/>
+      <w:r>
+        <w:rPr>
+          <w:rFonts w:ascii="UtopiaStd-Regular" w:hAnsi="UtopiaStd-Regular"/>
+          <w:sz w:val="18"/>
+          <w:szCs w:val="18"/>
+        </w:rPr>
+        <w:t xml:space="preserve">  </w:t>
       </w:r>
       <w:r>
         <w:rPr>
@@ -5727,6 +5911,7 @@
         <w:t xml:space="preserve"> endpoints starts with /v1/</w:t>
       </w:r>
       <w:proofErr w:type="spellStart"/>
+      <w:proofErr w:type="gramStart"/>
       <w:r>
         <w:rPr>
           <w:b/>
@@ -5742,6 +5927,7 @@
         </w:rPr>
         <w:t>..</w:t>
       </w:r>
+      <w:proofErr w:type="gramEnd"/>
       <w:r>
         <w:rPr>
           <w:b/>
@@ -6032,13 +6218,23 @@
         <w:t xml:space="preserve">is the </w:t>
       </w:r>
       <w:proofErr w:type="spellStart"/>
+      <w:proofErr w:type="gramStart"/>
       <w:r>
         <w:rPr>
           <w:rFonts w:ascii="TheSansMonoConNormal" w:hAnsi="TheSansMonoConNormal"/>
           <w:sz w:val="18"/>
           <w:szCs w:val="18"/>
         </w:rPr>
-        <w:t>org.springframework.data.repository.PagingAndSortingRepository</w:t>
+        <w:t>org.springframework</w:t>
+      </w:r>
+      <w:proofErr w:type="gramEnd"/>
+      <w:r>
+        <w:rPr>
+          <w:rFonts w:ascii="TheSansMonoConNormal" w:hAnsi="TheSansMonoConNormal"/>
+          <w:sz w:val="18"/>
+          <w:szCs w:val="18"/>
+        </w:rPr>
+        <w:t>.data.repository.PagingAndSortingRepository</w:t>
       </w:r>
       <w:proofErr w:type="spellEnd"/>
       <w:r>
@@ -6294,6 +6490,7 @@
         <w:t xml:space="preserve">&lt;User&gt; </w:t>
       </w:r>
       <w:proofErr w:type="spellStart"/>
+      <w:proofErr w:type="gramStart"/>
       <w:r>
         <w:rPr>
           <w:rFonts w:ascii="Consolas" w:hAnsi="Consolas" w:cs="Consolas"/>
@@ -6311,7 +6508,17 @@
           <w:szCs w:val="20"/>
           <w:shd w:val="clear" w:color="auto" w:fill="E8F2FE"/>
         </w:rPr>
-        <w:t xml:space="preserve">(Pageable </w:t>
+        <w:t>(</w:t>
+      </w:r>
+      <w:proofErr w:type="gramEnd"/>
+      <w:r>
+        <w:rPr>
+          <w:rFonts w:ascii="Consolas" w:hAnsi="Consolas" w:cs="Consolas"/>
+          <w:sz w:val="20"/>
+          <w:szCs w:val="20"/>
+          <w:shd w:val="clear" w:color="auto" w:fill="E8F2FE"/>
+        </w:rPr>
+        <w:t xml:space="preserve">Pageable </w:t>
       </w:r>
       <w:r>
         <w:rPr>
@@ -6640,6 +6847,7 @@
         <w:t xml:space="preserve">Successfully implemented </w:t>
       </w:r>
       <w:proofErr w:type="spellStart"/>
+      <w:proofErr w:type="gramStart"/>
       <w:r>
         <w:rPr>
           <w:b/>
@@ -6667,7 +6875,16 @@
           <w:szCs w:val="27"/>
           <w:shd w:val="clear" w:color="auto" w:fill="FFFFFF"/>
         </w:rPr>
-        <w:t xml:space="preserve"> encryption algorithm in verifying users of the s</w:t>
+        <w:t xml:space="preserve"> encryption</w:t>
+      </w:r>
+      <w:proofErr w:type="gramEnd"/>
+      <w:r>
+        <w:rPr>
+          <w:sz w:val="27"/>
+          <w:szCs w:val="27"/>
+          <w:shd w:val="clear" w:color="auto" w:fill="FFFFFF"/>
+        </w:rPr>
+        <w:t xml:space="preserve"> algorithm in verifying users of the s</w:t>
       </w:r>
       <w:r>
         <w:rPr>
@@ -7067,6 +7284,7 @@
         <w:br/>
         <w:t xml:space="preserve">To secure the </w:t>
       </w:r>
+      <w:proofErr w:type="gramStart"/>
       <w:r>
         <w:rPr>
           <w:rFonts w:ascii="UtopiaStd-Regular" w:hAnsi="UtopiaStd-Regular"/>
@@ -7083,7 +7301,16 @@
           <w:sz w:val="18"/>
           <w:szCs w:val="18"/>
         </w:rPr>
-        <w:t xml:space="preserve"> we override the </w:t>
+        <w:t xml:space="preserve"> we</w:t>
+      </w:r>
+      <w:proofErr w:type="gramEnd"/>
+      <w:r>
+        <w:rPr>
+          <w:rFonts w:ascii="UtopiaStd-Regular" w:hAnsi="UtopiaStd-Regular"/>
+          <w:sz w:val="18"/>
+          <w:szCs w:val="18"/>
+        </w:rPr>
+        <w:t xml:space="preserve"> override the </w:t>
       </w:r>
       <w:r>
         <w:rPr>
@@ -7478,6 +7705,7 @@
         </w:rPr>
         <w:t xml:space="preserve">In this application, only users with </w:t>
       </w:r>
+      <w:proofErr w:type="gramStart"/>
       <w:r>
         <w:rPr>
           <w:rFonts w:ascii="HelveticaNeue-Condensed" w:hAnsi="HelveticaNeue-Condensed"/>
@@ -7494,7 +7722,16 @@
           <w:sz w:val="20"/>
           <w:szCs w:val="20"/>
         </w:rPr>
-        <w:t xml:space="preserve"> roles can delete a user from the system so,</w:t>
+        <w:t xml:space="preserve"> roles</w:t>
+      </w:r>
+      <w:proofErr w:type="gramEnd"/>
+      <w:r>
+        <w:rPr>
+          <w:rFonts w:ascii="HelveticaNeue-Condensed" w:hAnsi="HelveticaNeue-Condensed"/>
+          <w:sz w:val="20"/>
+          <w:szCs w:val="20"/>
+        </w:rPr>
+        <w:t xml:space="preserve"> can delete a user from the system so,</w:t>
       </w:r>
       <w:r>
         <w:rPr>
@@ -7524,140 +7761,9 @@
           <w:shd w:val="clear" w:color="auto" w:fill="E8F2FE"/>
         </w:rPr>
         <w:lastRenderedPageBreak/>
-        <w:t>@EnableGlobalMethodSecurity</w:t>
-      </w:r>
-      <w:r>
-        <w:rPr>
-          <w:rFonts w:ascii="Consolas" w:hAnsi="Consolas" w:cs="Consolas"/>
-          <w:sz w:val="20"/>
-          <w:szCs w:val="20"/>
-          <w:shd w:val="clear" w:color="auto" w:fill="E8F2FE"/>
-        </w:rPr>
-        <w:t xml:space="preserve">(prePostEnabled = </w:t>
-      </w:r>
-      <w:r>
-        <w:rPr>
-          <w:rFonts w:ascii="Consolas" w:hAnsi="Consolas" w:cs="Consolas"/>
-          <w:b/>
-          <w:bCs/>
-          <w:color w:val="7F0055"/>
-          <w:sz w:val="20"/>
-          <w:szCs w:val="20"/>
-          <w:shd w:val="clear" w:color="auto" w:fill="E8F2FE"/>
-        </w:rPr>
-        <w:t>true</w:t>
-      </w:r>
-      <w:r>
-        <w:rPr>
-          <w:rFonts w:ascii="Consolas" w:hAnsi="Consolas" w:cs="Consolas"/>
-          <w:sz w:val="20"/>
-          <w:szCs w:val="20"/>
-          <w:shd w:val="clear" w:color="auto" w:fill="E8F2FE"/>
-        </w:rPr>
-        <w:t>)</w:t>
-      </w:r>
-    </w:p>
-    <w:p>
-      <w:pPr>
-        <w:pStyle w:val="NormalWeb"/>
-        <w:rPr>
-          <w:rFonts w:ascii="Consolas" w:hAnsi="Consolas" w:cs="Consolas"/>
-          <w:sz w:val="20"/>
-          <w:szCs w:val="20"/>
-          <w:shd w:val="clear" w:color="auto" w:fill="E8F2FE"/>
-        </w:rPr>
-      </w:pPr>
-      <w:r>
-        <w:rPr>
-          <w:rFonts w:ascii="Consolas" w:hAnsi="Consolas" w:cs="Consolas"/>
-          <w:sz w:val="20"/>
-          <w:szCs w:val="20"/>
-          <w:shd w:val="clear" w:color="auto" w:fill="E8F2FE"/>
-        </w:rPr>
-        <w:t xml:space="preserve">To allow for </w:t>
-      </w:r>
-      <w:r>
-        <w:rPr>
-          <w:rFonts w:ascii="Consolas" w:hAnsi="Consolas" w:cs="Consolas"/>
-          <w:b/>
-          <w:bCs/>
-          <w:sz w:val="20"/>
-          <w:szCs w:val="20"/>
-          <w:shd w:val="clear" w:color="auto" w:fill="E8F2FE"/>
-        </w:rPr>
-        <w:t>URI</w:t>
-      </w:r>
-      <w:r>
-        <w:rPr>
-          <w:rFonts w:ascii="Consolas" w:hAnsi="Consolas" w:cs="Consolas"/>
-          <w:b/>
-          <w:bCs/>
-          <w:sz w:val="20"/>
-          <w:szCs w:val="20"/>
-          <w:shd w:val="clear" w:color="auto" w:fill="E8F2FE"/>
-        </w:rPr>
-        <w:t xml:space="preserve"> </w:t>
-      </w:r>
-      <w:r>
-        <w:rPr>
-          <w:rFonts w:ascii="Consolas" w:hAnsi="Consolas" w:cs="Consolas"/>
-          <w:sz w:val="20"/>
-          <w:szCs w:val="20"/>
-          <w:shd w:val="clear" w:color="auto" w:fill="E8F2FE"/>
-        </w:rPr>
-        <w:t>method security features</w:t>
-      </w:r>
-    </w:p>
-    <w:p>
-      <w:pPr>
-        <w:pStyle w:val="NormalWeb"/>
-        <w:rPr>
-          <w:rFonts w:ascii="Consolas" w:hAnsi="Consolas" w:cs="Consolas"/>
-          <w:sz w:val="20"/>
-          <w:szCs w:val="20"/>
-          <w:shd w:val="clear" w:color="auto" w:fill="E8F2FE"/>
-        </w:rPr>
-      </w:pPr>
-      <w:r>
-        <w:rPr>
-          <w:rFonts w:ascii="Consolas" w:hAnsi="Consolas" w:cs="Consolas"/>
-          <w:sz w:val="20"/>
-          <w:szCs w:val="20"/>
-          <w:shd w:val="clear" w:color="auto" w:fill="E8F2FE"/>
-        </w:rPr>
-        <w:t xml:space="preserve">The </w:t>
-      </w:r>
-      <w:r>
-        <w:rPr>
-          <w:rFonts w:ascii="Consolas" w:hAnsi="Consolas" w:cs="Consolas"/>
-          <w:b/>
-          <w:bCs/>
-          <w:sz w:val="20"/>
-          <w:szCs w:val="20"/>
-          <w:shd w:val="clear" w:color="auto" w:fill="E8F2FE"/>
-        </w:rPr>
-        <w:t xml:space="preserve">URI </w:t>
-      </w:r>
-      <w:r>
-        <w:rPr>
-          <w:rFonts w:ascii="Consolas" w:hAnsi="Consolas" w:cs="Consolas"/>
-          <w:sz w:val="20"/>
-          <w:szCs w:val="20"/>
-          <w:shd w:val="clear" w:color="auto" w:fill="E8F2FE"/>
-        </w:rPr>
-        <w:t xml:space="preserve"> is annotated with </w:t>
-      </w:r>
-    </w:p>
-    <w:p>
-      <w:pPr>
-        <w:pStyle w:val="NormalWeb"/>
-        <w:rPr>
-          <w:rFonts w:ascii="Consolas" w:hAnsi="Consolas" w:cs="Consolas"/>
-          <w:sz w:val="20"/>
-          <w:szCs w:val="20"/>
-          <w:shd w:val="clear" w:color="auto" w:fill="E8F2FE"/>
-        </w:rPr>
-      </w:pPr>
+        <w:t>@</w:t>
+      </w:r>
+      <w:proofErr w:type="gramStart"/>
       <w:r>
         <w:rPr>
           <w:rFonts w:ascii="Consolas" w:hAnsi="Consolas" w:cs="Consolas"/>
@@ -7666,6 +7772,169 @@
           <w:szCs w:val="20"/>
           <w:shd w:val="clear" w:color="auto" w:fill="E8F2FE"/>
         </w:rPr>
+        <w:t>EnableGlobalMethodSecurity</w:t>
+      </w:r>
+      <w:r>
+        <w:rPr>
+          <w:rFonts w:ascii="Consolas" w:hAnsi="Consolas" w:cs="Consolas"/>
+          <w:sz w:val="20"/>
+          <w:szCs w:val="20"/>
+          <w:shd w:val="clear" w:color="auto" w:fill="E8F2FE"/>
+        </w:rPr>
+        <w:t>(</w:t>
+      </w:r>
+      <w:proofErr w:type="gramEnd"/>
+      <w:r>
+        <w:rPr>
+          <w:rFonts w:ascii="Consolas" w:hAnsi="Consolas" w:cs="Consolas"/>
+          <w:sz w:val="20"/>
+          <w:szCs w:val="20"/>
+          <w:shd w:val="clear" w:color="auto" w:fill="E8F2FE"/>
+        </w:rPr>
+        <w:t xml:space="preserve">prePostEnabled = </w:t>
+      </w:r>
+      <w:r>
+        <w:rPr>
+          <w:rFonts w:ascii="Consolas" w:hAnsi="Consolas" w:cs="Consolas"/>
+          <w:b/>
+          <w:bCs/>
+          <w:color w:val="7F0055"/>
+          <w:sz w:val="20"/>
+          <w:szCs w:val="20"/>
+          <w:shd w:val="clear" w:color="auto" w:fill="E8F2FE"/>
+        </w:rPr>
+        <w:t>true</w:t>
+      </w:r>
+      <w:r>
+        <w:rPr>
+          <w:rFonts w:ascii="Consolas" w:hAnsi="Consolas" w:cs="Consolas"/>
+          <w:sz w:val="20"/>
+          <w:szCs w:val="20"/>
+          <w:shd w:val="clear" w:color="auto" w:fill="E8F2FE"/>
+        </w:rPr>
+        <w:t>)</w:t>
+      </w:r>
+    </w:p>
+    <w:p>
+      <w:pPr>
+        <w:pStyle w:val="NormalWeb"/>
+        <w:rPr>
+          <w:rFonts w:ascii="Consolas" w:hAnsi="Consolas" w:cs="Consolas"/>
+          <w:sz w:val="20"/>
+          <w:szCs w:val="20"/>
+          <w:shd w:val="clear" w:color="auto" w:fill="E8F2FE"/>
+        </w:rPr>
+      </w:pPr>
+      <w:r>
+        <w:rPr>
+          <w:rFonts w:ascii="Consolas" w:hAnsi="Consolas" w:cs="Consolas"/>
+          <w:sz w:val="20"/>
+          <w:szCs w:val="20"/>
+          <w:shd w:val="clear" w:color="auto" w:fill="E8F2FE"/>
+        </w:rPr>
+        <w:t xml:space="preserve">To allow for </w:t>
+      </w:r>
+      <w:r>
+        <w:rPr>
+          <w:rFonts w:ascii="Consolas" w:hAnsi="Consolas" w:cs="Consolas"/>
+          <w:b/>
+          <w:bCs/>
+          <w:sz w:val="20"/>
+          <w:szCs w:val="20"/>
+          <w:shd w:val="clear" w:color="auto" w:fill="E8F2FE"/>
+        </w:rPr>
+        <w:t>URI</w:t>
+      </w:r>
+      <w:r>
+        <w:rPr>
+          <w:rFonts w:ascii="Consolas" w:hAnsi="Consolas" w:cs="Consolas"/>
+          <w:b/>
+          <w:bCs/>
+          <w:sz w:val="20"/>
+          <w:szCs w:val="20"/>
+          <w:shd w:val="clear" w:color="auto" w:fill="E8F2FE"/>
+        </w:rPr>
+        <w:t xml:space="preserve"> </w:t>
+      </w:r>
+      <w:r>
+        <w:rPr>
+          <w:rFonts w:ascii="Consolas" w:hAnsi="Consolas" w:cs="Consolas"/>
+          <w:sz w:val="20"/>
+          <w:szCs w:val="20"/>
+          <w:shd w:val="clear" w:color="auto" w:fill="E8F2FE"/>
+        </w:rPr>
+        <w:t>method security features</w:t>
+      </w:r>
+    </w:p>
+    <w:p>
+      <w:pPr>
+        <w:pStyle w:val="NormalWeb"/>
+        <w:rPr>
+          <w:rFonts w:ascii="Consolas" w:hAnsi="Consolas" w:cs="Consolas"/>
+          <w:sz w:val="20"/>
+          <w:szCs w:val="20"/>
+          <w:shd w:val="clear" w:color="auto" w:fill="E8F2FE"/>
+        </w:rPr>
+      </w:pPr>
+      <w:r>
+        <w:rPr>
+          <w:rFonts w:ascii="Consolas" w:hAnsi="Consolas" w:cs="Consolas"/>
+          <w:sz w:val="20"/>
+          <w:szCs w:val="20"/>
+          <w:shd w:val="clear" w:color="auto" w:fill="E8F2FE"/>
+        </w:rPr>
+        <w:t xml:space="preserve">The </w:t>
+      </w:r>
+      <w:proofErr w:type="gramStart"/>
+      <w:r>
+        <w:rPr>
+          <w:rFonts w:ascii="Consolas" w:hAnsi="Consolas" w:cs="Consolas"/>
+          <w:b/>
+          <w:bCs/>
+          <w:sz w:val="20"/>
+          <w:szCs w:val="20"/>
+          <w:shd w:val="clear" w:color="auto" w:fill="E8F2FE"/>
+        </w:rPr>
+        <w:t xml:space="preserve">URI </w:t>
+      </w:r>
+      <w:r>
+        <w:rPr>
+          <w:rFonts w:ascii="Consolas" w:hAnsi="Consolas" w:cs="Consolas"/>
+          <w:sz w:val="20"/>
+          <w:szCs w:val="20"/>
+          <w:shd w:val="clear" w:color="auto" w:fill="E8F2FE"/>
+        </w:rPr>
+        <w:t xml:space="preserve"> is</w:t>
+      </w:r>
+      <w:proofErr w:type="gramEnd"/>
+      <w:r>
+        <w:rPr>
+          <w:rFonts w:ascii="Consolas" w:hAnsi="Consolas" w:cs="Consolas"/>
+          <w:sz w:val="20"/>
+          <w:szCs w:val="20"/>
+          <w:shd w:val="clear" w:color="auto" w:fill="E8F2FE"/>
+        </w:rPr>
+        <w:t xml:space="preserve"> annotated with </w:t>
+      </w:r>
+    </w:p>
+    <w:p>
+      <w:pPr>
+        <w:pStyle w:val="NormalWeb"/>
+        <w:rPr>
+          <w:rFonts w:ascii="Consolas" w:hAnsi="Consolas" w:cs="Consolas"/>
+          <w:sz w:val="20"/>
+          <w:szCs w:val="20"/>
+          <w:shd w:val="clear" w:color="auto" w:fill="E8F2FE"/>
+        </w:rPr>
+      </w:pPr>
+      <w:r>
+        <w:rPr>
+          <w:rFonts w:ascii="Consolas" w:hAnsi="Consolas" w:cs="Consolas"/>
+          <w:color w:val="646464"/>
+          <w:sz w:val="20"/>
+          <w:szCs w:val="20"/>
+          <w:shd w:val="clear" w:color="auto" w:fill="E8F2FE"/>
+        </w:rPr>
         <w:t>@PreAuthorize</w:t>
       </w:r>
       <w:r>
@@ -7687,6 +7956,7 @@
         </w:rPr>
         <w:t>"hasAuthority('ADMIN')"</w:t>
       </w:r>
+      <w:proofErr w:type="gramStart"/>
       <w:r>
         <w:rPr>
           <w:rFonts w:ascii="Consolas" w:hAnsi="Consolas" w:cs="Consolas"/>
@@ -7694,8 +7964,9 @@
           <w:szCs w:val="20"/>
           <w:shd w:val="clear" w:color="auto" w:fill="E8F2FE"/>
         </w:rPr>
-        <w:t>)</w:t>
-      </w:r>
+        <w:t>) ,</w:t>
+      </w:r>
+      <w:proofErr w:type="gramEnd"/>
       <w:r>
         <w:rPr>
           <w:rFonts w:ascii="Consolas" w:hAnsi="Consolas" w:cs="Consolas"/>
@@ -7703,7 +7974,7 @@
           <w:szCs w:val="20"/>
           <w:shd w:val="clear" w:color="auto" w:fill="E8F2FE"/>
         </w:rPr>
-        <w:t xml:space="preserve"> , to check if a user has an </w:t>
+        <w:t xml:space="preserve"> to check if a user has an </w:t>
       </w:r>
       <w:r>
         <w:rPr>
@@ -7802,17 +8073,37 @@
           <w:sz w:val="18"/>
           <w:szCs w:val="18"/>
         </w:rPr>
-        <w:t xml:space="preserve">Now we use POSTMAN to test  </w:t>
-      </w:r>
-      <w:r>
-        <w:rPr>
-          <w:rFonts w:ascii="UtopiaStd-Regular" w:hAnsi="UtopiaStd-Regular"/>
-          <w:b/>
-          <w:bCs/>
-          <w:sz w:val="18"/>
-          <w:szCs w:val="18"/>
-        </w:rPr>
-        <w:t xml:space="preserve">TWO users, </w:t>
+        <w:t xml:space="preserve">Now we use POSTMAN to </w:t>
+      </w:r>
+      <w:proofErr w:type="gramStart"/>
+      <w:r>
+        <w:rPr>
+          <w:rFonts w:ascii="UtopiaStd-Regular" w:hAnsi="UtopiaStd-Regular"/>
+          <w:sz w:val="18"/>
+          <w:szCs w:val="18"/>
+        </w:rPr>
+        <w:t xml:space="preserve">test  </w:t>
+      </w:r>
+      <w:r>
+        <w:rPr>
+          <w:rFonts w:ascii="UtopiaStd-Regular" w:hAnsi="UtopiaStd-Regular"/>
+          <w:b/>
+          <w:bCs/>
+          <w:sz w:val="18"/>
+          <w:szCs w:val="18"/>
+        </w:rPr>
+        <w:t>TWO</w:t>
+      </w:r>
+      <w:proofErr w:type="gramEnd"/>
+      <w:r>
+        <w:rPr>
+          <w:rFonts w:ascii="UtopiaStd-Regular" w:hAnsi="UtopiaStd-Regular"/>
+          <w:b/>
+          <w:bCs/>
+          <w:sz w:val="18"/>
+          <w:szCs w:val="18"/>
+        </w:rPr>
+        <w:t xml:space="preserve"> users, </w:t>
       </w:r>
       <w:r>
         <w:rPr>
@@ -8023,8 +8314,18 @@
           <w:sz w:val="18"/>
           <w:szCs w:val="18"/>
         </w:rPr>
-        <w:t>Now with a User(</w:t>
-      </w:r>
+        <w:t xml:space="preserve">Now with a </w:t>
+      </w:r>
+      <w:proofErr w:type="gramStart"/>
+      <w:r>
+        <w:rPr>
+          <w:rFonts w:ascii="UtopiaStd-Regular" w:hAnsi="UtopiaStd-Regular"/>
+          <w:sz w:val="18"/>
+          <w:szCs w:val="18"/>
+        </w:rPr>
+        <w:t>User(</w:t>
+      </w:r>
+      <w:proofErr w:type="gramEnd"/>
       <w:r>
         <w:rPr>
           <w:rFonts w:ascii="UtopiaStd-Regular" w:hAnsi="UtopiaStd-Regular"/>
@@ -8907,6 +9208,7 @@
         <w:t xml:space="preserve">Central to Spring’s support for building REST clients is the </w:t>
       </w:r>
       <w:proofErr w:type="spellStart"/>
+      <w:proofErr w:type="gramStart"/>
       <w:r>
         <w:rPr>
           <w:rFonts w:ascii="TheSansMonoConNormal" w:hAnsi="TheSansMonoConNormal"/>
@@ -8916,6 +9218,7 @@
         <w:t>org.springframework.web.client</w:t>
       </w:r>
       <w:proofErr w:type="spellEnd"/>
+      <w:proofErr w:type="gramEnd"/>
       <w:r>
         <w:rPr>
           <w:rFonts w:ascii="TheSansMonoConNormal" w:hAnsi="TheSansMonoConNormal"/>
@@ -9574,22 +9877,7 @@
           <w:szCs w:val="18"/>
         </w:rPr>
         <w:br/>
-      </w:r>
-      <w:r>
-        <w:rPr>
-          <w:rFonts w:ascii="UtopiaStd-Regular" w:hAnsi="UtopiaStd-Regular"/>
-          <w:sz w:val="18"/>
-          <w:szCs w:val="18"/>
-        </w:rPr>
-        <w:t>BUT</w:t>
-      </w:r>
-      <w:r>
-        <w:rPr>
-          <w:rFonts w:ascii="UtopiaStd-Regular" w:hAnsi="UtopiaStd-Regular"/>
-          <w:sz w:val="18"/>
-          <w:szCs w:val="18"/>
-        </w:rPr>
-        <w:t xml:space="preserve"> we will focus on unit and integration testing. </w:t>
+        <w:t xml:space="preserve">BUT we will focus on unit and integration testing. </w:t>
       </w:r>
     </w:p>
     <w:p>
@@ -9784,6 +10072,7 @@
         </w:rPr>
         <w:t xml:space="preserve">ypermedia </w:t>
       </w:r>
+      <w:proofErr w:type="gramStart"/>
       <w:r>
         <w:rPr>
           <w:rFonts w:ascii="UtopiaStd-Bold" w:hAnsi="UtopiaStd-Bold"/>
@@ -9800,7 +10089,16 @@
           <w:sz w:val="18"/>
           <w:szCs w:val="18"/>
         </w:rPr>
-        <w:t xml:space="preserve">s </w:t>
+        <w:t>s</w:t>
+      </w:r>
+      <w:proofErr w:type="gramEnd"/>
+      <w:r>
+        <w:rPr>
+          <w:rFonts w:ascii="UtopiaStd-Regular" w:hAnsi="UtopiaStd-Regular"/>
+          <w:sz w:val="18"/>
+          <w:szCs w:val="18"/>
+        </w:rPr>
+        <w:t xml:space="preserve"> </w:t>
       </w:r>
       <w:r>
         <w:rPr>
@@ -10067,19 +10365,21 @@
           <w:sz w:val="18"/>
           <w:szCs w:val="18"/>
         </w:rPr>
-        <w:t xml:space="preserve">Here, </w:t>
-      </w:r>
-      <w:r>
-        <w:rPr>
-          <w:rFonts w:ascii="UtopiaStd-Regular" w:hAnsi="UtopiaStd-Regular"/>
-          <w:sz w:val="18"/>
-          <w:szCs w:val="18"/>
-        </w:rPr>
-        <w:t>the consuming clients can use</w:t>
-      </w:r>
-      <w:r>
-        <w:rPr>
-          <w:rFonts w:ascii="UtopiaStd-Regular" w:hAnsi="UtopiaStd-Regular"/>
+        <w:t xml:space="preserve">Here, the consuming clients can use the </w:t>
+      </w:r>
+      <w:proofErr w:type="spellStart"/>
+      <w:r>
+        <w:rPr>
+          <w:rFonts w:ascii="TheSansMonoConNormal" w:hAnsi="TheSansMonoConNormal"/>
+          <w:sz w:val="18"/>
+          <w:szCs w:val="18"/>
+        </w:rPr>
+        <w:t>rel</w:t>
+      </w:r>
+      <w:proofErr w:type="spellEnd"/>
+      <w:r>
+        <w:rPr>
+          <w:rFonts w:ascii="TheSansMonoConNormal" w:hAnsi="TheSansMonoConNormal"/>
           <w:sz w:val="18"/>
           <w:szCs w:val="18"/>
         </w:rPr>
@@ -10091,7 +10391,7 @@
           <w:sz w:val="18"/>
           <w:szCs w:val="18"/>
         </w:rPr>
-        <w:t xml:space="preserve">the </w:t>
+        <w:t xml:space="preserve">value to identify and navigate to the related resources. As long as the </w:t>
       </w:r>
       <w:proofErr w:type="spellStart"/>
       <w:r>
@@ -10117,208 +10417,12 @@
           <w:sz w:val="18"/>
           <w:szCs w:val="18"/>
         </w:rPr>
-        <w:t xml:space="preserve">value to identify and navigate to the related resources. As long as the </w:t>
-      </w:r>
-      <w:proofErr w:type="spellStart"/>
-      <w:r>
-        <w:rPr>
-          <w:rFonts w:ascii="TheSansMonoConNormal" w:hAnsi="TheSansMonoConNormal"/>
-          <w:sz w:val="18"/>
-          <w:szCs w:val="18"/>
-        </w:rPr>
-        <w:t>rel</w:t>
-      </w:r>
-      <w:proofErr w:type="spellEnd"/>
-      <w:r>
-        <w:rPr>
-          <w:rFonts w:ascii="TheSansMonoConNormal" w:hAnsi="TheSansMonoConNormal"/>
-          <w:sz w:val="18"/>
-          <w:szCs w:val="18"/>
-        </w:rPr>
-        <w:t xml:space="preserve"> </w:t>
-      </w:r>
-      <w:r>
-        <w:rPr>
-          <w:rFonts w:ascii="UtopiaStd-Regular" w:hAnsi="UtopiaStd-Regular"/>
-          <w:sz w:val="18"/>
-          <w:szCs w:val="18"/>
-        </w:rPr>
-        <w:t>value doesn’t change, the</w:t>
-      </w:r>
-      <w:r>
-        <w:rPr>
-          <w:rFonts w:ascii="UtopiaStd-Regular" w:hAnsi="UtopiaStd-Regular"/>
-          <w:sz w:val="18"/>
-          <w:szCs w:val="18"/>
-        </w:rPr>
-        <w:t xml:space="preserve"> </w:t>
-      </w:r>
-      <w:r>
-        <w:rPr>
-          <w:rFonts w:ascii="UtopiaStd-Regular" w:hAnsi="UtopiaStd-Regular"/>
-          <w:sz w:val="18"/>
-          <w:szCs w:val="18"/>
-        </w:rPr>
-        <w:t>server can release new versions of the URI without breaking the client. It also makes it easy for consuming</w:t>
-      </w:r>
-      <w:r>
-        <w:rPr>
-          <w:rFonts w:ascii="UtopiaStd-Regular" w:hAnsi="UtopiaStd-Regular"/>
-          <w:sz w:val="18"/>
-          <w:szCs w:val="18"/>
-        </w:rPr>
-        <w:t xml:space="preserve"> </w:t>
-      </w:r>
-      <w:r>
-        <w:rPr>
-          <w:rFonts w:ascii="UtopiaStd-Regular" w:hAnsi="UtopiaStd-Regular"/>
-          <w:sz w:val="18"/>
-          <w:szCs w:val="18"/>
-        </w:rPr>
-        <w:t>developers to explore the API without relying on heavy documentation.</w:t>
-      </w:r>
-    </w:p>
-    <w:p>
-      <w:pPr>
-        <w:pStyle w:val="NormalWeb"/>
-        <w:rPr>
-          <w:rFonts w:ascii="UtopiaStd-Regular" w:hAnsi="UtopiaStd-Regular"/>
-          <w:sz w:val="18"/>
-          <w:szCs w:val="18"/>
-        </w:rPr>
-      </w:pPr>
-      <w:r>
-        <w:rPr>
-          <w:rFonts w:ascii="HelveticaNeue-Condensed" w:hAnsi="HelveticaNeue-Condensed"/>
-          <w:sz w:val="20"/>
-          <w:szCs w:val="20"/>
-        </w:rPr>
-        <w:t xml:space="preserve">. the same applies to many public/open-source </w:t>
-      </w:r>
-      <w:proofErr w:type="spellStart"/>
-      <w:r>
-        <w:rPr>
-          <w:rFonts w:ascii="HelveticaNeue-Condensed" w:hAnsi="HelveticaNeue-Condensed"/>
-          <w:sz w:val="20"/>
-          <w:szCs w:val="20"/>
-        </w:rPr>
-        <w:t>reSt</w:t>
-      </w:r>
-      <w:proofErr w:type="spellEnd"/>
-      <w:r>
-        <w:rPr>
-          <w:rFonts w:ascii="HelveticaNeue-Condensed" w:hAnsi="HelveticaNeue-Condensed"/>
-          <w:sz w:val="20"/>
-          <w:szCs w:val="20"/>
-        </w:rPr>
-        <w:t xml:space="preserve"> </w:t>
-      </w:r>
-      <w:proofErr w:type="spellStart"/>
-      <w:r>
-        <w:rPr>
-          <w:rFonts w:ascii="HelveticaNeue-Condensed" w:hAnsi="HelveticaNeue-Condensed"/>
-          <w:sz w:val="20"/>
-          <w:szCs w:val="20"/>
-        </w:rPr>
-        <w:t>apIs</w:t>
-      </w:r>
-      <w:proofErr w:type="spellEnd"/>
-      <w:r>
-        <w:rPr>
-          <w:rFonts w:ascii="HelveticaNeue-Condensed" w:hAnsi="HelveticaNeue-Condensed"/>
-          <w:sz w:val="20"/>
-          <w:szCs w:val="20"/>
-        </w:rPr>
-        <w:t xml:space="preserve"> being consumed today. In 2008,</w:t>
-      </w:r>
-      <w:r>
-        <w:rPr>
-          <w:rFonts w:ascii="HelveticaNeue-Condensed" w:hAnsi="HelveticaNeue-Condensed"/>
-          <w:sz w:val="20"/>
-          <w:szCs w:val="20"/>
-        </w:rPr>
-        <w:br/>
-      </w:r>
-      <w:proofErr w:type="spellStart"/>
-      <w:r>
-        <w:rPr>
-          <w:rFonts w:ascii="HelveticaNeue-Condensed" w:hAnsi="HelveticaNeue-Condensed"/>
-          <w:sz w:val="20"/>
-          <w:szCs w:val="20"/>
-        </w:rPr>
-        <w:t>roy</w:t>
-      </w:r>
-      <w:proofErr w:type="spellEnd"/>
-      <w:r>
-        <w:rPr>
-          <w:rFonts w:ascii="HelveticaNeue-Condensed" w:hAnsi="HelveticaNeue-Condensed"/>
-          <w:sz w:val="20"/>
-          <w:szCs w:val="20"/>
-        </w:rPr>
-        <w:t xml:space="preserve"> Fielding expressed frustration in his blog (</w:t>
-      </w:r>
-      <w:r>
-        <w:rPr>
-          <w:rFonts w:ascii="TheSansMonoConNormal" w:hAnsi="TheSansMonoConNormal"/>
-          <w:color w:val="0000FF"/>
-          <w:sz w:val="18"/>
-          <w:szCs w:val="18"/>
-        </w:rPr>
-        <w:t>http://roy.gbiv.com/untangled/2008/rest-apismust-be-hypertext-driven</w:t>
-      </w:r>
-      <w:r>
-        <w:rPr>
-          <w:rFonts w:ascii="HelveticaNeue-Condensed" w:hAnsi="HelveticaNeue-Condensed"/>
-          <w:sz w:val="20"/>
-          <w:szCs w:val="20"/>
-        </w:rPr>
-        <w:t xml:space="preserve">) at such </w:t>
-      </w:r>
-      <w:proofErr w:type="spellStart"/>
-      <w:r>
-        <w:rPr>
-          <w:rFonts w:ascii="HelveticaNeue-Condensed" w:hAnsi="HelveticaNeue-Condensed"/>
-          <w:sz w:val="20"/>
-          <w:szCs w:val="20"/>
-        </w:rPr>
-        <w:t>apIs</w:t>
-      </w:r>
-      <w:proofErr w:type="spellEnd"/>
-      <w:r>
-        <w:rPr>
-          <w:rFonts w:ascii="HelveticaNeue-Condensed" w:hAnsi="HelveticaNeue-Condensed"/>
-          <w:sz w:val="20"/>
-          <w:szCs w:val="20"/>
-        </w:rPr>
-        <w:t xml:space="preserve"> being called </w:t>
-      </w:r>
-      <w:proofErr w:type="spellStart"/>
-      <w:r>
-        <w:rPr>
-          <w:rFonts w:ascii="HelveticaNeue-Condensed" w:hAnsi="HelveticaNeue-Condensed"/>
-          <w:sz w:val="20"/>
-          <w:szCs w:val="20"/>
-        </w:rPr>
-        <w:t>reStful</w:t>
-      </w:r>
-      <w:proofErr w:type="spellEnd"/>
-      <w:r>
-        <w:rPr>
-          <w:rFonts w:ascii="HelveticaNeue-Condensed" w:hAnsi="HelveticaNeue-Condensed"/>
-          <w:sz w:val="20"/>
-          <w:szCs w:val="20"/>
-        </w:rPr>
-        <w:t xml:space="preserve"> but that are not hypermedia-driven:</w:t>
-      </w:r>
-      <w:r>
-        <w:rPr>
-          <w:rFonts w:ascii="HelveticaNeue-Condensed" w:hAnsi="HelveticaNeue-Condensed"/>
-          <w:sz w:val="20"/>
-          <w:szCs w:val="20"/>
-        </w:rPr>
-        <w:br/>
-      </w:r>
-      <w:r>
+        <w:t>value doesn’t change, the server can release new versions of the URI without breaking the client. It also makes it easy for consuming developers to explore the API without relying on heavy documentation.</w:t>
+      </w:r>
+    </w:p>
+    <w:p>
+      <w:pPr>
+        <w:pStyle w:val="NormalWeb"/>
         <w:rPr>
           <w:rFonts w:ascii="HelveticaNeue-CondensedObl" w:hAnsi="HelveticaNeue-CondensedObl"/>
           <w:i/>
@@ -10326,11 +10430,133 @@
           <w:sz w:val="20"/>
           <w:szCs w:val="20"/>
         </w:rPr>
-        <w:t>“What needs to be done to make the REST architectural style clear on the notion that</w:t>
-      </w:r>
-      <w:r>
-        <w:rPr>
-          <w:rFonts w:ascii="HelveticaNeue-CondensedObl" w:hAnsi="HelveticaNeue-CondensedObl"/>
+      </w:pPr>
+      <w:r>
+        <w:rPr>
+          <w:rFonts w:ascii="HelveticaNeue-Condensed" w:hAnsi="HelveticaNeue-Condensed"/>
+          <w:sz w:val="20"/>
+          <w:szCs w:val="20"/>
+        </w:rPr>
+        <w:t xml:space="preserve">. the same applies to many public/open-source </w:t>
+      </w:r>
+      <w:proofErr w:type="spellStart"/>
+      <w:r>
+        <w:rPr>
+          <w:rFonts w:ascii="HelveticaNeue-Condensed" w:hAnsi="HelveticaNeue-Condensed"/>
+          <w:sz w:val="20"/>
+          <w:szCs w:val="20"/>
+        </w:rPr>
+        <w:t>reSt</w:t>
+      </w:r>
+      <w:proofErr w:type="spellEnd"/>
+      <w:r>
+        <w:rPr>
+          <w:rFonts w:ascii="HelveticaNeue-Condensed" w:hAnsi="HelveticaNeue-Condensed"/>
+          <w:sz w:val="20"/>
+          <w:szCs w:val="20"/>
+        </w:rPr>
+        <w:t xml:space="preserve"> </w:t>
+      </w:r>
+      <w:proofErr w:type="spellStart"/>
+      <w:r>
+        <w:rPr>
+          <w:rFonts w:ascii="HelveticaNeue-Condensed" w:hAnsi="HelveticaNeue-Condensed"/>
+          <w:sz w:val="20"/>
+          <w:szCs w:val="20"/>
+        </w:rPr>
+        <w:t>apIs</w:t>
+      </w:r>
+      <w:proofErr w:type="spellEnd"/>
+      <w:r>
+        <w:rPr>
+          <w:rFonts w:ascii="HelveticaNeue-Condensed" w:hAnsi="HelveticaNeue-Condensed"/>
+          <w:sz w:val="20"/>
+          <w:szCs w:val="20"/>
+        </w:rPr>
+        <w:t xml:space="preserve"> being consumed today. In 2008,</w:t>
+      </w:r>
+      <w:r>
+        <w:rPr>
+          <w:rFonts w:ascii="HelveticaNeue-Condensed" w:hAnsi="HelveticaNeue-Condensed"/>
+          <w:sz w:val="20"/>
+          <w:szCs w:val="20"/>
+        </w:rPr>
+        <w:br/>
+      </w:r>
+      <w:proofErr w:type="spellStart"/>
+      <w:r>
+        <w:rPr>
+          <w:rFonts w:ascii="HelveticaNeue-Condensed" w:hAnsi="HelveticaNeue-Condensed"/>
+          <w:sz w:val="20"/>
+          <w:szCs w:val="20"/>
+        </w:rPr>
+        <w:t>roy</w:t>
+      </w:r>
+      <w:proofErr w:type="spellEnd"/>
+      <w:r>
+        <w:rPr>
+          <w:rFonts w:ascii="HelveticaNeue-Condensed" w:hAnsi="HelveticaNeue-Condensed"/>
+          <w:sz w:val="20"/>
+          <w:szCs w:val="20"/>
+        </w:rPr>
+        <w:t xml:space="preserve"> Fielding expressed frustration in his blog (</w:t>
+      </w:r>
+      <w:r>
+        <w:rPr>
+          <w:rFonts w:ascii="TheSansMonoConNormal" w:hAnsi="TheSansMonoConNormal"/>
+          <w:color w:val="0000FF"/>
+          <w:sz w:val="18"/>
+          <w:szCs w:val="18"/>
+        </w:rPr>
+        <w:t>http://roy.gbiv.com/untangled/2008/rest-apismust-be-hypertext-driven</w:t>
+      </w:r>
+      <w:r>
+        <w:rPr>
+          <w:rFonts w:ascii="HelveticaNeue-Condensed" w:hAnsi="HelveticaNeue-Condensed"/>
+          <w:sz w:val="20"/>
+          <w:szCs w:val="20"/>
+        </w:rPr>
+        <w:t xml:space="preserve">) at such </w:t>
+      </w:r>
+      <w:proofErr w:type="spellStart"/>
+      <w:r>
+        <w:rPr>
+          <w:rFonts w:ascii="HelveticaNeue-Condensed" w:hAnsi="HelveticaNeue-Condensed"/>
+          <w:sz w:val="20"/>
+          <w:szCs w:val="20"/>
+        </w:rPr>
+        <w:t>apIs</w:t>
+      </w:r>
+      <w:proofErr w:type="spellEnd"/>
+      <w:r>
+        <w:rPr>
+          <w:rFonts w:ascii="HelveticaNeue-Condensed" w:hAnsi="HelveticaNeue-Condensed"/>
+          <w:sz w:val="20"/>
+          <w:szCs w:val="20"/>
+        </w:rPr>
+        <w:t xml:space="preserve"> being called </w:t>
+      </w:r>
+      <w:proofErr w:type="spellStart"/>
+      <w:r>
+        <w:rPr>
+          <w:rFonts w:ascii="HelveticaNeue-Condensed" w:hAnsi="HelveticaNeue-Condensed"/>
+          <w:sz w:val="20"/>
+          <w:szCs w:val="20"/>
+        </w:rPr>
+        <w:t>reStful</w:t>
+      </w:r>
+      <w:proofErr w:type="spellEnd"/>
+      <w:r>
+        <w:rPr>
+          <w:rFonts w:ascii="HelveticaNeue-Condensed" w:hAnsi="HelveticaNeue-Condensed"/>
+          <w:sz w:val="20"/>
+          <w:szCs w:val="20"/>
+        </w:rPr>
+        <w:t xml:space="preserve"> but that are not hypermedia-driven:</w:t>
+      </w:r>
+      <w:r>
+        <w:rPr>
+          <w:rFonts w:ascii="HelveticaNeue-Condensed" w:hAnsi="HelveticaNeue-Condensed"/>
           <w:sz w:val="20"/>
           <w:szCs w:val="20"/>
         </w:rPr>
@@ -10344,7 +10570,7 @@
           <w:sz w:val="20"/>
           <w:szCs w:val="20"/>
         </w:rPr>
-        <w:t>hypertext is a constraint? In other words, if the engine of application state (and hence the</w:t>
+        <w:t>“What needs to be done to make the REST architectural style clear on the notion that</w:t>
       </w:r>
       <w:r>
         <w:rPr>
@@ -10362,7 +10588,7 @@
           <w:sz w:val="20"/>
           <w:szCs w:val="20"/>
         </w:rPr>
-        <w:t>API) is not being driven by hypertext, then it cannot be RESTful and cannot be a REST API.</w:t>
+        <w:t>hypertext is a constraint? In other words, if the engine of application state (and hence the</w:t>
       </w:r>
       <w:r>
         <w:rPr>
@@ -10380,7 +10606,2264 @@
           <w:sz w:val="20"/>
           <w:szCs w:val="20"/>
         </w:rPr>
+        <w:t>API) is not being driven by hypertext, then it cannot be RESTful and cannot be a REST API.</w:t>
+      </w:r>
+      <w:r>
+        <w:rPr>
+          <w:rFonts w:ascii="HelveticaNeue-CondensedObl" w:hAnsi="HelveticaNeue-CondensedObl"/>
+          <w:sz w:val="20"/>
+          <w:szCs w:val="20"/>
+        </w:rPr>
+        <w:br/>
+      </w:r>
+      <w:r>
+        <w:rPr>
+          <w:rFonts w:ascii="HelveticaNeue-CondensedObl" w:hAnsi="HelveticaNeue-CondensedObl"/>
+          <w:i/>
+          <w:iCs/>
+          <w:sz w:val="20"/>
+          <w:szCs w:val="20"/>
+        </w:rPr>
         <w:t>Period. Is there some broken manual somewhere that needs to be fixed?”</w:t>
+      </w:r>
+    </w:p>
+    <w:p>
+      <w:pPr>
+        <w:pStyle w:val="NormalWeb"/>
+        <w:rPr>
+          <w:rFonts w:ascii="HelveticaNeue-CondensedObl" w:hAnsi="HelveticaNeue-CondensedObl"/>
+          <w:b/>
+          <w:bCs/>
+          <w:sz w:val="20"/>
+          <w:szCs w:val="20"/>
+        </w:rPr>
+      </w:pPr>
+      <w:r>
+        <w:rPr>
+          <w:rFonts w:ascii="HelveticaNeue-CondensedObl" w:hAnsi="HelveticaNeue-CondensedObl"/>
+          <w:b/>
+          <w:bCs/>
+          <w:sz w:val="20"/>
+          <w:szCs w:val="20"/>
+        </w:rPr>
+        <w:t>JSON HYPERMEDIA TYPES</w:t>
+      </w:r>
+    </w:p>
+    <w:p>
+      <w:pPr>
+        <w:pStyle w:val="NormalWeb"/>
+        <w:rPr>
+          <w:rFonts w:ascii="UtopiaStd-Regular" w:hAnsi="UtopiaStd-Regular"/>
+          <w:sz w:val="18"/>
+          <w:szCs w:val="18"/>
+        </w:rPr>
+      </w:pPr>
+      <w:r>
+        <w:rPr>
+          <w:rFonts w:ascii="UtopiaStd-Regular" w:hAnsi="UtopiaStd-Regular"/>
+          <w:sz w:val="18"/>
+          <w:szCs w:val="18"/>
+        </w:rPr>
+        <w:t>To put it simply, a hypermedia type is a media type that contains well-defined semantics for linking</w:t>
+      </w:r>
+      <w:r>
+        <w:rPr>
+          <w:rFonts w:ascii="UtopiaStd-Regular" w:hAnsi="UtopiaStd-Regular"/>
+          <w:sz w:val="18"/>
+          <w:szCs w:val="18"/>
+        </w:rPr>
+        <w:br/>
+        <w:t>resources. The HTML media type is a popular example of a hypermedia type. The JSON media type however</w:t>
+      </w:r>
+      <w:r>
+        <w:rPr>
+          <w:rFonts w:ascii="UtopiaStd-Regular" w:hAnsi="UtopiaStd-Regular"/>
+          <w:sz w:val="18"/>
+          <w:szCs w:val="18"/>
+        </w:rPr>
+        <w:br/>
+        <w:t>doesn’t provide native hyperlinking semantics and therefore is not considered to be a hypermedia type. This</w:t>
+      </w:r>
+      <w:r>
+        <w:rPr>
+          <w:rFonts w:ascii="UtopiaStd-Regular" w:hAnsi="UtopiaStd-Regular"/>
+          <w:sz w:val="18"/>
+          <w:szCs w:val="18"/>
+        </w:rPr>
+        <w:br/>
+        <w:t>has resulted in a variety of custom implementations for embedding links in a JSON document</w:t>
+      </w:r>
+    </w:p>
+    <w:p>
+      <w:pPr>
+        <w:pStyle w:val="NormalWeb"/>
+        <w:rPr>
+          <w:rFonts w:ascii="UtopiaStd-Regular" w:hAnsi="UtopiaStd-Regular"/>
+          <w:sz w:val="18"/>
+          <w:szCs w:val="18"/>
+        </w:rPr>
+      </w:pPr>
+      <w:r>
+        <w:rPr>
+          <w:rFonts w:ascii="UtopiaStd-Regular" w:hAnsi="UtopiaStd-Regular"/>
+          <w:sz w:val="18"/>
+          <w:szCs w:val="18"/>
+        </w:rPr>
+        <w:t>HAL—</w:t>
+      </w:r>
+      <w:r>
+        <w:rPr>
+          <w:rFonts w:ascii="TheSansMonoConNormal" w:hAnsi="TheSansMonoConNormal"/>
+          <w:color w:val="0000FF"/>
+          <w:sz w:val="18"/>
+          <w:szCs w:val="18"/>
+        </w:rPr>
+        <w:t>http://stateless.co/hal_specification.html</w:t>
+      </w:r>
+      <w:r>
+        <w:rPr>
+          <w:rFonts w:ascii="TheSansMonoConNormal" w:hAnsi="TheSansMonoConNormal"/>
+          <w:color w:val="0000FF"/>
+          <w:sz w:val="18"/>
+          <w:szCs w:val="18"/>
+        </w:rPr>
+        <w:br/>
+      </w:r>
+      <w:r>
+        <w:rPr>
+          <w:rFonts w:ascii="Symbol" w:hAnsi="Symbol"/>
+          <w:sz w:val="18"/>
+          <w:szCs w:val="18"/>
+        </w:rPr>
+        <w:t xml:space="preserve">• </w:t>
+      </w:r>
+      <w:r>
+        <w:rPr>
+          <w:rFonts w:ascii="UtopiaStd-Regular" w:hAnsi="UtopiaStd-Regular"/>
+          <w:sz w:val="18"/>
+          <w:szCs w:val="18"/>
+        </w:rPr>
+        <w:t>JSON-LD—</w:t>
+      </w:r>
+      <w:r>
+        <w:rPr>
+          <w:rFonts w:ascii="TheSansMonoConNormal" w:hAnsi="TheSansMonoConNormal"/>
+          <w:color w:val="0000FF"/>
+          <w:sz w:val="18"/>
+          <w:szCs w:val="18"/>
+        </w:rPr>
+        <w:t>http://json-ld.org</w:t>
+      </w:r>
+      <w:r>
+        <w:rPr>
+          <w:rFonts w:ascii="TheSansMonoConNormal" w:hAnsi="TheSansMonoConNormal"/>
+          <w:color w:val="0000FF"/>
+          <w:sz w:val="18"/>
+          <w:szCs w:val="18"/>
+        </w:rPr>
+        <w:br/>
+      </w:r>
+      <w:r>
+        <w:rPr>
+          <w:rFonts w:ascii="Symbol" w:hAnsi="Symbol"/>
+          <w:sz w:val="18"/>
+          <w:szCs w:val="18"/>
+        </w:rPr>
+        <w:t xml:space="preserve">• </w:t>
+      </w:r>
+      <w:r>
+        <w:rPr>
+          <w:rFonts w:ascii="UtopiaStd-Regular" w:hAnsi="UtopiaStd-Regular"/>
+          <w:sz w:val="18"/>
+          <w:szCs w:val="18"/>
+        </w:rPr>
+        <w:t>Collection+JSON—</w:t>
+      </w:r>
+      <w:r>
+        <w:rPr>
+          <w:rFonts w:ascii="TheSansMonoConNormal" w:hAnsi="TheSansMonoConNormal"/>
+          <w:color w:val="0000FF"/>
+          <w:sz w:val="18"/>
+          <w:szCs w:val="18"/>
+        </w:rPr>
+        <w:t>http://amundsen.com/media-types/collection/</w:t>
+      </w:r>
+      <w:r>
+        <w:rPr>
+          <w:rFonts w:ascii="TheSansMonoConNormal" w:hAnsi="TheSansMonoConNormal"/>
+          <w:color w:val="0000FF"/>
+          <w:sz w:val="18"/>
+          <w:szCs w:val="18"/>
+        </w:rPr>
+        <w:br/>
+      </w:r>
+      <w:r>
+        <w:rPr>
+          <w:rFonts w:ascii="Symbol" w:hAnsi="Symbol"/>
+          <w:sz w:val="18"/>
+          <w:szCs w:val="18"/>
+        </w:rPr>
+        <w:t xml:space="preserve">• </w:t>
+      </w:r>
+      <w:r>
+        <w:rPr>
+          <w:rFonts w:ascii="UtopiaStd-Regular" w:hAnsi="UtopiaStd-Regular"/>
+          <w:sz w:val="18"/>
+          <w:szCs w:val="18"/>
+        </w:rPr>
+        <w:t>JSON API—</w:t>
+      </w:r>
+      <w:r>
+        <w:rPr>
+          <w:rFonts w:ascii="TheSansMonoConNormal" w:hAnsi="TheSansMonoConNormal"/>
+          <w:color w:val="0000FF"/>
+          <w:sz w:val="18"/>
+          <w:szCs w:val="18"/>
+        </w:rPr>
+        <w:t>http://jsonapi.org/</w:t>
+      </w:r>
+      <w:r>
+        <w:rPr>
+          <w:rFonts w:ascii="TheSansMonoConNormal" w:hAnsi="TheSansMonoConNormal"/>
+          <w:color w:val="0000FF"/>
+          <w:sz w:val="18"/>
+          <w:szCs w:val="18"/>
+        </w:rPr>
+        <w:br/>
+      </w:r>
+      <w:r>
+        <w:rPr>
+          <w:rFonts w:ascii="Symbol" w:hAnsi="Symbol"/>
+          <w:sz w:val="18"/>
+          <w:szCs w:val="18"/>
+        </w:rPr>
+        <w:t xml:space="preserve">• </w:t>
+      </w:r>
+      <w:r>
+        <w:rPr>
+          <w:rFonts w:ascii="UtopiaStd-Regular" w:hAnsi="UtopiaStd-Regular"/>
+          <w:sz w:val="18"/>
+          <w:szCs w:val="18"/>
+        </w:rPr>
+        <w:t>Siren—</w:t>
+      </w:r>
+      <w:r>
+        <w:rPr>
+          <w:rFonts w:ascii="TheSansMonoConNormal" w:hAnsi="TheSansMonoConNormal"/>
+          <w:color w:val="0000FF"/>
+          <w:sz w:val="18"/>
+          <w:szCs w:val="18"/>
+        </w:rPr>
+        <w:t>https://github.com/kevinswiber/siren</w:t>
+      </w:r>
+      <w:r>
+        <w:rPr>
+          <w:rFonts w:ascii="TheSansMonoConNormal" w:hAnsi="TheSansMonoConNormal"/>
+          <w:color w:val="0000FF"/>
+          <w:sz w:val="18"/>
+          <w:szCs w:val="18"/>
+        </w:rPr>
+        <w:br/>
+      </w:r>
+      <w:r>
+        <w:rPr>
+          <w:rFonts w:ascii="UtopiaStd-Regular" w:hAnsi="UtopiaStd-Regular"/>
+          <w:sz w:val="18"/>
+          <w:szCs w:val="18"/>
+        </w:rPr>
+        <w:t>HAL is one of the most popular hypermedia types and is supported by the Spring Framework</w:t>
+      </w:r>
+      <w:r>
+        <w:rPr>
+          <w:rFonts w:ascii="UtopiaStd-Regular" w:hAnsi="UtopiaStd-Regular"/>
+          <w:sz w:val="18"/>
+          <w:szCs w:val="18"/>
+        </w:rPr>
+        <w:t xml:space="preserve">. So we </w:t>
+      </w:r>
+      <w:r>
+        <w:rPr>
+          <w:rFonts w:ascii="UtopiaStd-Regular" w:hAnsi="UtopiaStd-Regular"/>
+          <w:b/>
+          <w:bCs/>
+          <w:sz w:val="18"/>
+          <w:szCs w:val="18"/>
+        </w:rPr>
+        <w:t>HAL</w:t>
+      </w:r>
+      <w:r>
+        <w:rPr>
+          <w:rFonts w:ascii="UtopiaStd-Regular" w:hAnsi="UtopiaStd-Regular"/>
+          <w:sz w:val="18"/>
+          <w:szCs w:val="18"/>
+        </w:rPr>
+        <w:t xml:space="preserve"> </w:t>
+      </w:r>
+      <w:proofErr w:type="gramStart"/>
+      <w:r>
+        <w:rPr>
+          <w:rFonts w:ascii="UtopiaStd-Regular" w:hAnsi="UtopiaStd-Regular"/>
+          <w:sz w:val="18"/>
+          <w:szCs w:val="18"/>
+        </w:rPr>
+        <w:t>implementation  in</w:t>
+      </w:r>
+      <w:proofErr w:type="gramEnd"/>
+      <w:r>
+        <w:rPr>
+          <w:rFonts w:ascii="UtopiaStd-Regular" w:hAnsi="UtopiaStd-Regular"/>
+          <w:sz w:val="18"/>
+          <w:szCs w:val="18"/>
+        </w:rPr>
+        <w:t xml:space="preserve"> this project.</w:t>
+      </w:r>
+    </w:p>
+    <w:p>
+      <w:pPr>
+        <w:pStyle w:val="NormalWeb"/>
+        <w:rPr>
+          <w:rFonts w:ascii="UtopiaStd-Regular" w:hAnsi="UtopiaStd-Regular"/>
+          <w:b/>
+          <w:bCs/>
+          <w:sz w:val="18"/>
+          <w:szCs w:val="18"/>
+        </w:rPr>
+      </w:pPr>
+      <w:r>
+        <w:rPr>
+          <w:rFonts w:ascii="UtopiaStd-Regular" w:hAnsi="UtopiaStd-Regular"/>
+          <w:b/>
+          <w:bCs/>
+          <w:sz w:val="18"/>
+          <w:szCs w:val="18"/>
+        </w:rPr>
+        <w:t>HAL</w:t>
+      </w:r>
+    </w:p>
+    <w:p>
+      <w:pPr>
+        <w:pStyle w:val="NormalWeb"/>
+        <w:rPr>
+          <w:rFonts w:ascii="UtopiaStd-Regular" w:hAnsi="UtopiaStd-Regular"/>
+          <w:sz w:val="18"/>
+          <w:szCs w:val="18"/>
+        </w:rPr>
+      </w:pPr>
+      <w:r>
+        <w:rPr>
+          <w:rFonts w:ascii="UtopiaStd-Regular" w:hAnsi="UtopiaStd-Regular"/>
+          <w:sz w:val="18"/>
+          <w:szCs w:val="18"/>
+        </w:rPr>
+        <w:t xml:space="preserve">The </w:t>
+      </w:r>
+      <w:r>
+        <w:rPr>
+          <w:rFonts w:ascii="UtopiaStd-Bold" w:hAnsi="UtopiaStd-Bold"/>
+          <w:b/>
+          <w:bCs/>
+          <w:sz w:val="18"/>
+          <w:szCs w:val="18"/>
+        </w:rPr>
+        <w:t>H</w:t>
+      </w:r>
+      <w:r>
+        <w:rPr>
+          <w:rFonts w:ascii="UtopiaStd-Regular" w:hAnsi="UtopiaStd-Regular"/>
+          <w:sz w:val="18"/>
+          <w:szCs w:val="18"/>
+        </w:rPr>
+        <w:t xml:space="preserve">ypertext </w:t>
+      </w:r>
+      <w:r>
+        <w:rPr>
+          <w:rFonts w:ascii="UtopiaStd-Bold" w:hAnsi="UtopiaStd-Bold"/>
+          <w:b/>
+          <w:bCs/>
+          <w:sz w:val="18"/>
+          <w:szCs w:val="18"/>
+        </w:rPr>
+        <w:t>A</w:t>
+      </w:r>
+      <w:r>
+        <w:rPr>
+          <w:rFonts w:ascii="UtopiaStd-Regular" w:hAnsi="UtopiaStd-Regular"/>
+          <w:sz w:val="18"/>
+          <w:szCs w:val="18"/>
+        </w:rPr>
+        <w:t xml:space="preserve">pplication </w:t>
+      </w:r>
+      <w:r>
+        <w:rPr>
+          <w:rFonts w:ascii="UtopiaStd-Bold" w:hAnsi="UtopiaStd-Bold"/>
+          <w:b/>
+          <w:bCs/>
+          <w:sz w:val="18"/>
+          <w:szCs w:val="18"/>
+        </w:rPr>
+        <w:t>L</w:t>
+      </w:r>
+      <w:r>
+        <w:rPr>
+          <w:rFonts w:ascii="UtopiaStd-Regular" w:hAnsi="UtopiaStd-Regular"/>
+          <w:sz w:val="18"/>
+          <w:szCs w:val="18"/>
+        </w:rPr>
+        <w:t>anguage, or HAL, is a lean hypermedia type created by Mike Kelly in 2011. This</w:t>
+      </w:r>
+      <w:r>
+        <w:rPr>
+          <w:rFonts w:ascii="UtopiaStd-Regular" w:hAnsi="UtopiaStd-Regular"/>
+          <w:sz w:val="18"/>
+          <w:szCs w:val="18"/>
+        </w:rPr>
+        <w:br/>
+        <w:t>specification supports both XML (</w:t>
+      </w:r>
+      <w:r>
+        <w:rPr>
+          <w:rFonts w:ascii="TheSansMonoConNormal" w:hAnsi="TheSansMonoConNormal"/>
+          <w:sz w:val="18"/>
+          <w:szCs w:val="18"/>
+        </w:rPr>
+        <w:t>application/</w:t>
+      </w:r>
+      <w:proofErr w:type="spellStart"/>
+      <w:r>
+        <w:rPr>
+          <w:rFonts w:ascii="TheSansMonoConNormal" w:hAnsi="TheSansMonoConNormal"/>
+          <w:sz w:val="18"/>
+          <w:szCs w:val="18"/>
+        </w:rPr>
+        <w:t>hal+xml</w:t>
+      </w:r>
+      <w:proofErr w:type="spellEnd"/>
+      <w:r>
+        <w:rPr>
+          <w:rFonts w:ascii="UtopiaStd-Regular" w:hAnsi="UtopiaStd-Regular"/>
+          <w:sz w:val="18"/>
+          <w:szCs w:val="18"/>
+        </w:rPr>
+        <w:t>) and JSON (</w:t>
+      </w:r>
+      <w:r>
+        <w:rPr>
+          <w:rFonts w:ascii="TheSansMonoConNormal" w:hAnsi="TheSansMonoConNormal"/>
+          <w:sz w:val="18"/>
+          <w:szCs w:val="18"/>
+        </w:rPr>
+        <w:t>application/</w:t>
+      </w:r>
+      <w:proofErr w:type="spellStart"/>
+      <w:r>
+        <w:rPr>
+          <w:rFonts w:ascii="TheSansMonoConNormal" w:hAnsi="TheSansMonoConNormal"/>
+          <w:sz w:val="18"/>
+          <w:szCs w:val="18"/>
+        </w:rPr>
+        <w:t>hal+json</w:t>
+      </w:r>
+      <w:proofErr w:type="spellEnd"/>
+      <w:r>
+        <w:rPr>
+          <w:rFonts w:ascii="UtopiaStd-Regular" w:hAnsi="UtopiaStd-Regular"/>
+          <w:sz w:val="18"/>
+          <w:szCs w:val="18"/>
+        </w:rPr>
+        <w:t>) formats.</w:t>
+      </w:r>
+      <w:r>
+        <w:rPr>
+          <w:rFonts w:ascii="UtopiaStd-Regular" w:hAnsi="UtopiaStd-Regular"/>
+          <w:sz w:val="18"/>
+          <w:szCs w:val="18"/>
+        </w:rPr>
+        <w:br/>
+        <w:t>The HAL media type defines a resource as a container of state, a collection of links, and a set of</w:t>
+      </w:r>
+      <w:r>
+        <w:rPr>
+          <w:rFonts w:ascii="UtopiaStd-Regular" w:hAnsi="UtopiaStd-Regular"/>
+          <w:sz w:val="18"/>
+          <w:szCs w:val="18"/>
+        </w:rPr>
+        <w:br/>
+        <w:t>embedded resources</w:t>
+      </w:r>
+    </w:p>
+    <w:p>
+      <w:pPr>
+        <w:pStyle w:val="NormalWeb"/>
+        <w:rPr>
+          <w:rFonts w:ascii="UtopiaStd-Regular" w:hAnsi="UtopiaStd-Regular"/>
+          <w:sz w:val="18"/>
+          <w:szCs w:val="18"/>
+        </w:rPr>
+      </w:pPr>
+    </w:p>
+    <w:p>
+      <w:pPr>
+        <w:pStyle w:val="NormalWeb"/>
+        <w:rPr>
+          <w:rFonts w:ascii="UtopiaStd-Regular" w:hAnsi="UtopiaStd-Regular"/>
+          <w:sz w:val="18"/>
+          <w:szCs w:val="18"/>
+        </w:rPr>
+      </w:pPr>
+      <w:r>
+        <w:rPr>
+          <w:noProof/>
+        </w:rPr>
+        <w:lastRenderedPageBreak/>
+        <w:drawing>
+          <wp:inline distT="0" distB="0" distL="0" distR="0" wp14:anchorId="5F3CFCFF" wp14:editId="794B67C8">
+            <wp:extent cx="5731510" cy="3153410"/>
+            <wp:effectExtent l="0" t="0" r="2540" b="8890"/>
+            <wp:docPr id="25" name="Picture 25"/>
+            <wp:cNvGraphicFramePr>
+              <a:graphicFrameLocks xmlns:a="http://schemas.openxmlformats.org/drawingml/2006/main" noChangeAspect="1"/>
+            </wp:cNvGraphicFramePr>
+            <a:graphic xmlns:a="http://schemas.openxmlformats.org/drawingml/2006/main">
+              <a:graphicData uri="http://schemas.openxmlformats.org/drawingml/2006/picture">
+                <pic:pic xmlns:pic="http://schemas.openxmlformats.org/drawingml/2006/picture">
+                  <pic:nvPicPr>
+                    <pic:cNvPr id="0" name="Picture 1"/>
+                    <pic:cNvPicPr>
+                      <a:picLocks noChangeAspect="1" noChangeArrowheads="1"/>
+                    </pic:cNvPicPr>
+                  </pic:nvPicPr>
+                  <pic:blipFill>
+                    <a:blip r:embed="rId35">
+                      <a:extLst>
+                        <a:ext uri="{28A0092B-C50C-407E-A947-70E740481C1C}">
+                          <a14:useLocalDpi xmlns:a14="http://schemas.microsoft.com/office/drawing/2010/main" val="0"/>
+                        </a:ext>
+                      </a:extLst>
+                    </a:blip>
+                    <a:srcRect/>
+                    <a:stretch>
+                      <a:fillRect/>
+                    </a:stretch>
+                  </pic:blipFill>
+                  <pic:spPr bwMode="auto">
+                    <a:xfrm>
+                      <a:off x="0" y="0"/>
+                      <a:ext cx="5731510" cy="3153410"/>
+                    </a:xfrm>
+                    <a:prstGeom prst="rect">
+                      <a:avLst/>
+                    </a:prstGeom>
+                    <a:noFill/>
+                    <a:ln>
+                      <a:noFill/>
+                    </a:ln>
+                  </pic:spPr>
+                </pic:pic>
+              </a:graphicData>
+            </a:graphic>
+          </wp:inline>
+        </w:drawing>
+      </w:r>
+    </w:p>
+    <w:p>
+      <w:pPr>
+        <w:pStyle w:val="NormalWeb"/>
+        <w:rPr>
+          <w:rFonts w:ascii="UtopiaStd-Regular" w:hAnsi="UtopiaStd-Regular"/>
+          <w:sz w:val="18"/>
+          <w:szCs w:val="18"/>
+        </w:rPr>
+      </w:pPr>
+    </w:p>
+    <w:p>
+      <w:pPr>
+        <w:pStyle w:val="NormalWeb"/>
+        <w:rPr>
+          <w:rFonts w:ascii="UtopiaStd-Regular" w:hAnsi="UtopiaStd-Regular"/>
+          <w:sz w:val="18"/>
+          <w:szCs w:val="18"/>
+        </w:rPr>
+      </w:pPr>
+      <w:r>
+        <w:rPr>
+          <w:rFonts w:ascii="UtopiaStd-Regular" w:hAnsi="UtopiaStd-Regular"/>
+          <w:sz w:val="18"/>
+          <w:szCs w:val="18"/>
+        </w:rPr>
+        <w:t>The resource state is expressed using JSON properties or key/value pairs.</w:t>
+      </w:r>
+    </w:p>
+    <w:p>
+      <w:pPr>
+        <w:pStyle w:val="NormalWeb"/>
+        <w:rPr>
+          <w:rFonts w:ascii="UtopiaStd-Regular" w:hAnsi="UtopiaStd-Regular"/>
+          <w:sz w:val="18"/>
+          <w:szCs w:val="18"/>
+        </w:rPr>
+      </w:pPr>
+      <w:r>
+        <w:rPr>
+          <w:rFonts w:ascii="UtopiaStd-Regular" w:hAnsi="UtopiaStd-Regular"/>
+          <w:sz w:val="18"/>
+          <w:szCs w:val="18"/>
+        </w:rPr>
+        <w:t>Eg:</w:t>
+      </w:r>
+    </w:p>
+    <w:p>
+      <w:pPr>
+        <w:pStyle w:val="NormalWeb"/>
+        <w:rPr>
+          <w:rFonts w:ascii="UtopiaStd-Regular" w:hAnsi="UtopiaStd-Regular"/>
+          <w:sz w:val="18"/>
+          <w:szCs w:val="18"/>
+        </w:rPr>
+      </w:pPr>
+      <w:r>
+        <w:rPr>
+          <w:noProof/>
+        </w:rPr>
+        <w:drawing>
+          <wp:inline distT="0" distB="0" distL="0" distR="0" wp14:anchorId="5C390492" wp14:editId="75912B02">
+            <wp:extent cx="5731510" cy="1532890"/>
+            <wp:effectExtent l="0" t="0" r="2540" b="0"/>
+            <wp:docPr id="26" name="Picture 26"/>
+            <wp:cNvGraphicFramePr>
+              <a:graphicFrameLocks xmlns:a="http://schemas.openxmlformats.org/drawingml/2006/main" noChangeAspect="1"/>
+            </wp:cNvGraphicFramePr>
+            <a:graphic xmlns:a="http://schemas.openxmlformats.org/drawingml/2006/main">
+              <a:graphicData uri="http://schemas.openxmlformats.org/drawingml/2006/picture">
+                <pic:pic xmlns:pic="http://schemas.openxmlformats.org/drawingml/2006/picture">
+                  <pic:nvPicPr>
+                    <pic:cNvPr id="0" name="Picture 3"/>
+                    <pic:cNvPicPr>
+                      <a:picLocks noChangeAspect="1" noChangeArrowheads="1"/>
+                    </pic:cNvPicPr>
+                  </pic:nvPicPr>
+                  <pic:blipFill>
+                    <a:blip r:embed="rId36">
+                      <a:extLst>
+                        <a:ext uri="{28A0092B-C50C-407E-A947-70E740481C1C}">
+                          <a14:useLocalDpi xmlns:a14="http://schemas.microsoft.com/office/drawing/2010/main" val="0"/>
+                        </a:ext>
+                      </a:extLst>
+                    </a:blip>
+                    <a:srcRect/>
+                    <a:stretch>
+                      <a:fillRect/>
+                    </a:stretch>
+                  </pic:blipFill>
+                  <pic:spPr bwMode="auto">
+                    <a:xfrm>
+                      <a:off x="0" y="0"/>
+                      <a:ext cx="5731510" cy="1532890"/>
+                    </a:xfrm>
+                    <a:prstGeom prst="rect">
+                      <a:avLst/>
+                    </a:prstGeom>
+                    <a:noFill/>
+                    <a:ln>
+                      <a:noFill/>
+                    </a:ln>
+                  </pic:spPr>
+                </pic:pic>
+              </a:graphicData>
+            </a:graphic>
+          </wp:inline>
+        </w:drawing>
+      </w:r>
+    </w:p>
+    <w:p>
+      <w:pPr>
+        <w:pStyle w:val="NormalWeb"/>
+        <w:rPr>
+          <w:rFonts w:ascii="UtopiaStd-Regular" w:hAnsi="UtopiaStd-Regular"/>
+          <w:sz w:val="18"/>
+          <w:szCs w:val="18"/>
+        </w:rPr>
+      </w:pPr>
+      <w:r>
+        <w:rPr>
+          <w:rFonts w:ascii="UtopiaStd-Regular" w:hAnsi="UtopiaStd-Regular"/>
+          <w:sz w:val="18"/>
+          <w:szCs w:val="18"/>
+        </w:rPr>
+        <w:t xml:space="preserve">The specification uses a reserved </w:t>
+      </w:r>
+      <w:r>
+        <w:rPr>
+          <w:rFonts w:ascii="TheSansMonoConNormal" w:hAnsi="TheSansMonoConNormal"/>
+          <w:sz w:val="18"/>
+          <w:szCs w:val="18"/>
+        </w:rPr>
+        <w:t xml:space="preserve">_links </w:t>
+      </w:r>
+      <w:r>
+        <w:rPr>
+          <w:rFonts w:ascii="UtopiaStd-Regular" w:hAnsi="UtopiaStd-Regular"/>
+          <w:sz w:val="18"/>
+          <w:szCs w:val="18"/>
+        </w:rPr>
+        <w:t xml:space="preserve">property to provide linking capabilities. The </w:t>
+      </w:r>
+      <w:r>
+        <w:rPr>
+          <w:rFonts w:ascii="TheSansMonoConNormal" w:hAnsi="TheSansMonoConNormal"/>
+          <w:sz w:val="18"/>
+          <w:szCs w:val="18"/>
+        </w:rPr>
+        <w:t xml:space="preserve">_links </w:t>
+      </w:r>
+      <w:r>
+        <w:rPr>
+          <w:rFonts w:ascii="UtopiaStd-Regular" w:hAnsi="UtopiaStd-Regular"/>
+          <w:sz w:val="18"/>
+          <w:szCs w:val="18"/>
+        </w:rPr>
+        <w:t>property</w:t>
+      </w:r>
+      <w:r>
+        <w:rPr>
+          <w:rFonts w:ascii="UtopiaStd-Regular" w:hAnsi="UtopiaStd-Regular"/>
+          <w:sz w:val="18"/>
+          <w:szCs w:val="18"/>
+        </w:rPr>
+        <w:br/>
+        <w:t xml:space="preserve">is a JSON object that contains all of the links. Each link inside </w:t>
+      </w:r>
+      <w:r>
+        <w:rPr>
+          <w:rFonts w:ascii="TheSansMonoConNormal" w:hAnsi="TheSansMonoConNormal"/>
+          <w:sz w:val="18"/>
+          <w:szCs w:val="18"/>
+        </w:rPr>
+        <w:t xml:space="preserve">_links </w:t>
+      </w:r>
+      <w:r>
+        <w:rPr>
+          <w:rFonts w:ascii="UtopiaStd-Regular" w:hAnsi="UtopiaStd-Regular"/>
+          <w:sz w:val="18"/>
+          <w:szCs w:val="18"/>
+        </w:rPr>
+        <w:t>is keyed by their link relation with</w:t>
+      </w:r>
+      <w:r>
+        <w:rPr>
+          <w:rFonts w:ascii="UtopiaStd-Regular" w:hAnsi="UtopiaStd-Regular"/>
+          <w:sz w:val="18"/>
+          <w:szCs w:val="18"/>
+        </w:rPr>
+        <w:br/>
+        <w:t>the value containing the URI and a set of optional properties</w:t>
+      </w:r>
+    </w:p>
+    <w:p>
+      <w:pPr>
+        <w:pStyle w:val="NormalWeb"/>
+        <w:rPr>
+          <w:rFonts w:ascii="UtopiaStd-Regular" w:hAnsi="UtopiaStd-Regular"/>
+          <w:sz w:val="18"/>
+          <w:szCs w:val="18"/>
+        </w:rPr>
+      </w:pPr>
+      <w:r>
+        <w:rPr>
+          <w:rFonts w:ascii="UtopiaStd-Regular" w:hAnsi="UtopiaStd-Regular"/>
+          <w:sz w:val="18"/>
+          <w:szCs w:val="18"/>
+        </w:rPr>
+        <w:t>Eg: Resources with links in HAL</w:t>
+      </w:r>
+    </w:p>
+    <w:p>
+      <w:pPr>
+        <w:pStyle w:val="NormalWeb"/>
+        <w:rPr>
+          <w:rFonts w:ascii="UtopiaStd-Regular" w:hAnsi="UtopiaStd-Regular"/>
+          <w:sz w:val="18"/>
+          <w:szCs w:val="18"/>
+        </w:rPr>
+      </w:pPr>
+      <w:r>
+        <w:rPr>
+          <w:noProof/>
+        </w:rPr>
+        <w:drawing>
+          <wp:inline distT="0" distB="0" distL="0" distR="0" wp14:anchorId="7761C48B" wp14:editId="3F46CAFE">
+            <wp:extent cx="5731510" cy="1457325"/>
+            <wp:effectExtent l="0" t="0" r="2540" b="9525"/>
+            <wp:docPr id="27" name="Picture 27"/>
+            <wp:cNvGraphicFramePr>
+              <a:graphicFrameLocks xmlns:a="http://schemas.openxmlformats.org/drawingml/2006/main" noChangeAspect="1"/>
+            </wp:cNvGraphicFramePr>
+            <a:graphic xmlns:a="http://schemas.openxmlformats.org/drawingml/2006/main">
+              <a:graphicData uri="http://schemas.openxmlformats.org/drawingml/2006/picture">
+                <pic:pic xmlns:pic="http://schemas.openxmlformats.org/drawingml/2006/picture">
+                  <pic:nvPicPr>
+                    <pic:cNvPr id="0" name="Picture 5"/>
+                    <pic:cNvPicPr>
+                      <a:picLocks noChangeAspect="1" noChangeArrowheads="1"/>
+                    </pic:cNvPicPr>
+                  </pic:nvPicPr>
+                  <pic:blipFill>
+                    <a:blip r:embed="rId37">
+                      <a:extLst>
+                        <a:ext uri="{28A0092B-C50C-407E-A947-70E740481C1C}">
+                          <a14:useLocalDpi xmlns:a14="http://schemas.microsoft.com/office/drawing/2010/main" val="0"/>
+                        </a:ext>
+                      </a:extLst>
+                    </a:blip>
+                    <a:srcRect/>
+                    <a:stretch>
+                      <a:fillRect/>
+                    </a:stretch>
+                  </pic:blipFill>
+                  <pic:spPr bwMode="auto">
+                    <a:xfrm>
+                      <a:off x="0" y="0"/>
+                      <a:ext cx="5731510" cy="1457325"/>
+                    </a:xfrm>
+                    <a:prstGeom prst="rect">
+                      <a:avLst/>
+                    </a:prstGeom>
+                    <a:noFill/>
+                    <a:ln>
+                      <a:noFill/>
+                    </a:ln>
+                  </pic:spPr>
+                </pic:pic>
+              </a:graphicData>
+            </a:graphic>
+          </wp:inline>
+        </w:drawing>
+      </w:r>
+    </w:p>
+    <w:p>
+      <w:pPr>
+        <w:pStyle w:val="NormalWeb"/>
+        <w:rPr>
+          <w:rFonts w:ascii="UtopiaStd-Regular" w:hAnsi="UtopiaStd-Regular"/>
+          <w:sz w:val="18"/>
+          <w:szCs w:val="18"/>
+        </w:rPr>
+      </w:pPr>
+      <w:r>
+        <w:rPr>
+          <w:rFonts w:ascii="UtopiaStd-Regular" w:hAnsi="UtopiaStd-Regular"/>
+          <w:sz w:val="18"/>
+          <w:szCs w:val="18"/>
+        </w:rPr>
+        <w:lastRenderedPageBreak/>
+        <w:t>There are situations in which it is more efficient to embed a resource than link to it. This would prevent</w:t>
+      </w:r>
+      <w:r>
+        <w:rPr>
+          <w:rFonts w:ascii="UtopiaStd-Regular" w:hAnsi="UtopiaStd-Regular"/>
+          <w:sz w:val="18"/>
+          <w:szCs w:val="18"/>
+        </w:rPr>
+        <w:br/>
+        <w:t>the client from taking an extra round trip, allowing it to access the embedded resource directly. HAL uses a</w:t>
+      </w:r>
+      <w:r>
+        <w:rPr>
+          <w:rFonts w:ascii="UtopiaStd-Regular" w:hAnsi="UtopiaStd-Regular"/>
+          <w:sz w:val="18"/>
+          <w:szCs w:val="18"/>
+        </w:rPr>
+        <w:br/>
+        <w:t xml:space="preserve">reserved </w:t>
+      </w:r>
+      <w:r>
+        <w:rPr>
+          <w:rFonts w:ascii="TheSansMonoConNormal" w:hAnsi="TheSansMonoConNormal"/>
+          <w:sz w:val="18"/>
+          <w:szCs w:val="18"/>
+        </w:rPr>
+        <w:t xml:space="preserve">_embedded </w:t>
+      </w:r>
+      <w:r>
+        <w:rPr>
+          <w:rFonts w:ascii="UtopiaStd-Regular" w:hAnsi="UtopiaStd-Regular"/>
+          <w:sz w:val="18"/>
+          <w:szCs w:val="18"/>
+        </w:rPr>
+        <w:t>property to embed resources. Each embedded resource is keyed by their link relation</w:t>
+      </w:r>
+      <w:r>
+        <w:rPr>
+          <w:rFonts w:ascii="UtopiaStd-Regular" w:hAnsi="UtopiaStd-Regular"/>
+          <w:sz w:val="18"/>
+          <w:szCs w:val="18"/>
+        </w:rPr>
+        <w:br/>
+        <w:t>to the value containing the resource object</w:t>
+      </w:r>
+    </w:p>
+    <w:p>
+      <w:pPr>
+        <w:pStyle w:val="NormalWeb"/>
+        <w:rPr>
+          <w:rFonts w:ascii="UtopiaStd-Regular" w:hAnsi="UtopiaStd-Regular"/>
+          <w:sz w:val="18"/>
+          <w:szCs w:val="18"/>
+        </w:rPr>
+      </w:pPr>
+      <w:r>
+        <w:rPr>
+          <w:rFonts w:ascii="UtopiaStd-Regular" w:hAnsi="UtopiaStd-Regular"/>
+          <w:sz w:val="18"/>
+          <w:szCs w:val="18"/>
+        </w:rPr>
+        <w:t>Eg: Resource with embedded resource in HAL</w:t>
+      </w:r>
+    </w:p>
+    <w:p>
+      <w:pPr>
+        <w:pStyle w:val="NormalWeb"/>
+        <w:rPr>
+          <w:rFonts w:ascii="UtopiaStd-Regular" w:hAnsi="UtopiaStd-Regular"/>
+          <w:sz w:val="18"/>
+          <w:szCs w:val="18"/>
+        </w:rPr>
+      </w:pPr>
+      <w:r>
+        <w:rPr>
+          <w:noProof/>
+        </w:rPr>
+        <w:drawing>
+          <wp:inline distT="0" distB="0" distL="0" distR="0" wp14:anchorId="68DDA79D" wp14:editId="10E06341">
+            <wp:extent cx="5731510" cy="3308985"/>
+            <wp:effectExtent l="0" t="0" r="2540" b="5715"/>
+            <wp:docPr id="28" name="Picture 28"/>
+            <wp:cNvGraphicFramePr>
+              <a:graphicFrameLocks xmlns:a="http://schemas.openxmlformats.org/drawingml/2006/main" noChangeAspect="1"/>
+            </wp:cNvGraphicFramePr>
+            <a:graphic xmlns:a="http://schemas.openxmlformats.org/drawingml/2006/main">
+              <a:graphicData uri="http://schemas.openxmlformats.org/drawingml/2006/picture">
+                <pic:pic xmlns:pic="http://schemas.openxmlformats.org/drawingml/2006/picture">
+                  <pic:nvPicPr>
+                    <pic:cNvPr id="0" name="Picture 7"/>
+                    <pic:cNvPicPr>
+                      <a:picLocks noChangeAspect="1" noChangeArrowheads="1"/>
+                    </pic:cNvPicPr>
+                  </pic:nvPicPr>
+                  <pic:blipFill>
+                    <a:blip r:embed="rId38">
+                      <a:extLst>
+                        <a:ext uri="{28A0092B-C50C-407E-A947-70E740481C1C}">
+                          <a14:useLocalDpi xmlns:a14="http://schemas.microsoft.com/office/drawing/2010/main" val="0"/>
+                        </a:ext>
+                      </a:extLst>
+                    </a:blip>
+                    <a:srcRect/>
+                    <a:stretch>
+                      <a:fillRect/>
+                    </a:stretch>
+                  </pic:blipFill>
+                  <pic:spPr bwMode="auto">
+                    <a:xfrm>
+                      <a:off x="0" y="0"/>
+                      <a:ext cx="5731510" cy="3308985"/>
+                    </a:xfrm>
+                    <a:prstGeom prst="rect">
+                      <a:avLst/>
+                    </a:prstGeom>
+                    <a:noFill/>
+                    <a:ln>
+                      <a:noFill/>
+                    </a:ln>
+                  </pic:spPr>
+                </pic:pic>
+              </a:graphicData>
+            </a:graphic>
+          </wp:inline>
+        </w:drawing>
+      </w:r>
+    </w:p>
+    <w:p>
+      <w:pPr>
+        <w:pStyle w:val="NormalWeb"/>
+        <w:rPr>
+          <w:rFonts w:ascii="UtopiaStd-Regular" w:hAnsi="UtopiaStd-Regular"/>
+          <w:b/>
+          <w:bCs/>
+          <w:sz w:val="18"/>
+          <w:szCs w:val="18"/>
+        </w:rPr>
+      </w:pPr>
+      <w:r>
+        <w:rPr>
+          <w:rFonts w:ascii="UtopiaStd-Regular" w:hAnsi="UtopiaStd-Regular"/>
+          <w:sz w:val="18"/>
+          <w:szCs w:val="18"/>
+        </w:rPr>
+        <w:t xml:space="preserve">IMPLEMENTING </w:t>
+      </w:r>
+      <w:r>
+        <w:rPr>
+          <w:rFonts w:ascii="UtopiaStd-Regular" w:hAnsi="UtopiaStd-Regular"/>
+          <w:b/>
+          <w:bCs/>
+          <w:sz w:val="18"/>
+          <w:szCs w:val="18"/>
+        </w:rPr>
+        <w:t>HATEOAS in AMALITECH PAYROLL USER MANAGEMENT SYSTEM</w:t>
+      </w:r>
+    </w:p>
+    <w:p>
+      <w:pPr>
+        <w:pStyle w:val="NormalWeb"/>
+        <w:rPr>
+          <w:rFonts w:ascii="UtopiaStd-Regular" w:hAnsi="UtopiaStd-Regular"/>
+          <w:sz w:val="18"/>
+          <w:szCs w:val="18"/>
+        </w:rPr>
+      </w:pPr>
+      <w:r>
+        <w:rPr>
+          <w:rFonts w:ascii="UtopiaStd-Regular" w:hAnsi="UtopiaStd-Regular"/>
+          <w:sz w:val="18"/>
+          <w:szCs w:val="18"/>
+        </w:rPr>
+        <w:t>The Spring Framework provides a Spring HATEOAS library that simplifies the creation of REST</w:t>
+      </w:r>
+      <w:r>
+        <w:rPr>
+          <w:rFonts w:ascii="UtopiaStd-Regular" w:hAnsi="UtopiaStd-Regular"/>
+          <w:sz w:val="18"/>
+          <w:szCs w:val="18"/>
+        </w:rPr>
+        <w:br/>
+        <w:t>representations adhering to HATEOAS principles. Spring HATEOAS provides an API for creating links and</w:t>
+      </w:r>
+      <w:r>
+        <w:rPr>
+          <w:rFonts w:ascii="UtopiaStd-Regular" w:hAnsi="UtopiaStd-Regular"/>
+          <w:sz w:val="18"/>
+          <w:szCs w:val="18"/>
+        </w:rPr>
+        <w:br/>
+        <w:t>assembling representations.</w:t>
+      </w:r>
+    </w:p>
+    <w:p>
+      <w:pPr>
+        <w:pStyle w:val="NormalWeb"/>
+        <w:rPr>
+          <w:rFonts w:ascii="UtopiaStd-Regular" w:hAnsi="UtopiaStd-Regular"/>
+          <w:sz w:val="20"/>
+          <w:szCs w:val="20"/>
+        </w:rPr>
+      </w:pPr>
+      <w:r>
+        <w:rPr>
+          <w:rFonts w:ascii="UtopiaStd-Regular" w:hAnsi="UtopiaStd-Regular"/>
+          <w:sz w:val="20"/>
+          <w:szCs w:val="20"/>
+        </w:rPr>
+        <w:t xml:space="preserve">To enrich the </w:t>
+      </w:r>
+      <w:r>
+        <w:rPr>
+          <w:rFonts w:ascii="UtopiaStd-Regular" w:hAnsi="UtopiaStd-Regular"/>
+          <w:b/>
+          <w:bCs/>
+          <w:sz w:val="20"/>
+          <w:szCs w:val="20"/>
+        </w:rPr>
+        <w:t>AMALITECH PAYROLL USER MANAGEMENT SYSTEM</w:t>
+      </w:r>
+      <w:r>
+        <w:rPr>
+          <w:rFonts w:ascii="UtopiaStd-Regular" w:hAnsi="UtopiaStd-Regular"/>
+          <w:sz w:val="20"/>
+          <w:szCs w:val="20"/>
+        </w:rPr>
+        <w:t xml:space="preserve"> using </w:t>
+      </w:r>
+      <w:r>
+        <w:rPr>
+          <w:rFonts w:ascii="UtopiaStd-Regular" w:hAnsi="UtopiaStd-Regular"/>
+          <w:b/>
+          <w:bCs/>
+          <w:sz w:val="20"/>
+          <w:szCs w:val="20"/>
+        </w:rPr>
+        <w:t>SPRING HATEOAS</w:t>
+      </w:r>
+      <w:r>
+        <w:rPr>
+          <w:rFonts w:ascii="UtopiaStd-Regular" w:hAnsi="UtopiaStd-Regular"/>
+          <w:sz w:val="20"/>
+          <w:szCs w:val="20"/>
+        </w:rPr>
+        <w:t>, we will make use of the following three links:</w:t>
+      </w:r>
+    </w:p>
+    <w:p>
+      <w:pPr>
+        <w:pStyle w:val="NormalWeb"/>
+        <w:numPr>
+          <w:ilvl w:val="0"/>
+          <w:numId w:val="13"/>
+        </w:numPr>
+        <w:rPr>
+          <w:rFonts w:ascii="UtopiaStd-Regular" w:hAnsi="UtopiaStd-Regular"/>
+          <w:sz w:val="20"/>
+          <w:szCs w:val="20"/>
+        </w:rPr>
+      </w:pPr>
+      <w:r>
+        <w:rPr>
+          <w:rFonts w:ascii="UtopiaStd-Regular" w:hAnsi="UtopiaStd-Regular"/>
+          <w:sz w:val="20"/>
+          <w:szCs w:val="20"/>
+        </w:rPr>
+        <w:t>Self-referencing link</w:t>
+      </w:r>
+    </w:p>
+    <w:p>
+      <w:pPr>
+        <w:pStyle w:val="NormalWeb"/>
+        <w:numPr>
+          <w:ilvl w:val="0"/>
+          <w:numId w:val="13"/>
+        </w:numPr>
+        <w:rPr>
+          <w:rFonts w:ascii="UtopiaStd-Regular" w:hAnsi="UtopiaStd-Regular"/>
+          <w:sz w:val="20"/>
+          <w:szCs w:val="20"/>
+        </w:rPr>
+      </w:pPr>
+      <w:r>
+        <w:rPr>
+          <w:rFonts w:ascii="UtopiaStd-Regular" w:hAnsi="UtopiaStd-Regular"/>
+          <w:sz w:val="20"/>
+          <w:szCs w:val="20"/>
+        </w:rPr>
+        <w:t>Links to user department resource</w:t>
+      </w:r>
+    </w:p>
+    <w:p>
+      <w:pPr>
+        <w:pStyle w:val="NormalWeb"/>
+        <w:numPr>
+          <w:ilvl w:val="0"/>
+          <w:numId w:val="13"/>
+        </w:numPr>
+        <w:rPr>
+          <w:rFonts w:ascii="UtopiaStd-Regular" w:hAnsi="UtopiaStd-Regular"/>
+          <w:sz w:val="20"/>
+          <w:szCs w:val="20"/>
+        </w:rPr>
+      </w:pPr>
+      <w:r>
+        <w:rPr>
+          <w:rFonts w:ascii="UtopiaStd-Regular" w:hAnsi="UtopiaStd-Regular"/>
+          <w:sz w:val="20"/>
+          <w:szCs w:val="20"/>
+        </w:rPr>
+        <w:t>Links to user roles resource</w:t>
+      </w:r>
+    </w:p>
+    <w:p>
+      <w:pPr>
+        <w:pStyle w:val="NormalWeb"/>
+        <w:rPr>
+          <w:rFonts w:ascii="UtopiaStd-Regular" w:hAnsi="UtopiaStd-Regular"/>
+          <w:sz w:val="20"/>
+          <w:szCs w:val="20"/>
+        </w:rPr>
+      </w:pPr>
+      <w:r>
+        <w:rPr>
+          <w:rFonts w:ascii="UtopiaStd-Regular" w:hAnsi="UtopiaStd-Regular"/>
+          <w:sz w:val="20"/>
+          <w:szCs w:val="20"/>
+        </w:rPr>
+        <w:t>STEPS</w:t>
+      </w:r>
+    </w:p>
+    <w:p>
+      <w:pPr>
+        <w:pStyle w:val="NormalWeb"/>
+        <w:numPr>
+          <w:ilvl w:val="0"/>
+          <w:numId w:val="14"/>
+        </w:numPr>
+        <w:rPr>
+          <w:rFonts w:ascii="UtopiaStd-Regular" w:hAnsi="UtopiaStd-Regular"/>
+          <w:sz w:val="20"/>
+          <w:szCs w:val="20"/>
+        </w:rPr>
+      </w:pPr>
+      <w:r>
+        <w:rPr>
+          <w:rFonts w:ascii="UtopiaStd-Regular" w:hAnsi="UtopiaStd-Regular"/>
+          <w:sz w:val="20"/>
+          <w:szCs w:val="20"/>
+        </w:rPr>
+        <w:t>Add the maven dependency</w:t>
+      </w:r>
+    </w:p>
+    <w:p>
+      <w:pPr>
+        <w:pStyle w:val="NormalWeb"/>
+        <w:ind w:left="720"/>
+        <w:rPr>
+          <w:rStyle w:val="hljs-tag"/>
+          <w:rFonts w:ascii="Consolas" w:hAnsi="Consolas"/>
+          <w:color w:val="444444"/>
+          <w:sz w:val="21"/>
+          <w:szCs w:val="21"/>
+        </w:rPr>
+      </w:pPr>
+      <w:r>
+        <w:rPr>
+          <w:rStyle w:val="hljs-tag"/>
+          <w:rFonts w:ascii="Consolas" w:hAnsi="Consolas"/>
+          <w:color w:val="444444"/>
+          <w:sz w:val="21"/>
+          <w:szCs w:val="21"/>
+        </w:rPr>
+        <w:t>&lt;</w:t>
+      </w:r>
+      <w:r>
+        <w:rPr>
+          <w:rStyle w:val="hljs-name"/>
+          <w:rFonts w:ascii="Consolas" w:hAnsi="Consolas"/>
+          <w:b/>
+          <w:bCs/>
+          <w:color w:val="63B175"/>
+          <w:sz w:val="21"/>
+          <w:szCs w:val="21"/>
+        </w:rPr>
+        <w:t>dependency</w:t>
+      </w:r>
+      <w:r>
+        <w:rPr>
+          <w:rStyle w:val="hljs-tag"/>
+          <w:rFonts w:ascii="Consolas" w:hAnsi="Consolas"/>
+          <w:color w:val="444444"/>
+          <w:sz w:val="21"/>
+          <w:szCs w:val="21"/>
+        </w:rPr>
+        <w:t>&gt;</w:t>
+      </w:r>
+      <w:r>
+        <w:rPr>
+          <w:rFonts w:ascii="Consolas" w:hAnsi="Consolas"/>
+          <w:color w:val="444444"/>
+          <w:sz w:val="21"/>
+          <w:szCs w:val="21"/>
+          <w:shd w:val="clear" w:color="auto" w:fill="F8F8F8"/>
+        </w:rPr>
+        <w:t xml:space="preserve"> </w:t>
+      </w:r>
+      <w:proofErr w:type="gramStart"/>
+      <w:r>
+        <w:rPr>
+          <w:rStyle w:val="hljs-tag"/>
+          <w:rFonts w:ascii="Consolas" w:hAnsi="Consolas"/>
+          <w:color w:val="444444"/>
+          <w:sz w:val="21"/>
+          <w:szCs w:val="21"/>
+        </w:rPr>
+        <w:t>&lt;</w:t>
+      </w:r>
+      <w:proofErr w:type="spellStart"/>
+      <w:r>
+        <w:rPr>
+          <w:rStyle w:val="hljs-name"/>
+          <w:rFonts w:ascii="Consolas" w:hAnsi="Consolas"/>
+          <w:b/>
+          <w:bCs/>
+          <w:color w:val="63B175"/>
+          <w:sz w:val="21"/>
+          <w:szCs w:val="21"/>
+        </w:rPr>
+        <w:t>groupId</w:t>
+      </w:r>
+      <w:proofErr w:type="spellEnd"/>
+      <w:r>
+        <w:rPr>
+          <w:rStyle w:val="hljs-tag"/>
+          <w:rFonts w:ascii="Consolas" w:hAnsi="Consolas"/>
+          <w:color w:val="444444"/>
+          <w:sz w:val="21"/>
+          <w:szCs w:val="21"/>
+        </w:rPr>
+        <w:t>&gt;</w:t>
+      </w:r>
+      <w:proofErr w:type="spellStart"/>
+      <w:r>
+        <w:rPr>
+          <w:rFonts w:ascii="Consolas" w:hAnsi="Consolas"/>
+          <w:color w:val="444444"/>
+          <w:sz w:val="21"/>
+          <w:szCs w:val="21"/>
+          <w:shd w:val="clear" w:color="auto" w:fill="F8F8F8"/>
+        </w:rPr>
+        <w:t>org.springframework.boot</w:t>
+      </w:r>
+      <w:proofErr w:type="spellEnd"/>
+      <w:proofErr w:type="gramEnd"/>
+      <w:r>
+        <w:rPr>
+          <w:rStyle w:val="hljs-tag"/>
+          <w:rFonts w:ascii="Consolas" w:hAnsi="Consolas"/>
+          <w:color w:val="444444"/>
+          <w:sz w:val="21"/>
+          <w:szCs w:val="21"/>
+        </w:rPr>
+        <w:t>&lt;/</w:t>
+      </w:r>
+      <w:proofErr w:type="spellStart"/>
+      <w:r>
+        <w:rPr>
+          <w:rStyle w:val="hljs-name"/>
+          <w:rFonts w:ascii="Consolas" w:hAnsi="Consolas"/>
+          <w:b/>
+          <w:bCs/>
+          <w:color w:val="63B175"/>
+          <w:sz w:val="21"/>
+          <w:szCs w:val="21"/>
+        </w:rPr>
+        <w:t>groupId</w:t>
+      </w:r>
+      <w:proofErr w:type="spellEnd"/>
+      <w:r>
+        <w:rPr>
+          <w:rStyle w:val="hljs-tag"/>
+          <w:rFonts w:ascii="Consolas" w:hAnsi="Consolas"/>
+          <w:color w:val="444444"/>
+          <w:sz w:val="21"/>
+          <w:szCs w:val="21"/>
+        </w:rPr>
+        <w:t>&gt;</w:t>
+      </w:r>
+      <w:r>
+        <w:rPr>
+          <w:rFonts w:ascii="Consolas" w:hAnsi="Consolas"/>
+          <w:color w:val="444444"/>
+          <w:sz w:val="21"/>
+          <w:szCs w:val="21"/>
+          <w:shd w:val="clear" w:color="auto" w:fill="F8F8F8"/>
+        </w:rPr>
+        <w:t xml:space="preserve"> </w:t>
+      </w:r>
+      <w:r>
+        <w:rPr>
+          <w:rStyle w:val="hljs-tag"/>
+          <w:rFonts w:ascii="Consolas" w:hAnsi="Consolas"/>
+          <w:color w:val="444444"/>
+          <w:sz w:val="21"/>
+          <w:szCs w:val="21"/>
+        </w:rPr>
+        <w:t>&lt;</w:t>
+      </w:r>
+      <w:proofErr w:type="spellStart"/>
+      <w:r>
+        <w:rPr>
+          <w:rStyle w:val="hljs-name"/>
+          <w:rFonts w:ascii="Consolas" w:hAnsi="Consolas"/>
+          <w:b/>
+          <w:bCs/>
+          <w:color w:val="63B175"/>
+          <w:sz w:val="21"/>
+          <w:szCs w:val="21"/>
+        </w:rPr>
+        <w:t>artifactId</w:t>
+      </w:r>
+      <w:proofErr w:type="spellEnd"/>
+      <w:r>
+        <w:rPr>
+          <w:rStyle w:val="hljs-tag"/>
+          <w:rFonts w:ascii="Consolas" w:hAnsi="Consolas"/>
+          <w:color w:val="444444"/>
+          <w:sz w:val="21"/>
+          <w:szCs w:val="21"/>
+        </w:rPr>
+        <w:t>&gt;</w:t>
+      </w:r>
+      <w:r>
+        <w:rPr>
+          <w:rFonts w:ascii="Consolas" w:hAnsi="Consolas"/>
+          <w:color w:val="444444"/>
+          <w:sz w:val="21"/>
+          <w:szCs w:val="21"/>
+          <w:shd w:val="clear" w:color="auto" w:fill="F8F8F8"/>
+        </w:rPr>
+        <w:t>spring-boot-starter-</w:t>
+      </w:r>
+      <w:proofErr w:type="spellStart"/>
+      <w:r>
+        <w:rPr>
+          <w:rFonts w:ascii="Consolas" w:hAnsi="Consolas"/>
+          <w:color w:val="444444"/>
+          <w:sz w:val="21"/>
+          <w:szCs w:val="21"/>
+          <w:shd w:val="clear" w:color="auto" w:fill="F8F8F8"/>
+        </w:rPr>
+        <w:t>hateoas</w:t>
+      </w:r>
+      <w:proofErr w:type="spellEnd"/>
+      <w:r>
+        <w:rPr>
+          <w:rStyle w:val="hljs-tag"/>
+          <w:rFonts w:ascii="Consolas" w:hAnsi="Consolas"/>
+          <w:color w:val="444444"/>
+          <w:sz w:val="21"/>
+          <w:szCs w:val="21"/>
+        </w:rPr>
+        <w:t>&lt;/</w:t>
+      </w:r>
+      <w:proofErr w:type="spellStart"/>
+      <w:r>
+        <w:rPr>
+          <w:rStyle w:val="hljs-name"/>
+          <w:rFonts w:ascii="Consolas" w:hAnsi="Consolas"/>
+          <w:b/>
+          <w:bCs/>
+          <w:color w:val="63B175"/>
+          <w:sz w:val="21"/>
+          <w:szCs w:val="21"/>
+        </w:rPr>
+        <w:t>artifactId</w:t>
+      </w:r>
+      <w:proofErr w:type="spellEnd"/>
+      <w:r>
+        <w:rPr>
+          <w:rStyle w:val="hljs-tag"/>
+          <w:rFonts w:ascii="Consolas" w:hAnsi="Consolas"/>
+          <w:color w:val="444444"/>
+          <w:sz w:val="21"/>
+          <w:szCs w:val="21"/>
+        </w:rPr>
+        <w:t>&gt;</w:t>
+      </w:r>
+      <w:r>
+        <w:rPr>
+          <w:rFonts w:ascii="Consolas" w:hAnsi="Consolas"/>
+          <w:color w:val="444444"/>
+          <w:sz w:val="21"/>
+          <w:szCs w:val="21"/>
+          <w:shd w:val="clear" w:color="auto" w:fill="F8F8F8"/>
+        </w:rPr>
+        <w:t xml:space="preserve"> </w:t>
+      </w:r>
+      <w:r>
+        <w:rPr>
+          <w:rStyle w:val="hljs-tag"/>
+          <w:rFonts w:ascii="Consolas" w:hAnsi="Consolas"/>
+          <w:color w:val="444444"/>
+          <w:sz w:val="21"/>
+          <w:szCs w:val="21"/>
+        </w:rPr>
+        <w:t>&lt;</w:t>
+      </w:r>
+      <w:r>
+        <w:rPr>
+          <w:rStyle w:val="hljs-name"/>
+          <w:rFonts w:ascii="Consolas" w:hAnsi="Consolas"/>
+          <w:b/>
+          <w:bCs/>
+          <w:color w:val="63B175"/>
+          <w:sz w:val="21"/>
+          <w:szCs w:val="21"/>
+        </w:rPr>
+        <w:t>version</w:t>
+      </w:r>
+      <w:r>
+        <w:rPr>
+          <w:rStyle w:val="hljs-tag"/>
+          <w:rFonts w:ascii="Consolas" w:hAnsi="Consolas"/>
+          <w:color w:val="444444"/>
+          <w:sz w:val="21"/>
+          <w:szCs w:val="21"/>
+        </w:rPr>
+        <w:t>&gt;</w:t>
+      </w:r>
+      <w:r>
+        <w:rPr>
+          <w:rFonts w:ascii="Consolas" w:hAnsi="Consolas"/>
+          <w:color w:val="444444"/>
+          <w:sz w:val="21"/>
+          <w:szCs w:val="21"/>
+          <w:shd w:val="clear" w:color="auto" w:fill="F8F8F8"/>
+        </w:rPr>
+        <w:t>2.1.4.RELEASE</w:t>
+      </w:r>
+      <w:r>
+        <w:rPr>
+          <w:rStyle w:val="hljs-tag"/>
+          <w:rFonts w:ascii="Consolas" w:hAnsi="Consolas"/>
+          <w:color w:val="444444"/>
+          <w:sz w:val="21"/>
+          <w:szCs w:val="21"/>
+        </w:rPr>
+        <w:t>&lt;/</w:t>
+      </w:r>
+      <w:r>
+        <w:rPr>
+          <w:rStyle w:val="hljs-name"/>
+          <w:rFonts w:ascii="Consolas" w:hAnsi="Consolas"/>
+          <w:b/>
+          <w:bCs/>
+          <w:color w:val="63B175"/>
+          <w:sz w:val="21"/>
+          <w:szCs w:val="21"/>
+        </w:rPr>
+        <w:t>version</w:t>
+      </w:r>
+      <w:r>
+        <w:rPr>
+          <w:rStyle w:val="hljs-tag"/>
+          <w:rFonts w:ascii="Consolas" w:hAnsi="Consolas"/>
+          <w:color w:val="444444"/>
+          <w:sz w:val="21"/>
+          <w:szCs w:val="21"/>
+        </w:rPr>
+        <w:t>&gt;</w:t>
+      </w:r>
+      <w:r>
+        <w:rPr>
+          <w:rFonts w:ascii="Consolas" w:hAnsi="Consolas"/>
+          <w:color w:val="444444"/>
+          <w:sz w:val="21"/>
+          <w:szCs w:val="21"/>
+          <w:shd w:val="clear" w:color="auto" w:fill="F8F8F8"/>
+        </w:rPr>
+        <w:t xml:space="preserve"> </w:t>
+      </w:r>
+      <w:r>
+        <w:rPr>
+          <w:rStyle w:val="hljs-tag"/>
+          <w:rFonts w:ascii="Consolas" w:hAnsi="Consolas"/>
+          <w:color w:val="444444"/>
+          <w:sz w:val="21"/>
+          <w:szCs w:val="21"/>
+        </w:rPr>
+        <w:t>&lt;/</w:t>
+      </w:r>
+      <w:r>
+        <w:rPr>
+          <w:rStyle w:val="hljs-name"/>
+          <w:rFonts w:ascii="Consolas" w:hAnsi="Consolas"/>
+          <w:b/>
+          <w:bCs/>
+          <w:color w:val="63B175"/>
+          <w:sz w:val="21"/>
+          <w:szCs w:val="21"/>
+        </w:rPr>
+        <w:t>dependency</w:t>
+      </w:r>
+      <w:r>
+        <w:rPr>
+          <w:rStyle w:val="hljs-tag"/>
+          <w:rFonts w:ascii="Consolas" w:hAnsi="Consolas"/>
+          <w:color w:val="444444"/>
+          <w:sz w:val="21"/>
+          <w:szCs w:val="21"/>
+        </w:rPr>
+        <w:t>&gt;</w:t>
+      </w:r>
+    </w:p>
+    <w:p>
+      <w:pPr>
+        <w:pStyle w:val="NormalWeb"/>
+        <w:numPr>
+          <w:ilvl w:val="0"/>
+          <w:numId w:val="14"/>
+        </w:numPr>
+        <w:rPr>
+          <w:rStyle w:val="hljs-tag"/>
+          <w:rFonts w:ascii="UtopiaStd-Regular" w:hAnsi="UtopiaStd-Regular"/>
+          <w:sz w:val="20"/>
+          <w:szCs w:val="20"/>
+        </w:rPr>
+      </w:pPr>
+      <w:r>
+        <w:rPr>
+          <w:rStyle w:val="hljs-tag"/>
+          <w:rFonts w:ascii="Consolas" w:hAnsi="Consolas"/>
+          <w:color w:val="444444"/>
+          <w:sz w:val="21"/>
+          <w:szCs w:val="21"/>
+        </w:rPr>
+        <w:t xml:space="preserve">Let all your entity classes extends </w:t>
+      </w:r>
+      <w:proofErr w:type="spellStart"/>
+      <w:r>
+        <w:rPr>
+          <w:rStyle w:val="hljs-tag"/>
+          <w:rFonts w:ascii="Consolas" w:hAnsi="Consolas"/>
+          <w:b/>
+          <w:bCs/>
+          <w:color w:val="444444"/>
+          <w:sz w:val="21"/>
+          <w:szCs w:val="21"/>
+        </w:rPr>
+        <w:t>RepresentationModel</w:t>
+      </w:r>
+      <w:proofErr w:type="spellEnd"/>
+      <w:r>
+        <w:rPr>
+          <w:rStyle w:val="hljs-tag"/>
+          <w:rFonts w:ascii="Consolas" w:hAnsi="Consolas"/>
+          <w:b/>
+          <w:bCs/>
+          <w:color w:val="444444"/>
+          <w:sz w:val="21"/>
+          <w:szCs w:val="21"/>
+        </w:rPr>
+        <w:t xml:space="preserve">&lt;Entity&gt; </w:t>
+      </w:r>
+    </w:p>
+    <w:p>
+      <w:pPr>
+        <w:pStyle w:val="NormalWeb"/>
+        <w:ind w:left="720"/>
+        <w:rPr>
+          <w:rFonts w:ascii="UtopiaStd-Regular" w:hAnsi="UtopiaStd-Regular"/>
+          <w:sz w:val="20"/>
+          <w:szCs w:val="20"/>
+        </w:rPr>
+      </w:pPr>
+      <w:r>
+        <w:rPr>
+          <w:noProof/>
+        </w:rPr>
+        <w:lastRenderedPageBreak/>
+        <w:drawing>
+          <wp:inline distT="0" distB="0" distL="0" distR="0" wp14:anchorId="64C64790" wp14:editId="131FB103">
+            <wp:extent cx="5543550" cy="3495675"/>
+            <wp:effectExtent l="0" t="0" r="0" b="9525"/>
+            <wp:docPr id="29" name="Picture 29"/>
+            <wp:cNvGraphicFramePr>
+              <a:graphicFrameLocks xmlns:a="http://schemas.openxmlformats.org/drawingml/2006/main" noChangeAspect="1"/>
+            </wp:cNvGraphicFramePr>
+            <a:graphic xmlns:a="http://schemas.openxmlformats.org/drawingml/2006/main">
+              <a:graphicData uri="http://schemas.openxmlformats.org/drawingml/2006/picture">
+                <pic:pic xmlns:pic="http://schemas.openxmlformats.org/drawingml/2006/picture">
+                  <pic:nvPicPr>
+                    <pic:cNvPr id="0" name="Picture 9"/>
+                    <pic:cNvPicPr>
+                      <a:picLocks noChangeAspect="1" noChangeArrowheads="1"/>
+                    </pic:cNvPicPr>
+                  </pic:nvPicPr>
+                  <pic:blipFill>
+                    <a:blip r:embed="rId39">
+                      <a:extLst>
+                        <a:ext uri="{28A0092B-C50C-407E-A947-70E740481C1C}">
+                          <a14:useLocalDpi xmlns:a14="http://schemas.microsoft.com/office/drawing/2010/main" val="0"/>
+                        </a:ext>
+                      </a:extLst>
+                    </a:blip>
+                    <a:srcRect/>
+                    <a:stretch>
+                      <a:fillRect/>
+                    </a:stretch>
+                  </pic:blipFill>
+                  <pic:spPr bwMode="auto">
+                    <a:xfrm>
+                      <a:off x="0" y="0"/>
+                      <a:ext cx="5543550" cy="3495675"/>
+                    </a:xfrm>
+                    <a:prstGeom prst="rect">
+                      <a:avLst/>
+                    </a:prstGeom>
+                    <a:noFill/>
+                    <a:ln>
+                      <a:noFill/>
+                    </a:ln>
+                  </pic:spPr>
+                </pic:pic>
+              </a:graphicData>
+            </a:graphic>
+          </wp:inline>
+        </w:drawing>
+      </w:r>
+    </w:p>
+    <w:p>
+      <w:pPr>
+        <w:pStyle w:val="NormalWeb"/>
+        <w:numPr>
+          <w:ilvl w:val="0"/>
+          <w:numId w:val="14"/>
+        </w:numPr>
+        <w:rPr>
+          <w:rFonts w:ascii="UtopiaStd-Regular" w:hAnsi="UtopiaStd-Regular"/>
+          <w:sz w:val="20"/>
+          <w:szCs w:val="20"/>
+        </w:rPr>
+      </w:pPr>
+      <w:r>
+        <w:rPr>
+          <w:rFonts w:ascii="UtopiaStd-Regular" w:hAnsi="UtopiaStd-Regular"/>
+          <w:sz w:val="20"/>
+          <w:szCs w:val="20"/>
+        </w:rPr>
+        <w:t xml:space="preserve">Construct a </w:t>
+      </w:r>
+      <w:r>
+        <w:rPr>
+          <w:rFonts w:ascii="UtopiaStd-Regular" w:hAnsi="UtopiaStd-Regular"/>
+          <w:b/>
+          <w:bCs/>
+          <w:sz w:val="20"/>
+          <w:szCs w:val="20"/>
+        </w:rPr>
+        <w:t>URI</w:t>
+      </w:r>
+      <w:r>
+        <w:rPr>
+          <w:rFonts w:ascii="UtopiaStd-Regular" w:hAnsi="UtopiaStd-Regular"/>
+          <w:sz w:val="20"/>
+          <w:szCs w:val="20"/>
+        </w:rPr>
+        <w:t xml:space="preserve"> within the </w:t>
+      </w:r>
+      <w:proofErr w:type="spellStart"/>
+      <w:r>
+        <w:rPr>
+          <w:rFonts w:ascii="UtopiaStd-Regular" w:hAnsi="UtopiaStd-Regular"/>
+          <w:b/>
+          <w:bCs/>
+          <w:sz w:val="20"/>
+          <w:szCs w:val="20"/>
+        </w:rPr>
+        <w:t>createUser</w:t>
+      </w:r>
+      <w:proofErr w:type="spellEnd"/>
+      <w:r>
+        <w:rPr>
+          <w:rFonts w:ascii="UtopiaStd-Regular" w:hAnsi="UtopiaStd-Regular"/>
+          <w:sz w:val="20"/>
+          <w:szCs w:val="20"/>
+        </w:rPr>
+        <w:t xml:space="preserve"> method so that it </w:t>
+      </w:r>
+      <w:r>
+        <w:rPr>
+          <w:rFonts w:ascii="UtopiaStd-Regular" w:hAnsi="UtopiaStd-Regular"/>
+          <w:b/>
+          <w:bCs/>
+          <w:sz w:val="20"/>
+          <w:szCs w:val="20"/>
+        </w:rPr>
+        <w:t xml:space="preserve">constructs </w:t>
+      </w:r>
+      <w:r>
+        <w:rPr>
+          <w:rFonts w:ascii="UtopiaStd-Regular" w:hAnsi="UtopiaStd-Regular"/>
+          <w:sz w:val="20"/>
+          <w:szCs w:val="20"/>
+        </w:rPr>
+        <w:t xml:space="preserve">a </w:t>
+      </w:r>
+      <w:proofErr w:type="gramStart"/>
+      <w:r>
+        <w:rPr>
+          <w:rFonts w:ascii="UtopiaStd-Regular" w:hAnsi="UtopiaStd-Regular"/>
+          <w:b/>
+          <w:bCs/>
+          <w:sz w:val="20"/>
+          <w:szCs w:val="20"/>
+        </w:rPr>
+        <w:t>URI</w:t>
+      </w:r>
+      <w:r>
+        <w:rPr>
+          <w:rFonts w:ascii="UtopiaStd-Regular" w:hAnsi="UtopiaStd-Regular"/>
+          <w:sz w:val="20"/>
+          <w:szCs w:val="20"/>
+        </w:rPr>
+        <w:t xml:space="preserve"> </w:t>
+      </w:r>
+      <w:r>
+        <w:rPr>
+          <w:rFonts w:ascii="UtopiaStd-Regular" w:hAnsi="UtopiaStd-Regular"/>
+          <w:sz w:val="20"/>
+          <w:szCs w:val="20"/>
+        </w:rPr>
+        <w:t xml:space="preserve"> of</w:t>
+      </w:r>
+      <w:proofErr w:type="gramEnd"/>
+      <w:r>
+        <w:rPr>
+          <w:rFonts w:ascii="UtopiaStd-Regular" w:hAnsi="UtopiaStd-Regular"/>
+          <w:sz w:val="20"/>
+          <w:szCs w:val="20"/>
+        </w:rPr>
+        <w:t xml:space="preserve"> the newly created User resource using its </w:t>
+      </w:r>
+      <w:proofErr w:type="spellStart"/>
+      <w:r>
+        <w:rPr>
+          <w:rFonts w:ascii="UtopiaStd-Regular" w:hAnsi="UtopiaStd-Regular"/>
+          <w:b/>
+          <w:bCs/>
+          <w:sz w:val="20"/>
+          <w:szCs w:val="20"/>
+        </w:rPr>
+        <w:t>getId</w:t>
+      </w:r>
+      <w:proofErr w:type="spellEnd"/>
+      <w:r>
+        <w:rPr>
+          <w:rFonts w:ascii="UtopiaStd-Regular" w:hAnsi="UtopiaStd-Regular"/>
+          <w:sz w:val="20"/>
+          <w:szCs w:val="20"/>
+        </w:rPr>
+        <w:t xml:space="preserve"> method.</w:t>
+      </w:r>
+    </w:p>
+    <w:p>
+      <w:pPr>
+        <w:pStyle w:val="NormalWeb"/>
+        <w:ind w:left="720"/>
+        <w:rPr>
+          <w:rFonts w:ascii="UtopiaStd-Regular" w:hAnsi="UtopiaStd-Regular"/>
+          <w:sz w:val="20"/>
+          <w:szCs w:val="20"/>
+        </w:rPr>
+      </w:pPr>
+      <w:r>
+        <w:rPr>
+          <w:noProof/>
+        </w:rPr>
+        <w:drawing>
+          <wp:inline distT="0" distB="0" distL="0" distR="0" wp14:anchorId="083A0B12" wp14:editId="13C9C808">
+            <wp:extent cx="5731510" cy="2305050"/>
+            <wp:effectExtent l="0" t="0" r="2540" b="0"/>
+            <wp:docPr id="30" name="Picture 30"/>
+            <wp:cNvGraphicFramePr>
+              <a:graphicFrameLocks xmlns:a="http://schemas.openxmlformats.org/drawingml/2006/main" noChangeAspect="1"/>
+            </wp:cNvGraphicFramePr>
+            <a:graphic xmlns:a="http://schemas.openxmlformats.org/drawingml/2006/main">
+              <a:graphicData uri="http://schemas.openxmlformats.org/drawingml/2006/picture">
+                <pic:pic xmlns:pic="http://schemas.openxmlformats.org/drawingml/2006/picture">
+                  <pic:nvPicPr>
+                    <pic:cNvPr id="0" name="Picture 11"/>
+                    <pic:cNvPicPr>
+                      <a:picLocks noChangeAspect="1" noChangeArrowheads="1"/>
+                    </pic:cNvPicPr>
+                  </pic:nvPicPr>
+                  <pic:blipFill>
+                    <a:blip r:embed="rId40">
+                      <a:extLst>
+                        <a:ext uri="{28A0092B-C50C-407E-A947-70E740481C1C}">
+                          <a14:useLocalDpi xmlns:a14="http://schemas.microsoft.com/office/drawing/2010/main" val="0"/>
+                        </a:ext>
+                      </a:extLst>
+                    </a:blip>
+                    <a:srcRect/>
+                    <a:stretch>
+                      <a:fillRect/>
+                    </a:stretch>
+                  </pic:blipFill>
+                  <pic:spPr bwMode="auto">
+                    <a:xfrm>
+                      <a:off x="0" y="0"/>
+                      <a:ext cx="5731510" cy="2305050"/>
+                    </a:xfrm>
+                    <a:prstGeom prst="rect">
+                      <a:avLst/>
+                    </a:prstGeom>
+                    <a:noFill/>
+                    <a:ln>
+                      <a:noFill/>
+                    </a:ln>
+                  </pic:spPr>
+                </pic:pic>
+              </a:graphicData>
+            </a:graphic>
+          </wp:inline>
+        </w:drawing>
+      </w:r>
+    </w:p>
+    <w:p>
+      <w:pPr>
+        <w:pStyle w:val="NormalWeb"/>
+        <w:numPr>
+          <w:ilvl w:val="0"/>
+          <w:numId w:val="14"/>
+        </w:numPr>
+        <w:rPr>
+          <w:rFonts w:ascii="UtopiaStd-Regular" w:hAnsi="UtopiaStd-Regular"/>
+          <w:sz w:val="18"/>
+          <w:szCs w:val="18"/>
+        </w:rPr>
+      </w:pPr>
+      <w:r>
+        <w:rPr>
+          <w:rFonts w:ascii="UtopiaStd-Regular" w:hAnsi="UtopiaStd-Regular"/>
+          <w:sz w:val="18"/>
+          <w:szCs w:val="18"/>
+        </w:rPr>
+        <w:t>Now for every user record we fetch, we append a</w:t>
+      </w:r>
+      <w:r>
+        <w:rPr>
+          <w:rFonts w:ascii="UtopiaStd-Regular" w:hAnsi="UtopiaStd-Regular"/>
+          <w:b/>
+          <w:bCs/>
+          <w:sz w:val="18"/>
+          <w:szCs w:val="18"/>
+        </w:rPr>
+        <w:t xml:space="preserve"> </w:t>
+      </w:r>
+      <w:proofErr w:type="gramStart"/>
+      <w:r>
+        <w:rPr>
+          <w:rFonts w:ascii="UtopiaStd-Regular" w:hAnsi="UtopiaStd-Regular"/>
+          <w:b/>
+          <w:bCs/>
+          <w:sz w:val="18"/>
+          <w:szCs w:val="18"/>
+        </w:rPr>
+        <w:t xml:space="preserve">list </w:t>
+      </w:r>
+      <w:r>
+        <w:rPr>
+          <w:rFonts w:ascii="UtopiaStd-Regular" w:hAnsi="UtopiaStd-Regular"/>
+          <w:sz w:val="18"/>
+          <w:szCs w:val="18"/>
+        </w:rPr>
+        <w:t xml:space="preserve"> of</w:t>
+      </w:r>
+      <w:proofErr w:type="gramEnd"/>
+      <w:r>
+        <w:rPr>
+          <w:rFonts w:ascii="UtopiaStd-Regular" w:hAnsi="UtopiaStd-Regular"/>
+          <w:sz w:val="18"/>
+          <w:szCs w:val="18"/>
+        </w:rPr>
+        <w:t xml:space="preserve"> </w:t>
+      </w:r>
+      <w:r>
+        <w:rPr>
+          <w:rFonts w:ascii="UtopiaStd-Regular" w:hAnsi="UtopiaStd-Regular"/>
+          <w:b/>
+          <w:bCs/>
+          <w:sz w:val="18"/>
+          <w:szCs w:val="18"/>
+        </w:rPr>
+        <w:t>link resources,</w:t>
+      </w:r>
+      <w:r>
+        <w:rPr>
+          <w:rFonts w:ascii="UtopiaStd-Regular" w:hAnsi="UtopiaStd-Regular"/>
+          <w:sz w:val="18"/>
+          <w:szCs w:val="18"/>
+        </w:rPr>
+        <w:t xml:space="preserve"> with operations the user can perform</w:t>
+      </w:r>
+    </w:p>
+    <w:p>
+      <w:pPr>
+        <w:pStyle w:val="NormalWeb"/>
+        <w:ind w:left="720"/>
+        <w:rPr>
+          <w:rFonts w:ascii="UtopiaStd-Regular" w:hAnsi="UtopiaStd-Regular"/>
+          <w:sz w:val="18"/>
+          <w:szCs w:val="18"/>
+        </w:rPr>
+      </w:pPr>
+      <w:r>
+        <w:rPr>
+          <w:noProof/>
+        </w:rPr>
+        <w:drawing>
+          <wp:inline distT="0" distB="0" distL="0" distR="0" wp14:anchorId="31241F1A" wp14:editId="6E1B088D">
+            <wp:extent cx="5731510" cy="1228725"/>
+            <wp:effectExtent l="0" t="0" r="2540" b="9525"/>
+            <wp:docPr id="31" name="Picture 31"/>
+            <wp:cNvGraphicFramePr>
+              <a:graphicFrameLocks xmlns:a="http://schemas.openxmlformats.org/drawingml/2006/main" noChangeAspect="1"/>
+            </wp:cNvGraphicFramePr>
+            <a:graphic xmlns:a="http://schemas.openxmlformats.org/drawingml/2006/main">
+              <a:graphicData uri="http://schemas.openxmlformats.org/drawingml/2006/picture">
+                <pic:pic xmlns:pic="http://schemas.openxmlformats.org/drawingml/2006/picture">
+                  <pic:nvPicPr>
+                    <pic:cNvPr id="0" name="Picture 13"/>
+                    <pic:cNvPicPr>
+                      <a:picLocks noChangeAspect="1" noChangeArrowheads="1"/>
+                    </pic:cNvPicPr>
+                  </pic:nvPicPr>
+                  <pic:blipFill>
+                    <a:blip r:embed="rId41">
+                      <a:extLst>
+                        <a:ext uri="{28A0092B-C50C-407E-A947-70E740481C1C}">
+                          <a14:useLocalDpi xmlns:a14="http://schemas.microsoft.com/office/drawing/2010/main" val="0"/>
+                        </a:ext>
+                      </a:extLst>
+                    </a:blip>
+                    <a:srcRect/>
+                    <a:stretch>
+                      <a:fillRect/>
+                    </a:stretch>
+                  </pic:blipFill>
+                  <pic:spPr bwMode="auto">
+                    <a:xfrm>
+                      <a:off x="0" y="0"/>
+                      <a:ext cx="5731510" cy="1228725"/>
+                    </a:xfrm>
+                    <a:prstGeom prst="rect">
+                      <a:avLst/>
+                    </a:prstGeom>
+                    <a:noFill/>
+                    <a:ln>
+                      <a:noFill/>
+                    </a:ln>
+                  </pic:spPr>
+                </pic:pic>
+              </a:graphicData>
+            </a:graphic>
+          </wp:inline>
+        </w:drawing>
+      </w:r>
+    </w:p>
+    <w:p>
+      <w:pPr>
+        <w:pStyle w:val="NormalWeb"/>
+        <w:rPr>
+          <w:rFonts w:ascii="UtopiaStd-Regular" w:hAnsi="UtopiaStd-Regular"/>
+          <w:sz w:val="18"/>
+          <w:szCs w:val="18"/>
+        </w:rPr>
+      </w:pPr>
+    </w:p>
+    <w:p>
+      <w:pPr>
+        <w:pStyle w:val="NormalWeb"/>
+        <w:numPr>
+          <w:ilvl w:val="0"/>
+          <w:numId w:val="14"/>
+        </w:numPr>
+        <w:rPr>
+          <w:rFonts w:ascii="UtopiaStd-Regular" w:hAnsi="UtopiaStd-Regular"/>
+          <w:sz w:val="18"/>
+          <w:szCs w:val="18"/>
+        </w:rPr>
+      </w:pPr>
+      <w:r>
+        <w:rPr>
+          <w:rFonts w:ascii="UtopiaStd-Regular" w:hAnsi="UtopiaStd-Regular"/>
+          <w:sz w:val="18"/>
+          <w:szCs w:val="18"/>
+        </w:rPr>
+        <w:lastRenderedPageBreak/>
+        <w:t>Code to update resources with links</w:t>
+      </w:r>
+    </w:p>
+    <w:p>
+      <w:pPr>
+        <w:pStyle w:val="NormalWeb"/>
+        <w:ind w:left="720"/>
+        <w:rPr>
+          <w:rFonts w:ascii="UtopiaStd-Regular" w:hAnsi="UtopiaStd-Regular"/>
+          <w:sz w:val="18"/>
+          <w:szCs w:val="18"/>
+        </w:rPr>
+      </w:pPr>
+      <w:r>
+        <w:rPr>
+          <w:noProof/>
+        </w:rPr>
+        <w:drawing>
+          <wp:inline distT="0" distB="0" distL="0" distR="0" wp14:anchorId="46084C88" wp14:editId="294EEEB3">
+            <wp:extent cx="5731510" cy="1326515"/>
+            <wp:effectExtent l="0" t="0" r="2540" b="6985"/>
+            <wp:docPr id="32" name="Picture 32"/>
+            <wp:cNvGraphicFramePr>
+              <a:graphicFrameLocks xmlns:a="http://schemas.openxmlformats.org/drawingml/2006/main" noChangeAspect="1"/>
+            </wp:cNvGraphicFramePr>
+            <a:graphic xmlns:a="http://schemas.openxmlformats.org/drawingml/2006/main">
+              <a:graphicData uri="http://schemas.openxmlformats.org/drawingml/2006/picture">
+                <pic:pic xmlns:pic="http://schemas.openxmlformats.org/drawingml/2006/picture">
+                  <pic:nvPicPr>
+                    <pic:cNvPr id="0" name="Picture 15"/>
+                    <pic:cNvPicPr>
+                      <a:picLocks noChangeAspect="1" noChangeArrowheads="1"/>
+                    </pic:cNvPicPr>
+                  </pic:nvPicPr>
+                  <pic:blipFill>
+                    <a:blip r:embed="rId42">
+                      <a:extLst>
+                        <a:ext uri="{28A0092B-C50C-407E-A947-70E740481C1C}">
+                          <a14:useLocalDpi xmlns:a14="http://schemas.microsoft.com/office/drawing/2010/main" val="0"/>
+                        </a:ext>
+                      </a:extLst>
+                    </a:blip>
+                    <a:srcRect/>
+                    <a:stretch>
+                      <a:fillRect/>
+                    </a:stretch>
+                  </pic:blipFill>
+                  <pic:spPr bwMode="auto">
+                    <a:xfrm>
+                      <a:off x="0" y="0"/>
+                      <a:ext cx="5731510" cy="1326515"/>
+                    </a:xfrm>
+                    <a:prstGeom prst="rect">
+                      <a:avLst/>
+                    </a:prstGeom>
+                    <a:noFill/>
+                    <a:ln>
+                      <a:noFill/>
+                    </a:ln>
+                  </pic:spPr>
+                </pic:pic>
+              </a:graphicData>
+            </a:graphic>
+          </wp:inline>
+        </w:drawing>
+      </w:r>
+    </w:p>
+    <w:p>
+      <w:pPr>
+        <w:pStyle w:val="NormalWeb"/>
+        <w:numPr>
+          <w:ilvl w:val="0"/>
+          <w:numId w:val="14"/>
+        </w:numPr>
+        <w:rPr>
+          <w:rFonts w:ascii="UtopiaStd-Regular" w:hAnsi="UtopiaStd-Regular"/>
+          <w:sz w:val="18"/>
+          <w:szCs w:val="18"/>
+        </w:rPr>
+      </w:pPr>
+      <w:r>
+        <w:rPr>
+          <w:rFonts w:ascii="UtopiaStd-Regular" w:hAnsi="UtopiaStd-Regular"/>
+          <w:sz w:val="18"/>
+          <w:szCs w:val="18"/>
+        </w:rPr>
+        <w:t xml:space="preserve">Screenshot of new </w:t>
+      </w:r>
+      <w:r>
+        <w:rPr>
+          <w:rFonts w:ascii="UtopiaStd-Regular" w:hAnsi="UtopiaStd-Regular"/>
+          <w:b/>
+          <w:bCs/>
+          <w:sz w:val="18"/>
+          <w:szCs w:val="18"/>
+        </w:rPr>
+        <w:t xml:space="preserve">API </w:t>
+      </w:r>
+      <w:proofErr w:type="gramStart"/>
+      <w:r>
+        <w:rPr>
+          <w:rFonts w:ascii="UtopiaStd-Regular" w:hAnsi="UtopiaStd-Regular"/>
+          <w:b/>
+          <w:bCs/>
+          <w:sz w:val="18"/>
+          <w:szCs w:val="18"/>
+        </w:rPr>
+        <w:t xml:space="preserve">URIs </w:t>
+      </w:r>
+      <w:r>
+        <w:rPr>
+          <w:rFonts w:ascii="UtopiaStd-Regular" w:hAnsi="UtopiaStd-Regular"/>
+          <w:sz w:val="18"/>
+          <w:szCs w:val="18"/>
+        </w:rPr>
+        <w:t xml:space="preserve"> with</w:t>
+      </w:r>
+      <w:proofErr w:type="gramEnd"/>
+      <w:r>
+        <w:rPr>
+          <w:rFonts w:ascii="UtopiaStd-Regular" w:hAnsi="UtopiaStd-Regular"/>
+          <w:sz w:val="18"/>
+          <w:szCs w:val="18"/>
+        </w:rPr>
+        <w:t xml:space="preserve"> </w:t>
+      </w:r>
+      <w:r>
+        <w:rPr>
+          <w:rFonts w:ascii="UtopiaStd-Regular" w:hAnsi="UtopiaStd-Regular"/>
+          <w:b/>
+          <w:bCs/>
+          <w:sz w:val="18"/>
+          <w:szCs w:val="18"/>
+        </w:rPr>
+        <w:t xml:space="preserve">HATEOAS </w:t>
+      </w:r>
+      <w:r>
+        <w:rPr>
+          <w:rFonts w:ascii="UtopiaStd-Regular" w:hAnsi="UtopiaStd-Regular"/>
+          <w:sz w:val="18"/>
+          <w:szCs w:val="18"/>
+        </w:rPr>
+        <w:t xml:space="preserve"> constraint.</w:t>
+      </w:r>
+    </w:p>
+    <w:p>
+      <w:pPr>
+        <w:pStyle w:val="NormalWeb"/>
+        <w:ind w:left="720"/>
+        <w:rPr>
+          <w:rFonts w:ascii="UtopiaStd-Regular" w:hAnsi="UtopiaStd-Regular"/>
+          <w:sz w:val="18"/>
+          <w:szCs w:val="18"/>
+        </w:rPr>
+      </w:pPr>
+      <w:r>
+        <w:rPr>
+          <w:noProof/>
+        </w:rPr>
+        <w:drawing>
+          <wp:inline distT="0" distB="0" distL="0" distR="0" wp14:anchorId="21456019" wp14:editId="024F9E9E">
+            <wp:extent cx="5731510" cy="3543935"/>
+            <wp:effectExtent l="0" t="0" r="2540" b="0"/>
+            <wp:docPr id="33" name="Picture 33"/>
+            <wp:cNvGraphicFramePr>
+              <a:graphicFrameLocks xmlns:a="http://schemas.openxmlformats.org/drawingml/2006/main" noChangeAspect="1"/>
+            </wp:cNvGraphicFramePr>
+            <a:graphic xmlns:a="http://schemas.openxmlformats.org/drawingml/2006/main">
+              <a:graphicData uri="http://schemas.openxmlformats.org/drawingml/2006/picture">
+                <pic:pic xmlns:pic="http://schemas.openxmlformats.org/drawingml/2006/picture">
+                  <pic:nvPicPr>
+                    <pic:cNvPr id="0" name="Picture 17"/>
+                    <pic:cNvPicPr>
+                      <a:picLocks noChangeAspect="1" noChangeArrowheads="1"/>
+                    </pic:cNvPicPr>
+                  </pic:nvPicPr>
+                  <pic:blipFill>
+                    <a:blip r:embed="rId43">
+                      <a:extLst>
+                        <a:ext uri="{28A0092B-C50C-407E-A947-70E740481C1C}">
+                          <a14:useLocalDpi xmlns:a14="http://schemas.microsoft.com/office/drawing/2010/main" val="0"/>
+                        </a:ext>
+                      </a:extLst>
+                    </a:blip>
+                    <a:srcRect/>
+                    <a:stretch>
+                      <a:fillRect/>
+                    </a:stretch>
+                  </pic:blipFill>
+                  <pic:spPr bwMode="auto">
+                    <a:xfrm>
+                      <a:off x="0" y="0"/>
+                      <a:ext cx="5731510" cy="3543935"/>
+                    </a:xfrm>
+                    <a:prstGeom prst="rect">
+                      <a:avLst/>
+                    </a:prstGeom>
+                    <a:noFill/>
+                    <a:ln>
+                      <a:noFill/>
+                    </a:ln>
+                  </pic:spPr>
+                </pic:pic>
+              </a:graphicData>
+            </a:graphic>
+          </wp:inline>
+        </w:drawing>
       </w:r>
     </w:p>
     <w:sectPr>
@@ -10800,6 +13283,119 @@
     </w:lvl>
   </w:abstractNum>
   <w:abstractNum w:abstractNumId="4" w15:restartNumberingAfterBreak="0">
+    <w:nsid w:val="231C13FD"/>
+    <w:multiLevelType w:val="hybridMultilevel"/>
+    <w:tmpl w:val="E9F60C14"/>
+    <w:lvl w:ilvl="0" w:tplc="08090001">
+      <w:start w:val="1"/>
+      <w:numFmt w:val="bullet"/>
+      <w:lvlText w:val=""/>
+      <w:lvlJc w:val="left"/>
+      <w:pPr>
+        <w:ind w:left="720" w:hanging="360"/>
+      </w:pPr>
+      <w:rPr>
+        <w:rFonts w:ascii="Symbol" w:hAnsi="Symbol" w:hint="default"/>
+      </w:rPr>
+    </w:lvl>
+    <w:lvl w:ilvl="1" w:tplc="08090003" w:tentative="1">
+      <w:start w:val="1"/>
+      <w:numFmt w:val="bullet"/>
+      <w:lvlText w:val="o"/>
+      <w:lvlJc w:val="left"/>
+      <w:pPr>
+        <w:ind w:left="1440" w:hanging="360"/>
+      </w:pPr>
+      <w:rPr>
+        <w:rFonts w:ascii="Courier New" w:hAnsi="Courier New" w:cs="Courier New" w:hint="default"/>
+      </w:rPr>
+    </w:lvl>
+    <w:lvl w:ilvl="2" w:tplc="08090005" w:tentative="1">
+      <w:start w:val="1"/>
+      <w:numFmt w:val="bullet"/>
+      <w:lvlText w:val=""/>
+      <w:lvlJc w:val="left"/>
+      <w:pPr>
+        <w:ind w:left="2160" w:hanging="360"/>
+      </w:pPr>
+      <w:rPr>
+        <w:rFonts w:ascii="Wingdings" w:hAnsi="Wingdings" w:hint="default"/>
+      </w:rPr>
+    </w:lvl>
+    <w:lvl w:ilvl="3" w:tplc="08090001" w:tentative="1">
+      <w:start w:val="1"/>
+      <w:numFmt w:val="bullet"/>
+      <w:lvlText w:val=""/>
+      <w:lvlJc w:val="left"/>
+      <w:pPr>
+        <w:ind w:left="2880" w:hanging="360"/>
+      </w:pPr>
+      <w:rPr>
+        <w:rFonts w:ascii="Symbol" w:hAnsi="Symbol" w:hint="default"/>
+      </w:rPr>
+    </w:lvl>
+    <w:lvl w:ilvl="4" w:tplc="08090003" w:tentative="1">
+      <w:start w:val="1"/>
+      <w:numFmt w:val="bullet"/>
+      <w:lvlText w:val="o"/>
+      <w:lvlJc w:val="left"/>
+      <w:pPr>
+        <w:ind w:left="3600" w:hanging="360"/>
+      </w:pPr>
+      <w:rPr>
+        <w:rFonts w:ascii="Courier New" w:hAnsi="Courier New" w:cs="Courier New" w:hint="default"/>
+      </w:rPr>
+    </w:lvl>
+    <w:lvl w:ilvl="5" w:tplc="08090005" w:tentative="1">
+      <w:start w:val="1"/>
+      <w:numFmt w:val="bullet"/>
+      <w:lvlText w:val=""/>
+      <w:lvlJc w:val="left"/>
+      <w:pPr>
+        <w:ind w:left="4320" w:hanging="360"/>
+      </w:pPr>
+      <w:rPr>
+        <w:rFonts w:ascii="Wingdings" w:hAnsi="Wingdings" w:hint="default"/>
+      </w:rPr>
+    </w:lvl>
+    <w:lvl w:ilvl="6" w:tplc="08090001" w:tentative="1">
+      <w:start w:val="1"/>
+      <w:numFmt w:val="bullet"/>
+      <w:lvlText w:val=""/>
+      <w:lvlJc w:val="left"/>
+      <w:pPr>
+        <w:ind w:left="5040" w:hanging="360"/>
+      </w:pPr>
+      <w:rPr>
+        <w:rFonts w:ascii="Symbol" w:hAnsi="Symbol" w:hint="default"/>
+      </w:rPr>
+    </w:lvl>
+    <w:lvl w:ilvl="7" w:tplc="08090003" w:tentative="1">
+      <w:start w:val="1"/>
+      <w:numFmt w:val="bullet"/>
+      <w:lvlText w:val="o"/>
+      <w:lvlJc w:val="left"/>
+      <w:pPr>
+        <w:ind w:left="5760" w:hanging="360"/>
+      </w:pPr>
+      <w:rPr>
+        <w:rFonts w:ascii="Courier New" w:hAnsi="Courier New" w:cs="Courier New" w:hint="default"/>
+      </w:rPr>
+    </w:lvl>
+    <w:lvl w:ilvl="8" w:tplc="08090005" w:tentative="1">
+      <w:start w:val="1"/>
+      <w:numFmt w:val="bullet"/>
+      <w:lvlText w:val=""/>
+      <w:lvlJc w:val="left"/>
+      <w:pPr>
+        <w:ind w:left="6480" w:hanging="360"/>
+      </w:pPr>
+      <w:rPr>
+        <w:rFonts w:ascii="Wingdings" w:hAnsi="Wingdings" w:hint="default"/>
+      </w:rPr>
+    </w:lvl>
+  </w:abstractNum>
+  <w:abstractNum w:abstractNumId="5" w15:restartNumberingAfterBreak="0">
     <w:nsid w:val="25393D12"/>
     <w:multiLevelType w:val="multilevel"/>
     <w:tmpl w:val="46DAA82C"/>
@@ -10948,7 +13544,7 @@
       </w:rPr>
     </w:lvl>
   </w:abstractNum>
-  <w:abstractNum w:abstractNumId="5" w15:restartNumberingAfterBreak="0">
+  <w:abstractNum w:abstractNumId="6" w15:restartNumberingAfterBreak="0">
     <w:nsid w:val="27DA1B42"/>
     <w:multiLevelType w:val="hybridMultilevel"/>
     <w:tmpl w:val="B15A361A"/>
@@ -11037,10 +13633,10 @@
       </w:pPr>
     </w:lvl>
   </w:abstractNum>
-  <w:abstractNum w:abstractNumId="6" w15:restartNumberingAfterBreak="0">
-    <w:nsid w:val="418F5B08"/>
+  <w:abstractNum w:abstractNumId="7" w15:restartNumberingAfterBreak="0">
+    <w:nsid w:val="3A657E05"/>
     <w:multiLevelType w:val="hybridMultilevel"/>
-    <w:tmpl w:val="8FAAE63C"/>
+    <w:tmpl w:val="1752E6E0"/>
     <w:lvl w:ilvl="0" w:tplc="0809000F">
       <w:start w:val="1"/>
       <w:numFmt w:val="decimal"/>
@@ -11126,10 +13722,10 @@
       </w:pPr>
     </w:lvl>
   </w:abstractNum>
-  <w:abstractNum w:abstractNumId="7" w15:restartNumberingAfterBreak="0">
-    <w:nsid w:val="49254304"/>
+  <w:abstractNum w:abstractNumId="8" w15:restartNumberingAfterBreak="0">
+    <w:nsid w:val="418F5B08"/>
     <w:multiLevelType w:val="hybridMultilevel"/>
-    <w:tmpl w:val="0CA2ED9E"/>
+    <w:tmpl w:val="8FAAE63C"/>
     <w:lvl w:ilvl="0" w:tplc="0809000F">
       <w:start w:val="1"/>
       <w:numFmt w:val="decimal"/>
@@ -11215,17 +13811,17 @@
       </w:pPr>
     </w:lvl>
   </w:abstractNum>
-  <w:abstractNum w:abstractNumId="8" w15:restartNumberingAfterBreak="0">
-    <w:nsid w:val="49B02781"/>
+  <w:abstractNum w:abstractNumId="9" w15:restartNumberingAfterBreak="0">
+    <w:nsid w:val="49254304"/>
     <w:multiLevelType w:val="hybridMultilevel"/>
-    <w:tmpl w:val="ED904DA8"/>
-    <w:lvl w:ilvl="0" w:tplc="2D34A4F6">
+    <w:tmpl w:val="0CA2ED9E"/>
+    <w:lvl w:ilvl="0" w:tplc="0809000F">
       <w:start w:val="1"/>
-      <w:numFmt w:val="upperLetter"/>
+      <w:numFmt w:val="decimal"/>
       <w:lvlText w:val="%1."/>
       <w:lvlJc w:val="left"/>
       <w:pPr>
-        <w:ind w:left="1080" w:hanging="360"/>
+        <w:ind w:left="720" w:hanging="360"/>
       </w:pPr>
       <w:rPr>
         <w:rFonts w:hint="default"/>
@@ -11237,7 +13833,7 @@
       <w:lvlText w:val="%2."/>
       <w:lvlJc w:val="left"/>
       <w:pPr>
-        <w:ind w:left="1800" w:hanging="360"/>
+        <w:ind w:left="1440" w:hanging="360"/>
       </w:pPr>
     </w:lvl>
     <w:lvl w:ilvl="2" w:tplc="0809001B" w:tentative="1">
@@ -11246,7 +13842,7 @@
       <w:lvlText w:val="%3."/>
       <w:lvlJc w:val="right"/>
       <w:pPr>
-        <w:ind w:left="2520" w:hanging="180"/>
+        <w:ind w:left="2160" w:hanging="180"/>
       </w:pPr>
     </w:lvl>
     <w:lvl w:ilvl="3" w:tplc="0809000F" w:tentative="1">
@@ -11255,7 +13851,7 @@
       <w:lvlText w:val="%4."/>
       <w:lvlJc w:val="left"/>
       <w:pPr>
-        <w:ind w:left="3240" w:hanging="360"/>
+        <w:ind w:left="2880" w:hanging="360"/>
       </w:pPr>
     </w:lvl>
     <w:lvl w:ilvl="4" w:tplc="08090019" w:tentative="1">
@@ -11264,7 +13860,7 @@
       <w:lvlText w:val="%5."/>
       <w:lvlJc w:val="left"/>
       <w:pPr>
-        <w:ind w:left="3960" w:hanging="360"/>
+        <w:ind w:left="3600" w:hanging="360"/>
       </w:pPr>
     </w:lvl>
     <w:lvl w:ilvl="5" w:tplc="0809001B" w:tentative="1">
@@ -11273,7 +13869,7 @@
       <w:lvlText w:val="%6."/>
       <w:lvlJc w:val="right"/>
       <w:pPr>
-        <w:ind w:left="4680" w:hanging="180"/>
+        <w:ind w:left="4320" w:hanging="180"/>
       </w:pPr>
     </w:lvl>
     <w:lvl w:ilvl="6" w:tplc="0809000F" w:tentative="1">
@@ -11282,7 +13878,7 @@
       <w:lvlText w:val="%7."/>
       <w:lvlJc w:val="left"/>
       <w:pPr>
-        <w:ind w:left="5400" w:hanging="360"/>
+        <w:ind w:left="5040" w:hanging="360"/>
       </w:pPr>
     </w:lvl>
     <w:lvl w:ilvl="7" w:tplc="08090019" w:tentative="1">
@@ -11291,7 +13887,7 @@
       <w:lvlText w:val="%8."/>
       <w:lvlJc w:val="left"/>
       <w:pPr>
-        <w:ind w:left="6120" w:hanging="360"/>
+        <w:ind w:left="5760" w:hanging="360"/>
       </w:pPr>
     </w:lvl>
     <w:lvl w:ilvl="8" w:tplc="0809001B" w:tentative="1">
@@ -11300,21 +13896,21 @@
       <w:lvlText w:val="%9."/>
       <w:lvlJc w:val="right"/>
       <w:pPr>
-        <w:ind w:left="6840" w:hanging="180"/>
+        <w:ind w:left="6480" w:hanging="180"/>
       </w:pPr>
     </w:lvl>
   </w:abstractNum>
-  <w:abstractNum w:abstractNumId="9" w15:restartNumberingAfterBreak="0">
-    <w:nsid w:val="50A50D50"/>
+  <w:abstractNum w:abstractNumId="10" w15:restartNumberingAfterBreak="0">
+    <w:nsid w:val="49B02781"/>
     <w:multiLevelType w:val="hybridMultilevel"/>
-    <w:tmpl w:val="85688D7E"/>
-    <w:lvl w:ilvl="0" w:tplc="0809000F">
+    <w:tmpl w:val="ED904DA8"/>
+    <w:lvl w:ilvl="0" w:tplc="2D34A4F6">
       <w:start w:val="1"/>
-      <w:numFmt w:val="decimal"/>
+      <w:numFmt w:val="upperLetter"/>
       <w:lvlText w:val="%1."/>
       <w:lvlJc w:val="left"/>
       <w:pPr>
-        <w:ind w:left="720" w:hanging="360"/>
+        <w:ind w:left="1080" w:hanging="360"/>
       </w:pPr>
       <w:rPr>
         <w:rFonts w:hint="default"/>
@@ -11326,7 +13922,7 @@
       <w:lvlText w:val="%2."/>
       <w:lvlJc w:val="left"/>
       <w:pPr>
-        <w:ind w:left="1440" w:hanging="360"/>
+        <w:ind w:left="1800" w:hanging="360"/>
       </w:pPr>
     </w:lvl>
     <w:lvl w:ilvl="2" w:tplc="0809001B" w:tentative="1">
@@ -11335,7 +13931,7 @@
       <w:lvlText w:val="%3."/>
       <w:lvlJc w:val="right"/>
       <w:pPr>
-        <w:ind w:left="2160" w:hanging="180"/>
+        <w:ind w:left="2520" w:hanging="180"/>
       </w:pPr>
     </w:lvl>
     <w:lvl w:ilvl="3" w:tplc="0809000F" w:tentative="1">
@@ -11344,7 +13940,7 @@
       <w:lvlText w:val="%4."/>
       <w:lvlJc w:val="left"/>
       <w:pPr>
-        <w:ind w:left="2880" w:hanging="360"/>
+        <w:ind w:left="3240" w:hanging="360"/>
       </w:pPr>
     </w:lvl>
     <w:lvl w:ilvl="4" w:tplc="08090019" w:tentative="1">
@@ -11353,7 +13949,7 @@
       <w:lvlText w:val="%5."/>
       <w:lvlJc w:val="left"/>
       <w:pPr>
-        <w:ind w:left="3600" w:hanging="360"/>
+        <w:ind w:left="3960" w:hanging="360"/>
       </w:pPr>
     </w:lvl>
     <w:lvl w:ilvl="5" w:tplc="0809001B" w:tentative="1">
@@ -11362,7 +13958,7 @@
       <w:lvlText w:val="%6."/>
       <w:lvlJc w:val="right"/>
       <w:pPr>
-        <w:ind w:left="4320" w:hanging="180"/>
+        <w:ind w:left="4680" w:hanging="180"/>
       </w:pPr>
     </w:lvl>
     <w:lvl w:ilvl="6" w:tplc="0809000F" w:tentative="1">
@@ -11371,7 +13967,7 @@
       <w:lvlText w:val="%7."/>
       <w:lvlJc w:val="left"/>
       <w:pPr>
-        <w:ind w:left="5040" w:hanging="360"/>
+        <w:ind w:left="5400" w:hanging="360"/>
       </w:pPr>
     </w:lvl>
     <w:lvl w:ilvl="7" w:tplc="08090019" w:tentative="1">
@@ -11380,7 +13976,7 @@
       <w:lvlText w:val="%8."/>
       <w:lvlJc w:val="left"/>
       <w:pPr>
-        <w:ind w:left="5760" w:hanging="360"/>
+        <w:ind w:left="6120" w:hanging="360"/>
       </w:pPr>
     </w:lvl>
     <w:lvl w:ilvl="8" w:tplc="0809001B" w:tentative="1">
@@ -11389,11 +13985,100 @@
       <w:lvlText w:val="%9."/>
       <w:lvlJc w:val="right"/>
       <w:pPr>
-        <w:ind w:left="6480" w:hanging="180"/>
+        <w:ind w:left="6840" w:hanging="180"/>
       </w:pPr>
     </w:lvl>
   </w:abstractNum>
-  <w:abstractNum w:abstractNumId="10" w15:restartNumberingAfterBreak="0">
+  <w:abstractNum w:abstractNumId="11" w15:restartNumberingAfterBreak="0">
+    <w:nsid w:val="50A50D50"/>
+    <w:multiLevelType w:val="hybridMultilevel"/>
+    <w:tmpl w:val="85688D7E"/>
+    <w:lvl w:ilvl="0" w:tplc="0809000F">
+      <w:start w:val="1"/>
+      <w:numFmt w:val="decimal"/>
+      <w:lvlText w:val="%1."/>
+      <w:lvlJc w:val="left"/>
+      <w:pPr>
+        <w:ind w:left="720" w:hanging="360"/>
+      </w:pPr>
+      <w:rPr>
+        <w:rFonts w:hint="default"/>
+      </w:rPr>
+    </w:lvl>
+    <w:lvl w:ilvl="1" w:tplc="08090019" w:tentative="1">
+      <w:start w:val="1"/>
+      <w:numFmt w:val="lowerLetter"/>
+      <w:lvlText w:val="%2."/>
+      <w:lvlJc w:val="left"/>
+      <w:pPr>
+        <w:ind w:left="1440" w:hanging="360"/>
+      </w:pPr>
+    </w:lvl>
+    <w:lvl w:ilvl="2" w:tplc="0809001B" w:tentative="1">
+      <w:start w:val="1"/>
+      <w:numFmt w:val="lowerRoman"/>
+      <w:lvlText w:val="%3."/>
+      <w:lvlJc w:val="right"/>
+      <w:pPr>
+        <w:ind w:left="2160" w:hanging="180"/>
+      </w:pPr>
+    </w:lvl>
+    <w:lvl w:ilvl="3" w:tplc="0809000F" w:tentative="1">
+      <w:start w:val="1"/>
+      <w:numFmt w:val="decimal"/>
+      <w:lvlText w:val="%4."/>
+      <w:lvlJc w:val="left"/>
+      <w:pPr>
+        <w:ind w:left="2880" w:hanging="360"/>
+      </w:pPr>
+    </w:lvl>
+    <w:lvl w:ilvl="4" w:tplc="08090019" w:tentative="1">
+      <w:start w:val="1"/>
+      <w:numFmt w:val="lowerLetter"/>
+      <w:lvlText w:val="%5."/>
+      <w:lvlJc w:val="left"/>
+      <w:pPr>
+        <w:ind w:left="3600" w:hanging="360"/>
+      </w:pPr>
+    </w:lvl>
+    <w:lvl w:ilvl="5" w:tplc="0809001B" w:tentative="1">
+      <w:start w:val="1"/>
+      <w:numFmt w:val="lowerRoman"/>
+      <w:lvlText w:val="%6."/>
+      <w:lvlJc w:val="right"/>
+      <w:pPr>
+        <w:ind w:left="4320" w:hanging="180"/>
+      </w:pPr>
+    </w:lvl>
+    <w:lvl w:ilvl="6" w:tplc="0809000F" w:tentative="1">
+      <w:start w:val="1"/>
+      <w:numFmt w:val="decimal"/>
+      <w:lvlText w:val="%7."/>
+      <w:lvlJc w:val="left"/>
+      <w:pPr>
+        <w:ind w:left="5040" w:hanging="360"/>
+      </w:pPr>
+    </w:lvl>
+    <w:lvl w:ilvl="7" w:tplc="08090019" w:tentative="1">
+      <w:start w:val="1"/>
+      <w:numFmt w:val="lowerLetter"/>
+      <w:lvlText w:val="%8."/>
+      <w:lvlJc w:val="left"/>
+      <w:pPr>
+        <w:ind w:left="5760" w:hanging="360"/>
+      </w:pPr>
+    </w:lvl>
+    <w:lvl w:ilvl="8" w:tplc="0809001B" w:tentative="1">
+      <w:start w:val="1"/>
+      <w:numFmt w:val="lowerRoman"/>
+      <w:lvlText w:val="%9."/>
+      <w:lvlJc w:val="right"/>
+      <w:pPr>
+        <w:ind w:left="6480" w:hanging="180"/>
+      </w:pPr>
+    </w:lvl>
+  </w:abstractNum>
+  <w:abstractNum w:abstractNumId="12" w15:restartNumberingAfterBreak="0">
     <w:nsid w:val="6B060A86"/>
     <w:multiLevelType w:val="hybridMultilevel"/>
     <w:tmpl w:val="9F564B64"/>
@@ -11483,7 +14168,7 @@
       </w:pPr>
     </w:lvl>
   </w:abstractNum>
-  <w:abstractNum w:abstractNumId="11" w15:restartNumberingAfterBreak="0">
+  <w:abstractNum w:abstractNumId="13" w15:restartNumberingAfterBreak="0">
     <w:nsid w:val="73BF2EFB"/>
     <w:multiLevelType w:val="multilevel"/>
     <w:tmpl w:val="37AAF25E"/>
@@ -11633,13 +14318,13 @@
     </w:lvl>
   </w:abstractNum>
   <w:num w:numId="1">
-    <w:abstractNumId w:val="6"/>
+    <w:abstractNumId w:val="8"/>
   </w:num>
   <w:num w:numId="2">
-    <w:abstractNumId w:val="9"/>
+    <w:abstractNumId w:val="11"/>
   </w:num>
   <w:num w:numId="3">
-    <w:abstractNumId w:val="8"/>
+    <w:abstractNumId w:val="10"/>
   </w:num>
   <w:num w:numId="4">
     <w:abstractNumId w:val="1"/>
@@ -11648,25 +14333,31 @@
     <w:abstractNumId w:val="3"/>
   </w:num>
   <w:num w:numId="6">
-    <w:abstractNumId w:val="5"/>
+    <w:abstractNumId w:val="6"/>
   </w:num>
   <w:num w:numId="7">
-    <w:abstractNumId w:val="11"/>
+    <w:abstractNumId w:val="13"/>
   </w:num>
   <w:num w:numId="8">
-    <w:abstractNumId w:val="4"/>
+    <w:abstractNumId w:val="5"/>
   </w:num>
   <w:num w:numId="9">
     <w:abstractNumId w:val="0"/>
   </w:num>
   <w:num w:numId="10">
-    <w:abstractNumId w:val="10"/>
+    <w:abstractNumId w:val="12"/>
   </w:num>
   <w:num w:numId="11">
-    <w:abstractNumId w:val="7"/>
+    <w:abstractNumId w:val="9"/>
   </w:num>
   <w:num w:numId="12">
     <w:abstractNumId w:val="2"/>
+  </w:num>
+  <w:num w:numId="13">
+    <w:abstractNumId w:val="4"/>
+  </w:num>
+  <w:num w:numId="14">
+    <w:abstractNumId w:val="7"/>
   </w:num>
 </w:numbering>
 </file>
@@ -12231,6 +14922,16 @@
       <w:iCs/>
     </w:rPr>
   </w:style>
+  <w:style w:type="character" w:customStyle="1" w:styleId="hljs-tag">
+    <w:name w:val="hljs-tag"/>
+    <w:basedOn w:val="DefaultParagraphFont"/>
+    <w:rsid w:val="00D74AEF"/>
+  </w:style>
+  <w:style w:type="character" w:customStyle="1" w:styleId="hljs-name">
+    <w:name w:val="hljs-name"/>
+    <w:basedOn w:val="DefaultParagraphFont"/>
+    <w:rsid w:val="00D74AEF"/>
+  </w:style>
 </w:styles>
 </file>
 

</xml_diff>

<commit_message>
APIs documented fully with swagger
</commit_message>
<xml_diff>
--- a/Documentation.docx
+++ b/Documentation.docx
@@ -450,14 +450,13 @@
       <w:pPr>
         <w:jc w:val="both"/>
         <w:rPr>
-          <w:b/>
-          <w:bCs/>
-        </w:rPr>
-      </w:pPr>
-      <w:r>
-        <w:rPr>
           <w:rStyle w:val="kobospan"/>
         </w:rPr>
+      </w:pPr>
+      <w:r>
+        <w:rPr>
+          <w:rStyle w:val="kobospan"/>
+        </w:rPr>
         <w:t xml:space="preserve">An edge server provides a single point of access to allow the external world to interact with your system. All of your APIs and frontends are only accessible using this server. Therefore, these are also referred to as gateway or proxy servers. These are configured to route requests to different microservices or frontend applications. We'll use the </w:t>
       </w:r>
       <w:r>
@@ -466,83 +465,161 @@
           <w:b/>
           <w:bCs/>
         </w:rPr>
-        <w:t xml:space="preserve">Netflix </w:t>
-      </w:r>
-      <w:proofErr w:type="spellStart"/>
+        <w:t>Netflix Zuul server</w:t>
+      </w:r>
       <w:r>
         <w:rPr>
           <w:rStyle w:val="kobospan"/>
-          <w:b/>
-          <w:bCs/>
-        </w:rPr>
-        <w:t>Zuul</w:t>
-      </w:r>
-      <w:proofErr w:type="spellEnd"/>
-      <w:r>
+        </w:rPr>
+        <w:t xml:space="preserve"> as an edge server in this application.</w:t>
+      </w:r>
+    </w:p>
+    <w:p>
+      <w:pPr>
+        <w:jc w:val="both"/>
+        <w:rPr>
+          <w:rFonts w:ascii="PalatinoLinotype-Roman" w:hAnsi="PalatinoLinotype-Roman"/>
+          <w:color w:val="000000"/>
+          <w:sz w:val="20"/>
+          <w:szCs w:val="20"/>
+        </w:rPr>
+      </w:pPr>
+      <w:r>
+        <w:rPr>
+          <w:rFonts w:ascii="PalatinoLinotype-Roman" w:hAnsi="PalatinoLinotype-Roman"/>
+          <w:color w:val="000000"/>
+          <w:sz w:val="20"/>
+          <w:szCs w:val="20"/>
+        </w:rPr>
+        <w:t>If you want to use routing based on service IDs, you need to provide</w:t>
+      </w:r>
+      <w:r>
+        <w:rPr>
+          <w:rFonts w:ascii="PalatinoLinotype-Roman" w:hAnsi="PalatinoLinotype-Roman"/>
+          <w:color w:val="000000"/>
+          <w:sz w:val="20"/>
+          <w:szCs w:val="20"/>
+        </w:rPr>
+        <w:br/>
+        <w:t xml:space="preserve">Eureka on the </w:t>
+      </w:r>
+      <w:r>
+        <w:rPr>
+          <w:rFonts w:ascii="PalatinoLinotype-Roman" w:hAnsi="PalatinoLinotype-Roman"/>
+          <w:color w:val="000000"/>
+          <w:sz w:val="20"/>
+          <w:szCs w:val="20"/>
+        </w:rPr>
+        <w:t>class path</w:t>
+      </w:r>
+      <w:r>
+        <w:rPr>
+          <w:rFonts w:ascii="PalatinoLinotype-Roman" w:hAnsi="PalatinoLinotype-Roman"/>
+          <w:color w:val="000000"/>
+          <w:sz w:val="20"/>
+          <w:szCs w:val="20"/>
+        </w:rPr>
+        <w:t xml:space="preserve"> and have to register this service with the Eureka</w:t>
+      </w:r>
+      <w:r>
+        <w:rPr>
+          <w:rFonts w:ascii="PalatinoLinotype-Roman" w:hAnsi="PalatinoLinotype-Roman"/>
+          <w:color w:val="000000"/>
+          <w:sz w:val="20"/>
+          <w:szCs w:val="20"/>
+        </w:rPr>
+        <w:br/>
+        <w:t>registry server. You can also use Zuul without the Eureka Server, but you</w:t>
+      </w:r>
+      <w:r>
+        <w:rPr>
+          <w:rFonts w:ascii="PalatinoLinotype-Roman" w:hAnsi="PalatinoLinotype-Roman"/>
+          <w:color w:val="000000"/>
+          <w:sz w:val="20"/>
+          <w:szCs w:val="20"/>
+        </w:rPr>
+        <w:br/>
+        <w:t>have to provide the exact URL of the service where it will be redirected:</w:t>
+      </w:r>
+    </w:p>
+    <w:p>
+      <w:pPr>
+        <w:jc w:val="both"/>
+        <w:rPr>
+          <w:b/>
+          <w:bCs/>
+        </w:rPr>
+      </w:pPr>
+      <w:r>
+        <w:rPr>
+          <w:rFonts w:ascii="PalatinoLinotype-Roman" w:hAnsi="PalatinoLinotype-Roman"/>
+          <w:b/>
+          <w:bCs/>
+          <w:color w:val="000000"/>
+          <w:sz w:val="20"/>
+          <w:szCs w:val="20"/>
+        </w:rPr>
+        <w:t>Eg:</w:t>
+      </w:r>
+      <w:r>
+        <w:rPr>
+          <w:rFonts w:ascii="PalatinoLinotype-Roman" w:hAnsi="PalatinoLinotype-Roman"/>
+          <w:b/>
+          <w:bCs/>
+          <w:color w:val="000000"/>
+          <w:sz w:val="20"/>
+          <w:szCs w:val="20"/>
+        </w:rPr>
+        <w:br/>
+      </w:r>
+      <w:r>
+        <w:rPr>
+          <w:rFonts w:ascii="FreeMono" w:hAnsi="FreeMono"/>
+          <w:b/>
+          <w:bCs/>
+          <w:color w:val="000000"/>
+          <w:sz w:val="20"/>
+          <w:szCs w:val="20"/>
+        </w:rPr>
+        <w:t>zuul.routes.account-service.url=http://localhost:6060</w:t>
+      </w:r>
+    </w:p>
+    <w:p>
+      <w:pPr>
+        <w:jc w:val="both"/>
+        <w:rPr>
+          <w:b/>
+          <w:bCs/>
+        </w:rPr>
+      </w:pPr>
+      <w:r>
+        <w:rPr>
+          <w:b/>
+          <w:bCs/>
+        </w:rPr>
+        <w:t>LOAD BALANCING</w:t>
+      </w:r>
+    </w:p>
+    <w:p>
+      <w:pPr>
+        <w:jc w:val="both"/>
         <w:rPr>
           <w:rStyle w:val="kobospan"/>
-          <w:b/>
-          <w:bCs/>
-        </w:rPr>
-        <w:t xml:space="preserve"> server</w:t>
-      </w:r>
+        </w:rPr>
+      </w:pPr>
       <w:r>
         <w:rPr>
           <w:rStyle w:val="kobospan"/>
-        </w:rPr>
-        <w:t xml:space="preserve"> as an edge server in this application.</w:t>
-      </w:r>
-    </w:p>
-    <w:p>
-      <w:pPr>
-        <w:jc w:val="both"/>
-        <w:rPr>
-          <w:b/>
-          <w:bCs/>
-        </w:rPr>
-      </w:pPr>
-      <w:r>
-        <w:rPr>
-          <w:b/>
-          <w:bCs/>
-        </w:rPr>
-        <w:t>LOAD BALANCING</w:t>
-      </w:r>
-    </w:p>
-    <w:p>
-      <w:pPr>
-        <w:jc w:val="both"/>
+          <w:b/>
+          <w:bCs/>
+        </w:rPr>
+        <w:t>Netflix Ribbon</w:t>
+      </w:r>
+      <w:r>
         <w:rPr>
           <w:rStyle w:val="kobospan"/>
         </w:rPr>
-      </w:pPr>
-      <w:r>
-        <w:rPr>
-          <w:rStyle w:val="kobospan"/>
-          <w:b/>
-          <w:bCs/>
-        </w:rPr>
-        <w:t>Netflix Ribbon</w:t>
-      </w:r>
-      <w:r>
-        <w:rPr>
-          <w:rStyle w:val="kobospan"/>
-        </w:rPr>
-        <w:t xml:space="preserve"> is used for load balancing. It is integrated with the </w:t>
-      </w:r>
-      <w:proofErr w:type="spellStart"/>
-      <w:r>
-        <w:rPr>
-          <w:rStyle w:val="kobospan"/>
-        </w:rPr>
-        <w:t>Zuul</w:t>
-      </w:r>
-      <w:proofErr w:type="spellEnd"/>
-      <w:r>
-        <w:rPr>
-          <w:rStyle w:val="kobospan"/>
-        </w:rPr>
-        <w:t xml:space="preserve"> and Eureka services to provide load balancing for both internal and external calls.</w:t>
+        <w:t xml:space="preserve"> is used for load balancing. It is integrated with the Zuul and Eureka services to provide load balancing for both internal and external calls.</w:t>
       </w:r>
     </w:p>
     <w:p>
@@ -822,25 +899,8 @@
           <w:color w:val="000000"/>
           <w:lang w:eastAsia="en-GB"/>
         </w:rPr>
-        <w:t xml:space="preserve">Spring took the opportunity to integrate many Netflix OSS projects, such as </w:t>
-      </w:r>
-      <w:proofErr w:type="spellStart"/>
-      <w:r>
-        <w:rPr>
-          <w:rFonts w:eastAsia="Times New Roman" w:cstheme="minorHAnsi"/>
-          <w:color w:val="000000"/>
-          <w:lang w:eastAsia="en-GB"/>
-        </w:rPr>
-        <w:t>Zuul</w:t>
-      </w:r>
-      <w:proofErr w:type="spellEnd"/>
-      <w:r>
-        <w:rPr>
-          <w:rFonts w:eastAsia="Times New Roman" w:cstheme="minorHAnsi"/>
-          <w:color w:val="000000"/>
-          <w:lang w:eastAsia="en-GB"/>
-        </w:rPr>
-        <w:t xml:space="preserve">, Ribbon, </w:t>
+        <w:lastRenderedPageBreak/>
+        <w:t xml:space="preserve">Spring took the opportunity to integrate many Netflix OSS projects, such as Zuul, Ribbon, </w:t>
       </w:r>
       <w:proofErr w:type="spellStart"/>
       <w:r>
@@ -981,23 +1041,7 @@
           <w:rFonts w:eastAsia="Times New Roman" w:cstheme="minorHAnsi"/>
           <w:lang w:eastAsia="en-GB"/>
         </w:rPr>
-        <w:t xml:space="preserve">: We use the Netflix </w:t>
-      </w:r>
-      <w:proofErr w:type="spellStart"/>
-      <w:r>
-        <w:rPr>
-          <w:rFonts w:eastAsia="Times New Roman" w:cstheme="minorHAnsi"/>
-          <w:lang w:eastAsia="en-GB"/>
-        </w:rPr>
-        <w:t>Zuul</w:t>
-      </w:r>
-      <w:proofErr w:type="spellEnd"/>
-      <w:r>
-        <w:rPr>
-          <w:rFonts w:eastAsia="Times New Roman" w:cstheme="minorHAnsi"/>
-          <w:lang w:eastAsia="en-GB"/>
-        </w:rPr>
-        <w:t xml:space="preserve"> server as an edge server.</w:t>
+        <w:t>: We use the Netflix Zuul server as an edge server.</w:t>
       </w:r>
     </w:p>
     <w:p>
@@ -1179,7 +1223,14 @@
         <w:rPr>
           <w:rStyle w:val="kobospan"/>
         </w:rPr>
-        <w:t>Load balancing is required to service requests in a manner that maximizes speed and capacity utilization, and it makes sure that no server is overloaded with requests. The load balancer also redirects requests to the remaining host servers if a server goes down. In microservice architecture, a microservice can serve internal or external requests. Based on this, we can have two types of load balancing—client-side and server-side load balancing.</w:t>
+        <w:t xml:space="preserve">Load balancing is required to service requests in a manner that maximizes speed and capacity utilization, and it makes sure that no server is overloaded with requests. The load balancer also redirects requests to the remaining host servers if a server goes down. In microservice architecture, a </w:t>
+      </w:r>
+      <w:r>
+        <w:rPr>
+          <w:rStyle w:val="kobospan"/>
+        </w:rPr>
+        <w:lastRenderedPageBreak/>
+        <w:t>microservice can serve internal or external requests. Based on this, we can have two types of load balancing—client-side and server-side load balancing.</w:t>
       </w:r>
     </w:p>
     <w:p>
@@ -1314,7 +1365,6 @@
           <w:b/>
           <w:bCs/>
         </w:rPr>
-        <w:lastRenderedPageBreak/>
         <w:t>Lite Weight Client Support</w:t>
       </w:r>
     </w:p>
@@ -1743,6 +1793,7 @@
           <w:color w:val="000000"/>
           <w:lang w:eastAsia="en-GB"/>
         </w:rPr>
+        <w:lastRenderedPageBreak/>
         <w:t>MONITORING</w:t>
       </w:r>
     </w:p>
@@ -1825,7 +1876,6 @@
           <w:color w:val="000000"/>
           <w:lang w:eastAsia="en-GB"/>
         </w:rPr>
-        <w:lastRenderedPageBreak/>
         <w:t xml:space="preserve">If you combine </w:t>
       </w:r>
       <w:proofErr w:type="spellStart"/>
@@ -2544,6 +2594,7 @@
         <w:jc w:val="both"/>
       </w:pPr>
       <w:r>
+        <w:lastRenderedPageBreak/>
         <w:t>Spring cloud APIS, which provides a cloud-ready solution that is available through SpringBoot.</w:t>
       </w:r>
     </w:p>
@@ -2652,7 +2703,6 @@
           <w:b/>
           <w:bCs/>
         </w:rPr>
-        <w:lastRenderedPageBreak/>
         <w:t>MAVEN PROJECT STRUCTURE</w:t>
       </w:r>
     </w:p>
@@ -3091,6 +3141,7 @@
           <w:szCs w:val="27"/>
           <w:lang w:val="en" w:eastAsia="en-GB"/>
         </w:rPr>
+        <w:lastRenderedPageBreak/>
         <w:t xml:space="preserve">The next step is to create the </w:t>
       </w:r>
       <w:r>
@@ -3293,7 +3344,6 @@
           <w:szCs w:val="20"/>
           <w:lang w:val="en" w:eastAsia="en-GB"/>
         </w:rPr>
-        <w:lastRenderedPageBreak/>
         <w:t>artifactId</w:t>
       </w:r>
       <w:proofErr w:type="spellEnd"/>
@@ -3669,6 +3719,7 @@
         <w:rPr>
           <w:rStyle w:val="kobospan"/>
         </w:rPr>
+        <w:lastRenderedPageBreak/>
         <w:t>just have the attributes and no conceptual identity. A best practice is to keep VOs as immutable objects. In the Spring Framework, entities are pure POJOs; therefore, we'll also use them as VOs.</w:t>
       </w:r>
     </w:p>
@@ -3776,7 +3827,6 @@
         <w:rPr>
           <w:rStyle w:val="kobospan"/>
         </w:rPr>
-        <w:lastRenderedPageBreak/>
         <w:t>A repository object is a part of the domain model that interacts with storage, such as databases, external sources, and so on, to retrieve the persisted objects. When a request is received by the repository for an object reference, it returns the existing object reference. If the requested object does not exist in the repository, then it retrieves the object from storage.</w:t>
       </w:r>
     </w:p>
@@ -4080,7 +4130,6 @@
         <w:pStyle w:val="NormalWeb"/>
       </w:pPr>
       <w:r>
-        <w:lastRenderedPageBreak/>
         <w:t>DATABASE SCHEMA</w:t>
       </w:r>
     </w:p>
@@ -4168,6 +4217,7 @@
         <w:pStyle w:val="NormalWeb"/>
       </w:pPr>
       <w:r>
+        <w:lastRenderedPageBreak/>
         <w:t>use payrollusermanagement;</w:t>
       </w:r>
     </w:p>
@@ -4233,214 +4283,214 @@
         <w:pStyle w:val="NormalWeb"/>
       </w:pPr>
       <w:r>
+        <w:t xml:space="preserve">    email </w:t>
+      </w:r>
+      <w:r>
+        <w:t>varchar (</w:t>
+      </w:r>
+      <w:r>
+        <w:t>100) unique,</w:t>
+      </w:r>
+    </w:p>
+    <w:p>
+      <w:pPr>
+        <w:pStyle w:val="NormalWeb"/>
+      </w:pPr>
+      <w:r>
+        <w:t xml:space="preserve">    password </w:t>
+      </w:r>
+      <w:r>
+        <w:t>varbinary (</w:t>
+      </w:r>
+      <w:r>
+        <w:t>20),</w:t>
+      </w:r>
+    </w:p>
+    <w:p>
+      <w:pPr>
+        <w:pStyle w:val="NormalWeb"/>
+      </w:pPr>
+      <w:r>
+        <w:t xml:space="preserve">    enabled boolean,</w:t>
+      </w:r>
+    </w:p>
+    <w:p>
+      <w:pPr>
+        <w:pStyle w:val="NormalWeb"/>
+      </w:pPr>
+      <w:r>
+        <w:t xml:space="preserve">    address </w:t>
+      </w:r>
+      <w:r>
+        <w:t>varchar (</w:t>
+      </w:r>
+      <w:r>
+        <w:t>100),</w:t>
+      </w:r>
+    </w:p>
+    <w:p>
+      <w:pPr>
+        <w:pStyle w:val="NormalWeb"/>
+      </w:pPr>
+      <w:r>
+        <w:t xml:space="preserve">    city </w:t>
+      </w:r>
+      <w:proofErr w:type="gramStart"/>
+      <w:r>
+        <w:t>varchar(</w:t>
+      </w:r>
+      <w:proofErr w:type="gramEnd"/>
+      <w:r>
+        <w:t>100),</w:t>
+      </w:r>
+    </w:p>
+    <w:p>
+      <w:pPr>
+        <w:pStyle w:val="NormalWeb"/>
+      </w:pPr>
+      <w:r>
+        <w:t xml:space="preserve">    phonenumber </w:t>
+      </w:r>
+      <w:r>
+        <w:t>varchar (</w:t>
+      </w:r>
+      <w:r>
+        <w:t>50) unique,</w:t>
+      </w:r>
+    </w:p>
+    <w:p>
+      <w:pPr>
+        <w:pStyle w:val="NormalWeb"/>
+      </w:pPr>
+      <w:r>
+        <w:t xml:space="preserve">    employeeid </w:t>
+      </w:r>
+      <w:r>
+        <w:t>varchar (</w:t>
+      </w:r>
+      <w:r>
+        <w:t>50) unique,</w:t>
+      </w:r>
+    </w:p>
+    <w:p>
+      <w:pPr>
+        <w:pStyle w:val="NormalWeb"/>
+      </w:pPr>
+      <w:r>
+        <w:t xml:space="preserve">    employeelevel </w:t>
+      </w:r>
+      <w:r>
+        <w:t>varchar (</w:t>
+      </w:r>
+      <w:r>
+        <w:t>100)</w:t>
+      </w:r>
+    </w:p>
+    <w:p>
+      <w:pPr>
+        <w:pStyle w:val="NormalWeb"/>
+      </w:pPr>
+      <w:r>
+        <w:t>) engine</w:t>
+      </w:r>
+      <w:r>
+        <w:t xml:space="preserve"> =InnoDb;</w:t>
+      </w:r>
+    </w:p>
+    <w:p>
+      <w:pPr>
+        <w:pStyle w:val="NormalWeb"/>
+      </w:pPr>
+    </w:p>
+    <w:p>
+      <w:pPr>
+        <w:pStyle w:val="NormalWeb"/>
+      </w:pPr>
+      <w:r>
+        <w:t>########################################</w:t>
+      </w:r>
+    </w:p>
+    <w:p>
+      <w:pPr>
+        <w:pStyle w:val="NormalWeb"/>
+      </w:pPr>
+      <w:r>
+        <w:t>#create table roles</w:t>
+      </w:r>
+    </w:p>
+    <w:p>
+      <w:pPr>
+        <w:pStyle w:val="NormalWeb"/>
+      </w:pPr>
+      <w:r>
+        <w:t>########################################</w:t>
+      </w:r>
+    </w:p>
+    <w:p>
+      <w:pPr>
+        <w:pStyle w:val="NormalWeb"/>
+      </w:pPr>
+      <w:r>
+        <w:t xml:space="preserve">create table </w:t>
+      </w:r>
+      <w:r>
+        <w:t>roles (</w:t>
+      </w:r>
+    </w:p>
+    <w:p>
+      <w:pPr>
+        <w:pStyle w:val="NormalWeb"/>
+      </w:pPr>
+      <w:r>
+        <w:t xml:space="preserve">    </w:t>
+      </w:r>
+      <w:r>
+        <w:t>roleid int primary key auto_increment,</w:t>
+      </w:r>
+    </w:p>
+    <w:p>
+      <w:pPr>
+        <w:pStyle w:val="NormalWeb"/>
+      </w:pPr>
+      <w:r>
+        <w:t xml:space="preserve">    rolename </w:t>
+      </w:r>
+      <w:proofErr w:type="gramStart"/>
+      <w:r>
+        <w:t>varchar(</w:t>
+      </w:r>
+      <w:proofErr w:type="gramEnd"/>
+      <w:r>
+        <w:t>50) unique</w:t>
+      </w:r>
+    </w:p>
+    <w:p>
+      <w:pPr>
+        <w:pStyle w:val="NormalWeb"/>
+      </w:pPr>
+      <w:r>
+        <w:t>) engine</w:t>
+      </w:r>
+      <w:r>
+        <w:t xml:space="preserve"> =InnoDB;</w:t>
+      </w:r>
+    </w:p>
+    <w:p>
+      <w:pPr>
+        <w:pStyle w:val="NormalWeb"/>
+      </w:pPr>
+    </w:p>
+    <w:p>
+      <w:pPr>
+        <w:pStyle w:val="NormalWeb"/>
+      </w:pPr>
+    </w:p>
+    <w:p>
+      <w:pPr>
+        <w:pStyle w:val="NormalWeb"/>
+      </w:pPr>
+      <w:r>
         <w:lastRenderedPageBreak/>
-        <w:t xml:space="preserve">    email </w:t>
-      </w:r>
-      <w:r>
-        <w:t>varchar (</w:t>
-      </w:r>
-      <w:r>
-        <w:t>100) unique,</w:t>
-      </w:r>
-    </w:p>
-    <w:p>
-      <w:pPr>
-        <w:pStyle w:val="NormalWeb"/>
-      </w:pPr>
-      <w:r>
-        <w:t xml:space="preserve">    password </w:t>
-      </w:r>
-      <w:r>
-        <w:t>varbinary (</w:t>
-      </w:r>
-      <w:r>
-        <w:t>20),</w:t>
-      </w:r>
-    </w:p>
-    <w:p>
-      <w:pPr>
-        <w:pStyle w:val="NormalWeb"/>
-      </w:pPr>
-      <w:r>
-        <w:t xml:space="preserve">    enabled boolean,</w:t>
-      </w:r>
-    </w:p>
-    <w:p>
-      <w:pPr>
-        <w:pStyle w:val="NormalWeb"/>
-      </w:pPr>
-      <w:r>
-        <w:t xml:space="preserve">    address </w:t>
-      </w:r>
-      <w:r>
-        <w:t>varchar (</w:t>
-      </w:r>
-      <w:r>
-        <w:t>100),</w:t>
-      </w:r>
-    </w:p>
-    <w:p>
-      <w:pPr>
-        <w:pStyle w:val="NormalWeb"/>
-      </w:pPr>
-      <w:r>
-        <w:t xml:space="preserve">    city </w:t>
-      </w:r>
-      <w:proofErr w:type="gramStart"/>
-      <w:r>
-        <w:t>varchar(</w:t>
-      </w:r>
-      <w:proofErr w:type="gramEnd"/>
-      <w:r>
-        <w:t>100),</w:t>
-      </w:r>
-    </w:p>
-    <w:p>
-      <w:pPr>
-        <w:pStyle w:val="NormalWeb"/>
-      </w:pPr>
-      <w:r>
-        <w:t xml:space="preserve">    phonenumber </w:t>
-      </w:r>
-      <w:r>
-        <w:t>varchar (</w:t>
-      </w:r>
-      <w:r>
-        <w:t>50) unique,</w:t>
-      </w:r>
-    </w:p>
-    <w:p>
-      <w:pPr>
-        <w:pStyle w:val="NormalWeb"/>
-      </w:pPr>
-      <w:r>
-        <w:t xml:space="preserve">    employeeid </w:t>
-      </w:r>
-      <w:r>
-        <w:t>varchar (</w:t>
-      </w:r>
-      <w:r>
-        <w:t>50) unique,</w:t>
-      </w:r>
-    </w:p>
-    <w:p>
-      <w:pPr>
-        <w:pStyle w:val="NormalWeb"/>
-      </w:pPr>
-      <w:r>
-        <w:t xml:space="preserve">    employeelevel </w:t>
-      </w:r>
-      <w:r>
-        <w:t>varchar (</w:t>
-      </w:r>
-      <w:r>
-        <w:t>100)</w:t>
-      </w:r>
-    </w:p>
-    <w:p>
-      <w:pPr>
-        <w:pStyle w:val="NormalWeb"/>
-      </w:pPr>
-      <w:r>
-        <w:t>) engine</w:t>
-      </w:r>
-      <w:r>
-        <w:t xml:space="preserve"> =InnoDb;</w:t>
-      </w:r>
-    </w:p>
-    <w:p>
-      <w:pPr>
-        <w:pStyle w:val="NormalWeb"/>
-      </w:pPr>
-    </w:p>
-    <w:p>
-      <w:pPr>
-        <w:pStyle w:val="NormalWeb"/>
-      </w:pPr>
-      <w:r>
-        <w:t>########################################</w:t>
-      </w:r>
-    </w:p>
-    <w:p>
-      <w:pPr>
-        <w:pStyle w:val="NormalWeb"/>
-      </w:pPr>
-      <w:r>
-        <w:t>#create table roles</w:t>
-      </w:r>
-    </w:p>
-    <w:p>
-      <w:pPr>
-        <w:pStyle w:val="NormalWeb"/>
-      </w:pPr>
-      <w:r>
-        <w:t>########################################</w:t>
-      </w:r>
-    </w:p>
-    <w:p>
-      <w:pPr>
-        <w:pStyle w:val="NormalWeb"/>
-      </w:pPr>
-      <w:r>
-        <w:t xml:space="preserve">create table </w:t>
-      </w:r>
-      <w:r>
-        <w:t>roles (</w:t>
-      </w:r>
-    </w:p>
-    <w:p>
-      <w:pPr>
-        <w:pStyle w:val="NormalWeb"/>
-      </w:pPr>
-      <w:r>
-        <w:t xml:space="preserve">    </w:t>
-      </w:r>
-      <w:r>
-        <w:t>roleid int primary key auto_increment,</w:t>
-      </w:r>
-    </w:p>
-    <w:p>
-      <w:pPr>
-        <w:pStyle w:val="NormalWeb"/>
-      </w:pPr>
-      <w:r>
-        <w:t xml:space="preserve">    rolename </w:t>
-      </w:r>
-      <w:proofErr w:type="gramStart"/>
-      <w:r>
-        <w:t>varchar(</w:t>
-      </w:r>
-      <w:proofErr w:type="gramEnd"/>
-      <w:r>
-        <w:t>50) unique</w:t>
-      </w:r>
-    </w:p>
-    <w:p>
-      <w:pPr>
-        <w:pStyle w:val="NormalWeb"/>
-      </w:pPr>
-      <w:r>
-        <w:t>) engine</w:t>
-      </w:r>
-      <w:r>
-        <w:t xml:space="preserve"> =InnoDB;</w:t>
-      </w:r>
-    </w:p>
-    <w:p>
-      <w:pPr>
-        <w:pStyle w:val="NormalWeb"/>
-      </w:pPr>
-    </w:p>
-    <w:p>
-      <w:pPr>
-        <w:pStyle w:val="NormalWeb"/>
-      </w:pPr>
-    </w:p>
-    <w:p>
-      <w:pPr>
-        <w:pStyle w:val="NormalWeb"/>
-      </w:pPr>
-      <w:r>
         <w:t>########################################</w:t>
       </w:r>
     </w:p>
@@ -4508,7 +4558,6 @@
         <w:pStyle w:val="NormalWeb"/>
       </w:pPr>
       <w:r>
-        <w:lastRenderedPageBreak/>
         <w:t xml:space="preserve">   </w:t>
       </w:r>
       <w:r>
@@ -4708,6 +4757,7 @@
         <w:pStyle w:val="NormalWeb"/>
       </w:pPr>
       <w:r>
+        <w:lastRenderedPageBreak/>
         <w:t xml:space="preserve">    </w:t>
       </w:r>
       <w:r>
@@ -4777,7 +4827,6 @@
       </w:pPr>
       <w:proofErr w:type="gramStart"/>
       <w:r>
-        <w:lastRenderedPageBreak/>
         <w:t>ENTITIES  CLASS</w:t>
       </w:r>
       <w:proofErr w:type="gramEnd"/>
@@ -12864,6 +12913,250 @@
             </a:graphic>
           </wp:inline>
         </w:drawing>
+      </w:r>
+    </w:p>
+    <w:p>
+      <w:pPr>
+        <w:pStyle w:val="NormalWeb"/>
+        <w:ind w:left="720"/>
+        <w:rPr>
+          <w:rFonts w:ascii="UtopiaStd-Regular" w:hAnsi="UtopiaStd-Regular"/>
+          <w:sz w:val="18"/>
+          <w:szCs w:val="18"/>
+        </w:rPr>
+      </w:pPr>
+    </w:p>
+    <w:p>
+      <w:pPr>
+        <w:pStyle w:val="NormalWeb"/>
+        <w:ind w:left="720"/>
+        <w:rPr>
+          <w:rFonts w:ascii="UtopiaStd-Regular" w:hAnsi="UtopiaStd-Regular"/>
+          <w:sz w:val="18"/>
+          <w:szCs w:val="18"/>
+        </w:rPr>
+      </w:pPr>
+    </w:p>
+    <w:p>
+      <w:pPr>
+        <w:pStyle w:val="NormalWeb"/>
+        <w:ind w:left="720"/>
+        <w:rPr>
+          <w:rFonts w:ascii="UtopiaStd-Regular" w:hAnsi="UtopiaStd-Regular"/>
+          <w:sz w:val="18"/>
+          <w:szCs w:val="18"/>
+        </w:rPr>
+      </w:pPr>
+    </w:p>
+    <w:p>
+      <w:pPr>
+        <w:pStyle w:val="NormalWeb"/>
+        <w:ind w:left="720"/>
+        <w:rPr>
+          <w:rFonts w:ascii="UtopiaStd-Regular" w:hAnsi="UtopiaStd-Regular"/>
+          <w:sz w:val="18"/>
+          <w:szCs w:val="18"/>
+        </w:rPr>
+      </w:pPr>
+    </w:p>
+    <w:p>
+      <w:pPr>
+        <w:pStyle w:val="NormalWeb"/>
+        <w:ind w:left="720"/>
+        <w:rPr>
+          <w:rFonts w:ascii="UtopiaStd-Regular" w:hAnsi="UtopiaStd-Regular"/>
+          <w:sz w:val="18"/>
+          <w:szCs w:val="18"/>
+        </w:rPr>
+      </w:pPr>
+    </w:p>
+    <w:p>
+      <w:pPr>
+        <w:pStyle w:val="NormalWeb"/>
+        <w:ind w:left="720"/>
+        <w:rPr>
+          <w:rFonts w:ascii="UtopiaStd-Regular" w:hAnsi="UtopiaStd-Regular"/>
+          <w:sz w:val="18"/>
+          <w:szCs w:val="18"/>
+        </w:rPr>
+      </w:pPr>
+    </w:p>
+    <w:p>
+      <w:pPr>
+        <w:pStyle w:val="NormalWeb"/>
+        <w:ind w:left="720"/>
+        <w:rPr>
+          <w:rFonts w:ascii="UtopiaStd-Regular" w:hAnsi="UtopiaStd-Regular"/>
+          <w:sz w:val="18"/>
+          <w:szCs w:val="18"/>
+        </w:rPr>
+      </w:pPr>
+    </w:p>
+    <w:p>
+      <w:pPr>
+        <w:pStyle w:val="NormalWeb"/>
+        <w:ind w:left="720"/>
+        <w:rPr>
+          <w:rFonts w:ascii="UtopiaStd-Regular" w:hAnsi="UtopiaStd-Regular"/>
+          <w:sz w:val="18"/>
+          <w:szCs w:val="18"/>
+        </w:rPr>
+      </w:pPr>
+    </w:p>
+    <w:p>
+      <w:pPr>
+        <w:pStyle w:val="NormalWeb"/>
+        <w:ind w:left="720"/>
+        <w:rPr>
+          <w:rFonts w:ascii="UtopiaStd-Regular" w:hAnsi="UtopiaStd-Regular"/>
+          <w:sz w:val="18"/>
+          <w:szCs w:val="18"/>
+        </w:rPr>
+      </w:pPr>
+    </w:p>
+    <w:p>
+      <w:pPr>
+        <w:pStyle w:val="NormalWeb"/>
+        <w:ind w:left="720"/>
+        <w:jc w:val="center"/>
+        <w:rPr>
+          <w:rFonts w:ascii="UtopiaStd-Regular" w:hAnsi="UtopiaStd-Regular"/>
+          <w:sz w:val="44"/>
+          <w:szCs w:val="44"/>
+        </w:rPr>
+      </w:pPr>
+      <w:r>
+        <w:rPr>
+          <w:rFonts w:ascii="UtopiaStd-Regular" w:hAnsi="UtopiaStd-Regular"/>
+          <w:sz w:val="44"/>
+          <w:szCs w:val="44"/>
+        </w:rPr>
+        <w:lastRenderedPageBreak/>
+        <w:t>FRONT END DESIGN USING REACT</w:t>
+      </w:r>
+    </w:p>
+    <w:p>
+      <w:pPr>
+        <w:pStyle w:val="NormalWeb"/>
+        <w:rPr>
+          <w:rFonts w:ascii="UtopiaStd-Regular" w:hAnsi="UtopiaStd-Regular"/>
+          <w:sz w:val="24"/>
+          <w:szCs w:val="24"/>
+        </w:rPr>
+      </w:pPr>
+      <w:r>
+        <w:rPr>
+          <w:rFonts w:ascii="UtopiaStd-Regular" w:hAnsi="UtopiaStd-Regular"/>
+          <w:sz w:val="24"/>
+          <w:szCs w:val="24"/>
+        </w:rPr>
+        <w:t>DASHBOARD DESIGN</w:t>
+      </w:r>
+    </w:p>
+    <w:p>
+      <w:pPr>
+        <w:pStyle w:val="NormalWeb"/>
+        <w:rPr>
+          <w:rFonts w:ascii="Helvetica" w:hAnsi="Helvetica"/>
+          <w:color w:val="4A4E57"/>
+          <w:spacing w:val="2"/>
+          <w:sz w:val="27"/>
+          <w:szCs w:val="27"/>
+        </w:rPr>
+      </w:pPr>
+      <w:r>
+        <w:rPr>
+          <w:rFonts w:ascii="Helvetica" w:hAnsi="Helvetica"/>
+          <w:color w:val="4A4E57"/>
+          <w:spacing w:val="2"/>
+          <w:sz w:val="27"/>
+          <w:szCs w:val="27"/>
+        </w:rPr>
+        <w:t>Dashboards are screens that contain both a) the tools needed for the user to take certain actions, and b) the information needed in order to gain insight and knowledge.</w:t>
+      </w:r>
+    </w:p>
+    <w:p>
+      <w:pPr>
+        <w:pStyle w:val="NormalWeb"/>
+        <w:rPr>
+          <w:rFonts w:ascii="UtopiaStd-Regular" w:hAnsi="UtopiaStd-Regular"/>
+          <w:sz w:val="24"/>
+          <w:szCs w:val="24"/>
+        </w:rPr>
+      </w:pPr>
+      <w:r>
+        <w:rPr>
+          <w:rFonts w:ascii="UtopiaStd-Regular" w:hAnsi="UtopiaStd-Regular"/>
+          <w:sz w:val="24"/>
+          <w:szCs w:val="24"/>
+        </w:rPr>
+        <w:t>OPERATIONAL DASHBOARDS</w:t>
+      </w:r>
+    </w:p>
+    <w:p>
+      <w:pPr>
+        <w:pStyle w:val="NormalWeb"/>
+        <w:rPr>
+          <w:rFonts w:ascii="UtopiaStd-Regular" w:hAnsi="UtopiaStd-Regular"/>
+          <w:sz w:val="24"/>
+          <w:szCs w:val="24"/>
+        </w:rPr>
+      </w:pPr>
+      <w:r>
+        <w:rPr>
+          <w:rFonts w:ascii="Helvetica" w:hAnsi="Helvetica"/>
+          <w:color w:val="4A4E57"/>
+          <w:spacing w:val="2"/>
+          <w:sz w:val="27"/>
+          <w:szCs w:val="27"/>
+        </w:rPr>
+        <w:t>Operational dashboards </w:t>
+      </w:r>
+      <w:r>
+        <w:rPr>
+          <w:rStyle w:val="Strong"/>
+          <w:rFonts w:ascii="Helvetica" w:hAnsi="Helvetica"/>
+          <w:b w:val="0"/>
+          <w:bCs w:val="0"/>
+          <w:color w:val="4A4E57"/>
+          <w:spacing w:val="2"/>
+          <w:sz w:val="27"/>
+          <w:szCs w:val="27"/>
+        </w:rPr>
+        <w:t>help users</w:t>
+      </w:r>
+      <w:r>
+        <w:rPr>
+          <w:rFonts w:ascii="Helvetica" w:hAnsi="Helvetica"/>
+          <w:color w:val="4A4E57"/>
+          <w:spacing w:val="2"/>
+          <w:sz w:val="27"/>
+          <w:szCs w:val="27"/>
+        </w:rPr>
+        <w:t> </w:t>
+      </w:r>
+      <w:r>
+        <w:rPr>
+          <w:rStyle w:val="Strong"/>
+          <w:rFonts w:ascii="Helvetica" w:hAnsi="Helvetica"/>
+          <w:b w:val="0"/>
+          <w:bCs w:val="0"/>
+          <w:color w:val="4A4E57"/>
+          <w:spacing w:val="2"/>
+          <w:sz w:val="27"/>
+          <w:szCs w:val="27"/>
+        </w:rPr>
+        <w:t>do things</w:t>
+      </w:r>
+      <w:r>
+        <w:rPr>
+          <w:rFonts w:ascii="Helvetica" w:hAnsi="Helvetica"/>
+          <w:color w:val="4A4E57"/>
+          <w:spacing w:val="2"/>
+          <w:sz w:val="27"/>
+          <w:szCs w:val="27"/>
+        </w:rPr>
+        <w:t>.</w:t>
       </w:r>
     </w:p>
     <w:sectPr>
@@ -14932,6 +15225,17 @@
     <w:basedOn w:val="DefaultParagraphFont"/>
     <w:rsid w:val="00D74AEF"/>
   </w:style>
+  <w:style w:type="character" w:styleId="Strong">
+    <w:name w:val="Strong"/>
+    <w:basedOn w:val="DefaultParagraphFont"/>
+    <w:uiPriority w:val="22"/>
+    <w:qFormat/>
+    <w:rsid w:val="004836FF"/>
+    <w:rPr>
+      <w:b/>
+      <w:bCs/>
+    </w:rPr>
+  </w:style>
 </w:styles>
 </file>
 

</xml_diff>

<commit_message>
send Login credentials using Gmail successfully implemented
</commit_message>
<xml_diff>
--- a/Documentation.docx
+++ b/Documentation.docx
@@ -501,7 +501,7 @@
           <w:szCs w:val="20"/>
         </w:rPr>
         <w:br/>
-        <w:t xml:space="preserve">Eureka on the </w:t>
+        <w:t>Eureka on the class path and have to register this service with the Eureka</w:t>
       </w:r>
       <w:r>
         <w:rPr>
@@ -510,7 +510,8 @@
           <w:sz w:val="20"/>
           <w:szCs w:val="20"/>
         </w:rPr>
-        <w:t>class path</w:t>
+        <w:br/>
+        <w:t>registry server. You can also use Zuul without the Eureka Server, but you</w:t>
       </w:r>
       <w:r>
         <w:rPr>
@@ -519,68 +520,49 @@
           <w:sz w:val="20"/>
           <w:szCs w:val="20"/>
         </w:rPr>
-        <w:t xml:space="preserve"> and have to register this service with the Eureka</w:t>
-      </w:r>
+        <w:br/>
+        <w:t>have to provide the exact URL of the service where it will be redirected:</w:t>
+      </w:r>
+    </w:p>
+    <w:p>
+      <w:pPr>
+        <w:jc w:val="both"/>
+        <w:rPr>
+          <w:b/>
+          <w:bCs/>
+        </w:rPr>
+      </w:pPr>
       <w:r>
         <w:rPr>
           <w:rFonts w:ascii="PalatinoLinotype-Roman" w:hAnsi="PalatinoLinotype-Roman"/>
+          <w:b/>
+          <w:bCs/>
           <w:color w:val="000000"/>
           <w:sz w:val="20"/>
           <w:szCs w:val="20"/>
         </w:rPr>
-        <w:br/>
-        <w:t>registry server. You can also use Zuul without the Eureka Server, but you</w:t>
+        <w:t>Eg:</w:t>
       </w:r>
       <w:r>
         <w:rPr>
           <w:rFonts w:ascii="PalatinoLinotype-Roman" w:hAnsi="PalatinoLinotype-Roman"/>
+          <w:b/>
+          <w:bCs/>
           <w:color w:val="000000"/>
           <w:sz w:val="20"/>
           <w:szCs w:val="20"/>
         </w:rPr>
         <w:br/>
-        <w:t>have to provide the exact URL of the service where it will be redirected:</w:t>
-      </w:r>
-    </w:p>
-    <w:p>
-      <w:pPr>
-        <w:jc w:val="both"/>
-        <w:rPr>
-          <w:b/>
-          <w:bCs/>
-        </w:rPr>
-      </w:pPr>
-      <w:r>
-        <w:rPr>
-          <w:rFonts w:ascii="PalatinoLinotype-Roman" w:hAnsi="PalatinoLinotype-Roman"/>
+      </w:r>
+      <w:r>
+        <w:rPr>
+          <w:rFonts w:ascii="FreeMono" w:hAnsi="FreeMono"/>
           <w:b/>
           <w:bCs/>
           <w:color w:val="000000"/>
           <w:sz w:val="20"/>
           <w:szCs w:val="20"/>
         </w:rPr>
-        <w:t>Eg:</w:t>
-      </w:r>
-      <w:r>
-        <w:rPr>
-          <w:rFonts w:ascii="PalatinoLinotype-Roman" w:hAnsi="PalatinoLinotype-Roman"/>
-          <w:b/>
-          <w:bCs/>
-          <w:color w:val="000000"/>
-          <w:sz w:val="20"/>
-          <w:szCs w:val="20"/>
-        </w:rPr>
-        <w:br/>
-      </w:r>
-      <w:r>
-        <w:rPr>
-          <w:rFonts w:ascii="FreeMono" w:hAnsi="FreeMono"/>
-          <w:b/>
-          <w:bCs/>
-          <w:color w:val="000000"/>
-          <w:sz w:val="20"/>
-          <w:szCs w:val="20"/>
-        </w:rPr>
         <w:t>zuul.routes.account-service.url=http://localhost:6060</w:t>
       </w:r>
     </w:p>
@@ -660,72 +642,52 @@
           <w:b/>
           <w:bCs/>
         </w:rPr>
-        <w:t xml:space="preserve">. Netflix </w:t>
-      </w:r>
-      <w:proofErr w:type="spellStart"/>
+        <w:t>. Netflix Hystrix</w:t>
+      </w:r>
       <w:r>
         <w:rPr>
           <w:rStyle w:val="kobospan"/>
-          <w:b/>
-          <w:bCs/>
-        </w:rPr>
-        <w:t>Hystrix</w:t>
-      </w:r>
-      <w:proofErr w:type="spellEnd"/>
+        </w:rPr>
+        <w:t xml:space="preserve"> is used as a circuit breaker and helps to keep the system up.</w:t>
+      </w:r>
+    </w:p>
+    <w:p>
+      <w:pPr>
+        <w:jc w:val="both"/>
+        <w:rPr>
+          <w:b/>
+          <w:bCs/>
+        </w:rPr>
+      </w:pPr>
+      <w:r>
+        <w:rPr>
+          <w:b/>
+          <w:bCs/>
+        </w:rPr>
+        <w:t>MONITORING</w:t>
+      </w:r>
+    </w:p>
+    <w:p>
+      <w:pPr>
+        <w:jc w:val="both"/>
+        <w:rPr>
+          <w:b/>
+          <w:bCs/>
+        </w:rPr>
+      </w:pPr>
       <w:r>
         <w:rPr>
           <w:rStyle w:val="kobospan"/>
         </w:rPr>
-        <w:t xml:space="preserve"> is used as a circuit breaker and helps to keep the system up.</w:t>
-      </w:r>
-    </w:p>
-    <w:p>
-      <w:pPr>
-        <w:jc w:val="both"/>
-        <w:rPr>
-          <w:b/>
-          <w:bCs/>
-        </w:rPr>
-      </w:pPr>
-      <w:r>
-        <w:rPr>
-          <w:b/>
-          <w:bCs/>
-        </w:rPr>
-        <w:t>MONITORING</w:t>
-      </w:r>
-    </w:p>
-    <w:p>
-      <w:pPr>
-        <w:jc w:val="both"/>
-        <w:rPr>
-          <w:b/>
-          <w:bCs/>
-        </w:rPr>
-      </w:pPr>
+        <w:t xml:space="preserve">The </w:t>
+      </w:r>
       <w:r>
         <w:rPr>
           <w:rStyle w:val="kobospan"/>
-        </w:rPr>
-        <w:t xml:space="preserve">The </w:t>
-      </w:r>
-      <w:proofErr w:type="spellStart"/>
-      <w:r>
-        <w:rPr>
-          <w:rStyle w:val="kobospan"/>
-          <w:b/>
-          <w:bCs/>
-        </w:rPr>
-        <w:t>Hystrix</w:t>
-      </w:r>
-      <w:proofErr w:type="spellEnd"/>
-      <w:r>
-        <w:rPr>
-          <w:rStyle w:val="kobospan"/>
-          <w:b/>
-          <w:bCs/>
-        </w:rPr>
-        <w:t xml:space="preserve"> dashboard</w:t>
+          <w:b/>
+          <w:bCs/>
+        </w:rPr>
+        <w:t>Hystrix dashboard</w:t>
       </w:r>
       <w:r>
         <w:rPr>
@@ -900,25 +862,7 @@
           <w:lang w:eastAsia="en-GB"/>
         </w:rPr>
         <w:lastRenderedPageBreak/>
-        <w:t xml:space="preserve">Spring took the opportunity to integrate many Netflix OSS projects, such as Zuul, Ribbon, </w:t>
-      </w:r>
-      <w:proofErr w:type="spellStart"/>
-      <w:r>
-        <w:rPr>
-          <w:rFonts w:eastAsia="Times New Roman" w:cstheme="minorHAnsi"/>
-          <w:color w:val="000000"/>
-          <w:lang w:eastAsia="en-GB"/>
-        </w:rPr>
-        <w:t>Hystrix</w:t>
-      </w:r>
-      <w:proofErr w:type="spellEnd"/>
-      <w:r>
-        <w:rPr>
-          <w:rFonts w:eastAsia="Times New Roman" w:cstheme="minorHAnsi"/>
-          <w:color w:val="000000"/>
-          <w:lang w:eastAsia="en-GB"/>
-        </w:rPr>
-        <w:t>, the Eureka server, and Turbine, into Spring Cloud. This is one of the reasons Spring Cloud provides a ready-made platform for developing production-ready microservices.</w:t>
+        <w:t>Spring took the opportunity to integrate many Netflix OSS projects, such as Zuul, Ribbon, Hystrix, the Eureka server, and Turbine, into Spring Cloud. This is one of the reasons Spring Cloud provides a ready-made platform for developing production-ready microservices.</w:t>
       </w:r>
     </w:p>
     <w:p>
@@ -1101,23 +1045,7 @@
           <w:rFonts w:eastAsia="Times New Roman" w:cstheme="minorHAnsi"/>
           <w:lang w:eastAsia="en-GB"/>
         </w:rPr>
-        <w:t xml:space="preserve">: Netflix </w:t>
-      </w:r>
-      <w:proofErr w:type="spellStart"/>
-      <w:r>
-        <w:rPr>
-          <w:rFonts w:eastAsia="Times New Roman" w:cstheme="minorHAnsi"/>
-          <w:lang w:eastAsia="en-GB"/>
-        </w:rPr>
-        <w:t>Hystrix</w:t>
-      </w:r>
-      <w:proofErr w:type="spellEnd"/>
-      <w:r>
-        <w:rPr>
-          <w:rFonts w:eastAsia="Times New Roman" w:cstheme="minorHAnsi"/>
-          <w:lang w:eastAsia="en-GB"/>
-        </w:rPr>
-        <w:t xml:space="preserve"> is used as a circuit breaker and helps to keep the system up.</w:t>
+        <w:t>: Netflix Hystrix is used as a circuit breaker and helps to keep the system up.</w:t>
       </w:r>
     </w:p>
     <w:p>
@@ -1177,23 +1105,7 @@
           <w:rFonts w:eastAsia="Times New Roman" w:cstheme="minorHAnsi"/>
           <w:lang w:eastAsia="en-GB"/>
         </w:rPr>
-        <w:t xml:space="preserve">: The </w:t>
-      </w:r>
-      <w:proofErr w:type="spellStart"/>
-      <w:r>
-        <w:rPr>
-          <w:rFonts w:eastAsia="Times New Roman" w:cstheme="minorHAnsi"/>
-          <w:lang w:eastAsia="en-GB"/>
-        </w:rPr>
-        <w:t>Hystrix</w:t>
-      </w:r>
-      <w:proofErr w:type="spellEnd"/>
-      <w:r>
-        <w:rPr>
-          <w:rFonts w:eastAsia="Times New Roman" w:cstheme="minorHAnsi"/>
-          <w:lang w:eastAsia="en-GB"/>
-        </w:rPr>
-        <w:t xml:space="preserve"> dashboard is used with Netflix Turbine for microservice monitoring. It provides a dashboard to check the health of running microservices.</w:t>
+        <w:t>: The Hystrix dashboard is used with Netflix Turbine for microservice monitoring. It provides a dashboard to check the health of running microservices.</w:t>
       </w:r>
     </w:p>
     <w:p>
@@ -1247,15 +1159,7 @@
         </w:rPr>
       </w:pPr>
       <w:r>
-        <w:t xml:space="preserve">We use server-side load balancing because of the following </w:t>
-      </w:r>
-      <w:proofErr w:type="spellStart"/>
-      <w:r>
-        <w:t>tradeoffs</w:t>
-      </w:r>
-      <w:proofErr w:type="spellEnd"/>
-      <w:r>
-        <w:t>:</w:t>
+        <w:t>We use server-side load balancing because of the following tradeoffs:</w:t>
       </w:r>
     </w:p>
     <w:p>
@@ -1290,41 +1194,13 @@
           <w:shd w:val="clear" w:color="auto" w:fill="FFFFFF"/>
         </w:rPr>
       </w:pPr>
-      <w:proofErr w:type="gramStart"/>
       <w:r>
         <w:rPr>
           <w:rFonts w:cstheme="minorHAnsi"/>
           <w:color w:val="000000"/>
           <w:shd w:val="clear" w:color="auto" w:fill="FFFFFF"/>
         </w:rPr>
-        <w:t>Server side</w:t>
-      </w:r>
-      <w:proofErr w:type="gramEnd"/>
-      <w:r>
-        <w:rPr>
-          <w:rFonts w:cstheme="minorHAnsi"/>
-          <w:color w:val="000000"/>
-          <w:shd w:val="clear" w:color="auto" w:fill="FFFFFF"/>
-        </w:rPr>
-        <w:t xml:space="preserve"> load balancers can handle a very high throughput than client side load balancers. Normally </w:t>
-      </w:r>
-      <w:proofErr w:type="spellStart"/>
-      <w:r>
-        <w:rPr>
-          <w:rFonts w:cstheme="minorHAnsi"/>
-          <w:color w:val="000000"/>
-          <w:shd w:val="clear" w:color="auto" w:fill="FFFFFF"/>
-        </w:rPr>
-        <w:t>serverside</w:t>
-      </w:r>
-      <w:proofErr w:type="spellEnd"/>
-      <w:r>
-        <w:rPr>
-          <w:rFonts w:cstheme="minorHAnsi"/>
-          <w:color w:val="000000"/>
-          <w:shd w:val="clear" w:color="auto" w:fill="FFFFFF"/>
-        </w:rPr>
-        <w:t xml:space="preserve"> LB vendors manufacture hardware load balancers as well. They are even more optimized to handle hundreds of thousand requests per second. </w:t>
+        <w:t xml:space="preserve">Server side load balancers can handle a very high throughput than client side load balancers. Normally serverside LB vendors manufacture hardware load balancers as well. They are even more optimized to handle hundreds of thousand requests per second. </w:t>
       </w:r>
     </w:p>
     <w:p>
@@ -1385,43 +1261,7 @@
           <w:color w:val="000000"/>
           <w:shd w:val="clear" w:color="auto" w:fill="FFFFFF"/>
         </w:rPr>
-        <w:t xml:space="preserve">For lite weight client applications (Single Page Applications, Mobile Application, IoT device) </w:t>
-      </w:r>
-      <w:proofErr w:type="gramStart"/>
-      <w:r>
-        <w:rPr>
-          <w:rFonts w:cstheme="minorHAnsi"/>
-          <w:color w:val="000000"/>
-          <w:shd w:val="clear" w:color="auto" w:fill="FFFFFF"/>
-        </w:rPr>
-        <w:t>server side</w:t>
-      </w:r>
-      <w:proofErr w:type="gramEnd"/>
-      <w:r>
-        <w:rPr>
-          <w:rFonts w:cstheme="minorHAnsi"/>
-          <w:color w:val="000000"/>
-          <w:shd w:val="clear" w:color="auto" w:fill="FFFFFF"/>
-        </w:rPr>
-        <w:t xml:space="preserve"> load balancing is the best option. Since lite weight devices have limited memory and processing power, it is difficult for them to tolerate the additional overhead of a </w:t>
-      </w:r>
-      <w:proofErr w:type="gramStart"/>
-      <w:r>
-        <w:rPr>
-          <w:rFonts w:cstheme="minorHAnsi"/>
-          <w:color w:val="000000"/>
-          <w:shd w:val="clear" w:color="auto" w:fill="FFFFFF"/>
-        </w:rPr>
-        <w:t>client side</w:t>
-      </w:r>
-      <w:proofErr w:type="gramEnd"/>
-      <w:r>
-        <w:rPr>
-          <w:rFonts w:cstheme="minorHAnsi"/>
-          <w:color w:val="000000"/>
-          <w:shd w:val="clear" w:color="auto" w:fill="FFFFFF"/>
-        </w:rPr>
-        <w:t xml:space="preserve"> load balancer</w:t>
+        <w:t>For lite weight client applications (Single Page Applications, Mobile Application, IoT device) server side load balancing is the best option. Since lite weight devices have limited memory and processing power, it is difficult for them to tolerate the additional overhead of a client side load balancer</w:t>
       </w:r>
       <w:r>
         <w:rPr>
@@ -1490,41 +1330,13 @@
           <w:bCs/>
         </w:rPr>
       </w:pPr>
-      <w:proofErr w:type="gramStart"/>
       <w:r>
         <w:rPr>
           <w:rFonts w:cstheme="minorHAnsi"/>
           <w:color w:val="000000"/>
           <w:shd w:val="clear" w:color="auto" w:fill="FFFFFF"/>
         </w:rPr>
-        <w:t>Client side</w:t>
-      </w:r>
-      <w:proofErr w:type="gramEnd"/>
-      <w:r>
-        <w:rPr>
-          <w:rFonts w:cstheme="minorHAnsi"/>
-          <w:color w:val="000000"/>
-          <w:shd w:val="clear" w:color="auto" w:fill="FFFFFF"/>
-        </w:rPr>
-        <w:t xml:space="preserve"> load balancers send heart beats to available service instances periodically (or contact discovery server to refresh available service instances). These connections get delayed or timeout might </w:t>
-      </w:r>
-      <w:proofErr w:type="gramStart"/>
-      <w:r>
-        <w:rPr>
-          <w:rFonts w:cstheme="minorHAnsi"/>
-          <w:color w:val="000000"/>
-          <w:shd w:val="clear" w:color="auto" w:fill="FFFFFF"/>
-        </w:rPr>
-        <w:t>occurs</w:t>
-      </w:r>
-      <w:proofErr w:type="gramEnd"/>
-      <w:r>
-        <w:rPr>
-          <w:rFonts w:cstheme="minorHAnsi"/>
-          <w:color w:val="000000"/>
-          <w:shd w:val="clear" w:color="auto" w:fill="FFFFFF"/>
-        </w:rPr>
-        <w:t xml:space="preserve"> if the latency is high. If the load balancing happens at the server side, then client does not need to send additional requests.</w:t>
+        <w:t>Client side load balancers send heart beats to available service instances periodically (or contact discovery server to refresh available service instances). These connections get delayed or timeout might occurs if the latency is high. If the load balancing happens at the server side, then client does not need to send additional requests.</w:t>
       </w:r>
     </w:p>
     <w:p>
@@ -1690,25 +1502,65 @@
           <w:color w:val="000000"/>
           <w:lang w:eastAsia="en-GB"/>
         </w:rPr>
-        <w:t xml:space="preserve">We'll use Netflix </w:t>
-      </w:r>
-      <w:proofErr w:type="spellStart"/>
-      <w:r>
+        <w:t>We'll use Netflix Hystrix as a circuit breaker. It calls the internal fallback method in the service consumer when failures occur (for example, due to a communication error or timeout). It executes embedded within its consumer of service. In the next section, you will find the code that implements this feature.</w:t>
+      </w:r>
+    </w:p>
+    <w:p>
+      <w:pPr>
+        <w:spacing w:before="100" w:beforeAutospacing="1" w:after="100" w:afterAutospacing="1" w:line="255" w:lineRule="atLeast"/>
+        <w:jc w:val="both"/>
         <w:rPr>
           <w:rFonts w:eastAsia="Times New Roman" w:cstheme="minorHAnsi"/>
           <w:color w:val="000000"/>
           <w:lang w:eastAsia="en-GB"/>
         </w:rPr>
-        <w:t>Hystrix</w:t>
-      </w:r>
-      <w:proofErr w:type="spellEnd"/>
+      </w:pPr>
       <w:r>
         <w:rPr>
           <w:rFonts w:eastAsia="Times New Roman" w:cstheme="minorHAnsi"/>
           <w:color w:val="000000"/>
           <w:lang w:eastAsia="en-GB"/>
         </w:rPr>
-        <w:t xml:space="preserve"> as a circuit breaker. It calls the internal fallback method in the service consumer when failures occur (for example, due to a communication error or timeout). It executes embedded within its consumer of service. In the next section, you will find the code that implements this feature.</w:t>
+        <w:t xml:space="preserve">Hystrix opens the circuit and </w:t>
+      </w:r>
+      <w:r>
+        <w:rPr>
+          <w:rFonts w:eastAsia="Times New Roman" w:cstheme="minorHAnsi"/>
+          <w:color w:val="000000"/>
+          <w:lang w:eastAsia="en-GB"/>
+        </w:rPr>
+        <w:t>fail fast</w:t>
+      </w:r>
+      <w:r>
+        <w:rPr>
+          <w:rFonts w:eastAsia="Times New Roman" w:cstheme="minorHAnsi"/>
+          <w:color w:val="000000"/>
+          <w:lang w:eastAsia="en-GB"/>
+        </w:rPr>
+        <w:t xml:space="preserve"> when the service fails to respond repeatedly, until the service is available again. When calls to a particular service reach a certain threshold (the default threshold is 20 failures in five seconds), the circuit opens and the call is not made. You must be wondering, if Hystrix opens the circuit, then how does it know that the service is available? It exceptionally allows some requests to call the service.</w:t>
+      </w:r>
+    </w:p>
+    <w:p>
+      <w:pPr>
+        <w:spacing w:before="100" w:beforeAutospacing="1" w:after="100" w:afterAutospacing="1" w:line="255" w:lineRule="atLeast"/>
+        <w:rPr>
+          <w:rFonts w:ascii="Times New Roman" w:eastAsia="Times New Roman" w:hAnsi="Times New Roman" w:cs="Times New Roman"/>
+          <w:b/>
+          <w:bCs/>
+          <w:color w:val="000000"/>
+          <w:lang w:eastAsia="en-GB"/>
+        </w:rPr>
+      </w:pPr>
+      <w:r>
+        <w:rPr>
+          <w:rFonts w:ascii="Times New Roman" w:eastAsia="Times New Roman" w:hAnsi="Times New Roman" w:cs="Times New Roman"/>
+          <w:b/>
+          <w:bCs/>
+          <w:color w:val="000000"/>
+          <w:lang w:eastAsia="en-GB"/>
+        </w:rPr>
+        <w:lastRenderedPageBreak/>
+        <w:t>MONITORING</w:t>
       </w:r>
     </w:p>
     <w:p>
@@ -1716,85 +1568,137 @@
         <w:spacing w:before="100" w:beforeAutospacing="1" w:after="100" w:afterAutospacing="1" w:line="255" w:lineRule="atLeast"/>
         <w:jc w:val="both"/>
         <w:rPr>
+          <w:rStyle w:val="kobospan"/>
+          <w:rFonts w:cstheme="minorHAnsi"/>
+        </w:rPr>
+      </w:pPr>
+      <w:r>
+        <w:rPr>
+          <w:rStyle w:val="kobospan"/>
+          <w:rFonts w:cstheme="minorHAnsi"/>
+        </w:rPr>
+        <w:t>Hystrix provides a dashboard with a web UI that provides nice graphics of circuit breakers:</w:t>
+      </w:r>
+    </w:p>
+    <w:p>
+      <w:pPr>
+        <w:spacing w:before="100" w:beforeAutospacing="1" w:after="100" w:afterAutospacing="1" w:line="255" w:lineRule="atLeast"/>
+        <w:jc w:val="both"/>
+        <w:rPr>
           <w:rFonts w:eastAsia="Times New Roman" w:cstheme="minorHAnsi"/>
           <w:color w:val="000000"/>
           <w:lang w:eastAsia="en-GB"/>
         </w:rPr>
       </w:pPr>
-      <w:proofErr w:type="spellStart"/>
       <w:r>
         <w:rPr>
           <w:rFonts w:eastAsia="Times New Roman" w:cstheme="minorHAnsi"/>
           <w:color w:val="000000"/>
           <w:lang w:eastAsia="en-GB"/>
         </w:rPr>
-        <w:t>Hystrix</w:t>
-      </w:r>
-      <w:proofErr w:type="spellEnd"/>
-      <w:r>
+        <w:t>Netflix Turbine is a web application that connects to the instances of your Hystrix applications in a cluster and aggregates information, which it does in real time (updated every 0.5 seconds). Turbine provides information using a stream that is known as a Turbine stream.</w:t>
+      </w:r>
+    </w:p>
+    <w:p>
+      <w:pPr>
+        <w:spacing w:before="100" w:beforeAutospacing="1" w:after="100" w:afterAutospacing="1" w:line="255" w:lineRule="atLeast"/>
+        <w:jc w:val="both"/>
         <w:rPr>
           <w:rFonts w:eastAsia="Times New Roman" w:cstheme="minorHAnsi"/>
           <w:color w:val="000000"/>
           <w:lang w:eastAsia="en-GB"/>
         </w:rPr>
-        <w:t xml:space="preserve"> opens the circuit and </w:t>
-      </w:r>
+      </w:pPr>
       <w:r>
         <w:rPr>
           <w:rFonts w:eastAsia="Times New Roman" w:cstheme="minorHAnsi"/>
           <w:color w:val="000000"/>
           <w:lang w:eastAsia="en-GB"/>
         </w:rPr>
-        <w:t>fail fast</w:t>
-      </w:r>
-      <w:r>
+        <w:t>If you combine Hystrix with Netflix Turbine, then you can get all of the information from the Eureka server on the Hystrix dashboard. This gives you a landscape view of all of the information about the circuit breakers.</w:t>
+      </w:r>
+    </w:p>
+    <w:p>
+      <w:pPr>
+        <w:spacing w:before="100" w:beforeAutospacing="1" w:after="100" w:afterAutospacing="1" w:line="255" w:lineRule="atLeast"/>
+        <w:jc w:val="both"/>
         <w:rPr>
           <w:rFonts w:eastAsia="Times New Roman" w:cstheme="minorHAnsi"/>
           <w:color w:val="000000"/>
           <w:lang w:eastAsia="en-GB"/>
         </w:rPr>
-        <w:t xml:space="preserve"> when the service fails to respond repeatedly, until the service is available again. When calls to a particular service reach a certain threshold (the default threshold is 20 failures in five seconds), the circuit opens and the call is not made. You must be wondering, if </w:t>
-      </w:r>
-      <w:proofErr w:type="spellStart"/>
+      </w:pPr>
       <w:r>
         <w:rPr>
           <w:rFonts w:eastAsia="Times New Roman" w:cstheme="minorHAnsi"/>
           <w:color w:val="000000"/>
           <w:lang w:eastAsia="en-GB"/>
         </w:rPr>
-        <w:t>Hystrix</w:t>
-      </w:r>
-      <w:proofErr w:type="spellEnd"/>
+        <w:t xml:space="preserve">To use Turbine with Hystrix, just type in the Turbine URL </w:t>
+      </w:r>
+      <w:r>
+        <w:rPr>
+          <w:rFonts w:eastAsia="Times New Roman" w:cstheme="minorHAnsi"/>
+          <w:color w:val="000000"/>
+          <w:sz w:val="18"/>
+          <w:szCs w:val="18"/>
+          <w:lang w:eastAsia="en-GB"/>
+        </w:rPr>
+        <w:t>http://localhost:8989/turbine.stream</w:t>
+      </w:r>
       <w:r>
         <w:rPr>
           <w:rFonts w:eastAsia="Times New Roman" w:cstheme="minorHAnsi"/>
           <w:color w:val="000000"/>
           <w:lang w:eastAsia="en-GB"/>
         </w:rPr>
-        <w:t xml:space="preserve"> opens the circuit, then how does it know that the service is available? It exceptionally allows some requests to call the service.</w:t>
-      </w:r>
-    </w:p>
-    <w:p>
-      <w:pPr>
-        <w:spacing w:before="100" w:beforeAutospacing="1" w:after="100" w:afterAutospacing="1" w:line="255" w:lineRule="atLeast"/>
-        <w:rPr>
-          <w:rFonts w:ascii="Times New Roman" w:eastAsia="Times New Roman" w:hAnsi="Times New Roman" w:cs="Times New Roman"/>
-          <w:b/>
-          <w:bCs/>
+        <w:t xml:space="preserve"> (port </w:t>
+      </w:r>
+      <w:r>
+        <w:rPr>
+          <w:rFonts w:eastAsia="Times New Roman" w:cstheme="minorHAnsi"/>
+          <w:color w:val="000000"/>
+          <w:sz w:val="18"/>
+          <w:szCs w:val="18"/>
+          <w:lang w:eastAsia="en-GB"/>
+        </w:rPr>
+        <w:t>8989</w:t>
+      </w:r>
+      <w:r>
+        <w:rPr>
+          <w:rFonts w:eastAsia="Times New Roman" w:cstheme="minorHAnsi"/>
           <w:color w:val="000000"/>
           <w:lang w:eastAsia="en-GB"/>
         </w:rPr>
-      </w:pPr>
-      <w:r>
-        <w:rPr>
-          <w:rFonts w:ascii="Times New Roman" w:eastAsia="Times New Roman" w:hAnsi="Times New Roman" w:cs="Times New Roman"/>
+        <w:t xml:space="preserve"> is configured for the Turbine server in </w:t>
+      </w:r>
+      <w:r>
+        <w:rPr>
+          <w:rFonts w:eastAsia="Times New Roman" w:cstheme="minorHAnsi"/>
           <w:b/>
           <w:bCs/>
           <w:color w:val="000000"/>
           <w:lang w:eastAsia="en-GB"/>
         </w:rPr>
-        <w:lastRenderedPageBreak/>
-        <w:t>MONITORING</w:t>
+        <w:t>application.</w:t>
+      </w:r>
+      <w:r>
+        <w:rPr>
+          <w:rFonts w:eastAsia="Times New Roman" w:cstheme="minorHAnsi"/>
+          <w:b/>
+          <w:bCs/>
+          <w:color w:val="000000"/>
+          <w:lang w:eastAsia="en-GB"/>
+        </w:rPr>
+        <w:t>properties</w:t>
+      </w:r>
+      <w:r>
+        <w:rPr>
+          <w:rFonts w:eastAsia="Times New Roman" w:cstheme="minorHAnsi"/>
+          <w:color w:val="000000"/>
+          <w:lang w:eastAsia="en-GB"/>
+        </w:rPr>
+        <w:t>) in the first textbox shown in the preceding screenshot, and click on Monitor Stream.</w:t>
       </w:r>
     </w:p>
     <w:p>
@@ -1802,25 +1706,70 @@
         <w:spacing w:before="100" w:beforeAutospacing="1" w:after="100" w:afterAutospacing="1" w:line="255" w:lineRule="atLeast"/>
         <w:jc w:val="both"/>
         <w:rPr>
-          <w:rStyle w:val="kobospan"/>
-          <w:rFonts w:cstheme="minorHAnsi"/>
-        </w:rPr>
-      </w:pPr>
-      <w:proofErr w:type="spellStart"/>
-      <w:r>
-        <w:rPr>
-          <w:rStyle w:val="kobospan"/>
-          <w:rFonts w:cstheme="minorHAnsi"/>
-        </w:rPr>
-        <w:t>Hystrix</w:t>
-      </w:r>
-      <w:proofErr w:type="spellEnd"/>
-      <w:r>
-        <w:rPr>
-          <w:rStyle w:val="kobospan"/>
-          <w:rFonts w:cstheme="minorHAnsi"/>
-        </w:rPr>
-        <w:t xml:space="preserve"> provides a dashboard with a web UI that provides nice graphics of circuit breakers:</w:t>
+          <w:rFonts w:eastAsia="Times New Roman" w:cstheme="minorHAnsi"/>
+          <w:color w:val="000000"/>
+          <w:lang w:eastAsia="en-GB"/>
+        </w:rPr>
+      </w:pPr>
+      <w:r>
+        <w:rPr>
+          <w:rFonts w:eastAsia="Times New Roman" w:cstheme="minorHAnsi"/>
+          <w:color w:val="000000"/>
+          <w:lang w:eastAsia="en-GB"/>
+        </w:rPr>
+        <w:t xml:space="preserve">Netflix Hystrix and Turbine use RabbitMQ, an </w:t>
+      </w:r>
+      <w:r>
+        <w:rPr>
+          <w:rFonts w:eastAsia="Times New Roman" w:cstheme="minorHAnsi"/>
+          <w:color w:val="000000"/>
+          <w:lang w:eastAsia="en-GB"/>
+        </w:rPr>
+        <w:t>open-source</w:t>
+      </w:r>
+      <w:r>
+        <w:rPr>
+          <w:rFonts w:eastAsia="Times New Roman" w:cstheme="minorHAnsi"/>
+          <w:color w:val="000000"/>
+          <w:lang w:eastAsia="en-GB"/>
+        </w:rPr>
+        <w:t xml:space="preserve"> message queuing software. RabbitMQ works on </w:t>
+      </w:r>
+      <w:r>
+        <w:rPr>
+          <w:rFonts w:eastAsia="Times New Roman" w:cstheme="minorHAnsi"/>
+          <w:b/>
+          <w:bCs/>
+          <w:color w:val="000000"/>
+          <w:lang w:eastAsia="en-GB"/>
+        </w:rPr>
+        <w:t>Advance Messaging Queue Protocol</w:t>
+      </w:r>
+      <w:r>
+        <w:rPr>
+          <w:rFonts w:eastAsia="Times New Roman" w:cstheme="minorHAnsi"/>
+          <w:color w:val="000000"/>
+          <w:lang w:eastAsia="en-GB"/>
+        </w:rPr>
+        <w:t xml:space="preserve"> (</w:t>
+      </w:r>
+      <w:r>
+        <w:rPr>
+          <w:rFonts w:eastAsia="Times New Roman" w:cstheme="minorHAnsi"/>
+          <w:b/>
+          <w:bCs/>
+          <w:color w:val="000000"/>
+          <w:lang w:eastAsia="en-GB"/>
+        </w:rPr>
+        <w:t>AMQP</w:t>
+      </w:r>
+      <w:r>
+        <w:rPr>
+          <w:rFonts w:eastAsia="Times New Roman" w:cstheme="minorHAnsi"/>
+          <w:color w:val="000000"/>
+          <w:lang w:eastAsia="en-GB"/>
+        </w:rPr>
+        <w:t>). It is a software in which queues can be defined and used by connected applications to exchange messages. A message can include any kind of information. A message can be stored in the RabbitMQ queue until a receiver application connects and consumes the message (taking the message off the queue).</w:t>
       </w:r>
     </w:p>
     <w:p>
@@ -1839,303 +1788,7 @@
           <w:color w:val="000000"/>
           <w:lang w:eastAsia="en-GB"/>
         </w:rPr>
-        <w:t xml:space="preserve">Netflix Turbine is a web application that connects to the instances of your </w:t>
-      </w:r>
-      <w:proofErr w:type="spellStart"/>
-      <w:r>
-        <w:rPr>
-          <w:rFonts w:eastAsia="Times New Roman" w:cstheme="minorHAnsi"/>
-          <w:color w:val="000000"/>
-          <w:lang w:eastAsia="en-GB"/>
-        </w:rPr>
-        <w:t>Hystrix</w:t>
-      </w:r>
-      <w:proofErr w:type="spellEnd"/>
-      <w:r>
-        <w:rPr>
-          <w:rFonts w:eastAsia="Times New Roman" w:cstheme="minorHAnsi"/>
-          <w:color w:val="000000"/>
-          <w:lang w:eastAsia="en-GB"/>
-        </w:rPr>
-        <w:t xml:space="preserve"> applications in a cluster and aggregates information, which it does in real time (updated every 0.5 seconds). Turbine provides information using a stream that is known as a Turbine stream.</w:t>
-      </w:r>
-    </w:p>
-    <w:p>
-      <w:pPr>
-        <w:spacing w:before="100" w:beforeAutospacing="1" w:after="100" w:afterAutospacing="1" w:line="255" w:lineRule="atLeast"/>
-        <w:jc w:val="both"/>
-        <w:rPr>
-          <w:rFonts w:eastAsia="Times New Roman" w:cstheme="minorHAnsi"/>
-          <w:color w:val="000000"/>
-          <w:lang w:eastAsia="en-GB"/>
-        </w:rPr>
-      </w:pPr>
-      <w:r>
-        <w:rPr>
-          <w:rFonts w:eastAsia="Times New Roman" w:cstheme="minorHAnsi"/>
-          <w:color w:val="000000"/>
-          <w:lang w:eastAsia="en-GB"/>
-        </w:rPr>
-        <w:t xml:space="preserve">If you combine </w:t>
-      </w:r>
-      <w:proofErr w:type="spellStart"/>
-      <w:r>
-        <w:rPr>
-          <w:rFonts w:eastAsia="Times New Roman" w:cstheme="minorHAnsi"/>
-          <w:color w:val="000000"/>
-          <w:lang w:eastAsia="en-GB"/>
-        </w:rPr>
-        <w:t>Hystrix</w:t>
-      </w:r>
-      <w:proofErr w:type="spellEnd"/>
-      <w:r>
-        <w:rPr>
-          <w:rFonts w:eastAsia="Times New Roman" w:cstheme="minorHAnsi"/>
-          <w:color w:val="000000"/>
-          <w:lang w:eastAsia="en-GB"/>
-        </w:rPr>
-        <w:t xml:space="preserve"> with Netflix Turbine, then you can get all of the information from the Eureka server on the </w:t>
-      </w:r>
-      <w:proofErr w:type="spellStart"/>
-      <w:r>
-        <w:rPr>
-          <w:rFonts w:eastAsia="Times New Roman" w:cstheme="minorHAnsi"/>
-          <w:color w:val="000000"/>
-          <w:lang w:eastAsia="en-GB"/>
-        </w:rPr>
-        <w:t>Hystrix</w:t>
-      </w:r>
-      <w:proofErr w:type="spellEnd"/>
-      <w:r>
-        <w:rPr>
-          <w:rFonts w:eastAsia="Times New Roman" w:cstheme="minorHAnsi"/>
-          <w:color w:val="000000"/>
-          <w:lang w:eastAsia="en-GB"/>
-        </w:rPr>
-        <w:t xml:space="preserve"> dashboard. This gives you a landscape view of all of the information about the circuit breakers.</w:t>
-      </w:r>
-    </w:p>
-    <w:p>
-      <w:pPr>
-        <w:spacing w:before="100" w:beforeAutospacing="1" w:after="100" w:afterAutospacing="1" w:line="255" w:lineRule="atLeast"/>
-        <w:jc w:val="both"/>
-        <w:rPr>
-          <w:rFonts w:eastAsia="Times New Roman" w:cstheme="minorHAnsi"/>
-          <w:color w:val="000000"/>
-          <w:lang w:eastAsia="en-GB"/>
-        </w:rPr>
-      </w:pPr>
-      <w:r>
-        <w:rPr>
-          <w:rFonts w:eastAsia="Times New Roman" w:cstheme="minorHAnsi"/>
-          <w:color w:val="000000"/>
-          <w:lang w:eastAsia="en-GB"/>
-        </w:rPr>
-        <w:t xml:space="preserve">To use Turbine with </w:t>
-      </w:r>
-      <w:proofErr w:type="spellStart"/>
-      <w:r>
-        <w:rPr>
-          <w:rFonts w:eastAsia="Times New Roman" w:cstheme="minorHAnsi"/>
-          <w:color w:val="000000"/>
-          <w:lang w:eastAsia="en-GB"/>
-        </w:rPr>
-        <w:t>Hystrix</w:t>
-      </w:r>
-      <w:proofErr w:type="spellEnd"/>
-      <w:r>
-        <w:rPr>
-          <w:rFonts w:eastAsia="Times New Roman" w:cstheme="minorHAnsi"/>
-          <w:color w:val="000000"/>
-          <w:lang w:eastAsia="en-GB"/>
-        </w:rPr>
-        <w:t xml:space="preserve">, just type in the Turbine URL </w:t>
-      </w:r>
-      <w:r>
-        <w:rPr>
-          <w:rFonts w:eastAsia="Times New Roman" w:cstheme="minorHAnsi"/>
-          <w:color w:val="000000"/>
-          <w:sz w:val="18"/>
-          <w:szCs w:val="18"/>
-          <w:lang w:eastAsia="en-GB"/>
-        </w:rPr>
-        <w:t>http://localhost:8989/turbine.stream</w:t>
-      </w:r>
-      <w:r>
-        <w:rPr>
-          <w:rFonts w:eastAsia="Times New Roman" w:cstheme="minorHAnsi"/>
-          <w:color w:val="000000"/>
-          <w:lang w:eastAsia="en-GB"/>
-        </w:rPr>
-        <w:t xml:space="preserve"> (port </w:t>
-      </w:r>
-      <w:r>
-        <w:rPr>
-          <w:rFonts w:eastAsia="Times New Roman" w:cstheme="minorHAnsi"/>
-          <w:color w:val="000000"/>
-          <w:sz w:val="18"/>
-          <w:szCs w:val="18"/>
-          <w:lang w:eastAsia="en-GB"/>
-        </w:rPr>
-        <w:t>8989</w:t>
-      </w:r>
-      <w:r>
-        <w:rPr>
-          <w:rFonts w:eastAsia="Times New Roman" w:cstheme="minorHAnsi"/>
-          <w:color w:val="000000"/>
-          <w:lang w:eastAsia="en-GB"/>
-        </w:rPr>
-        <w:t xml:space="preserve"> is configured for the Turbine server in </w:t>
-      </w:r>
-      <w:proofErr w:type="spellStart"/>
-      <w:proofErr w:type="gramStart"/>
-      <w:r>
-        <w:rPr>
-          <w:rFonts w:eastAsia="Times New Roman" w:cstheme="minorHAnsi"/>
-          <w:b/>
-          <w:bCs/>
-          <w:color w:val="000000"/>
-          <w:lang w:eastAsia="en-GB"/>
-        </w:rPr>
-        <w:t>application.</w:t>
-      </w:r>
-      <w:r>
-        <w:rPr>
-          <w:rFonts w:eastAsia="Times New Roman" w:cstheme="minorHAnsi"/>
-          <w:b/>
-          <w:bCs/>
-          <w:color w:val="000000"/>
-          <w:lang w:eastAsia="en-GB"/>
-        </w:rPr>
-        <w:t>properties</w:t>
-      </w:r>
-      <w:proofErr w:type="spellEnd"/>
-      <w:proofErr w:type="gramEnd"/>
-      <w:r>
-        <w:rPr>
-          <w:rFonts w:eastAsia="Times New Roman" w:cstheme="minorHAnsi"/>
-          <w:color w:val="000000"/>
-          <w:lang w:eastAsia="en-GB"/>
-        </w:rPr>
-        <w:t>) in the first textbox shown in the preceding screenshot, and click on Monitor Stream.</w:t>
-      </w:r>
-    </w:p>
-    <w:p>
-      <w:pPr>
-        <w:spacing w:before="100" w:beforeAutospacing="1" w:after="100" w:afterAutospacing="1" w:line="255" w:lineRule="atLeast"/>
-        <w:jc w:val="both"/>
-        <w:rPr>
-          <w:rFonts w:eastAsia="Times New Roman" w:cstheme="minorHAnsi"/>
-          <w:color w:val="000000"/>
-          <w:lang w:eastAsia="en-GB"/>
-        </w:rPr>
-      </w:pPr>
-      <w:r>
-        <w:rPr>
-          <w:rFonts w:eastAsia="Times New Roman" w:cstheme="minorHAnsi"/>
-          <w:color w:val="000000"/>
-          <w:lang w:eastAsia="en-GB"/>
-        </w:rPr>
-        <w:t xml:space="preserve">Netflix </w:t>
-      </w:r>
-      <w:proofErr w:type="spellStart"/>
-      <w:r>
-        <w:rPr>
-          <w:rFonts w:eastAsia="Times New Roman" w:cstheme="minorHAnsi"/>
-          <w:color w:val="000000"/>
-          <w:lang w:eastAsia="en-GB"/>
-        </w:rPr>
-        <w:t>Hystrix</w:t>
-      </w:r>
-      <w:proofErr w:type="spellEnd"/>
-      <w:r>
-        <w:rPr>
-          <w:rFonts w:eastAsia="Times New Roman" w:cstheme="minorHAnsi"/>
-          <w:color w:val="000000"/>
-          <w:lang w:eastAsia="en-GB"/>
-        </w:rPr>
-        <w:t xml:space="preserve"> and Turbine use RabbitMQ, an </w:t>
-      </w:r>
-      <w:r>
-        <w:rPr>
-          <w:rFonts w:eastAsia="Times New Roman" w:cstheme="minorHAnsi"/>
-          <w:color w:val="000000"/>
-          <w:lang w:eastAsia="en-GB"/>
-        </w:rPr>
-        <w:t>open-source</w:t>
-      </w:r>
-      <w:r>
-        <w:rPr>
-          <w:rFonts w:eastAsia="Times New Roman" w:cstheme="minorHAnsi"/>
-          <w:color w:val="000000"/>
-          <w:lang w:eastAsia="en-GB"/>
-        </w:rPr>
-        <w:t xml:space="preserve"> message queuing software. RabbitMQ works on </w:t>
-      </w:r>
-      <w:r>
-        <w:rPr>
-          <w:rFonts w:eastAsia="Times New Roman" w:cstheme="minorHAnsi"/>
-          <w:b/>
-          <w:bCs/>
-          <w:color w:val="000000"/>
-          <w:lang w:eastAsia="en-GB"/>
-        </w:rPr>
-        <w:t>Advance Messaging Queue Protocol</w:t>
-      </w:r>
-      <w:r>
-        <w:rPr>
-          <w:rFonts w:eastAsia="Times New Roman" w:cstheme="minorHAnsi"/>
-          <w:color w:val="000000"/>
-          <w:lang w:eastAsia="en-GB"/>
-        </w:rPr>
-        <w:t xml:space="preserve"> (</w:t>
-      </w:r>
-      <w:r>
-        <w:rPr>
-          <w:rFonts w:eastAsia="Times New Roman" w:cstheme="minorHAnsi"/>
-          <w:b/>
-          <w:bCs/>
-          <w:color w:val="000000"/>
-          <w:lang w:eastAsia="en-GB"/>
-        </w:rPr>
-        <w:t>AMQP</w:t>
-      </w:r>
-      <w:r>
-        <w:rPr>
-          <w:rFonts w:eastAsia="Times New Roman" w:cstheme="minorHAnsi"/>
-          <w:color w:val="000000"/>
-          <w:lang w:eastAsia="en-GB"/>
-        </w:rPr>
-        <w:t>). It is a software in which queues can be defined and used by connected applications to exchange messages. A message can include any kind of information. A message can be stored in the RabbitMQ queue until a receiver application connects and consumes the message (taking the message off the queue).</w:t>
-      </w:r>
-    </w:p>
-    <w:p>
-      <w:pPr>
-        <w:spacing w:before="100" w:beforeAutospacing="1" w:after="100" w:afterAutospacing="1" w:line="255" w:lineRule="atLeast"/>
-        <w:jc w:val="both"/>
-        <w:rPr>
-          <w:rFonts w:eastAsia="Times New Roman" w:cstheme="minorHAnsi"/>
-          <w:color w:val="000000"/>
-          <w:lang w:eastAsia="en-GB"/>
-        </w:rPr>
-      </w:pPr>
-      <w:proofErr w:type="spellStart"/>
-      <w:r>
-        <w:rPr>
-          <w:rFonts w:eastAsia="Times New Roman" w:cstheme="minorHAnsi"/>
-          <w:color w:val="000000"/>
-          <w:lang w:eastAsia="en-GB"/>
-        </w:rPr>
-        <w:t>Hystrix</w:t>
-      </w:r>
-      <w:proofErr w:type="spellEnd"/>
-      <w:r>
-        <w:rPr>
-          <w:rFonts w:eastAsia="Times New Roman" w:cstheme="minorHAnsi"/>
-          <w:color w:val="000000"/>
-          <w:lang w:eastAsia="en-GB"/>
-        </w:rPr>
-        <w:t xml:space="preserve"> uses RabbitMQ to send metrics data feed to Turbine.</w:t>
+        <w:t>Hystrix uses RabbitMQ to send metrics data feed to Turbine.</w:t>
       </w:r>
     </w:p>
     <w:p>
@@ -2162,94 +1815,42 @@
           <w:color w:val="000000"/>
           <w:lang w:eastAsia="en-GB"/>
         </w:rPr>
-        <w:t xml:space="preserve">Before we configure </w:t>
-      </w:r>
-      <w:proofErr w:type="spellStart"/>
-      <w:r>
-        <w:rPr>
-          <w:rFonts w:eastAsia="Times New Roman" w:cstheme="minorHAnsi"/>
-          <w:b/>
-          <w:bCs/>
-          <w:i/>
-          <w:iCs/>
+        <w:t>Before we configure Hystrix and Turbine, please install the RabbitMQ application on your platform. Hystrix and Turbine use RabbitMQ to communicate between themselves.</w:t>
+      </w:r>
+    </w:p>
+    <w:p>
+      <w:pPr>
+        <w:spacing w:before="100" w:beforeAutospacing="1" w:after="100" w:afterAutospacing="1" w:line="255" w:lineRule="atLeast"/>
+        <w:rPr>
+          <w:rFonts w:ascii="Times New Roman" w:eastAsia="Times New Roman" w:hAnsi="Times New Roman" w:cs="Times New Roman"/>
+          <w:b/>
+          <w:bCs/>
           <w:color w:val="000000"/>
           <w:lang w:eastAsia="en-GB"/>
         </w:rPr>
-        <w:t>Hystrix</w:t>
-      </w:r>
-      <w:proofErr w:type="spellEnd"/>
-      <w:r>
-        <w:rPr>
-          <w:rFonts w:eastAsia="Times New Roman" w:cstheme="minorHAnsi"/>
-          <w:b/>
-          <w:bCs/>
-          <w:i/>
-          <w:iCs/>
+      </w:pPr>
+      <w:r>
+        <w:rPr>
+          <w:rFonts w:ascii="Times New Roman" w:eastAsia="Times New Roman" w:hAnsi="Times New Roman" w:cs="Times New Roman"/>
+          <w:b/>
+          <w:bCs/>
           <w:color w:val="000000"/>
           <w:lang w:eastAsia="en-GB"/>
         </w:rPr>
-        <w:t xml:space="preserve"> and Turbine, please install the RabbitMQ application on your platform. </w:t>
-      </w:r>
-      <w:proofErr w:type="spellStart"/>
-      <w:r>
-        <w:rPr>
-          <w:rFonts w:eastAsia="Times New Roman" w:cstheme="minorHAnsi"/>
-          <w:b/>
-          <w:bCs/>
-          <w:i/>
-          <w:iCs/>
+        <w:t>CREATING TURBINE SERVICES</w:t>
+      </w:r>
+    </w:p>
+    <w:p>
+      <w:pPr>
+        <w:spacing w:before="100" w:beforeAutospacing="1" w:after="100" w:afterAutospacing="1" w:line="255" w:lineRule="atLeast"/>
+        <w:jc w:val="both"/>
+        <w:rPr>
+          <w:rFonts w:eastAsia="Times New Roman" w:cstheme="minorHAnsi"/>
+          <w:b/>
+          <w:bCs/>
           <w:color w:val="000000"/>
           <w:lang w:eastAsia="en-GB"/>
         </w:rPr>
-        <w:t>Hystrix</w:t>
-      </w:r>
-      <w:proofErr w:type="spellEnd"/>
-      <w:r>
-        <w:rPr>
-          <w:rFonts w:eastAsia="Times New Roman" w:cstheme="minorHAnsi"/>
-          <w:b/>
-          <w:bCs/>
-          <w:i/>
-          <w:iCs/>
-          <w:color w:val="000000"/>
-          <w:lang w:eastAsia="en-GB"/>
-        </w:rPr>
-        <w:t xml:space="preserve"> and Turbine use RabbitMQ to communicate between themselves.</w:t>
-      </w:r>
-    </w:p>
-    <w:p>
-      <w:pPr>
-        <w:spacing w:before="100" w:beforeAutospacing="1" w:after="100" w:afterAutospacing="1" w:line="255" w:lineRule="atLeast"/>
-        <w:rPr>
-          <w:rFonts w:ascii="Times New Roman" w:eastAsia="Times New Roman" w:hAnsi="Times New Roman" w:cs="Times New Roman"/>
-          <w:b/>
-          <w:bCs/>
-          <w:color w:val="000000"/>
-          <w:lang w:eastAsia="en-GB"/>
-        </w:rPr>
-      </w:pPr>
-      <w:r>
-        <w:rPr>
-          <w:rFonts w:ascii="Times New Roman" w:eastAsia="Times New Roman" w:hAnsi="Times New Roman" w:cs="Times New Roman"/>
-          <w:b/>
-          <w:bCs/>
-          <w:color w:val="000000"/>
-          <w:lang w:eastAsia="en-GB"/>
-        </w:rPr>
-        <w:t>CREATING TURBINE SERVICES</w:t>
-      </w:r>
-    </w:p>
-    <w:p>
-      <w:pPr>
-        <w:spacing w:before="100" w:beforeAutospacing="1" w:after="100" w:afterAutospacing="1" w:line="255" w:lineRule="atLeast"/>
-        <w:jc w:val="both"/>
-        <w:rPr>
-          <w:rFonts w:eastAsia="Times New Roman" w:cstheme="minorHAnsi"/>
-          <w:b/>
-          <w:bCs/>
-          <w:color w:val="000000"/>
-          <w:lang w:eastAsia="en-GB"/>
-        </w:rPr>
       </w:pPr>
       <w:r>
         <w:rPr>
@@ -2265,38 +1866,31 @@
           <w:b/>
           <w:bCs/>
         </w:rPr>
-        <w:t>/</w:t>
-      </w:r>
-      <w:proofErr w:type="spellStart"/>
-      <w:proofErr w:type="gramStart"/>
+        <w:t>/hystrix.stream</w:t>
+      </w:r>
       <w:r>
         <w:rPr>
           <w:rStyle w:val="kobospan"/>
           <w:rFonts w:cstheme="minorHAnsi"/>
-          <w:b/>
-          <w:bCs/>
-        </w:rPr>
-        <w:t>hystrix.stream</w:t>
-      </w:r>
-      <w:proofErr w:type="spellEnd"/>
-      <w:proofErr w:type="gramEnd"/>
+        </w:rPr>
+        <w:t xml:space="preserve"> endpoints into a combined </w:t>
+      </w:r>
       <w:r>
         <w:rPr>
           <w:rStyle w:val="kobospan"/>
           <w:rFonts w:cstheme="minorHAnsi"/>
-        </w:rPr>
-        <w:t xml:space="preserve"> endpoints into a combined </w:t>
+          <w:b/>
+          <w:bCs/>
+        </w:rPr>
+        <w:t>/turbine.stream</w:t>
       </w:r>
       <w:r>
         <w:rPr>
           <w:rStyle w:val="kobospan"/>
           <w:rFonts w:cstheme="minorHAnsi"/>
-          <w:b/>
-          <w:bCs/>
-        </w:rPr>
-        <w:t>/</w:t>
-      </w:r>
-      <w:proofErr w:type="spellStart"/>
+        </w:rPr>
+        <w:t xml:space="preserve"> for use in the Hystrix dashboard, which is more helpful as it allows to see the overall health of the system in a single dashboard rather than monitoring the individual services using </w:t>
+      </w:r>
       <w:r>
         <w:rPr>
           <w:rStyle w:val="kobospan"/>
@@ -2304,73 +1898,29 @@
           <w:b/>
           <w:bCs/>
         </w:rPr>
-        <w:t>turbine.stream</w:t>
-      </w:r>
-      <w:proofErr w:type="spellEnd"/>
+        <w:t>/hystrix.stream</w:t>
+      </w:r>
       <w:r>
         <w:rPr>
           <w:rStyle w:val="kobospan"/>
           <w:rFonts w:cstheme="minorHAnsi"/>
         </w:rPr>
-        <w:t xml:space="preserve"> for use in the </w:t>
-      </w:r>
-      <w:proofErr w:type="spellStart"/>
+        <w:t xml:space="preserve">. We'll create another service project in the IDE like the others. Then, we'll add Maven dependencies for Turbine in </w:t>
+      </w:r>
       <w:r>
         <w:rPr>
           <w:rStyle w:val="kobospan"/>
           <w:rFonts w:cstheme="minorHAnsi"/>
-        </w:rPr>
-        <w:t>Hystrix</w:t>
-      </w:r>
-      <w:proofErr w:type="spellEnd"/>
+          <w:sz w:val="18"/>
+          <w:szCs w:val="18"/>
+        </w:rPr>
+        <w:t>pom.xml</w:t>
+      </w:r>
       <w:r>
         <w:rPr>
           <w:rStyle w:val="kobospan"/>
           <w:rFonts w:cstheme="minorHAnsi"/>
         </w:rPr>
-        <w:t xml:space="preserve"> dashboard, which is more helpful as it allows to see the overall health of the system in a single dashboard rather than monitoring the individual services using </w:t>
-      </w:r>
-      <w:r>
-        <w:rPr>
-          <w:rStyle w:val="kobospan"/>
-          <w:rFonts w:cstheme="minorHAnsi"/>
-          <w:b/>
-          <w:bCs/>
-        </w:rPr>
-        <w:t>/</w:t>
-      </w:r>
-      <w:proofErr w:type="spellStart"/>
-      <w:r>
-        <w:rPr>
-          <w:rStyle w:val="kobospan"/>
-          <w:rFonts w:cstheme="minorHAnsi"/>
-          <w:b/>
-          <w:bCs/>
-        </w:rPr>
-        <w:t>hystrix.stream</w:t>
-      </w:r>
-      <w:proofErr w:type="spellEnd"/>
-      <w:r>
-        <w:rPr>
-          <w:rStyle w:val="kobospan"/>
-          <w:rFonts w:cstheme="minorHAnsi"/>
-        </w:rPr>
-        <w:t xml:space="preserve">. We'll create another service project in the IDE like the others. Then, we'll add Maven dependencies for Turbine in </w:t>
-      </w:r>
-      <w:r>
-        <w:rPr>
-          <w:rStyle w:val="kobospan"/>
-          <w:rFonts w:cstheme="minorHAnsi"/>
-          <w:sz w:val="18"/>
-          <w:szCs w:val="18"/>
-        </w:rPr>
-        <w:t>pom.xml</w:t>
-      </w:r>
-      <w:r>
-        <w:rPr>
-          <w:rStyle w:val="kobospan"/>
-          <w:rFonts w:cstheme="minorHAnsi"/>
-        </w:rPr>
         <w:t>.</w:t>
       </w:r>
     </w:p>
@@ -2395,15 +1945,7 @@
         <w:jc w:val="both"/>
       </w:pPr>
       <w:r>
-        <w:t xml:space="preserve">Because storing passwords as plain texts </w:t>
-      </w:r>
-      <w:proofErr w:type="gramStart"/>
-      <w:r>
-        <w:t>is  a</w:t>
-      </w:r>
-      <w:proofErr w:type="gramEnd"/>
-      <w:r>
-        <w:t xml:space="preserve"> bad practice, as malicious users can log on to our system and pretend to be the users, we apply a </w:t>
+        <w:t xml:space="preserve">Because storing passwords as plain texts is  a bad practice, as malicious users can log on to our system and pretend to be the users, we apply a </w:t>
       </w:r>
       <w:r>
         <w:rPr>
@@ -2426,88 +1968,66 @@
           <w:b/>
           <w:bCs/>
         </w:rPr>
+        <w:t xml:space="preserve">input string </w:t>
+      </w:r>
+      <w:r>
+        <w:t xml:space="preserve"> and converts it to </w:t>
+      </w:r>
+      <w:r>
+        <w:rPr>
+          <w:b/>
+          <w:bCs/>
+        </w:rPr>
+        <w:t>some output</w:t>
+      </w:r>
+      <w:r>
+        <w:t xml:space="preserve">, called a </w:t>
+      </w:r>
+      <w:r>
+        <w:rPr>
+          <w:b/>
+          <w:bCs/>
+        </w:rPr>
+        <w:t>digest.</w:t>
+      </w:r>
+      <w:r>
+        <w:t xml:space="preserve"> Cryptographic hash functions are </w:t>
+      </w:r>
+      <w:r>
+        <w:rPr>
+          <w:b/>
+          <w:bCs/>
+        </w:rPr>
+        <w:t xml:space="preserve">deterministic </w:t>
+      </w:r>
+      <w:r>
+        <w:t>, so if we hash the same input again</w:t>
+      </w:r>
+      <w:r>
+        <w:t xml:space="preserve"> we get the same result.</w:t>
+      </w:r>
+      <w:r>
+        <w:t xml:space="preserve"> This is essential in order to be able to check the </w:t>
+      </w:r>
+      <w:r>
+        <w:rPr>
+          <w:b/>
+          <w:bCs/>
+        </w:rPr>
+        <w:t>hashed password later.</w:t>
+      </w:r>
+      <w:r>
+        <w:t xml:space="preserve"> Another key property is that while it should be quick to go from the </w:t>
+      </w:r>
+      <w:r>
+        <w:rPr>
+          <w:b/>
+          <w:bCs/>
+        </w:rPr>
         <w:t xml:space="preserve">input </w:t>
       </w:r>
-      <w:proofErr w:type="gramStart"/>
-      <w:r>
-        <w:rPr>
-          <w:b/>
-          <w:bCs/>
-        </w:rPr>
-        <w:t xml:space="preserve">string </w:t>
-      </w:r>
-      <w:r>
-        <w:t xml:space="preserve"> and</w:t>
-      </w:r>
-      <w:proofErr w:type="gramEnd"/>
-      <w:r>
-        <w:t xml:space="preserve"> converts it to </w:t>
-      </w:r>
-      <w:r>
-        <w:rPr>
-          <w:b/>
-          <w:bCs/>
-        </w:rPr>
-        <w:t>some output</w:t>
-      </w:r>
-      <w:r>
-        <w:t xml:space="preserve">, called a </w:t>
-      </w:r>
-      <w:r>
-        <w:rPr>
-          <w:b/>
-          <w:bCs/>
-        </w:rPr>
-        <w:t>digest.</w:t>
-      </w:r>
-      <w:r>
-        <w:t xml:space="preserve"> Cryptographic hash functions are </w:t>
-      </w:r>
-      <w:proofErr w:type="gramStart"/>
-      <w:r>
-        <w:rPr>
-          <w:b/>
-          <w:bCs/>
-        </w:rPr>
-        <w:t xml:space="preserve">deterministic </w:t>
-      </w:r>
-      <w:r>
-        <w:t>,</w:t>
-      </w:r>
-      <w:proofErr w:type="gramEnd"/>
-      <w:r>
-        <w:t xml:space="preserve"> so if we hash the same input again</w:t>
-      </w:r>
-      <w:r>
-        <w:t xml:space="preserve"> we get the same result.</w:t>
-      </w:r>
-      <w:r>
-        <w:t xml:space="preserve"> This is essential in order to be able to check the </w:t>
-      </w:r>
-      <w:r>
-        <w:rPr>
-          <w:b/>
-          <w:bCs/>
-        </w:rPr>
-        <w:t>hashed password later.</w:t>
-      </w:r>
-      <w:r>
-        <w:t xml:space="preserve"> Another key property is that while it should be quick to go from the </w:t>
-      </w:r>
-      <w:proofErr w:type="gramStart"/>
-      <w:r>
-        <w:rPr>
-          <w:b/>
-          <w:bCs/>
-        </w:rPr>
-        <w:t xml:space="preserve">input </w:t>
-      </w:r>
-      <w:r>
-        <w:t xml:space="preserve"> to</w:t>
-      </w:r>
-      <w:proofErr w:type="gramEnd"/>
-      <w:r>
-        <w:t xml:space="preserve"> the </w:t>
+      <w:r>
+        <w:t xml:space="preserve"> to the </w:t>
       </w:r>
       <w:r>
         <w:rPr>
@@ -2535,7 +2055,6 @@
       <w:r>
         <w:t xml:space="preserve">We use the </w:t>
       </w:r>
-      <w:proofErr w:type="spellStart"/>
       <w:r>
         <w:rPr>
           <w:b/>
@@ -2543,7 +2062,6 @@
         </w:rPr>
         <w:t>Scrypt</w:t>
       </w:r>
-      <w:proofErr w:type="spellEnd"/>
       <w:r>
         <w:t xml:space="preserve"> hashing function, which is a modern algorithm specifically designed for storing passwords.</w:t>
       </w:r>
@@ -2666,15 +2184,7 @@
         <w:jc w:val="both"/>
       </w:pPr>
       <w:r>
-        <w:t xml:space="preserve">To manage </w:t>
-      </w:r>
-      <w:proofErr w:type="gramStart"/>
-      <w:r>
-        <w:t>dependencies,  and</w:t>
-      </w:r>
-      <w:proofErr w:type="gramEnd"/>
-      <w:r>
-        <w:t xml:space="preserve"> packaging in a specific format such as WAR or JAR.</w:t>
+        <w:t>To manage dependencies,  and packaging in a specific format such as WAR or JAR.</w:t>
       </w:r>
     </w:p>
     <w:p>
@@ -2745,29 +2255,7 @@
           <w:color w:val="333333"/>
           <w:lang w:val="en" w:eastAsia="en-GB"/>
         </w:rPr>
-        <w:t>/</w:t>
-      </w:r>
-      <w:proofErr w:type="spellStart"/>
-      <w:r>
-        <w:rPr>
-          <w:rFonts w:eastAsia="Times New Roman" w:cstheme="minorHAnsi"/>
-          <w:b/>
-          <w:bCs/>
-          <w:color w:val="333333"/>
-          <w:lang w:val="en" w:eastAsia="en-GB"/>
-        </w:rPr>
-        <w:t>src</w:t>
-      </w:r>
-      <w:proofErr w:type="spellEnd"/>
-      <w:r>
-        <w:rPr>
-          <w:rFonts w:eastAsia="Times New Roman" w:cstheme="minorHAnsi"/>
-          <w:b/>
-          <w:bCs/>
-          <w:color w:val="333333"/>
-          <w:lang w:val="en" w:eastAsia="en-GB"/>
-        </w:rPr>
-        <w:t>/main/java</w:t>
+        <w:t>/src/main/java</w:t>
       </w:r>
     </w:p>
     <w:p>
@@ -2801,7 +2289,6 @@
           <w:lang w:val="en" w:eastAsia="en-GB"/>
         </w:rPr>
       </w:pPr>
-      <w:proofErr w:type="spellStart"/>
       <w:r>
         <w:rPr>
           <w:rFonts w:eastAsia="Times New Roman" w:cstheme="minorHAnsi"/>
@@ -2810,18 +2297,7 @@
           <w:color w:val="333333"/>
           <w:lang w:val="en" w:eastAsia="en-GB"/>
         </w:rPr>
-        <w:t>src</w:t>
-      </w:r>
-      <w:proofErr w:type="spellEnd"/>
-      <w:r>
-        <w:rPr>
-          <w:rFonts w:eastAsia="Times New Roman" w:cstheme="minorHAnsi"/>
-          <w:b/>
-          <w:bCs/>
-          <w:color w:val="333333"/>
-          <w:lang w:val="en" w:eastAsia="en-GB"/>
-        </w:rPr>
-        <w:t>/test/java</w:t>
+        <w:t>src/test/java</w:t>
       </w:r>
     </w:p>
     <w:p>
@@ -2873,7 +2349,6 @@
           <w:lang w:val="en" w:eastAsia="en-GB"/>
         </w:rPr>
       </w:pPr>
-      <w:proofErr w:type="spellStart"/>
       <w:r>
         <w:rPr>
           <w:rFonts w:eastAsia="Times New Roman" w:cstheme="minorHAnsi"/>
@@ -2882,18 +2357,7 @@
           <w:color w:val="333333"/>
           <w:lang w:val="en" w:eastAsia="en-GB"/>
         </w:rPr>
-        <w:t>src</w:t>
-      </w:r>
-      <w:proofErr w:type="spellEnd"/>
-      <w:r>
-        <w:rPr>
-          <w:rFonts w:eastAsia="Times New Roman" w:cstheme="minorHAnsi"/>
-          <w:b/>
-          <w:bCs/>
-          <w:color w:val="333333"/>
-          <w:lang w:val="en" w:eastAsia="en-GB"/>
-        </w:rPr>
-        <w:t>/main/resources</w:t>
+        <w:t>src/main/resources</w:t>
       </w:r>
     </w:p>
     <w:p>
@@ -2927,7 +2391,6 @@
           <w:lang w:val="en" w:eastAsia="en-GB"/>
         </w:rPr>
       </w:pPr>
-      <w:proofErr w:type="spellStart"/>
       <w:r>
         <w:rPr>
           <w:rFonts w:eastAsia="Times New Roman" w:cstheme="minorHAnsi"/>
@@ -2936,18 +2399,7 @@
           <w:color w:val="333333"/>
           <w:lang w:val="en" w:eastAsia="en-GB"/>
         </w:rPr>
-        <w:t>src</w:t>
-      </w:r>
-      <w:proofErr w:type="spellEnd"/>
-      <w:r>
-        <w:rPr>
-          <w:rFonts w:eastAsia="Times New Roman" w:cstheme="minorHAnsi"/>
-          <w:b/>
-          <w:bCs/>
-          <w:color w:val="333333"/>
-          <w:lang w:val="en" w:eastAsia="en-GB"/>
-        </w:rPr>
-        <w:t>/test/resources</w:t>
+        <w:t>src/test/resources</w:t>
       </w:r>
     </w:p>
     <w:p>
@@ -3279,7 +2731,6 @@
           <w:lang w:val="en" w:eastAsia="en-GB"/>
         </w:rPr>
       </w:pPr>
-      <w:proofErr w:type="spellStart"/>
       <w:r>
         <w:rPr>
           <w:rFonts w:eastAsia="Times New Roman" w:cstheme="minorHAnsi"/>
@@ -3292,7 +2743,6 @@
         </w:rPr>
         <w:t>groupId</w:t>
       </w:r>
-      <w:proofErr w:type="spellEnd"/>
     </w:p>
     <w:p>
       <w:pPr>
@@ -3333,7 +2783,6 @@
           <w:lang w:val="en" w:eastAsia="en-GB"/>
         </w:rPr>
       </w:pPr>
-      <w:proofErr w:type="spellStart"/>
       <w:r>
         <w:rPr>
           <w:rFonts w:eastAsia="Times New Roman" w:cstheme="minorHAnsi"/>
@@ -3346,7 +2795,6 @@
         </w:rPr>
         <w:t>artifactId</w:t>
       </w:r>
-      <w:proofErr w:type="spellEnd"/>
     </w:p>
     <w:p>
       <w:pPr>
@@ -3751,49 +3199,7 @@
         <w:rPr>
           <w:rStyle w:val="kobospan"/>
         </w:rPr>
-        <w:t xml:space="preserve">These are common in technical frameworks. These are also used in the domain layer in domain-driven design. A service object does not have an internal state; the only purpose of it is to provide the </w:t>
-      </w:r>
-      <w:proofErr w:type="spellStart"/>
-      <w:r>
-        <w:rPr>
-          <w:rStyle w:val="kobospan"/>
-        </w:rPr>
-        <w:t>behavior</w:t>
-      </w:r>
-      <w:proofErr w:type="spellEnd"/>
-      <w:r>
-        <w:rPr>
-          <w:rStyle w:val="kobospan"/>
-        </w:rPr>
-        <w:t xml:space="preserve"> to the domain. Service objects provide </w:t>
-      </w:r>
-      <w:proofErr w:type="spellStart"/>
-      <w:r>
-        <w:rPr>
-          <w:rStyle w:val="kobospan"/>
-        </w:rPr>
-        <w:t>behaviors</w:t>
-      </w:r>
-      <w:proofErr w:type="spellEnd"/>
-      <w:r>
-        <w:rPr>
-          <w:rStyle w:val="kobospan"/>
-        </w:rPr>
-        <w:t xml:space="preserve"> that cannot be related with specific entities or VOs. Service objects may provide one or more related </w:t>
-      </w:r>
-      <w:proofErr w:type="spellStart"/>
-      <w:r>
-        <w:rPr>
-          <w:rStyle w:val="kobospan"/>
-        </w:rPr>
-        <w:t>behaviors</w:t>
-      </w:r>
-      <w:proofErr w:type="spellEnd"/>
-      <w:r>
-        <w:rPr>
-          <w:rStyle w:val="kobospan"/>
-        </w:rPr>
-        <w:t xml:space="preserve"> to one or more entities or VOs. It is best practice to define the services explicitly in the domain model.</w:t>
+        <w:t>These are common in technical frameworks. These are also used in the domain layer in domain-driven design. A service object does not have an internal state; the only purpose of it is to provide the behavior to the domain. Service objects provide behaviors that cannot be related with specific entities or VOs. Service objects may provide one or more related behaviors to one or more entities or VOs. It is best practice to define the services explicitly in the domain model.</w:t>
       </w:r>
     </w:p>
     <w:p>
@@ -3913,8 +3319,6 @@
         </w:rPr>
         <w:t xml:space="preserve">Once you have configured the Eureka service as described in this section, it will be available for all incoming requests to list it on the Eureka service. The Eureka service registers/lists all microservices that have been configured by the Eureka client. Once you start your service, it pings the Eureka service configured in your </w:t>
       </w:r>
-      <w:proofErr w:type="spellStart"/>
-      <w:proofErr w:type="gramStart"/>
       <w:r>
         <w:rPr>
           <w:rStyle w:val="kobospan"/>
@@ -3924,8 +3328,6 @@
         </w:rPr>
         <w:t>application.properties</w:t>
       </w:r>
-      <w:proofErr w:type="spellEnd"/>
-      <w:proofErr w:type="gramEnd"/>
       <w:r>
         <w:rPr>
           <w:rStyle w:val="kobospan"/>
@@ -3950,8 +3352,6 @@
         </w:rPr>
         <w:t xml:space="preserve">It also enables the discovery of microservices through a uniform way to connect to other microservices. You don't need any IP, hostname, or port to find the service, you just need to provide the service ID to it. Service IDs are configured in the </w:t>
       </w:r>
-      <w:proofErr w:type="spellStart"/>
-      <w:proofErr w:type="gramStart"/>
       <w:r>
         <w:rPr>
           <w:rStyle w:val="kobospan"/>
@@ -3961,8 +3361,6 @@
         </w:rPr>
         <w:t>application.properties</w:t>
       </w:r>
-      <w:proofErr w:type="spellEnd"/>
-      <w:proofErr w:type="gramEnd"/>
       <w:r>
         <w:rPr>
           <w:rStyle w:val="kobospan"/>
@@ -4333,15 +3731,7 @@
         <w:pStyle w:val="NormalWeb"/>
       </w:pPr>
       <w:r>
-        <w:t xml:space="preserve">    city </w:t>
-      </w:r>
-      <w:proofErr w:type="gramStart"/>
-      <w:r>
-        <w:t>varchar(</w:t>
-      </w:r>
-      <w:proofErr w:type="gramEnd"/>
-      <w:r>
-        <w:t>100),</w:t>
+        <w:t xml:space="preserve">    city varchar(100),</w:t>
       </w:r>
     </w:p>
     <w:p>
@@ -4453,15 +3843,7 @@
         <w:pStyle w:val="NormalWeb"/>
       </w:pPr>
       <w:r>
-        <w:t xml:space="preserve">    rolename </w:t>
-      </w:r>
-      <w:proofErr w:type="gramStart"/>
-      <w:r>
-        <w:t>varchar(</w:t>
-      </w:r>
-      <w:proofErr w:type="gramEnd"/>
-      <w:r>
-        <w:t>50) unique</w:t>
+        <w:t xml:space="preserve">    rolename varchar(50) unique</w:t>
       </w:r>
     </w:p>
     <w:p>
@@ -4825,13 +4207,8 @@
       <w:pPr>
         <w:pStyle w:val="NormalWeb"/>
       </w:pPr>
-      <w:proofErr w:type="gramStart"/>
-      <w:r>
-        <w:t>ENTITIES  CLASS</w:t>
-      </w:r>
-      <w:proofErr w:type="gramEnd"/>
-      <w:r>
-        <w:t xml:space="preserve"> DIAGRAM</w:t>
+      <w:r>
+        <w:t>ENTITIES  CLASS DIAGRAM</w:t>
       </w:r>
     </w:p>
     <w:p>
@@ -5157,29 +4534,8 @@
         </w:numPr>
       </w:pPr>
       <w:r>
-        <w:t xml:space="preserve">Download the </w:t>
-      </w:r>
-      <w:proofErr w:type="spellStart"/>
-      <w:r>
-        <w:t>the</w:t>
-      </w:r>
-      <w:proofErr w:type="spellEnd"/>
-      <w:r>
-        <w:t xml:space="preserve"> </w:t>
-      </w:r>
-      <w:proofErr w:type="spellStart"/>
-      <w:r>
-        <w:t>swaggerUI</w:t>
-      </w:r>
-      <w:proofErr w:type="spellEnd"/>
-      <w:r>
-        <w:t xml:space="preserve"> from </w:t>
-      </w:r>
-      <w:proofErr w:type="spellStart"/>
-      <w:r>
-        <w:t>github</w:t>
-      </w:r>
-      <w:proofErr w:type="spellEnd"/>
+        <w:t>Download the the swaggerUI from github</w:t>
+      </w:r>
     </w:p>
     <w:p>
       <w:pPr>
@@ -5202,45 +4558,17 @@
         </w:numPr>
       </w:pPr>
       <w:r>
-        <w:t>Create a folder (</w:t>
-      </w:r>
-      <w:proofErr w:type="spellStart"/>
-      <w:r>
-        <w:t>foldername</w:t>
-      </w:r>
-      <w:proofErr w:type="spellEnd"/>
-      <w:r>
-        <w:t xml:space="preserve">) under </w:t>
-      </w:r>
-      <w:proofErr w:type="spellStart"/>
-      <w:r>
-        <w:t>src</w:t>
-      </w:r>
-      <w:proofErr w:type="spellEnd"/>
-      <w:r>
-        <w:t>/main/resources</w:t>
-      </w:r>
-      <w:r>
-        <w:t xml:space="preserve"> in </w:t>
-      </w:r>
-      <w:proofErr w:type="gramStart"/>
-      <w:r>
-        <w:t xml:space="preserve">the </w:t>
-      </w:r>
-      <w:r>
-        <w:rPr>
-          <w:b/>
-          <w:bCs/>
-        </w:rPr>
-        <w:t xml:space="preserve"> static</w:t>
-      </w:r>
-      <w:proofErr w:type="gramEnd"/>
-      <w:r>
-        <w:rPr>
-          <w:b/>
-          <w:bCs/>
-        </w:rPr>
-        <w:t xml:space="preserve"> folder</w:t>
+        <w:t>Create a folder (foldername) under src/main/resources</w:t>
+      </w:r>
+      <w:r>
+        <w:t xml:space="preserve"> in the </w:t>
+      </w:r>
+      <w:r>
+        <w:rPr>
+          <w:b/>
+          <w:bCs/>
+        </w:rPr>
+        <w:t xml:space="preserve"> static folder</w:t>
       </w:r>
     </w:p>
     <w:p>
@@ -5254,37 +4582,15 @@
       <w:r>
         <w:t xml:space="preserve">Copy the content the of the </w:t>
       </w:r>
-      <w:proofErr w:type="spellStart"/>
-      <w:proofErr w:type="gramStart"/>
-      <w:r>
-        <w:rPr>
-          <w:b/>
-          <w:bCs/>
-        </w:rPr>
-        <w:t>dist</w:t>
-      </w:r>
-      <w:proofErr w:type="spellEnd"/>
-      <w:r>
-        <w:rPr>
-          <w:b/>
-          <w:bCs/>
-        </w:rPr>
-        <w:t xml:space="preserve"> </w:t>
-      </w:r>
-      <w:r>
-        <w:t xml:space="preserve"> in</w:t>
-      </w:r>
-      <w:proofErr w:type="gramEnd"/>
-      <w:r>
-        <w:t xml:space="preserve"> the extracted folder and paste it in the (</w:t>
-      </w:r>
-      <w:proofErr w:type="spellStart"/>
-      <w:r>
-        <w:t>foldername</w:t>
-      </w:r>
-      <w:proofErr w:type="spellEnd"/>
-      <w:r>
-        <w:t xml:space="preserve">) you created under the </w:t>
+      <w:r>
+        <w:rPr>
+          <w:b/>
+          <w:bCs/>
+        </w:rPr>
+        <w:t xml:space="preserve">dist </w:t>
+      </w:r>
+      <w:r>
+        <w:t xml:space="preserve"> in the extracted folder and paste it in the (foldername) you created under the </w:t>
       </w:r>
       <w:r>
         <w:rPr>
@@ -5308,7 +4614,6 @@
       <w:r>
         <w:t xml:space="preserve">Add the (swagger) maven dependency in </w:t>
       </w:r>
-      <w:proofErr w:type="gramStart"/>
       <w:r>
         <w:rPr>
           <w:b/>
@@ -5326,7 +4631,6 @@
       <w:r>
         <w:t xml:space="preserve"> file</w:t>
       </w:r>
-      <w:proofErr w:type="gramEnd"/>
     </w:p>
     <w:p>
       <w:pPr>
@@ -5359,15 +4663,7 @@
         <w:t>index.html</w:t>
       </w:r>
       <w:r>
-        <w:t xml:space="preserve"> file of swagger </w:t>
-      </w:r>
-      <w:proofErr w:type="spellStart"/>
-      <w:r>
-        <w:t>dist</w:t>
-      </w:r>
-      <w:proofErr w:type="spellEnd"/>
-      <w:r>
-        <w:t xml:space="preserve"> files and within the url:</w:t>
+        <w:t xml:space="preserve"> file of swagger dist files and within the url:</w:t>
       </w:r>
     </w:p>
     <w:p>
@@ -5379,13 +4675,8 @@
         </w:numPr>
       </w:pPr>
       <w:r>
-        <w:t xml:space="preserve">Change it to point to your localhost </w:t>
-      </w:r>
-      <w:proofErr w:type="spellStart"/>
-      <w:r>
-        <w:t>url</w:t>
-      </w:r>
-      <w:proofErr w:type="spellEnd"/>
+        <w:t>Change it to point to your localhost url</w:t>
+      </w:r>
       <w:r>
         <w:t>, just like this</w:t>
       </w:r>
@@ -5453,7 +4744,6 @@
       <w:r>
         <w:t xml:space="preserve">Launch your application and all </w:t>
       </w:r>
-      <w:proofErr w:type="gramStart"/>
       <w:r>
         <w:rPr>
           <w:b/>
@@ -5462,27 +4752,14 @@
         <w:t xml:space="preserve">restEndpoints </w:t>
       </w:r>
       <w:r>
-        <w:t xml:space="preserve"> will</w:t>
-      </w:r>
-      <w:proofErr w:type="gramEnd"/>
-      <w:r>
-        <w:t xml:space="preserve"> be populated in the </w:t>
-      </w:r>
-      <w:proofErr w:type="spellStart"/>
-      <w:r>
-        <w:rPr>
-          <w:b/>
-          <w:bCs/>
-        </w:rPr>
-        <w:t>swaggerUI</w:t>
-      </w:r>
-      <w:proofErr w:type="spellEnd"/>
-      <w:r>
-        <w:rPr>
-          <w:b/>
-          <w:bCs/>
-        </w:rPr>
-        <w:t xml:space="preserve"> </w:t>
+        <w:t xml:space="preserve"> will be populated in the </w:t>
+      </w:r>
+      <w:r>
+        <w:rPr>
+          <w:b/>
+          <w:bCs/>
+        </w:rPr>
+        <w:t xml:space="preserve">swaggerUI </w:t>
       </w:r>
       <w:r>
         <w:t xml:space="preserve"> browser, where you can perform all operations </w:t>
@@ -5557,7 +4834,6 @@
           <w:bCs/>
         </w:rPr>
       </w:pPr>
-      <w:proofErr w:type="gramStart"/>
       <w:r>
         <w:t xml:space="preserve">API  </w:t>
       </w:r>
@@ -5566,15 +4842,7 @@
           <w:b/>
           <w:bCs/>
         </w:rPr>
-        <w:t>VERSONING</w:t>
-      </w:r>
-      <w:proofErr w:type="gramEnd"/>
-      <w:r>
-        <w:rPr>
-          <w:b/>
-          <w:bCs/>
-        </w:rPr>
-        <w:t>, PAGING AND SORTING</w:t>
+        <w:t>VERSONING, PAGING AND SORTING</w:t>
       </w:r>
     </w:p>
     <w:p>
@@ -5598,15 +4866,7 @@
         <w:pStyle w:val="NormalWeb"/>
       </w:pPr>
       <w:r>
-        <w:t xml:space="preserve">We use URI </w:t>
-      </w:r>
-      <w:proofErr w:type="spellStart"/>
-      <w:r>
-        <w:t>versoning</w:t>
-      </w:r>
-      <w:proofErr w:type="spellEnd"/>
-      <w:r>
-        <w:t xml:space="preserve"> approach for this approach.</w:t>
+        <w:t>We use URI versoning approach for this approach.</w:t>
       </w:r>
     </w:p>
     <w:p>
@@ -5819,7 +5079,6 @@
         </w:rPr>
         <w:t xml:space="preserve"> is placed on the @</w:t>
       </w:r>
-      <w:proofErr w:type="gramStart"/>
       <w:r>
         <w:rPr>
           <w:rFonts w:ascii="UtopiaStd-Regular" w:hAnsi="UtopiaStd-Regular"/>
@@ -5856,16 +5115,7 @@
           <w:sz w:val="18"/>
           <w:szCs w:val="18"/>
         </w:rPr>
-        <w:t xml:space="preserve"> endpoints</w:t>
-      </w:r>
-      <w:proofErr w:type="gramEnd"/>
-      <w:r>
-        <w:rPr>
-          <w:rFonts w:ascii="UtopiaStd-Regular" w:hAnsi="UtopiaStd-Regular"/>
-          <w:sz w:val="18"/>
-          <w:szCs w:val="18"/>
-        </w:rPr>
-        <w:t xml:space="preserve">  </w:t>
+        <w:t xml:space="preserve"> endpoints  </w:t>
       </w:r>
       <w:r>
         <w:rPr>
@@ -5943,40 +5193,13 @@
       <w:r>
         <w:t xml:space="preserve">Now all </w:t>
       </w:r>
-      <w:proofErr w:type="spellStart"/>
-      <w:r>
-        <w:rPr>
-          <w:b/>
-          <w:bCs/>
-        </w:rPr>
-        <w:t>uri</w:t>
-      </w:r>
-      <w:proofErr w:type="spellEnd"/>
-      <w:r>
-        <w:rPr>
-          <w:b/>
-          <w:bCs/>
-        </w:rPr>
-        <w:t xml:space="preserve"> endpoints starts with /v1/</w:t>
-      </w:r>
-      <w:proofErr w:type="spellStart"/>
-      <w:proofErr w:type="gramStart"/>
-      <w:r>
-        <w:rPr>
-          <w:b/>
-          <w:bCs/>
-        </w:rPr>
-        <w:t>resourcename</w:t>
-      </w:r>
-      <w:proofErr w:type="spellEnd"/>
-      <w:r>
-        <w:rPr>
-          <w:b/>
-          <w:bCs/>
-        </w:rPr>
-        <w:t>..</w:t>
-      </w:r>
-      <w:proofErr w:type="gramEnd"/>
+      <w:r>
+        <w:rPr>
+          <w:b/>
+          <w:bCs/>
+        </w:rPr>
+        <w:t>uri endpoints starts with /v1/resourcename..</w:t>
+      </w:r>
       <w:r>
         <w:rPr>
           <w:b/>
@@ -6266,33 +5489,13 @@
         <w:br/>
         <w:t xml:space="preserve">is the </w:t>
       </w:r>
-      <w:proofErr w:type="spellStart"/>
-      <w:proofErr w:type="gramStart"/>
       <w:r>
         <w:rPr>
           <w:rFonts w:ascii="TheSansMonoConNormal" w:hAnsi="TheSansMonoConNormal"/>
           <w:sz w:val="18"/>
           <w:szCs w:val="18"/>
         </w:rPr>
-        <w:t>org.springframework</w:t>
-      </w:r>
-      <w:proofErr w:type="gramEnd"/>
-      <w:r>
-        <w:rPr>
-          <w:rFonts w:ascii="TheSansMonoConNormal" w:hAnsi="TheSansMonoConNormal"/>
-          <w:sz w:val="18"/>
-          <w:szCs w:val="18"/>
-        </w:rPr>
-        <w:t>.data.repository.PagingAndSortingRepository</w:t>
-      </w:r>
-      <w:proofErr w:type="spellEnd"/>
-      <w:r>
-        <w:rPr>
-          <w:rFonts w:ascii="TheSansMonoConNormal" w:hAnsi="TheSansMonoConNormal"/>
-          <w:sz w:val="18"/>
-          <w:szCs w:val="18"/>
-        </w:rPr>
-        <w:t xml:space="preserve"> </w:t>
+        <w:t xml:space="preserve">org.springframework.data.repository.PagingAndSortingRepository </w:t>
       </w:r>
       <w:r>
         <w:rPr>
@@ -6331,9 +5534,8 @@
           <w:sz w:val="18"/>
           <w:szCs w:val="18"/>
         </w:rPr>
-        <w:t xml:space="preserve">public interface </w:t>
-      </w:r>
-      <w:proofErr w:type="spellStart"/>
+        <w:t>public interface PagingAndSortingRepository&lt;T, ID extends Serializable&gt; extends</w:t>
+      </w:r>
       <w:r>
         <w:rPr>
           <w:rFonts w:ascii="TheSansMonoConNormal" w:hAnsi="TheSansMonoConNormal"/>
@@ -6342,9 +5544,9 @@
           <w:sz w:val="18"/>
           <w:szCs w:val="18"/>
         </w:rPr>
-        <w:t>PagingAndSortingRepository</w:t>
-      </w:r>
-      <w:proofErr w:type="spellEnd"/>
+        <w:br/>
+        <w:t>CrudRepository&lt;T, ID&gt; {</w:t>
+      </w:r>
       <w:r>
         <w:rPr>
           <w:rFonts w:ascii="TheSansMonoConNormal" w:hAnsi="TheSansMonoConNormal"/>
@@ -6353,7 +5555,8 @@
           <w:sz w:val="18"/>
           <w:szCs w:val="18"/>
         </w:rPr>
-        <w:t>&lt;T, ID extends Serializable&gt; extends</w:t>
+        <w:br/>
+        <w:t>Page&lt;T&gt; findAll(Pageable pageable);</w:t>
       </w:r>
       <w:r>
         <w:rPr>
@@ -6364,115 +5567,7 @@
           <w:szCs w:val="18"/>
         </w:rPr>
         <w:br/>
-      </w:r>
-      <w:proofErr w:type="spellStart"/>
-      <w:r>
-        <w:rPr>
-          <w:rFonts w:ascii="TheSansMonoConNormal" w:hAnsi="TheSansMonoConNormal"/>
-          <w:b/>
-          <w:bCs/>
-          <w:sz w:val="18"/>
-          <w:szCs w:val="18"/>
-        </w:rPr>
-        <w:t>CrudRepository</w:t>
-      </w:r>
-      <w:proofErr w:type="spellEnd"/>
-      <w:r>
-        <w:rPr>
-          <w:rFonts w:ascii="TheSansMonoConNormal" w:hAnsi="TheSansMonoConNormal"/>
-          <w:b/>
-          <w:bCs/>
-          <w:sz w:val="18"/>
-          <w:szCs w:val="18"/>
-        </w:rPr>
-        <w:t>&lt;T, ID&gt; {</w:t>
-      </w:r>
-      <w:r>
-        <w:rPr>
-          <w:rFonts w:ascii="TheSansMonoConNormal" w:hAnsi="TheSansMonoConNormal"/>
-          <w:b/>
-          <w:bCs/>
-          <w:sz w:val="18"/>
-          <w:szCs w:val="18"/>
-        </w:rPr>
-        <w:br/>
-        <w:t xml:space="preserve">Page&lt;T&gt; </w:t>
-      </w:r>
-      <w:proofErr w:type="spellStart"/>
-      <w:r>
-        <w:rPr>
-          <w:rFonts w:ascii="TheSansMonoConNormal" w:hAnsi="TheSansMonoConNormal"/>
-          <w:b/>
-          <w:bCs/>
-          <w:sz w:val="18"/>
-          <w:szCs w:val="18"/>
-        </w:rPr>
-        <w:t>findAll</w:t>
-      </w:r>
-      <w:proofErr w:type="spellEnd"/>
-      <w:r>
-        <w:rPr>
-          <w:rFonts w:ascii="TheSansMonoConNormal" w:hAnsi="TheSansMonoConNormal"/>
-          <w:b/>
-          <w:bCs/>
-          <w:sz w:val="18"/>
-          <w:szCs w:val="18"/>
-        </w:rPr>
-        <w:t>(Pageable pageable);</w:t>
-      </w:r>
-      <w:r>
-        <w:rPr>
-          <w:rFonts w:ascii="TheSansMonoConNormal" w:hAnsi="TheSansMonoConNormal"/>
-          <w:b/>
-          <w:bCs/>
-          <w:sz w:val="18"/>
-          <w:szCs w:val="18"/>
-        </w:rPr>
-        <w:br/>
-      </w:r>
-      <w:proofErr w:type="spellStart"/>
-      <w:r>
-        <w:rPr>
-          <w:rFonts w:ascii="TheSansMonoConNormal" w:hAnsi="TheSansMonoConNormal"/>
-          <w:b/>
-          <w:bCs/>
-          <w:sz w:val="18"/>
-          <w:szCs w:val="18"/>
-        </w:rPr>
-        <w:t>Iterable</w:t>
-      </w:r>
-      <w:proofErr w:type="spellEnd"/>
-      <w:r>
-        <w:rPr>
-          <w:rFonts w:ascii="TheSansMonoConNormal" w:hAnsi="TheSansMonoConNormal"/>
-          <w:b/>
-          <w:bCs/>
-          <w:sz w:val="18"/>
-          <w:szCs w:val="18"/>
-        </w:rPr>
-        <w:t xml:space="preserve">&lt;T&gt; </w:t>
-      </w:r>
-      <w:proofErr w:type="spellStart"/>
-      <w:r>
-        <w:rPr>
-          <w:rFonts w:ascii="TheSansMonoConNormal" w:hAnsi="TheSansMonoConNormal"/>
-          <w:b/>
-          <w:bCs/>
-          <w:sz w:val="18"/>
-          <w:szCs w:val="18"/>
-        </w:rPr>
-        <w:t>findAll</w:t>
-      </w:r>
-      <w:proofErr w:type="spellEnd"/>
-      <w:r>
-        <w:rPr>
-          <w:rFonts w:ascii="TheSansMonoConNormal" w:hAnsi="TheSansMonoConNormal"/>
-          <w:b/>
-          <w:bCs/>
-          <w:sz w:val="18"/>
-          <w:szCs w:val="18"/>
-        </w:rPr>
-        <w:t>(Sort sort);</w:t>
+        <w:t>Iterable&lt;T&gt; findAll(Sort sort);</w:t>
       </w:r>
       <w:r>
         <w:rPr>
@@ -6518,7 +5613,6 @@
           <w:shd w:val="clear" w:color="auto" w:fill="E8F2FE"/>
         </w:rPr>
       </w:pPr>
-      <w:proofErr w:type="spellStart"/>
       <w:r>
         <w:rPr>
           <w:rFonts w:ascii="Consolas" w:hAnsi="Consolas" w:cs="Consolas"/>
@@ -6526,48 +5620,7 @@
           <w:szCs w:val="20"/>
           <w:shd w:val="clear" w:color="auto" w:fill="E8F2FE"/>
         </w:rPr>
-        <w:t>Iterable</w:t>
-      </w:r>
-      <w:proofErr w:type="spellEnd"/>
-      <w:r>
-        <w:rPr>
-          <w:rFonts w:ascii="Consolas" w:hAnsi="Consolas" w:cs="Consolas"/>
-          <w:sz w:val="20"/>
-          <w:szCs w:val="20"/>
-          <w:shd w:val="clear" w:color="auto" w:fill="E8F2FE"/>
-        </w:rPr>
-        <w:t xml:space="preserve">&lt;User&gt; </w:t>
-      </w:r>
-      <w:proofErr w:type="spellStart"/>
-      <w:proofErr w:type="gramStart"/>
-      <w:r>
-        <w:rPr>
-          <w:rFonts w:ascii="Consolas" w:hAnsi="Consolas" w:cs="Consolas"/>
-          <w:sz w:val="20"/>
-          <w:szCs w:val="20"/>
-          <w:shd w:val="clear" w:color="auto" w:fill="E8F2FE"/>
-        </w:rPr>
-        <w:t>getAllUsers</w:t>
-      </w:r>
-      <w:proofErr w:type="spellEnd"/>
-      <w:r>
-        <w:rPr>
-          <w:rFonts w:ascii="Consolas" w:hAnsi="Consolas" w:cs="Consolas"/>
-          <w:sz w:val="20"/>
-          <w:szCs w:val="20"/>
-          <w:shd w:val="clear" w:color="auto" w:fill="E8F2FE"/>
-        </w:rPr>
-        <w:t>(</w:t>
-      </w:r>
-      <w:proofErr w:type="gramEnd"/>
-      <w:r>
-        <w:rPr>
-          <w:rFonts w:ascii="Consolas" w:hAnsi="Consolas" w:cs="Consolas"/>
-          <w:sz w:val="20"/>
-          <w:szCs w:val="20"/>
-          <w:shd w:val="clear" w:color="auto" w:fill="E8F2FE"/>
-        </w:rPr>
-        <w:t xml:space="preserve">Pageable </w:t>
+        <w:t xml:space="preserve">Iterable&lt;User&gt; getAllUsers(Pageable </w:t>
       </w:r>
       <w:r>
         <w:rPr>
@@ -6837,7 +5890,6 @@
           <w:shd w:val="clear" w:color="auto" w:fill="FFFFFF"/>
         </w:rPr>
       </w:pPr>
-      <w:proofErr w:type="spellStart"/>
       <w:r>
         <w:rPr>
           <w:rStyle w:val="Emphasis"/>
@@ -6848,7 +5900,6 @@
         </w:rPr>
         <w:t>BCrypt</w:t>
       </w:r>
-      <w:proofErr w:type="spellEnd"/>
       <w:r>
         <w:rPr>
           <w:rFonts w:ascii="Raleway" w:hAnsi="Raleway"/>
@@ -6895,8 +5946,6 @@
         </w:rPr>
         <w:t xml:space="preserve">Successfully implemented </w:t>
       </w:r>
-      <w:proofErr w:type="spellStart"/>
-      <w:proofErr w:type="gramStart"/>
       <w:r>
         <w:rPr>
           <w:b/>
@@ -6905,35 +5954,15 @@
           <w:szCs w:val="27"/>
           <w:shd w:val="clear" w:color="auto" w:fill="FFFFFF"/>
         </w:rPr>
-        <w:t>bCrypt</w:t>
-      </w:r>
-      <w:proofErr w:type="spellEnd"/>
-      <w:r>
-        <w:rPr>
-          <w:b/>
-          <w:bCs/>
+        <w:t xml:space="preserve">bCrypt </w:t>
+      </w:r>
+      <w:r>
+        <w:rPr>
           <w:sz w:val="27"/>
           <w:szCs w:val="27"/>
           <w:shd w:val="clear" w:color="auto" w:fill="FFFFFF"/>
         </w:rPr>
-        <w:t xml:space="preserve"> </w:t>
-      </w:r>
-      <w:r>
-        <w:rPr>
-          <w:sz w:val="27"/>
-          <w:szCs w:val="27"/>
-          <w:shd w:val="clear" w:color="auto" w:fill="FFFFFF"/>
-        </w:rPr>
-        <w:t xml:space="preserve"> encryption</w:t>
-      </w:r>
-      <w:proofErr w:type="gramEnd"/>
-      <w:r>
-        <w:rPr>
-          <w:sz w:val="27"/>
-          <w:szCs w:val="27"/>
-          <w:shd w:val="clear" w:color="auto" w:fill="FFFFFF"/>
-        </w:rPr>
-        <w:t xml:space="preserve"> algorithm in verifying users of the s</w:t>
+        <w:t xml:space="preserve"> encryption algorithm in verifying users of the s</w:t>
       </w:r>
       <w:r>
         <w:rPr>
@@ -7333,7 +6362,6 @@
         <w:br/>
         <w:t xml:space="preserve">To secure the </w:t>
       </w:r>
-      <w:proofErr w:type="gramStart"/>
       <w:r>
         <w:rPr>
           <w:rFonts w:ascii="UtopiaStd-Regular" w:hAnsi="UtopiaStd-Regular"/>
@@ -7350,16 +6378,7 @@
           <w:sz w:val="18"/>
           <w:szCs w:val="18"/>
         </w:rPr>
-        <w:t xml:space="preserve"> we</w:t>
-      </w:r>
-      <w:proofErr w:type="gramEnd"/>
-      <w:r>
-        <w:rPr>
-          <w:rFonts w:ascii="UtopiaStd-Regular" w:hAnsi="UtopiaStd-Regular"/>
-          <w:sz w:val="18"/>
-          <w:szCs w:val="18"/>
-        </w:rPr>
-        <w:t xml:space="preserve"> override the </w:t>
+        <w:t xml:space="preserve"> we override the </w:t>
       </w:r>
       <w:r>
         <w:rPr>
@@ -7379,7 +6398,6 @@
         </w:rPr>
         <w:t xml:space="preserve"> in </w:t>
       </w:r>
-      <w:proofErr w:type="spellStart"/>
       <w:r>
         <w:rPr>
           <w:rFonts w:ascii="UtopiaStd-Regular" w:hAnsi="UtopiaStd-Regular"/>
@@ -7390,7 +6408,6 @@
         </w:rPr>
         <w:t>WebSecurityConfigurerAdapter</w:t>
       </w:r>
-      <w:proofErr w:type="spellEnd"/>
       <w:r>
         <w:rPr>
           <w:rFonts w:ascii="UtopiaStd-Regular" w:hAnsi="UtopiaStd-Regular"/>
@@ -7516,44 +6533,43 @@
           <w:sz w:val="20"/>
           <w:szCs w:val="20"/>
         </w:rPr>
-        <w:t xml:space="preserve">Cross-site request forgery, or </w:t>
-      </w:r>
-      <w:proofErr w:type="spellStart"/>
+        <w:t>Cross-site request forgery, or CSrF (</w:t>
+      </w:r>
+      <w:r>
+        <w:rPr>
+          <w:rFonts w:ascii="TheSansMonoConNormal" w:hAnsi="TheSansMonoConNormal"/>
+          <w:color w:val="0000FF"/>
+          <w:sz w:val="18"/>
+          <w:szCs w:val="18"/>
+        </w:rPr>
+        <w:t>http://en.wikipedia.org/wiki/Cross-site_request_</w:t>
+      </w:r>
+      <w:r>
+        <w:rPr>
+          <w:rFonts w:ascii="TheSansMonoConNormal" w:hAnsi="TheSansMonoConNormal"/>
+          <w:color w:val="0000FF"/>
+          <w:sz w:val="18"/>
+          <w:szCs w:val="18"/>
+        </w:rPr>
+        <w:br/>
+        <w:t>forgery</w:t>
+      </w:r>
       <w:r>
         <w:rPr>
           <w:rFonts w:ascii="HelveticaNeue-Condensed" w:hAnsi="HelveticaNeue-Condensed"/>
           <w:sz w:val="20"/>
           <w:szCs w:val="20"/>
         </w:rPr>
-        <w:t>CSrF</w:t>
-      </w:r>
-      <w:proofErr w:type="spellEnd"/>
+        <w:t>), is a type of security vulnerability whereby a malicious website forces the end user to execute</w:t>
+      </w:r>
       <w:r>
         <w:rPr>
           <w:rFonts w:ascii="HelveticaNeue-Condensed" w:hAnsi="HelveticaNeue-Condensed"/>
           <w:sz w:val="20"/>
           <w:szCs w:val="20"/>
         </w:rPr>
-        <w:t xml:space="preserve"> (</w:t>
-      </w:r>
-      <w:r>
-        <w:rPr>
-          <w:rFonts w:ascii="TheSansMonoConNormal" w:hAnsi="TheSansMonoConNormal"/>
-          <w:color w:val="0000FF"/>
-          <w:sz w:val="18"/>
-          <w:szCs w:val="18"/>
-        </w:rPr>
-        <w:t>http://en.wikipedia.org/wiki/Cross-site_request_</w:t>
-      </w:r>
-      <w:r>
-        <w:rPr>
-          <w:rFonts w:ascii="TheSansMonoConNormal" w:hAnsi="TheSansMonoConNormal"/>
-          <w:color w:val="0000FF"/>
-          <w:sz w:val="18"/>
-          <w:szCs w:val="18"/>
-        </w:rPr>
         <w:br/>
-        <w:t>forgery</w:t>
+        <w:t>unwanted commands on a different website in which they are currently authenticated. Spring Security by</w:t>
       </w:r>
       <w:r>
         <w:rPr>
@@ -7561,7 +6577,8 @@
           <w:sz w:val="20"/>
           <w:szCs w:val="20"/>
         </w:rPr>
-        <w:t>), is a type of security vulnerability whereby a malicious website forces the end user to execute</w:t>
+        <w:br/>
+        <w:t>default enables CSrF protection and highly recommends using it for requests submitted by a user via a</w:t>
       </w:r>
       <w:r>
         <w:rPr>
@@ -7570,7 +6587,7 @@
           <w:szCs w:val="20"/>
         </w:rPr>
         <w:br/>
-        <w:t>unwanted commands on a different website in which they are currently authenticated. Spring Security by</w:t>
+        <w:t>browser. For services that are used by nonbrowser clients, the CSrF can be disabled. By implementing custom</w:t>
       </w:r>
       <w:r>
         <w:rPr>
@@ -7579,208 +6596,80 @@
           <w:szCs w:val="20"/>
         </w:rPr>
         <w:br/>
-        <w:t xml:space="preserve">default enables </w:t>
-      </w:r>
-      <w:proofErr w:type="spellStart"/>
+      </w:r>
+      <w:r>
+        <w:rPr>
+          <w:rFonts w:ascii="TheSansMonoConNormal" w:hAnsi="TheSansMonoConNormal"/>
+          <w:sz w:val="18"/>
+          <w:szCs w:val="18"/>
+        </w:rPr>
+        <w:t>RequestMatcher</w:t>
+      </w:r>
       <w:r>
         <w:rPr>
           <w:rFonts w:ascii="HelveticaNeue-Condensed" w:hAnsi="HelveticaNeue-Condensed"/>
           <w:sz w:val="20"/>
           <w:szCs w:val="20"/>
         </w:rPr>
-        <w:t>CSrF</w:t>
-      </w:r>
-      <w:proofErr w:type="spellEnd"/>
-      <w:r>
+        <w:t>s, it is possible to disable CSrF only for certain urLs or http methods</w:t>
+      </w:r>
+    </w:p>
+    <w:p>
+      <w:pPr>
+        <w:pStyle w:val="NormalWeb"/>
+        <w:rPr>
+          <w:rFonts w:ascii="HelveticaNeue-Condensed" w:hAnsi="HelveticaNeue-Condensed"/>
+          <w:b/>
+          <w:bCs/>
+          <w:sz w:val="20"/>
+          <w:szCs w:val="20"/>
+        </w:rPr>
+      </w:pPr>
+      <w:r>
+        <w:rPr>
+          <w:rFonts w:ascii="HelveticaNeue-Condensed" w:hAnsi="HelveticaNeue-Condensed"/>
+          <w:b/>
+          <w:bCs/>
+          <w:sz w:val="20"/>
+          <w:szCs w:val="20"/>
+        </w:rPr>
+        <w:t>Sample</w:t>
+      </w:r>
+    </w:p>
+    <w:p>
+      <w:pPr>
+        <w:pStyle w:val="NormalWeb"/>
         <w:rPr>
           <w:rFonts w:ascii="HelveticaNeue-Condensed" w:hAnsi="HelveticaNeue-Condensed"/>
           <w:sz w:val="20"/>
           <w:szCs w:val="20"/>
         </w:rPr>
-        <w:t xml:space="preserve"> protection and highly recommends using it for requests submitted by a user via a</w:t>
-      </w:r>
+      </w:pPr>
       <w:r>
         <w:rPr>
           <w:rFonts w:ascii="HelveticaNeue-Condensed" w:hAnsi="HelveticaNeue-Condensed"/>
           <w:sz w:val="20"/>
           <w:szCs w:val="20"/>
         </w:rPr>
-        <w:br/>
-        <w:t xml:space="preserve">browser. For services that are used by </w:t>
-      </w:r>
-      <w:proofErr w:type="spellStart"/>
+        <w:t xml:space="preserve">In this application, only users with </w:t>
+      </w:r>
+      <w:r>
+        <w:rPr>
+          <w:rFonts w:ascii="HelveticaNeue-Condensed" w:hAnsi="HelveticaNeue-Condensed"/>
+          <w:b/>
+          <w:bCs/>
+          <w:sz w:val="20"/>
+          <w:szCs w:val="20"/>
+        </w:rPr>
+        <w:t xml:space="preserve">ADMIN </w:t>
+      </w:r>
       <w:r>
         <w:rPr>
           <w:rFonts w:ascii="HelveticaNeue-Condensed" w:hAnsi="HelveticaNeue-Condensed"/>
           <w:sz w:val="20"/>
           <w:szCs w:val="20"/>
         </w:rPr>
-        <w:t>nonbrowser</w:t>
-      </w:r>
-      <w:proofErr w:type="spellEnd"/>
-      <w:r>
-        <w:rPr>
-          <w:rFonts w:ascii="HelveticaNeue-Condensed" w:hAnsi="HelveticaNeue-Condensed"/>
-          <w:sz w:val="20"/>
-          <w:szCs w:val="20"/>
-        </w:rPr>
-        <w:t xml:space="preserve"> clients, the </w:t>
-      </w:r>
-      <w:proofErr w:type="spellStart"/>
-      <w:r>
-        <w:rPr>
-          <w:rFonts w:ascii="HelveticaNeue-Condensed" w:hAnsi="HelveticaNeue-Condensed"/>
-          <w:sz w:val="20"/>
-          <w:szCs w:val="20"/>
-        </w:rPr>
-        <w:t>CSrF</w:t>
-      </w:r>
-      <w:proofErr w:type="spellEnd"/>
-      <w:r>
-        <w:rPr>
-          <w:rFonts w:ascii="HelveticaNeue-Condensed" w:hAnsi="HelveticaNeue-Condensed"/>
-          <w:sz w:val="20"/>
-          <w:szCs w:val="20"/>
-        </w:rPr>
-        <w:t xml:space="preserve"> can be disabled. By implementing custom</w:t>
-      </w:r>
-      <w:r>
-        <w:rPr>
-          <w:rFonts w:ascii="HelveticaNeue-Condensed" w:hAnsi="HelveticaNeue-Condensed"/>
-          <w:sz w:val="20"/>
-          <w:szCs w:val="20"/>
-        </w:rPr>
-        <w:br/>
-      </w:r>
-      <w:proofErr w:type="spellStart"/>
-      <w:r>
-        <w:rPr>
-          <w:rFonts w:ascii="TheSansMonoConNormal" w:hAnsi="TheSansMonoConNormal"/>
-          <w:sz w:val="18"/>
-          <w:szCs w:val="18"/>
-        </w:rPr>
-        <w:t>RequestMatcher</w:t>
-      </w:r>
-      <w:r>
-        <w:rPr>
-          <w:rFonts w:ascii="HelveticaNeue-Condensed" w:hAnsi="HelveticaNeue-Condensed"/>
-          <w:sz w:val="20"/>
-          <w:szCs w:val="20"/>
-        </w:rPr>
-        <w:t>s</w:t>
-      </w:r>
-      <w:proofErr w:type="spellEnd"/>
-      <w:r>
-        <w:rPr>
-          <w:rFonts w:ascii="HelveticaNeue-Condensed" w:hAnsi="HelveticaNeue-Condensed"/>
-          <w:sz w:val="20"/>
-          <w:szCs w:val="20"/>
-        </w:rPr>
-        <w:t xml:space="preserve">, it is possible to disable </w:t>
-      </w:r>
-      <w:proofErr w:type="spellStart"/>
-      <w:r>
-        <w:rPr>
-          <w:rFonts w:ascii="HelveticaNeue-Condensed" w:hAnsi="HelveticaNeue-Condensed"/>
-          <w:sz w:val="20"/>
-          <w:szCs w:val="20"/>
-        </w:rPr>
-        <w:t>CSrF</w:t>
-      </w:r>
-      <w:proofErr w:type="spellEnd"/>
-      <w:r>
-        <w:rPr>
-          <w:rFonts w:ascii="HelveticaNeue-Condensed" w:hAnsi="HelveticaNeue-Condensed"/>
-          <w:sz w:val="20"/>
-          <w:szCs w:val="20"/>
-        </w:rPr>
-        <w:t xml:space="preserve"> only for certain </w:t>
-      </w:r>
-      <w:proofErr w:type="spellStart"/>
-      <w:r>
-        <w:rPr>
-          <w:rFonts w:ascii="HelveticaNeue-Condensed" w:hAnsi="HelveticaNeue-Condensed"/>
-          <w:sz w:val="20"/>
-          <w:szCs w:val="20"/>
-        </w:rPr>
-        <w:t>urLs</w:t>
-      </w:r>
-      <w:proofErr w:type="spellEnd"/>
-      <w:r>
-        <w:rPr>
-          <w:rFonts w:ascii="HelveticaNeue-Condensed" w:hAnsi="HelveticaNeue-Condensed"/>
-          <w:sz w:val="20"/>
-          <w:szCs w:val="20"/>
-        </w:rPr>
-        <w:t xml:space="preserve"> or http methods</w:t>
-      </w:r>
-    </w:p>
-    <w:p>
-      <w:pPr>
-        <w:pStyle w:val="NormalWeb"/>
-        <w:rPr>
-          <w:rFonts w:ascii="HelveticaNeue-Condensed" w:hAnsi="HelveticaNeue-Condensed"/>
-          <w:b/>
-          <w:bCs/>
-          <w:sz w:val="20"/>
-          <w:szCs w:val="20"/>
-        </w:rPr>
-      </w:pPr>
-      <w:r>
-        <w:rPr>
-          <w:rFonts w:ascii="HelveticaNeue-Condensed" w:hAnsi="HelveticaNeue-Condensed"/>
-          <w:b/>
-          <w:bCs/>
-          <w:sz w:val="20"/>
-          <w:szCs w:val="20"/>
-        </w:rPr>
-        <w:t>Sample</w:t>
-      </w:r>
-    </w:p>
-    <w:p>
-      <w:pPr>
-        <w:pStyle w:val="NormalWeb"/>
-        <w:rPr>
-          <w:rFonts w:ascii="HelveticaNeue-Condensed" w:hAnsi="HelveticaNeue-Condensed"/>
-          <w:sz w:val="20"/>
-          <w:szCs w:val="20"/>
-        </w:rPr>
-      </w:pPr>
-      <w:r>
-        <w:rPr>
-          <w:rFonts w:ascii="HelveticaNeue-Condensed" w:hAnsi="HelveticaNeue-Condensed"/>
-          <w:sz w:val="20"/>
-          <w:szCs w:val="20"/>
-        </w:rPr>
-        <w:t xml:space="preserve">In this application, only users with </w:t>
-      </w:r>
-      <w:proofErr w:type="gramStart"/>
-      <w:r>
-        <w:rPr>
-          <w:rFonts w:ascii="HelveticaNeue-Condensed" w:hAnsi="HelveticaNeue-Condensed"/>
-          <w:b/>
-          <w:bCs/>
-          <w:sz w:val="20"/>
-          <w:szCs w:val="20"/>
-        </w:rPr>
-        <w:t xml:space="preserve">ADMIN </w:t>
-      </w:r>
-      <w:r>
-        <w:rPr>
-          <w:rFonts w:ascii="HelveticaNeue-Condensed" w:hAnsi="HelveticaNeue-Condensed"/>
-          <w:sz w:val="20"/>
-          <w:szCs w:val="20"/>
-        </w:rPr>
-        <w:t xml:space="preserve"> roles</w:t>
-      </w:r>
-      <w:proofErr w:type="gramEnd"/>
-      <w:r>
-        <w:rPr>
-          <w:rFonts w:ascii="HelveticaNeue-Condensed" w:hAnsi="HelveticaNeue-Condensed"/>
-          <w:sz w:val="20"/>
-          <w:szCs w:val="20"/>
-        </w:rPr>
-        <w:t xml:space="preserve"> can delete a user from the system so,</w:t>
+        <w:t xml:space="preserve"> roles can delete a user from the system so,</w:t>
       </w:r>
       <w:r>
         <w:rPr>
@@ -7810,9 +6699,140 @@
           <w:shd w:val="clear" w:color="auto" w:fill="E8F2FE"/>
         </w:rPr>
         <w:lastRenderedPageBreak/>
-        <w:t>@</w:t>
-      </w:r>
-      <w:proofErr w:type="gramStart"/>
+        <w:t>@EnableGlobalMethodSecurity</w:t>
+      </w:r>
+      <w:r>
+        <w:rPr>
+          <w:rFonts w:ascii="Consolas" w:hAnsi="Consolas" w:cs="Consolas"/>
+          <w:sz w:val="20"/>
+          <w:szCs w:val="20"/>
+          <w:shd w:val="clear" w:color="auto" w:fill="E8F2FE"/>
+        </w:rPr>
+        <w:t xml:space="preserve">(prePostEnabled = </w:t>
+      </w:r>
+      <w:r>
+        <w:rPr>
+          <w:rFonts w:ascii="Consolas" w:hAnsi="Consolas" w:cs="Consolas"/>
+          <w:b/>
+          <w:bCs/>
+          <w:color w:val="7F0055"/>
+          <w:sz w:val="20"/>
+          <w:szCs w:val="20"/>
+          <w:shd w:val="clear" w:color="auto" w:fill="E8F2FE"/>
+        </w:rPr>
+        <w:t>true</w:t>
+      </w:r>
+      <w:r>
+        <w:rPr>
+          <w:rFonts w:ascii="Consolas" w:hAnsi="Consolas" w:cs="Consolas"/>
+          <w:sz w:val="20"/>
+          <w:szCs w:val="20"/>
+          <w:shd w:val="clear" w:color="auto" w:fill="E8F2FE"/>
+        </w:rPr>
+        <w:t>)</w:t>
+      </w:r>
+    </w:p>
+    <w:p>
+      <w:pPr>
+        <w:pStyle w:val="NormalWeb"/>
+        <w:rPr>
+          <w:rFonts w:ascii="Consolas" w:hAnsi="Consolas" w:cs="Consolas"/>
+          <w:sz w:val="20"/>
+          <w:szCs w:val="20"/>
+          <w:shd w:val="clear" w:color="auto" w:fill="E8F2FE"/>
+        </w:rPr>
+      </w:pPr>
+      <w:r>
+        <w:rPr>
+          <w:rFonts w:ascii="Consolas" w:hAnsi="Consolas" w:cs="Consolas"/>
+          <w:sz w:val="20"/>
+          <w:szCs w:val="20"/>
+          <w:shd w:val="clear" w:color="auto" w:fill="E8F2FE"/>
+        </w:rPr>
+        <w:t xml:space="preserve">To allow for </w:t>
+      </w:r>
+      <w:r>
+        <w:rPr>
+          <w:rFonts w:ascii="Consolas" w:hAnsi="Consolas" w:cs="Consolas"/>
+          <w:b/>
+          <w:bCs/>
+          <w:sz w:val="20"/>
+          <w:szCs w:val="20"/>
+          <w:shd w:val="clear" w:color="auto" w:fill="E8F2FE"/>
+        </w:rPr>
+        <w:t>URI</w:t>
+      </w:r>
+      <w:r>
+        <w:rPr>
+          <w:rFonts w:ascii="Consolas" w:hAnsi="Consolas" w:cs="Consolas"/>
+          <w:b/>
+          <w:bCs/>
+          <w:sz w:val="20"/>
+          <w:szCs w:val="20"/>
+          <w:shd w:val="clear" w:color="auto" w:fill="E8F2FE"/>
+        </w:rPr>
+        <w:t xml:space="preserve"> </w:t>
+      </w:r>
+      <w:r>
+        <w:rPr>
+          <w:rFonts w:ascii="Consolas" w:hAnsi="Consolas" w:cs="Consolas"/>
+          <w:sz w:val="20"/>
+          <w:szCs w:val="20"/>
+          <w:shd w:val="clear" w:color="auto" w:fill="E8F2FE"/>
+        </w:rPr>
+        <w:t>method security features</w:t>
+      </w:r>
+    </w:p>
+    <w:p>
+      <w:pPr>
+        <w:pStyle w:val="NormalWeb"/>
+        <w:rPr>
+          <w:rFonts w:ascii="Consolas" w:hAnsi="Consolas" w:cs="Consolas"/>
+          <w:sz w:val="20"/>
+          <w:szCs w:val="20"/>
+          <w:shd w:val="clear" w:color="auto" w:fill="E8F2FE"/>
+        </w:rPr>
+      </w:pPr>
+      <w:r>
+        <w:rPr>
+          <w:rFonts w:ascii="Consolas" w:hAnsi="Consolas" w:cs="Consolas"/>
+          <w:sz w:val="20"/>
+          <w:szCs w:val="20"/>
+          <w:shd w:val="clear" w:color="auto" w:fill="E8F2FE"/>
+        </w:rPr>
+        <w:t xml:space="preserve">The </w:t>
+      </w:r>
+      <w:r>
+        <w:rPr>
+          <w:rFonts w:ascii="Consolas" w:hAnsi="Consolas" w:cs="Consolas"/>
+          <w:b/>
+          <w:bCs/>
+          <w:sz w:val="20"/>
+          <w:szCs w:val="20"/>
+          <w:shd w:val="clear" w:color="auto" w:fill="E8F2FE"/>
+        </w:rPr>
+        <w:t xml:space="preserve">URI </w:t>
+      </w:r>
+      <w:r>
+        <w:rPr>
+          <w:rFonts w:ascii="Consolas" w:hAnsi="Consolas" w:cs="Consolas"/>
+          <w:sz w:val="20"/>
+          <w:szCs w:val="20"/>
+          <w:shd w:val="clear" w:color="auto" w:fill="E8F2FE"/>
+        </w:rPr>
+        <w:t xml:space="preserve"> is annotated with </w:t>
+      </w:r>
+    </w:p>
+    <w:p>
+      <w:pPr>
+        <w:pStyle w:val="NormalWeb"/>
+        <w:rPr>
+          <w:rFonts w:ascii="Consolas" w:hAnsi="Consolas" w:cs="Consolas"/>
+          <w:sz w:val="20"/>
+          <w:szCs w:val="20"/>
+          <w:shd w:val="clear" w:color="auto" w:fill="E8F2FE"/>
+        </w:rPr>
+      </w:pPr>
       <w:r>
         <w:rPr>
           <w:rFonts w:ascii="Consolas" w:hAnsi="Consolas" w:cs="Consolas"/>
@@ -7821,169 +6841,6 @@
           <w:szCs w:val="20"/>
           <w:shd w:val="clear" w:color="auto" w:fill="E8F2FE"/>
         </w:rPr>
-        <w:t>EnableGlobalMethodSecurity</w:t>
-      </w:r>
-      <w:r>
-        <w:rPr>
-          <w:rFonts w:ascii="Consolas" w:hAnsi="Consolas" w:cs="Consolas"/>
-          <w:sz w:val="20"/>
-          <w:szCs w:val="20"/>
-          <w:shd w:val="clear" w:color="auto" w:fill="E8F2FE"/>
-        </w:rPr>
-        <w:t>(</w:t>
-      </w:r>
-      <w:proofErr w:type="gramEnd"/>
-      <w:r>
-        <w:rPr>
-          <w:rFonts w:ascii="Consolas" w:hAnsi="Consolas" w:cs="Consolas"/>
-          <w:sz w:val="20"/>
-          <w:szCs w:val="20"/>
-          <w:shd w:val="clear" w:color="auto" w:fill="E8F2FE"/>
-        </w:rPr>
-        <w:t xml:space="preserve">prePostEnabled = </w:t>
-      </w:r>
-      <w:r>
-        <w:rPr>
-          <w:rFonts w:ascii="Consolas" w:hAnsi="Consolas" w:cs="Consolas"/>
-          <w:b/>
-          <w:bCs/>
-          <w:color w:val="7F0055"/>
-          <w:sz w:val="20"/>
-          <w:szCs w:val="20"/>
-          <w:shd w:val="clear" w:color="auto" w:fill="E8F2FE"/>
-        </w:rPr>
-        <w:t>true</w:t>
-      </w:r>
-      <w:r>
-        <w:rPr>
-          <w:rFonts w:ascii="Consolas" w:hAnsi="Consolas" w:cs="Consolas"/>
-          <w:sz w:val="20"/>
-          <w:szCs w:val="20"/>
-          <w:shd w:val="clear" w:color="auto" w:fill="E8F2FE"/>
-        </w:rPr>
-        <w:t>)</w:t>
-      </w:r>
-    </w:p>
-    <w:p>
-      <w:pPr>
-        <w:pStyle w:val="NormalWeb"/>
-        <w:rPr>
-          <w:rFonts w:ascii="Consolas" w:hAnsi="Consolas" w:cs="Consolas"/>
-          <w:sz w:val="20"/>
-          <w:szCs w:val="20"/>
-          <w:shd w:val="clear" w:color="auto" w:fill="E8F2FE"/>
-        </w:rPr>
-      </w:pPr>
-      <w:r>
-        <w:rPr>
-          <w:rFonts w:ascii="Consolas" w:hAnsi="Consolas" w:cs="Consolas"/>
-          <w:sz w:val="20"/>
-          <w:szCs w:val="20"/>
-          <w:shd w:val="clear" w:color="auto" w:fill="E8F2FE"/>
-        </w:rPr>
-        <w:t xml:space="preserve">To allow for </w:t>
-      </w:r>
-      <w:r>
-        <w:rPr>
-          <w:rFonts w:ascii="Consolas" w:hAnsi="Consolas" w:cs="Consolas"/>
-          <w:b/>
-          <w:bCs/>
-          <w:sz w:val="20"/>
-          <w:szCs w:val="20"/>
-          <w:shd w:val="clear" w:color="auto" w:fill="E8F2FE"/>
-        </w:rPr>
-        <w:t>URI</w:t>
-      </w:r>
-      <w:r>
-        <w:rPr>
-          <w:rFonts w:ascii="Consolas" w:hAnsi="Consolas" w:cs="Consolas"/>
-          <w:b/>
-          <w:bCs/>
-          <w:sz w:val="20"/>
-          <w:szCs w:val="20"/>
-          <w:shd w:val="clear" w:color="auto" w:fill="E8F2FE"/>
-        </w:rPr>
-        <w:t xml:space="preserve"> </w:t>
-      </w:r>
-      <w:r>
-        <w:rPr>
-          <w:rFonts w:ascii="Consolas" w:hAnsi="Consolas" w:cs="Consolas"/>
-          <w:sz w:val="20"/>
-          <w:szCs w:val="20"/>
-          <w:shd w:val="clear" w:color="auto" w:fill="E8F2FE"/>
-        </w:rPr>
-        <w:t>method security features</w:t>
-      </w:r>
-    </w:p>
-    <w:p>
-      <w:pPr>
-        <w:pStyle w:val="NormalWeb"/>
-        <w:rPr>
-          <w:rFonts w:ascii="Consolas" w:hAnsi="Consolas" w:cs="Consolas"/>
-          <w:sz w:val="20"/>
-          <w:szCs w:val="20"/>
-          <w:shd w:val="clear" w:color="auto" w:fill="E8F2FE"/>
-        </w:rPr>
-      </w:pPr>
-      <w:r>
-        <w:rPr>
-          <w:rFonts w:ascii="Consolas" w:hAnsi="Consolas" w:cs="Consolas"/>
-          <w:sz w:val="20"/>
-          <w:szCs w:val="20"/>
-          <w:shd w:val="clear" w:color="auto" w:fill="E8F2FE"/>
-        </w:rPr>
-        <w:t xml:space="preserve">The </w:t>
-      </w:r>
-      <w:proofErr w:type="gramStart"/>
-      <w:r>
-        <w:rPr>
-          <w:rFonts w:ascii="Consolas" w:hAnsi="Consolas" w:cs="Consolas"/>
-          <w:b/>
-          <w:bCs/>
-          <w:sz w:val="20"/>
-          <w:szCs w:val="20"/>
-          <w:shd w:val="clear" w:color="auto" w:fill="E8F2FE"/>
-        </w:rPr>
-        <w:t xml:space="preserve">URI </w:t>
-      </w:r>
-      <w:r>
-        <w:rPr>
-          <w:rFonts w:ascii="Consolas" w:hAnsi="Consolas" w:cs="Consolas"/>
-          <w:sz w:val="20"/>
-          <w:szCs w:val="20"/>
-          <w:shd w:val="clear" w:color="auto" w:fill="E8F2FE"/>
-        </w:rPr>
-        <w:t xml:space="preserve"> is</w:t>
-      </w:r>
-      <w:proofErr w:type="gramEnd"/>
-      <w:r>
-        <w:rPr>
-          <w:rFonts w:ascii="Consolas" w:hAnsi="Consolas" w:cs="Consolas"/>
-          <w:sz w:val="20"/>
-          <w:szCs w:val="20"/>
-          <w:shd w:val="clear" w:color="auto" w:fill="E8F2FE"/>
-        </w:rPr>
-        <w:t xml:space="preserve"> annotated with </w:t>
-      </w:r>
-    </w:p>
-    <w:p>
-      <w:pPr>
-        <w:pStyle w:val="NormalWeb"/>
-        <w:rPr>
-          <w:rFonts w:ascii="Consolas" w:hAnsi="Consolas" w:cs="Consolas"/>
-          <w:sz w:val="20"/>
-          <w:szCs w:val="20"/>
-          <w:shd w:val="clear" w:color="auto" w:fill="E8F2FE"/>
-        </w:rPr>
-      </w:pPr>
-      <w:r>
-        <w:rPr>
-          <w:rFonts w:ascii="Consolas" w:hAnsi="Consolas" w:cs="Consolas"/>
-          <w:color w:val="646464"/>
-          <w:sz w:val="20"/>
-          <w:szCs w:val="20"/>
-          <w:shd w:val="clear" w:color="auto" w:fill="E8F2FE"/>
-        </w:rPr>
         <w:t>@PreAuthorize</w:t>
       </w:r>
       <w:r>
@@ -8005,7 +6862,6 @@
         </w:rPr>
         <w:t>"hasAuthority('ADMIN')"</w:t>
       </w:r>
-      <w:proofErr w:type="gramStart"/>
       <w:r>
         <w:rPr>
           <w:rFonts w:ascii="Consolas" w:hAnsi="Consolas" w:cs="Consolas"/>
@@ -8013,17 +6869,7 @@
           <w:szCs w:val="20"/>
           <w:shd w:val="clear" w:color="auto" w:fill="E8F2FE"/>
         </w:rPr>
-        <w:t>) ,</w:t>
-      </w:r>
-      <w:proofErr w:type="gramEnd"/>
-      <w:r>
-        <w:rPr>
-          <w:rFonts w:ascii="Consolas" w:hAnsi="Consolas" w:cs="Consolas"/>
-          <w:sz w:val="20"/>
-          <w:szCs w:val="20"/>
-          <w:shd w:val="clear" w:color="auto" w:fill="E8F2FE"/>
-        </w:rPr>
-        <w:t xml:space="preserve"> to check if a user has an </w:t>
+        <w:t xml:space="preserve">) , to check if a user has an </w:t>
       </w:r>
       <w:r>
         <w:rPr>
@@ -8122,37 +6968,17 @@
           <w:sz w:val="18"/>
           <w:szCs w:val="18"/>
         </w:rPr>
-        <w:t xml:space="preserve">Now we use POSTMAN to </w:t>
-      </w:r>
-      <w:proofErr w:type="gramStart"/>
-      <w:r>
-        <w:rPr>
-          <w:rFonts w:ascii="UtopiaStd-Regular" w:hAnsi="UtopiaStd-Regular"/>
-          <w:sz w:val="18"/>
-          <w:szCs w:val="18"/>
-        </w:rPr>
-        <w:t xml:space="preserve">test  </w:t>
-      </w:r>
-      <w:r>
-        <w:rPr>
-          <w:rFonts w:ascii="UtopiaStd-Regular" w:hAnsi="UtopiaStd-Regular"/>
-          <w:b/>
-          <w:bCs/>
-          <w:sz w:val="18"/>
-          <w:szCs w:val="18"/>
-        </w:rPr>
-        <w:t>TWO</w:t>
-      </w:r>
-      <w:proofErr w:type="gramEnd"/>
-      <w:r>
-        <w:rPr>
-          <w:rFonts w:ascii="UtopiaStd-Regular" w:hAnsi="UtopiaStd-Regular"/>
-          <w:b/>
-          <w:bCs/>
-          <w:sz w:val="18"/>
-          <w:szCs w:val="18"/>
-        </w:rPr>
-        <w:t xml:space="preserve"> users, </w:t>
+        <w:t xml:space="preserve">Now we use POSTMAN to test  </w:t>
+      </w:r>
+      <w:r>
+        <w:rPr>
+          <w:rFonts w:ascii="UtopiaStd-Regular" w:hAnsi="UtopiaStd-Regular"/>
+          <w:b/>
+          <w:bCs/>
+          <w:sz w:val="18"/>
+          <w:szCs w:val="18"/>
+        </w:rPr>
+        <w:t xml:space="preserve">TWO users, </w:t>
       </w:r>
       <w:r>
         <w:rPr>
@@ -8363,18 +7189,8 @@
           <w:sz w:val="18"/>
           <w:szCs w:val="18"/>
         </w:rPr>
-        <w:t xml:space="preserve">Now with a </w:t>
-      </w:r>
-      <w:proofErr w:type="gramStart"/>
-      <w:r>
-        <w:rPr>
-          <w:rFonts w:ascii="UtopiaStd-Regular" w:hAnsi="UtopiaStd-Regular"/>
-          <w:sz w:val="18"/>
-          <w:szCs w:val="18"/>
-        </w:rPr>
-        <w:t>User(</w:t>
-      </w:r>
-      <w:proofErr w:type="gramEnd"/>
+        <w:t>Now with a User(</w:t>
+      </w:r>
       <w:r>
         <w:rPr>
           <w:rFonts w:ascii="UtopiaStd-Regular" w:hAnsi="UtopiaStd-Regular"/>
@@ -8640,7 +7456,6 @@
         </w:rPr>
         <w:t xml:space="preserve">To achieve this, we will add another request mapping to the </w:t>
       </w:r>
-      <w:proofErr w:type="spellStart"/>
       <w:r>
         <w:rPr>
           <w:rFonts w:ascii="Consolas" w:hAnsi="Consolas" w:cs="Consolas"/>
@@ -8652,7 +7467,6 @@
         </w:rPr>
         <w:t>PayrollUserManagementApplication</w:t>
       </w:r>
-      <w:proofErr w:type="spellEnd"/>
       <w:r>
         <w:rPr>
           <w:rFonts w:ascii="Consolas" w:hAnsi="Consolas" w:cs="Consolas"/>
@@ -8728,7 +7542,6 @@
         <w:t xml:space="preserve">allows us to access the same </w:t>
       </w:r>
       <w:bookmarkStart w:id="1" w:name="_Hlk60993878"/>
-      <w:proofErr w:type="spellStart"/>
       <w:r>
         <w:rPr>
           <w:rFonts w:ascii="Consolas" w:hAnsi="Consolas" w:cs="Consolas"/>
@@ -8740,7 +7553,6 @@
         </w:rPr>
         <w:t>PayrollUserManagementApplication</w:t>
       </w:r>
-      <w:proofErr w:type="spellEnd"/>
       <w:r>
         <w:rPr>
           <w:rFonts w:ascii="Consolas" w:hAnsi="Consolas" w:cs="Consolas"/>
@@ -8910,7 +7722,6 @@
         </w:rPr>
         <w:t xml:space="preserve">security to these </w:t>
       </w:r>
-      <w:proofErr w:type="spellStart"/>
       <w:r>
         <w:rPr>
           <w:rFonts w:ascii="Consolas" w:hAnsi="Consolas" w:cs="Consolas"/>
@@ -8922,7 +7733,6 @@
         </w:rPr>
         <w:t>PayrollUserManagementApplication</w:t>
       </w:r>
-      <w:proofErr w:type="spellEnd"/>
       <w:r>
         <w:rPr>
           <w:rFonts w:ascii="Consolas" w:hAnsi="Consolas" w:cs="Consolas"/>
@@ -9256,25 +8066,30 @@
         </w:rPr>
         <w:t xml:space="preserve">Central to Spring’s support for building REST clients is the </w:t>
       </w:r>
-      <w:proofErr w:type="spellStart"/>
-      <w:proofErr w:type="gramStart"/>
       <w:r>
         <w:rPr>
           <w:rFonts w:ascii="TheSansMonoConNormal" w:hAnsi="TheSansMonoConNormal"/>
           <w:sz w:val="18"/>
           <w:szCs w:val="18"/>
         </w:rPr>
-        <w:t>org.springframework.web.client</w:t>
-      </w:r>
-      <w:proofErr w:type="spellEnd"/>
-      <w:proofErr w:type="gramEnd"/>
+        <w:t>org.springframework.web.client.</w:t>
+      </w:r>
       <w:r>
         <w:rPr>
           <w:rFonts w:ascii="TheSansMonoConNormal" w:hAnsi="TheSansMonoConNormal"/>
           <w:sz w:val="18"/>
           <w:szCs w:val="18"/>
         </w:rPr>
-        <w:t>.</w:t>
+        <w:br/>
+        <w:t>RestTemplate</w:t>
+      </w:r>
+      <w:r>
+        <w:rPr>
+          <w:rFonts w:ascii="UtopiaStd-Regular" w:hAnsi="UtopiaStd-Regular"/>
+          <w:sz w:val="18"/>
+          <w:szCs w:val="18"/>
+        </w:rPr>
+        <w:t xml:space="preserve">. The </w:t>
       </w:r>
       <w:r>
         <w:rPr>
@@ -9282,9 +8097,25 @@
           <w:sz w:val="18"/>
           <w:szCs w:val="18"/>
         </w:rPr>
+        <w:t xml:space="preserve">RestTemplate </w:t>
+      </w:r>
+      <w:r>
+        <w:rPr>
+          <w:rFonts w:ascii="UtopiaStd-Regular" w:hAnsi="UtopiaStd-Regular"/>
+          <w:sz w:val="18"/>
+          <w:szCs w:val="18"/>
+        </w:rPr>
+        <w:t>takes care of the necessary plumbing needed to communicate with REST</w:t>
+      </w:r>
+      <w:r>
+        <w:rPr>
+          <w:rFonts w:ascii="UtopiaStd-Regular" w:hAnsi="UtopiaStd-Regular"/>
+          <w:sz w:val="18"/>
+          <w:szCs w:val="18"/>
+        </w:rPr>
         <w:br/>
-      </w:r>
-      <w:proofErr w:type="spellStart"/>
+        <w:t xml:space="preserve">services and automatically marshals/unmarshals HTTP request and response bodies. The </w:t>
+      </w:r>
       <w:r>
         <w:rPr>
           <w:rFonts w:ascii="TheSansMonoConNormal" w:hAnsi="TheSansMonoConNormal"/>
@@ -9293,130 +8124,46 @@
         </w:rPr>
         <w:t>RestTemplate</w:t>
       </w:r>
-      <w:proofErr w:type="spellEnd"/>
-      <w:r>
-        <w:rPr>
-          <w:rFonts w:ascii="UtopiaStd-Regular" w:hAnsi="UtopiaStd-Regular"/>
-          <w:sz w:val="18"/>
-          <w:szCs w:val="18"/>
-        </w:rPr>
-        <w:t xml:space="preserve">. The </w:t>
-      </w:r>
-      <w:proofErr w:type="spellStart"/>
       <w:r>
         <w:rPr>
           <w:rFonts w:ascii="TheSansMonoConNormal" w:hAnsi="TheSansMonoConNormal"/>
           <w:sz w:val="18"/>
           <w:szCs w:val="18"/>
         </w:rPr>
-        <w:t>RestTemplate</w:t>
-      </w:r>
-      <w:proofErr w:type="spellEnd"/>
+        <w:br/>
+      </w:r>
+      <w:r>
+        <w:rPr>
+          <w:rFonts w:ascii="UtopiaStd-Regular" w:hAnsi="UtopiaStd-Regular"/>
+          <w:sz w:val="18"/>
+          <w:szCs w:val="18"/>
+        </w:rPr>
+        <w:t xml:space="preserve">like Spring’s other popular helper classes such as </w:t>
+      </w:r>
       <w:r>
         <w:rPr>
           <w:rFonts w:ascii="TheSansMonoConNormal" w:hAnsi="TheSansMonoConNormal"/>
           <w:sz w:val="18"/>
           <w:szCs w:val="18"/>
         </w:rPr>
-        <w:t xml:space="preserve"> </w:t>
-      </w:r>
-      <w:r>
-        <w:rPr>
-          <w:rFonts w:ascii="UtopiaStd-Regular" w:hAnsi="UtopiaStd-Regular"/>
-          <w:sz w:val="18"/>
-          <w:szCs w:val="18"/>
-        </w:rPr>
-        <w:t>takes care of the necessary plumbing needed to communicate with REST</w:t>
-      </w:r>
-      <w:r>
-        <w:rPr>
-          <w:rFonts w:ascii="UtopiaStd-Regular" w:hAnsi="UtopiaStd-Regular"/>
-          <w:sz w:val="18"/>
-          <w:szCs w:val="18"/>
-        </w:rPr>
-        <w:br/>
-        <w:t>services and automatically marshals/</w:t>
-      </w:r>
-      <w:proofErr w:type="spellStart"/>
-      <w:r>
-        <w:rPr>
-          <w:rFonts w:ascii="UtopiaStd-Regular" w:hAnsi="UtopiaStd-Regular"/>
-          <w:sz w:val="18"/>
-          <w:szCs w:val="18"/>
-        </w:rPr>
-        <w:t>unmarshals</w:t>
-      </w:r>
-      <w:proofErr w:type="spellEnd"/>
-      <w:r>
-        <w:rPr>
-          <w:rFonts w:ascii="UtopiaStd-Regular" w:hAnsi="UtopiaStd-Regular"/>
-          <w:sz w:val="18"/>
-          <w:szCs w:val="18"/>
-        </w:rPr>
-        <w:t xml:space="preserve"> HTTP request and response bodies. The </w:t>
-      </w:r>
-      <w:proofErr w:type="spellStart"/>
+        <w:t xml:space="preserve">JdbcTemplate </w:t>
+      </w:r>
+      <w:r>
+        <w:rPr>
+          <w:rFonts w:ascii="UtopiaStd-Regular" w:hAnsi="UtopiaStd-Regular"/>
+          <w:sz w:val="18"/>
+          <w:szCs w:val="18"/>
+        </w:rPr>
+        <w:t xml:space="preserve">and </w:t>
+      </w:r>
       <w:r>
         <w:rPr>
           <w:rFonts w:ascii="TheSansMonoConNormal" w:hAnsi="TheSansMonoConNormal"/>
           <w:sz w:val="18"/>
           <w:szCs w:val="18"/>
         </w:rPr>
-        <w:t>RestTemplate</w:t>
-      </w:r>
-      <w:proofErr w:type="spellEnd"/>
-      <w:r>
-        <w:rPr>
-          <w:rFonts w:ascii="TheSansMonoConNormal" w:hAnsi="TheSansMonoConNormal"/>
-          <w:sz w:val="18"/>
-          <w:szCs w:val="18"/>
-        </w:rPr>
-        <w:br/>
-      </w:r>
-      <w:r>
-        <w:rPr>
-          <w:rFonts w:ascii="UtopiaStd-Regular" w:hAnsi="UtopiaStd-Regular"/>
-          <w:sz w:val="18"/>
-          <w:szCs w:val="18"/>
-        </w:rPr>
-        <w:t xml:space="preserve">like Spring’s other popular helper classes such as </w:t>
-      </w:r>
-      <w:proofErr w:type="spellStart"/>
-      <w:r>
-        <w:rPr>
-          <w:rFonts w:ascii="TheSansMonoConNormal" w:hAnsi="TheSansMonoConNormal"/>
-          <w:sz w:val="18"/>
-          <w:szCs w:val="18"/>
-        </w:rPr>
-        <w:t>JdbcTemplate</w:t>
-      </w:r>
-      <w:proofErr w:type="spellEnd"/>
-      <w:r>
-        <w:rPr>
-          <w:rFonts w:ascii="TheSansMonoConNormal" w:hAnsi="TheSansMonoConNormal"/>
-          <w:sz w:val="18"/>
-          <w:szCs w:val="18"/>
-        </w:rPr>
-        <w:t xml:space="preserve"> </w:t>
-      </w:r>
-      <w:r>
-        <w:rPr>
-          <w:rFonts w:ascii="UtopiaStd-Regular" w:hAnsi="UtopiaStd-Regular"/>
-          <w:sz w:val="18"/>
-          <w:szCs w:val="18"/>
-        </w:rPr>
-        <w:t xml:space="preserve">and </w:t>
-      </w:r>
-      <w:proofErr w:type="spellStart"/>
-      <w:r>
-        <w:rPr>
-          <w:rFonts w:ascii="TheSansMonoConNormal" w:hAnsi="TheSansMonoConNormal"/>
-          <w:sz w:val="18"/>
-          <w:szCs w:val="18"/>
-        </w:rPr>
         <w:t>JmsTemplate</w:t>
       </w:r>
-      <w:proofErr w:type="spellEnd"/>
       <w:r>
         <w:rPr>
           <w:rFonts w:ascii="UtopiaStd-Regular" w:hAnsi="UtopiaStd-Regular"/>
@@ -9444,23 +8191,13 @@
           <w:szCs w:val="18"/>
         </w:rPr>
       </w:pPr>
-      <w:proofErr w:type="spellStart"/>
       <w:r>
         <w:rPr>
           <w:rFonts w:ascii="TheSansMonoConNormal" w:hAnsi="TheSansMonoConNormal"/>
           <w:sz w:val="18"/>
           <w:szCs w:val="18"/>
         </w:rPr>
-        <w:t>RestTemplate</w:t>
-      </w:r>
-      <w:proofErr w:type="spellEnd"/>
-      <w:r>
-        <w:rPr>
-          <w:rFonts w:ascii="TheSansMonoConNormal" w:hAnsi="TheSansMonoConNormal"/>
-          <w:sz w:val="18"/>
-          <w:szCs w:val="18"/>
-        </w:rPr>
-        <w:t xml:space="preserve"> </w:t>
+        <w:t xml:space="preserve">RestTemplate </w:t>
       </w:r>
       <w:r>
         <w:rPr>
@@ -9533,29 +8270,7 @@
           <w:sz w:val="18"/>
           <w:szCs w:val="18"/>
         </w:rPr>
-        <w:t xml:space="preserve"> </w:t>
-      </w:r>
-      <w:proofErr w:type="spellStart"/>
-      <w:r>
-        <w:rPr>
-          <w:rFonts w:ascii="UtopiaStd-Regular" w:hAnsi="UtopiaStd-Regular"/>
-          <w:b/>
-          <w:bCs/>
-          <w:sz w:val="18"/>
-          <w:szCs w:val="18"/>
-        </w:rPr>
-        <w:t>restAPIs</w:t>
-      </w:r>
-      <w:proofErr w:type="spellEnd"/>
-      <w:r>
-        <w:rPr>
-          <w:rFonts w:ascii="UtopiaStd-Regular" w:hAnsi="UtopiaStd-Regular"/>
-          <w:b/>
-          <w:bCs/>
-          <w:sz w:val="18"/>
-          <w:szCs w:val="18"/>
-        </w:rPr>
-        <w:t xml:space="preserve">, </w:t>
+        <w:t xml:space="preserve"> restAPIs, </w:t>
       </w:r>
       <w:r>
         <w:rPr>
@@ -9907,18 +8622,8 @@
           <w:sz w:val="18"/>
           <w:szCs w:val="18"/>
         </w:rPr>
-        <w:t xml:space="preserve">Testing is an important aspect of every software development process. Testing comes in different </w:t>
-      </w:r>
-      <w:proofErr w:type="spellStart"/>
-      <w:r>
-        <w:rPr>
-          <w:rFonts w:ascii="UtopiaStd-Regular" w:hAnsi="UtopiaStd-Regular"/>
-          <w:sz w:val="18"/>
-          <w:szCs w:val="18"/>
-        </w:rPr>
-        <w:t>flavors</w:t>
-      </w:r>
-      <w:proofErr w:type="spellEnd"/>
+        <w:t>Testing is an important aspect of every software development process. Testing comes in different flavors</w:t>
+      </w:r>
       <w:r>
         <w:rPr>
           <w:rFonts w:ascii="UtopiaStd-Regular" w:hAnsi="UtopiaStd-Regular"/>
@@ -10121,7 +8826,6 @@
         </w:rPr>
         <w:t xml:space="preserve">ypermedia </w:t>
       </w:r>
-      <w:proofErr w:type="gramStart"/>
       <w:r>
         <w:rPr>
           <w:rFonts w:ascii="UtopiaStd-Bold" w:hAnsi="UtopiaStd-Bold"/>
@@ -10138,16 +8842,7 @@
           <w:sz w:val="18"/>
           <w:szCs w:val="18"/>
         </w:rPr>
-        <w:t>s</w:t>
-      </w:r>
-      <w:proofErr w:type="gramEnd"/>
-      <w:r>
-        <w:rPr>
-          <w:rFonts w:ascii="UtopiaStd-Regular" w:hAnsi="UtopiaStd-Regular"/>
-          <w:sz w:val="18"/>
-          <w:szCs w:val="18"/>
-        </w:rPr>
-        <w:t xml:space="preserve"> </w:t>
+        <w:t xml:space="preserve">s </w:t>
       </w:r>
       <w:r>
         <w:rPr>
@@ -10330,25 +9025,7 @@
           <w:sz w:val="18"/>
           <w:szCs w:val="18"/>
         </w:rPr>
-        <w:t xml:space="preserve">Similar to a human’s interaction with a website, a REST client hits an initial API URI and uses the </w:t>
-      </w:r>
-      <w:proofErr w:type="spellStart"/>
-      <w:r>
-        <w:rPr>
-          <w:rFonts w:ascii="UtopiaStd-Regular" w:hAnsi="UtopiaStd-Regular"/>
-          <w:sz w:val="18"/>
-          <w:szCs w:val="18"/>
-        </w:rPr>
-        <w:t>serverprovided</w:t>
-      </w:r>
-      <w:proofErr w:type="spellEnd"/>
-      <w:r>
-        <w:rPr>
-          <w:rFonts w:ascii="UtopiaStd-Regular" w:hAnsi="UtopiaStd-Regular"/>
-          <w:sz w:val="18"/>
-          <w:szCs w:val="18"/>
-        </w:rPr>
-        <w:t xml:space="preserve"> links to dynamically discover available actions and access the resources it needs. The client need</w:t>
+        <w:t>Similar to a human’s interaction with a website, a REST client hits an initial API URI and uses the serverprovided links to dynamically discover available actions and access the resources it needs. The client need</w:t>
       </w:r>
       <w:r>
         <w:rPr>
@@ -10416,49 +9093,29 @@
         </w:rPr>
         <w:t xml:space="preserve">Here, the consuming clients can use the </w:t>
       </w:r>
-      <w:proofErr w:type="spellStart"/>
       <w:r>
         <w:rPr>
           <w:rFonts w:ascii="TheSansMonoConNormal" w:hAnsi="TheSansMonoConNormal"/>
           <w:sz w:val="18"/>
           <w:szCs w:val="18"/>
         </w:rPr>
-        <w:t>rel</w:t>
-      </w:r>
-      <w:proofErr w:type="spellEnd"/>
+        <w:t xml:space="preserve">rel </w:t>
+      </w:r>
+      <w:r>
+        <w:rPr>
+          <w:rFonts w:ascii="UtopiaStd-Regular" w:hAnsi="UtopiaStd-Regular"/>
+          <w:sz w:val="18"/>
+          <w:szCs w:val="18"/>
+        </w:rPr>
+        <w:t xml:space="preserve">value to identify and navigate to the related resources. As long as the </w:t>
+      </w:r>
       <w:r>
         <w:rPr>
           <w:rFonts w:ascii="TheSansMonoConNormal" w:hAnsi="TheSansMonoConNormal"/>
           <w:sz w:val="18"/>
           <w:szCs w:val="18"/>
         </w:rPr>
-        <w:t xml:space="preserve"> </w:t>
-      </w:r>
-      <w:r>
-        <w:rPr>
-          <w:rFonts w:ascii="UtopiaStd-Regular" w:hAnsi="UtopiaStd-Regular"/>
-          <w:sz w:val="18"/>
-          <w:szCs w:val="18"/>
-        </w:rPr>
-        <w:t xml:space="preserve">value to identify and navigate to the related resources. As long as the </w:t>
-      </w:r>
-      <w:proofErr w:type="spellStart"/>
-      <w:r>
-        <w:rPr>
-          <w:rFonts w:ascii="TheSansMonoConNormal" w:hAnsi="TheSansMonoConNormal"/>
-          <w:sz w:val="18"/>
-          <w:szCs w:val="18"/>
-        </w:rPr>
-        <w:t>rel</w:t>
-      </w:r>
-      <w:proofErr w:type="spellEnd"/>
-      <w:r>
-        <w:rPr>
-          <w:rFonts w:ascii="TheSansMonoConNormal" w:hAnsi="TheSansMonoConNormal"/>
-          <w:sz w:val="18"/>
-          <w:szCs w:val="18"/>
-        </w:rPr>
-        <w:t xml:space="preserve"> </w:t>
+        <w:t xml:space="preserve">rel </w:t>
       </w:r>
       <w:r>
         <w:rPr>
@@ -10486,122 +9143,33 @@
           <w:sz w:val="20"/>
           <w:szCs w:val="20"/>
         </w:rPr>
-        <w:t xml:space="preserve">. the same applies to many public/open-source </w:t>
-      </w:r>
-      <w:proofErr w:type="spellStart"/>
+        <w:t>. the same applies to many public/open-source reSt apIs being consumed today. In 2008,</w:t>
+      </w:r>
       <w:r>
         <w:rPr>
           <w:rFonts w:ascii="HelveticaNeue-Condensed" w:hAnsi="HelveticaNeue-Condensed"/>
           <w:sz w:val="20"/>
           <w:szCs w:val="20"/>
         </w:rPr>
-        <w:t>reSt</w:t>
-      </w:r>
-      <w:proofErr w:type="spellEnd"/>
+        <w:br/>
+        <w:t>roy Fielding expressed frustration in his blog (</w:t>
+      </w:r>
+      <w:r>
+        <w:rPr>
+          <w:rFonts w:ascii="TheSansMonoConNormal" w:hAnsi="TheSansMonoConNormal"/>
+          <w:color w:val="0000FF"/>
+          <w:sz w:val="18"/>
+          <w:szCs w:val="18"/>
+        </w:rPr>
+        <w:t>http://roy.gbiv.com/untangled/2008/rest-apismust-be-hypertext-driven</w:t>
+      </w:r>
       <w:r>
         <w:rPr>
           <w:rFonts w:ascii="HelveticaNeue-Condensed" w:hAnsi="HelveticaNeue-Condensed"/>
           <w:sz w:val="20"/>
           <w:szCs w:val="20"/>
         </w:rPr>
-        <w:t xml:space="preserve"> </w:t>
-      </w:r>
-      <w:proofErr w:type="spellStart"/>
-      <w:r>
-        <w:rPr>
-          <w:rFonts w:ascii="HelveticaNeue-Condensed" w:hAnsi="HelveticaNeue-Condensed"/>
-          <w:sz w:val="20"/>
-          <w:szCs w:val="20"/>
-        </w:rPr>
-        <w:t>apIs</w:t>
-      </w:r>
-      <w:proofErr w:type="spellEnd"/>
-      <w:r>
-        <w:rPr>
-          <w:rFonts w:ascii="HelveticaNeue-Condensed" w:hAnsi="HelveticaNeue-Condensed"/>
-          <w:sz w:val="20"/>
-          <w:szCs w:val="20"/>
-        </w:rPr>
-        <w:t xml:space="preserve"> being consumed today. In 2008,</w:t>
-      </w:r>
-      <w:r>
-        <w:rPr>
-          <w:rFonts w:ascii="HelveticaNeue-Condensed" w:hAnsi="HelveticaNeue-Condensed"/>
-          <w:sz w:val="20"/>
-          <w:szCs w:val="20"/>
-        </w:rPr>
-        <w:br/>
-      </w:r>
-      <w:proofErr w:type="spellStart"/>
-      <w:r>
-        <w:rPr>
-          <w:rFonts w:ascii="HelveticaNeue-Condensed" w:hAnsi="HelveticaNeue-Condensed"/>
-          <w:sz w:val="20"/>
-          <w:szCs w:val="20"/>
-        </w:rPr>
-        <w:t>roy</w:t>
-      </w:r>
-      <w:proofErr w:type="spellEnd"/>
-      <w:r>
-        <w:rPr>
-          <w:rFonts w:ascii="HelveticaNeue-Condensed" w:hAnsi="HelveticaNeue-Condensed"/>
-          <w:sz w:val="20"/>
-          <w:szCs w:val="20"/>
-        </w:rPr>
-        <w:t xml:space="preserve"> Fielding expressed frustration in his blog (</w:t>
-      </w:r>
-      <w:r>
-        <w:rPr>
-          <w:rFonts w:ascii="TheSansMonoConNormal" w:hAnsi="TheSansMonoConNormal"/>
-          <w:color w:val="0000FF"/>
-          <w:sz w:val="18"/>
-          <w:szCs w:val="18"/>
-        </w:rPr>
-        <w:t>http://roy.gbiv.com/untangled/2008/rest-apismust-be-hypertext-driven</w:t>
-      </w:r>
-      <w:r>
-        <w:rPr>
-          <w:rFonts w:ascii="HelveticaNeue-Condensed" w:hAnsi="HelveticaNeue-Condensed"/>
-          <w:sz w:val="20"/>
-          <w:szCs w:val="20"/>
-        </w:rPr>
-        <w:t xml:space="preserve">) at such </w:t>
-      </w:r>
-      <w:proofErr w:type="spellStart"/>
-      <w:r>
-        <w:rPr>
-          <w:rFonts w:ascii="HelveticaNeue-Condensed" w:hAnsi="HelveticaNeue-Condensed"/>
-          <w:sz w:val="20"/>
-          <w:szCs w:val="20"/>
-        </w:rPr>
-        <w:t>apIs</w:t>
-      </w:r>
-      <w:proofErr w:type="spellEnd"/>
-      <w:r>
-        <w:rPr>
-          <w:rFonts w:ascii="HelveticaNeue-Condensed" w:hAnsi="HelveticaNeue-Condensed"/>
-          <w:sz w:val="20"/>
-          <w:szCs w:val="20"/>
-        </w:rPr>
-        <w:t xml:space="preserve"> being called </w:t>
-      </w:r>
-      <w:proofErr w:type="spellStart"/>
-      <w:r>
-        <w:rPr>
-          <w:rFonts w:ascii="HelveticaNeue-Condensed" w:hAnsi="HelveticaNeue-Condensed"/>
-          <w:sz w:val="20"/>
-          <w:szCs w:val="20"/>
-        </w:rPr>
-        <w:t>reStful</w:t>
-      </w:r>
-      <w:proofErr w:type="spellEnd"/>
-      <w:r>
-        <w:rPr>
-          <w:rFonts w:ascii="HelveticaNeue-Condensed" w:hAnsi="HelveticaNeue-Condensed"/>
-          <w:sz w:val="20"/>
-          <w:szCs w:val="20"/>
-        </w:rPr>
-        <w:t xml:space="preserve"> but that are not hypermedia-driven:</w:t>
+        <w:t>) at such apIs being called reStful but that are not hypermedia-driven:</w:t>
       </w:r>
       <w:r>
         <w:rPr>
@@ -10946,25 +9514,7 @@
           <w:sz w:val="18"/>
           <w:szCs w:val="18"/>
         </w:rPr>
-        <w:t xml:space="preserve"> </w:t>
-      </w:r>
-      <w:proofErr w:type="gramStart"/>
-      <w:r>
-        <w:rPr>
-          <w:rFonts w:ascii="UtopiaStd-Regular" w:hAnsi="UtopiaStd-Regular"/>
-          <w:sz w:val="18"/>
-          <w:szCs w:val="18"/>
-        </w:rPr>
-        <w:t>implementation  in</w:t>
-      </w:r>
-      <w:proofErr w:type="gramEnd"/>
-      <w:r>
-        <w:rPr>
-          <w:rFonts w:ascii="UtopiaStd-Regular" w:hAnsi="UtopiaStd-Regular"/>
-          <w:sz w:val="18"/>
-          <w:szCs w:val="18"/>
-        </w:rPr>
-        <w:t xml:space="preserve"> this project.</w:t>
+        <w:t xml:space="preserve"> implementation  in this project.</w:t>
       </w:r>
     </w:p>
     <w:p>
@@ -11075,44 +9625,24 @@
           <w:sz w:val="18"/>
           <w:szCs w:val="18"/>
         </w:rPr>
-        <w:t>application/</w:t>
-      </w:r>
-      <w:proofErr w:type="spellStart"/>
+        <w:t>application/hal+xml</w:t>
+      </w:r>
+      <w:r>
+        <w:rPr>
+          <w:rFonts w:ascii="UtopiaStd-Regular" w:hAnsi="UtopiaStd-Regular"/>
+          <w:sz w:val="18"/>
+          <w:szCs w:val="18"/>
+        </w:rPr>
+        <w:t>) and JSON (</w:t>
+      </w:r>
       <w:r>
         <w:rPr>
           <w:rFonts w:ascii="TheSansMonoConNormal" w:hAnsi="TheSansMonoConNormal"/>
           <w:sz w:val="18"/>
           <w:szCs w:val="18"/>
         </w:rPr>
-        <w:t>hal+xml</w:t>
-      </w:r>
-      <w:proofErr w:type="spellEnd"/>
-      <w:r>
-        <w:rPr>
-          <w:rFonts w:ascii="UtopiaStd-Regular" w:hAnsi="UtopiaStd-Regular"/>
-          <w:sz w:val="18"/>
-          <w:szCs w:val="18"/>
-        </w:rPr>
-        <w:t>) and JSON (</w:t>
-      </w:r>
-      <w:r>
-        <w:rPr>
-          <w:rFonts w:ascii="TheSansMonoConNormal" w:hAnsi="TheSansMonoConNormal"/>
-          <w:sz w:val="18"/>
-          <w:szCs w:val="18"/>
-        </w:rPr>
-        <w:t>application/</w:t>
-      </w:r>
-      <w:proofErr w:type="spellStart"/>
-      <w:r>
-        <w:rPr>
-          <w:rFonts w:ascii="TheSansMonoConNormal" w:hAnsi="TheSansMonoConNormal"/>
-          <w:sz w:val="18"/>
-          <w:szCs w:val="18"/>
-        </w:rPr>
-        <w:t>hal+json</w:t>
-      </w:r>
-      <w:proofErr w:type="spellEnd"/>
+        <w:t>application/hal+json</w:t>
+      </w:r>
       <w:r>
         <w:rPr>
           <w:rFonts w:ascii="UtopiaStd-Regular" w:hAnsi="UtopiaStd-Regular"/>
@@ -11911,7 +10441,6 @@
         </w:rPr>
         <w:t xml:space="preserve"> </w:t>
       </w:r>
-      <w:proofErr w:type="gramStart"/>
       <w:r>
         <w:rPr>
           <w:rStyle w:val="hljs-tag"/>
@@ -11922,7 +10451,6 @@
         </w:rPr>
         <w:t>&lt;</w:t>
       </w:r>
-      <w:proofErr w:type="spellStart"/>
       <w:r>
         <w:rPr>
           <w:rStyle w:val="hljs-name"/>
@@ -11935,7 +10463,6 @@
         </w:rPr>
         <w:t>groupId</w:t>
       </w:r>
-      <w:proofErr w:type="spellEnd"/>
       <w:r>
         <w:rPr>
           <w:rStyle w:val="hljs-tag"/>
@@ -11946,7 +10473,6 @@
         </w:rPr>
         <w:t>&gt;</w:t>
       </w:r>
-      <w:proofErr w:type="spellStart"/>
       <w:r>
         <w:rPr>
           <w:rFonts w:ascii="Consolas" w:hAnsi="Consolas"/>
@@ -11957,8 +10483,6 @@
         </w:rPr>
         <w:t>org.springframework.boot</w:t>
       </w:r>
-      <w:proofErr w:type="spellEnd"/>
-      <w:proofErr w:type="gramEnd"/>
       <w:r>
         <w:rPr>
           <w:rStyle w:val="hljs-tag"/>
@@ -11969,7 +10493,6 @@
         </w:rPr>
         <w:t>&lt;/</w:t>
       </w:r>
-      <w:proofErr w:type="spellStart"/>
       <w:r>
         <w:rPr>
           <w:rStyle w:val="hljs-name"/>
@@ -11982,7 +10505,6 @@
         </w:rPr>
         <w:t>groupId</w:t>
       </w:r>
-      <w:proofErr w:type="spellEnd"/>
       <w:r>
         <w:rPr>
           <w:rStyle w:val="hljs-tag"/>
@@ -12013,7 +10535,6 @@
         </w:rPr>
         <w:t>&lt;</w:t>
       </w:r>
-      <w:proofErr w:type="spellStart"/>
       <w:r>
         <w:rPr>
           <w:rStyle w:val="hljs-name"/>
@@ -12026,7 +10547,6 @@
         </w:rPr>
         <w:t>artifactId</w:t>
       </w:r>
-      <w:proofErr w:type="spellEnd"/>
       <w:r>
         <w:rPr>
           <w:rStyle w:val="hljs-tag"/>
@@ -12045,9 +10565,40 @@
           <w:szCs w:val="21"/>
           <w:shd w:val="clear" w:color="auto" w:fill="F8F8F8"/>
         </w:rPr>
-        <w:t>spring-boot-starter-</w:t>
-      </w:r>
-      <w:proofErr w:type="spellStart"/>
+        <w:t>spring-boot-starter-hateoas</w:t>
+      </w:r>
+      <w:r>
+        <w:rPr>
+          <w:rStyle w:val="hljs-tag"/>
+          <w:rFonts w:ascii="Consolas" w:hAnsi="Consolas"/>
+          <w:color w:val="444444"/>
+          <w:sz w:val="21"/>
+          <w:szCs w:val="21"/>
+        </w:rPr>
+        <w:t>&lt;/</w:t>
+      </w:r>
+      <w:r>
+        <w:rPr>
+          <w:rStyle w:val="hljs-name"/>
+          <w:rFonts w:ascii="Consolas" w:hAnsi="Consolas"/>
+          <w:b/>
+          <w:bCs/>
+          <w:color w:val="63B175"/>
+          <w:sz w:val="21"/>
+          <w:szCs w:val="21"/>
+        </w:rPr>
+        <w:t>artifactId</w:t>
+      </w:r>
+      <w:r>
+        <w:rPr>
+          <w:rStyle w:val="hljs-tag"/>
+          <w:rFonts w:ascii="Consolas" w:hAnsi="Consolas"/>
+          <w:color w:val="444444"/>
+          <w:sz w:val="21"/>
+          <w:szCs w:val="21"/>
+        </w:rPr>
+        <w:t>&gt;</w:t>
+      </w:r>
       <w:r>
         <w:rPr>
           <w:rFonts w:ascii="Consolas" w:hAnsi="Consolas"/>
@@ -12056,9 +10607,8 @@
           <w:szCs w:val="21"/>
           <w:shd w:val="clear" w:color="auto" w:fill="F8F8F8"/>
         </w:rPr>
-        <w:t>hateoas</w:t>
-      </w:r>
-      <w:proofErr w:type="spellEnd"/>
+        <w:t xml:space="preserve"> </w:t>
+      </w:r>
       <w:r>
         <w:rPr>
           <w:rStyle w:val="hljs-tag"/>
@@ -12067,9 +10617,8 @@
           <w:sz w:val="21"/>
           <w:szCs w:val="21"/>
         </w:rPr>
-        <w:t>&lt;/</w:t>
-      </w:r>
-      <w:proofErr w:type="spellStart"/>
+        <w:t>&lt;</w:t>
+      </w:r>
       <w:r>
         <w:rPr>
           <w:rStyle w:val="hljs-name"/>
@@ -12080,9 +10629,8 @@
           <w:sz w:val="21"/>
           <w:szCs w:val="21"/>
         </w:rPr>
-        <w:t>artifactId</w:t>
-      </w:r>
-      <w:proofErr w:type="spellEnd"/>
+        <w:t>version</w:t>
+      </w:r>
       <w:r>
         <w:rPr>
           <w:rStyle w:val="hljs-tag"/>
@@ -12101,7 +10649,7 @@
           <w:szCs w:val="21"/>
           <w:shd w:val="clear" w:color="auto" w:fill="F8F8F8"/>
         </w:rPr>
-        <w:t xml:space="preserve"> </w:t>
+        <w:t>2.1.4.RELEASE</w:t>
       </w:r>
       <w:r>
         <w:rPr>
@@ -12111,7 +10659,7 @@
           <w:sz w:val="21"/>
           <w:szCs w:val="21"/>
         </w:rPr>
-        <w:t>&lt;</w:t>
+        <w:t>&lt;/</w:t>
       </w:r>
       <w:r>
         <w:rPr>
@@ -12143,7 +10691,7 @@
           <w:szCs w:val="21"/>
           <w:shd w:val="clear" w:color="auto" w:fill="F8F8F8"/>
         </w:rPr>
-        <w:t>2.1.4.RELEASE</w:t>
+        <w:t xml:space="preserve"> </w:t>
       </w:r>
       <w:r>
         <w:rPr>
@@ -12165,7 +10713,7 @@
           <w:sz w:val="21"/>
           <w:szCs w:val="21"/>
         </w:rPr>
-        <w:t>version</w:t>
+        <w:t>dependency</w:t>
       </w:r>
       <w:r>
         <w:rPr>
@@ -12177,16 +10725,21 @@
         </w:rPr>
         <w:t>&gt;</w:t>
       </w:r>
-      <w:r>
-        <w:rPr>
-          <w:rFonts w:ascii="Consolas" w:hAnsi="Consolas"/>
-          <w:color w:val="444444"/>
-          <w:sz w:val="21"/>
-          <w:szCs w:val="21"/>
-          <w:shd w:val="clear" w:color="auto" w:fill="F8F8F8"/>
-        </w:rPr>
-        <w:t xml:space="preserve"> </w:t>
-      </w:r>
+    </w:p>
+    <w:p>
+      <w:pPr>
+        <w:pStyle w:val="NormalWeb"/>
+        <w:numPr>
+          <w:ilvl w:val="0"/>
+          <w:numId w:val="14"/>
+        </w:numPr>
+        <w:rPr>
+          <w:rStyle w:val="hljs-tag"/>
+          <w:rFonts w:ascii="UtopiaStd-Regular" w:hAnsi="UtopiaStd-Regular"/>
+          <w:sz w:val="20"/>
+          <w:szCs w:val="20"/>
+        </w:rPr>
+      </w:pPr>
       <w:r>
         <w:rPr>
           <w:rStyle w:val="hljs-tag"/>
@@ -12195,80 +10748,19 @@
           <w:sz w:val="21"/>
           <w:szCs w:val="21"/>
         </w:rPr>
-        <w:t>&lt;/</w:t>
-      </w:r>
-      <w:r>
-        <w:rPr>
-          <w:rStyle w:val="hljs-name"/>
-          <w:rFonts w:ascii="Consolas" w:hAnsi="Consolas"/>
-          <w:b/>
-          <w:bCs/>
-          <w:color w:val="63B175"/>
-          <w:sz w:val="21"/>
-          <w:szCs w:val="21"/>
-        </w:rPr>
-        <w:t>dependency</w:t>
+        <w:t xml:space="preserve">Let all your entity classes extends </w:t>
       </w:r>
       <w:r>
         <w:rPr>
           <w:rStyle w:val="hljs-tag"/>
           <w:rFonts w:ascii="Consolas" w:hAnsi="Consolas"/>
+          <w:b/>
+          <w:bCs/>
           <w:color w:val="444444"/>
           <w:sz w:val="21"/>
           <w:szCs w:val="21"/>
         </w:rPr>
-        <w:t>&gt;</w:t>
-      </w:r>
-    </w:p>
-    <w:p>
-      <w:pPr>
-        <w:pStyle w:val="NormalWeb"/>
-        <w:numPr>
-          <w:ilvl w:val="0"/>
-          <w:numId w:val="14"/>
-        </w:numPr>
-        <w:rPr>
-          <w:rStyle w:val="hljs-tag"/>
-          <w:rFonts w:ascii="UtopiaStd-Regular" w:hAnsi="UtopiaStd-Regular"/>
-          <w:sz w:val="20"/>
-          <w:szCs w:val="20"/>
-        </w:rPr>
-      </w:pPr>
-      <w:r>
-        <w:rPr>
-          <w:rStyle w:val="hljs-tag"/>
-          <w:rFonts w:ascii="Consolas" w:hAnsi="Consolas"/>
-          <w:color w:val="444444"/>
-          <w:sz w:val="21"/>
-          <w:szCs w:val="21"/>
-        </w:rPr>
-        <w:t xml:space="preserve">Let all your entity classes extends </w:t>
-      </w:r>
-      <w:proofErr w:type="spellStart"/>
-      <w:r>
-        <w:rPr>
-          <w:rStyle w:val="hljs-tag"/>
-          <w:rFonts w:ascii="Consolas" w:hAnsi="Consolas"/>
-          <w:b/>
-          <w:bCs/>
-          <w:color w:val="444444"/>
-          <w:sz w:val="21"/>
-          <w:szCs w:val="21"/>
-        </w:rPr>
-        <w:t>RepresentationModel</w:t>
-      </w:r>
-      <w:proofErr w:type="spellEnd"/>
-      <w:r>
-        <w:rPr>
-          <w:rStyle w:val="hljs-tag"/>
-          <w:rFonts w:ascii="Consolas" w:hAnsi="Consolas"/>
-          <w:b/>
-          <w:bCs/>
-          <w:color w:val="444444"/>
-          <w:sz w:val="21"/>
-          <w:szCs w:val="21"/>
-        </w:rPr>
-        <w:t xml:space="preserve">&lt;Entity&gt; </w:t>
+        <w:t xml:space="preserve">RepresentationModel&lt;Entity&gt; </w:t>
       </w:r>
     </w:p>
     <w:p>
@@ -12375,7 +10867,6 @@
         </w:rPr>
         <w:t xml:space="preserve"> within the </w:t>
       </w:r>
-      <w:proofErr w:type="spellStart"/>
       <w:r>
         <w:rPr>
           <w:rFonts w:ascii="UtopiaStd-Regular" w:hAnsi="UtopiaStd-Regular"/>
@@ -12386,7 +10877,6 @@
         </w:rPr>
         <w:t>createUser</w:t>
       </w:r>
-      <w:proofErr w:type="spellEnd"/>
       <w:r>
         <w:rPr>
           <w:rFonts w:ascii="UtopiaStd-Regular" w:hAnsi="UtopiaStd-Regular"/>
@@ -12413,7 +10903,6 @@
         </w:rPr>
         <w:t xml:space="preserve">a </w:t>
       </w:r>
-      <w:proofErr w:type="gramStart"/>
       <w:r>
         <w:rPr>
           <w:rFonts w:ascii="UtopiaStd-Regular" w:hAnsi="UtopiaStd-Regular"/>
@@ -12438,29 +10927,18 @@
           <w:sz w:val="20"/>
           <w:szCs w:val="20"/>
         </w:rPr>
-        <w:t xml:space="preserve"> of</w:t>
-      </w:r>
-      <w:proofErr w:type="gramEnd"/>
-      <w:r>
-        <w:rPr>
-          <w:rFonts w:ascii="UtopiaStd-Regular" w:hAnsi="UtopiaStd-Regular"/>
+        <w:t xml:space="preserve"> of the newly created User resource using its </w:t>
+      </w:r>
+      <w:r>
+        <w:rPr>
+          <w:rFonts w:ascii="UtopiaStd-Regular" w:hAnsi="UtopiaStd-Regular"/>
+          <w:b/>
+          <w:bCs/>
           <w:sz w:val="20"/>
           <w:szCs w:val="20"/>
         </w:rPr>
-        <w:t xml:space="preserve"> the newly created User resource using its </w:t>
-      </w:r>
-      <w:proofErr w:type="spellStart"/>
-      <w:r>
-        <w:rPr>
-          <w:rFonts w:ascii="UtopiaStd-Regular" w:hAnsi="UtopiaStd-Regular"/>
-          <w:b/>
-          <w:bCs/>
-          <w:sz w:val="20"/>
-          <w:szCs w:val="20"/>
-        </w:rPr>
         <w:t>getId</w:t>
       </w:r>
-      <w:proofErr w:type="spellEnd"/>
       <w:r>
         <w:rPr>
           <w:rFonts w:ascii="UtopiaStd-Regular" w:hAnsi="UtopiaStd-Regular"/>
@@ -12563,35 +11041,15 @@
           <w:sz w:val="18"/>
           <w:szCs w:val="18"/>
         </w:rPr>
-        <w:t xml:space="preserve"> </w:t>
-      </w:r>
-      <w:proofErr w:type="gramStart"/>
-      <w:r>
-        <w:rPr>
-          <w:rFonts w:ascii="UtopiaStd-Regular" w:hAnsi="UtopiaStd-Regular"/>
-          <w:b/>
-          <w:bCs/>
-          <w:sz w:val="18"/>
-          <w:szCs w:val="18"/>
-        </w:rPr>
-        <w:t xml:space="preserve">list </w:t>
-      </w:r>
-      <w:r>
-        <w:rPr>
-          <w:rFonts w:ascii="UtopiaStd-Regular" w:hAnsi="UtopiaStd-Regular"/>
-          <w:sz w:val="18"/>
-          <w:szCs w:val="18"/>
-        </w:rPr>
-        <w:t xml:space="preserve"> of</w:t>
-      </w:r>
-      <w:proofErr w:type="gramEnd"/>
-      <w:r>
-        <w:rPr>
-          <w:rFonts w:ascii="UtopiaStd-Regular" w:hAnsi="UtopiaStd-Regular"/>
-          <w:sz w:val="18"/>
-          <w:szCs w:val="18"/>
-        </w:rPr>
-        <w:t xml:space="preserve"> </w:t>
+        <w:t xml:space="preserve"> list </w:t>
+      </w:r>
+      <w:r>
+        <w:rPr>
+          <w:rFonts w:ascii="UtopiaStd-Regular" w:hAnsi="UtopiaStd-Regular"/>
+          <w:sz w:val="18"/>
+          <w:szCs w:val="18"/>
+        </w:rPr>
+        <w:t xml:space="preserve"> of </w:t>
       </w:r>
       <w:r>
         <w:rPr>
@@ -12802,35 +11260,15 @@
           <w:sz w:val="18"/>
           <w:szCs w:val="18"/>
         </w:rPr>
-        <w:t xml:space="preserve">API </w:t>
-      </w:r>
-      <w:proofErr w:type="gramStart"/>
-      <w:r>
-        <w:rPr>
-          <w:rFonts w:ascii="UtopiaStd-Regular" w:hAnsi="UtopiaStd-Regular"/>
-          <w:b/>
-          <w:bCs/>
-          <w:sz w:val="18"/>
-          <w:szCs w:val="18"/>
-        </w:rPr>
-        <w:t xml:space="preserve">URIs </w:t>
-      </w:r>
-      <w:r>
-        <w:rPr>
-          <w:rFonts w:ascii="UtopiaStd-Regular" w:hAnsi="UtopiaStd-Regular"/>
-          <w:sz w:val="18"/>
-          <w:szCs w:val="18"/>
-        </w:rPr>
-        <w:t xml:space="preserve"> with</w:t>
-      </w:r>
-      <w:proofErr w:type="gramEnd"/>
-      <w:r>
-        <w:rPr>
-          <w:rFonts w:ascii="UtopiaStd-Regular" w:hAnsi="UtopiaStd-Regular"/>
-          <w:sz w:val="18"/>
-          <w:szCs w:val="18"/>
-        </w:rPr>
-        <w:t xml:space="preserve"> </w:t>
+        <w:t xml:space="preserve">API URIs </w:t>
+      </w:r>
+      <w:r>
+        <w:rPr>
+          <w:rFonts w:ascii="UtopiaStd-Regular" w:hAnsi="UtopiaStd-Regular"/>
+          <w:sz w:val="18"/>
+          <w:szCs w:val="18"/>
+        </w:rPr>
+        <w:t xml:space="preserve"> with </w:t>
       </w:r>
       <w:r>
         <w:rPr>
@@ -12936,6 +11374,14 @@
           <w:szCs w:val="18"/>
         </w:rPr>
       </w:pPr>
+      <w:r>
+        <w:rPr>
+          <w:rFonts w:ascii="UtopiaStd-Regular" w:hAnsi="UtopiaStd-Regular"/>
+          <w:sz w:val="18"/>
+          <w:szCs w:val="18"/>
+        </w:rPr>
+        <w:t>SEND LOGIN DETAILS TO USER</w:t>
+      </w:r>
     </w:p>
     <w:p>
       <w:pPr>
@@ -12947,6 +11393,184 @@
           <w:szCs w:val="18"/>
         </w:rPr>
       </w:pPr>
+      <w:r>
+        <w:rPr>
+          <w:rFonts w:ascii="UtopiaStd-Regular" w:hAnsi="UtopiaStd-Regular"/>
+          <w:sz w:val="18"/>
+          <w:szCs w:val="18"/>
+        </w:rPr>
+        <w:t xml:space="preserve">We use </w:t>
+      </w:r>
+      <w:r>
+        <w:rPr>
+          <w:rFonts w:ascii="UtopiaStd-Regular" w:hAnsi="UtopiaStd-Regular"/>
+          <w:b/>
+          <w:bCs/>
+          <w:sz w:val="18"/>
+          <w:szCs w:val="18"/>
+        </w:rPr>
+        <w:t xml:space="preserve">SPRINGBOOT-STARTER-MAIL  </w:t>
+      </w:r>
+      <w:r>
+        <w:rPr>
+          <w:rFonts w:ascii="UtopiaStd-Regular" w:hAnsi="UtopiaStd-Regular"/>
+          <w:sz w:val="18"/>
+          <w:szCs w:val="18"/>
+        </w:rPr>
+        <w:t>starter mail dependency to pom.xml file.</w:t>
+      </w:r>
+    </w:p>
+    <w:p>
+      <w:pPr>
+        <w:pStyle w:val="NormalWeb"/>
+        <w:ind w:left="720"/>
+        <w:rPr>
+          <w:rFonts w:ascii="UtopiaStd-Regular" w:hAnsi="UtopiaStd-Regular"/>
+          <w:sz w:val="18"/>
+          <w:szCs w:val="18"/>
+        </w:rPr>
+      </w:pPr>
+      <w:r>
+        <w:rPr>
+          <w:rFonts w:ascii="UtopiaStd-Regular" w:hAnsi="UtopiaStd-Regular"/>
+          <w:noProof/>
+          <w:sz w:val="18"/>
+          <w:szCs w:val="18"/>
+        </w:rPr>
+        <w:drawing>
+          <wp:inline distT="0" distB="0" distL="0" distR="0" wp14:anchorId="159DBB38" wp14:editId="1B069CBA">
+            <wp:extent cx="4600575" cy="1543050"/>
+            <wp:effectExtent l="0" t="0" r="9525" b="0"/>
+            <wp:docPr id="34" name="Picture 34"/>
+            <wp:cNvGraphicFramePr>
+              <a:graphicFrameLocks xmlns:a="http://schemas.openxmlformats.org/drawingml/2006/main" noChangeAspect="1"/>
+            </wp:cNvGraphicFramePr>
+            <a:graphic xmlns:a="http://schemas.openxmlformats.org/drawingml/2006/main">
+              <a:graphicData uri="http://schemas.openxmlformats.org/drawingml/2006/picture">
+                <pic:pic xmlns:pic="http://schemas.openxmlformats.org/drawingml/2006/picture">
+                  <pic:nvPicPr>
+                    <pic:cNvPr id="34" name="Picture 34"/>
+                    <pic:cNvPicPr/>
+                  </pic:nvPicPr>
+                  <pic:blipFill>
+                    <a:blip r:embed="rId44">
+                      <a:extLst>
+                        <a:ext uri="{28A0092B-C50C-407E-A947-70E740481C1C}">
+                          <a14:useLocalDpi xmlns:a14="http://schemas.microsoft.com/office/drawing/2010/main" val="0"/>
+                        </a:ext>
+                      </a:extLst>
+                    </a:blip>
+                    <a:stretch>
+                      <a:fillRect/>
+                    </a:stretch>
+                  </pic:blipFill>
+                  <pic:spPr>
+                    <a:xfrm>
+                      <a:off x="0" y="0"/>
+                      <a:ext cx="4600575" cy="1543050"/>
+                    </a:xfrm>
+                    <a:prstGeom prst="rect">
+                      <a:avLst/>
+                    </a:prstGeom>
+                  </pic:spPr>
+                </pic:pic>
+              </a:graphicData>
+            </a:graphic>
+          </wp:inline>
+        </w:drawing>
+      </w:r>
+    </w:p>
+    <w:p>
+      <w:pPr>
+        <w:pStyle w:val="NormalWeb"/>
+        <w:ind w:left="720"/>
+        <w:rPr>
+          <w:rFonts w:ascii="UtopiaStd-Regular" w:hAnsi="UtopiaStd-Regular"/>
+          <w:sz w:val="18"/>
+          <w:szCs w:val="18"/>
+        </w:rPr>
+      </w:pPr>
+    </w:p>
+    <w:p>
+      <w:pPr>
+        <w:pStyle w:val="NormalWeb"/>
+        <w:ind w:left="720"/>
+        <w:rPr>
+          <w:rFonts w:ascii="UtopiaStd-Regular" w:hAnsi="UtopiaStd-Regular"/>
+          <w:sz w:val="18"/>
+          <w:szCs w:val="18"/>
+        </w:rPr>
+      </w:pPr>
+      <w:r>
+        <w:rPr>
+          <w:rFonts w:ascii="UtopiaStd-Regular" w:hAnsi="UtopiaStd-Regular"/>
+          <w:noProof/>
+          <w:sz w:val="18"/>
+          <w:szCs w:val="18"/>
+        </w:rPr>
+        <w:lastRenderedPageBreak/>
+        <w:drawing>
+          <wp:inline distT="0" distB="0" distL="0" distR="0" wp14:anchorId="1EDDDDBA" wp14:editId="1AF40B56">
+            <wp:extent cx="4981575" cy="1438275"/>
+            <wp:effectExtent l="0" t="0" r="9525" b="9525"/>
+            <wp:docPr id="35" name="Picture 35"/>
+            <wp:cNvGraphicFramePr>
+              <a:graphicFrameLocks xmlns:a="http://schemas.openxmlformats.org/drawingml/2006/main" noChangeAspect="1"/>
+            </wp:cNvGraphicFramePr>
+            <a:graphic xmlns:a="http://schemas.openxmlformats.org/drawingml/2006/main">
+              <a:graphicData uri="http://schemas.openxmlformats.org/drawingml/2006/picture">
+                <pic:pic xmlns:pic="http://schemas.openxmlformats.org/drawingml/2006/picture">
+                  <pic:nvPicPr>
+                    <pic:cNvPr id="35" name="Picture 35"/>
+                    <pic:cNvPicPr/>
+                  </pic:nvPicPr>
+                  <pic:blipFill>
+                    <a:blip r:embed="rId45">
+                      <a:extLst>
+                        <a:ext uri="{28A0092B-C50C-407E-A947-70E740481C1C}">
+                          <a14:useLocalDpi xmlns:a14="http://schemas.microsoft.com/office/drawing/2010/main" val="0"/>
+                        </a:ext>
+                      </a:extLst>
+                    </a:blip>
+                    <a:stretch>
+                      <a:fillRect/>
+                    </a:stretch>
+                  </pic:blipFill>
+                  <pic:spPr>
+                    <a:xfrm>
+                      <a:off x="0" y="0"/>
+                      <a:ext cx="4981575" cy="1438275"/>
+                    </a:xfrm>
+                    <a:prstGeom prst="rect">
+                      <a:avLst/>
+                    </a:prstGeom>
+                  </pic:spPr>
+                </pic:pic>
+              </a:graphicData>
+            </a:graphic>
+          </wp:inline>
+        </w:drawing>
+      </w:r>
+    </w:p>
+    <w:p>
+      <w:pPr>
+        <w:pStyle w:val="NormalWeb"/>
+        <w:rPr>
+          <w:rFonts w:ascii="UtopiaStd-Regular" w:hAnsi="UtopiaStd-Regular"/>
+        </w:rPr>
+      </w:pPr>
+      <w:r>
+        <w:rPr>
+          <w:rFonts w:ascii="UtopiaStd-Regular" w:hAnsi="UtopiaStd-Regular"/>
+        </w:rPr>
+        <w:t>We then register a MailTrap Account</w:t>
+      </w:r>
+      <w:r>
+        <w:rPr>
+          <w:rFonts w:ascii="UtopiaStd-Regular" w:hAnsi="UtopiaStd-Regular"/>
+        </w:rPr>
+        <w:t>. There is a free tier for sending 500emails per month.</w:t>
+      </w:r>
     </w:p>
     <w:p>
       <w:pPr>
@@ -13031,7 +11655,6 @@
           <w:sz w:val="44"/>
           <w:szCs w:val="44"/>
         </w:rPr>
-        <w:lastRenderedPageBreak/>
         <w:t>FRONT END DESIGN USING REACT</w:t>
       </w:r>
     </w:p>

</xml_diff>